<commit_message>
Reflectie + interface Actor
</commit_message>
<xml_diff>
--- a/Reflectie Vossen & Konijnen.docx
+++ b/Reflectie Vossen & Konijnen.docx
@@ -849,6 +849,22 @@
       <w:r>
         <w:t>: Onbekend</w:t>
       </w:r>
+    </w:p>
+    <w:p>
+      <w:pPr>
+        <w:jc w:val="right"/>
+      </w:pPr>
+      <w:r>
+        <w:t>Thema 1.2: De geprogrammeerde applicatie</w:t>
+      </w:r>
+    </w:p>
+    <w:p>
+      <w:pPr>
+        <w:jc w:val="right"/>
+      </w:pPr>
+      <w:r>
+        <w:t>Locatie: Groningen</w:t>
+      </w:r>
       <w:r>
         <w:br w:type="page"/>
       </w:r>
@@ -959,6 +975,8 @@
       <w:r>
         <w:br w:type="page"/>
       </w:r>
+      <w:bookmarkStart w:id="1" w:name="_GoBack"/>
+      <w:bookmarkEnd w:id="1"/>
     </w:p>
     <w:sdt>
       <w:sdtPr>
@@ -1238,7 +1256,7 @@
           <w:color w:val="ED7D31" w:themeColor="accent2"/>
         </w:rPr>
       </w:pPr>
-      <w:bookmarkStart w:id="1" w:name="_Toc409605921"/>
+      <w:bookmarkStart w:id="2" w:name="_Toc409605921"/>
       <w:r>
         <w:rPr>
           <w:color w:val="ED7D31" w:themeColor="accent2"/>
@@ -1246,7 +1264,7 @@
         <w:lastRenderedPageBreak/>
         <w:t>probleemstelling</w:t>
       </w:r>
-      <w:bookmarkEnd w:id="1"/>
+      <w:bookmarkEnd w:id="2"/>
     </w:p>
     <w:p>
       <w:r>
@@ -1301,8 +1319,6 @@
       <w:r>
         <w:t xml:space="preserve"> Later tijdens dit project zal de applicatie echter uitgebreid worden met meer functionaliteiten.</w:t>
       </w:r>
-      <w:bookmarkStart w:id="2" w:name="_GoBack"/>
-      <w:bookmarkEnd w:id="2"/>
     </w:p>
     <w:p>
       <w:r>
@@ -2756,7 +2772,7 @@
 </file>
 
 <file path=customXml/itemProps2.xml><?xml version="1.0" encoding="utf-8"?>
-<ds:datastoreItem xmlns:ds="http://schemas.openxmlformats.org/officeDocument/2006/customXml" ds:itemID="{D4E7D8FA-1A58-4DF1-9E4E-C471042E9D15}">
+<ds:datastoreItem xmlns:ds="http://schemas.openxmlformats.org/officeDocument/2006/customXml" ds:itemID="{2727D44D-CA8C-4DC9-AB04-3DB488C3A03C}">
   <ds:schemaRefs>
     <ds:schemaRef ds:uri="http://schemas.openxmlformats.org/officeDocument/2006/bibliography"/>
   </ds:schemaRefs>

</xml_diff>

<commit_message>
H3 van het verslag toegevoegd
</commit_message>
<xml_diff>
--- a/Reflectie Vossen & Konijnen.docx
+++ b/Reflectie Vossen & Konijnen.docx
@@ -1,6 +1,6 @@
 
 <file path=word/document.xml><?xml version="1.0" encoding="utf-8"?>
-<w:document xmlns:wpc="http://schemas.microsoft.com/office/word/2010/wordprocessingCanvas" xmlns:mc="http://schemas.openxmlformats.org/markup-compatibility/2006" xmlns:o="urn:schemas-microsoft-com:office:office" xmlns:r="http://schemas.openxmlformats.org/officeDocument/2006/relationships" xmlns:m="http://schemas.openxmlformats.org/officeDocument/2006/math" xmlns:v="urn:schemas-microsoft-com:vml" xmlns:wp14="http://schemas.microsoft.com/office/word/2010/wordprocessingDrawing" xmlns:wp="http://schemas.openxmlformats.org/drawingml/2006/wordprocessingDrawing" xmlns:w10="urn:schemas-microsoft-com:office:word" xmlns:w="http://schemas.openxmlformats.org/wordprocessingml/2006/main" xmlns:w14="http://schemas.microsoft.com/office/word/2010/wordml" xmlns:wpg="http://schemas.microsoft.com/office/word/2010/wordprocessingGroup" xmlns:wpi="http://schemas.microsoft.com/office/word/2010/wordprocessingInk" xmlns:wne="http://schemas.microsoft.com/office/word/2006/wordml" xmlns:wps="http://schemas.microsoft.com/office/word/2010/wordprocessingShape" mc:Ignorable="w14 wp14">
+<w:document xmlns:wpc="http://schemas.microsoft.com/office/word/2010/wordprocessingCanvas" xmlns:mc="http://schemas.openxmlformats.org/markup-compatibility/2006" xmlns:o="urn:schemas-microsoft-com:office:office" xmlns:r="http://schemas.openxmlformats.org/officeDocument/2006/relationships" xmlns:m="http://schemas.openxmlformats.org/officeDocument/2006/math" xmlns:v="urn:schemas-microsoft-com:vml" xmlns:wp14="http://schemas.microsoft.com/office/word/2010/wordprocessingDrawing" xmlns:wp="http://schemas.openxmlformats.org/drawingml/2006/wordprocessingDrawing" xmlns:w10="urn:schemas-microsoft-com:office:word" xmlns:w="http://schemas.openxmlformats.org/wordprocessingml/2006/main" xmlns:w14="http://schemas.microsoft.com/office/word/2010/wordml" xmlns:w15="http://schemas.microsoft.com/office/word/2012/wordml" xmlns:wpg="http://schemas.microsoft.com/office/word/2010/wordprocessingGroup" xmlns:wpi="http://schemas.microsoft.com/office/word/2010/wordprocessingInk" xmlns:wne="http://schemas.microsoft.com/office/word/2006/wordml" xmlns:wps="http://schemas.microsoft.com/office/word/2010/wordprocessingShape" mc:Ignorable="w14 w15 wp14">
   <w:body>
     <w:sdt>
       <w:sdtPr>
@@ -125,7 +125,7 @@
                                                     </pic:cNvPicPr>
                                                   </pic:nvPicPr>
                                                   <pic:blipFill>
-                                                    <a:blip r:embed="rId10">
+                                                    <a:blip r:embed="rId9">
                                                       <a:extLst>
                                                         <a:ext uri="{28A0092B-C50C-407E-A947-70E740481C1C}">
                                                           <a14:useLocalDpi xmlns:a14="http://schemas.microsoft.com/office/drawing/2010/main" val="0"/>
@@ -175,7 +175,7 @@
                                       <w:sdtContent>
                                         <w:p>
                                           <w:pPr>
-                                            <w:pStyle w:val="Geenafstand"/>
+                                            <w:pStyle w:val="NoSpacing"/>
                                             <w:spacing w:line="312" w:lineRule="auto"/>
                                             <w:jc w:val="right"/>
                                             <w:rPr>
@@ -248,7 +248,7 @@
                                     </w:tcPr>
                                     <w:p>
                                       <w:pPr>
-                                        <w:pStyle w:val="Geenafstand"/>
+                                        <w:pStyle w:val="NoSpacing"/>
                                         <w:rPr>
                                           <w:caps/>
                                           <w:color w:val="ED7D31" w:themeColor="accent2"/>
@@ -317,7 +317,7 @@
                                     </w:sdt>
                                     <w:p>
                                       <w:pPr>
-                                        <w:pStyle w:val="Geenafstand"/>
+                                        <w:pStyle w:val="NoSpacing"/>
                                         <w:rPr>
                                           <w:color w:val="ED7D31" w:themeColor="accent2"/>
                                           <w:sz w:val="26"/>
@@ -335,7 +335,7 @@
                                     </w:p>
                                     <w:p>
                                       <w:pPr>
-                                        <w:pStyle w:val="Geenafstand"/>
+                                        <w:pStyle w:val="NoSpacing"/>
                                       </w:pPr>
                                       <w:sdt>
                                         <w:sdtPr>
@@ -363,23 +363,7 @@
                                               <w:rFonts w:cs="Helvetica"/>
                                               <w:shd w:val="clear" w:color="auto" w:fill="FFFFFF"/>
                                             </w:rPr>
-                                            <w:t xml:space="preserve">n der Poel en </w:t>
-                                          </w:r>
-                                          <w:proofErr w:type="spellStart"/>
-                                          <w:r>
-                                            <w:rPr>
-                                              <w:rFonts w:cs="Helvetica"/>
-                                              <w:shd w:val="clear" w:color="auto" w:fill="FFFFFF"/>
-                                            </w:rPr>
-                                            <w:t>Tsjeard</w:t>
-                                          </w:r>
-                                          <w:proofErr w:type="spellEnd"/>
-                                          <w:r>
-                                            <w:rPr>
-                                              <w:rFonts w:cs="Helvetica"/>
-                                              <w:shd w:val="clear" w:color="auto" w:fill="FFFFFF"/>
-                                            </w:rPr>
-                                            <w:t xml:space="preserve"> de Winter</w:t>
+                                            <w:t>n der Poel en Tsjeard de Winter</w:t>
                                           </w:r>
                                         </w:sdtContent>
                                       </w:sdt>
@@ -410,7 +394,7 @@
               </mc:Choice>
               <mc:Fallback>
                 <w:pict>
-                  <v:shapetype id="_x0000_t202" coordsize="21600,21600" o:spt="202" path="m,l,21600r21600,l21600,xe">
+                  <v:shapetype w14:anchorId="7FD743DC" id="_x0000_t202" coordsize="21600,21600" o:spt="202" path="m,l,21600r21600,l21600,xe">
                     <v:stroke joinstyle="miter"/>
                     <v:path gradientshapeok="t" o:connecttype="rect"/>
                   </v:shapetype>
@@ -472,7 +456,7 @@
                                               </pic:cNvPicPr>
                                             </pic:nvPicPr>
                                             <pic:blipFill>
-                                              <a:blip r:embed="rId10">
+                                              <a:blip r:embed="rId9">
                                                 <a:extLst>
                                                   <a:ext uri="{28A0092B-C50C-407E-A947-70E740481C1C}">
                                                     <a14:useLocalDpi xmlns:a14="http://schemas.microsoft.com/office/drawing/2010/main" val="0"/>
@@ -522,7 +506,7 @@
                                 <w:sdtContent>
                                   <w:p>
                                     <w:pPr>
-                                      <w:pStyle w:val="Geenafstand"/>
+                                      <w:pStyle w:val="NoSpacing"/>
                                       <w:spacing w:line="312" w:lineRule="auto"/>
                                       <w:jc w:val="right"/>
                                       <w:rPr>
@@ -595,7 +579,7 @@
                               </w:tcPr>
                               <w:p>
                                 <w:pPr>
-                                  <w:pStyle w:val="Geenafstand"/>
+                                  <w:pStyle w:val="NoSpacing"/>
                                   <w:rPr>
                                     <w:caps/>
                                     <w:color w:val="ED7D31" w:themeColor="accent2"/>
@@ -664,7 +648,7 @@
                               </w:sdt>
                               <w:p>
                                 <w:pPr>
-                                  <w:pStyle w:val="Geenafstand"/>
+                                  <w:pStyle w:val="NoSpacing"/>
                                   <w:rPr>
                                     <w:color w:val="ED7D31" w:themeColor="accent2"/>
                                     <w:sz w:val="26"/>
@@ -682,7 +666,7 @@
                               </w:p>
                               <w:p>
                                 <w:pPr>
-                                  <w:pStyle w:val="Geenafstand"/>
+                                  <w:pStyle w:val="NoSpacing"/>
                                 </w:pPr>
                                 <w:sdt>
                                   <w:sdtPr>
@@ -710,23 +694,7 @@
                                         <w:rFonts w:cs="Helvetica"/>
                                         <w:shd w:val="clear" w:color="auto" w:fill="FFFFFF"/>
                                       </w:rPr>
-                                      <w:t xml:space="preserve">n der Poel en </w:t>
-                                    </w:r>
-                                    <w:proofErr w:type="spellStart"/>
-                                    <w:r>
-                                      <w:rPr>
-                                        <w:rFonts w:cs="Helvetica"/>
-                                        <w:shd w:val="clear" w:color="auto" w:fill="FFFFFF"/>
-                                      </w:rPr>
-                                      <w:t>Tsjeard</w:t>
-                                    </w:r>
-                                    <w:proofErr w:type="spellEnd"/>
-                                    <w:r>
-                                      <w:rPr>
-                                        <w:rFonts w:cs="Helvetica"/>
-                                        <w:shd w:val="clear" w:color="auto" w:fill="FFFFFF"/>
-                                      </w:rPr>
-                                      <w:t xml:space="preserve"> de Winter</w:t>
+                                      <w:t>n der Poel en Tsjeard de Winter</w:t>
                                     </w:r>
                                   </w:sdtContent>
                                 </w:sdt>
@@ -819,7 +787,7 @@
                     <pic:cNvPicPr/>
                   </pic:nvPicPr>
                   <pic:blipFill>
-                    <a:blip r:embed="rId11">
+                    <a:blip r:embed="rId10">
                       <a:extLst>
                         <a:ext uri="{28A0092B-C50C-407E-A947-70E740481C1C}">
                           <a14:useLocalDpi xmlns:a14="http://schemas.microsoft.com/office/drawing/2010/main" val="0"/>
@@ -864,21 +832,24 @@
         <w:rPr>
           <w:color w:val="000000" w:themeColor="text1"/>
         </w:rPr>
-        <w:t xml:space="preserve">Frank Noorlander, Rick van der Poel en </w:t>
-      </w:r>
-      <w:proofErr w:type="spellStart"/>
+        <w:t>Frank Noorlander, Rick van der Poel en Tsjeard de Winter</w:t>
+      </w:r>
+    </w:p>
+    <w:p>
+      <w:r>
+        <w:rPr>
+          <w:b/>
+        </w:rPr>
+        <w:t>Opdrachtgever</w:t>
+      </w:r>
+      <w:r>
+        <w:t xml:space="preserve">: </w:t>
+      </w:r>
       <w:r>
         <w:rPr>
           <w:color w:val="000000" w:themeColor="text1"/>
         </w:rPr>
-        <w:t>Tsjeard</w:t>
-      </w:r>
-      <w:proofErr w:type="spellEnd"/>
-      <w:r>
-        <w:rPr>
-          <w:color w:val="000000" w:themeColor="text1"/>
-        </w:rPr>
-        <w:t xml:space="preserve"> de Winter</w:t>
+        <w:t>Dhr. Heijnen</w:t>
       </w:r>
     </w:p>
     <w:p>
@@ -886,16 +857,13 @@
         <w:rPr>
           <w:b/>
         </w:rPr>
-        <w:t>Opdrachtgever</w:t>
+        <w:t>Organisatie</w:t>
       </w:r>
       <w:r>
         <w:t xml:space="preserve">: </w:t>
       </w:r>
       <w:r>
-        <w:rPr>
-          <w:color w:val="000000" w:themeColor="text1"/>
-        </w:rPr>
-        <w:t>Dhr. Heijnen</w:t>
+        <w:t>Hanzehogeschool Groningen</w:t>
       </w:r>
     </w:p>
     <w:p>
@@ -903,13 +871,13 @@
         <w:rPr>
           <w:b/>
         </w:rPr>
-        <w:t>Organisatie</w:t>
-      </w:r>
-      <w:r>
-        <w:t xml:space="preserve">: </w:t>
-      </w:r>
-      <w:r>
-        <w:t>Hanzehogeschool Groningen</w:t>
+        <w:t>Datum</w:t>
+      </w:r>
+      <w:r>
+        <w:t xml:space="preserve"> </w:t>
+      </w:r>
+      <w:r>
+        <w:t>24-01-2015</w:t>
       </w:r>
     </w:p>
     <w:p>
@@ -917,20 +885,6 @@
         <w:rPr>
           <w:b/>
         </w:rPr>
-        <w:t>Datum</w:t>
-      </w:r>
-      <w:r>
-        <w:t xml:space="preserve"> </w:t>
-      </w:r>
-      <w:r>
-        <w:t>24-01-2015</w:t>
-      </w:r>
-    </w:p>
-    <w:p>
-      <w:r>
-        <w:rPr>
-          <w:b/>
-        </w:rPr>
         <w:t>Locatie</w:t>
       </w:r>
       <w:r>
@@ -942,7 +896,7 @@
     </w:p>
     <w:p>
       <w:pPr>
-        <w:pStyle w:val="Kop1"/>
+        <w:pStyle w:val="Heading1"/>
         <w:rPr>
           <w:color w:val="ED7D31" w:themeColor="accent2"/>
         </w:rPr>
@@ -959,7 +913,7 @@
     </w:p>
     <w:p>
       <w:pPr>
-        <w:pStyle w:val="Geenafstand"/>
+        <w:pStyle w:val="NoSpacing"/>
       </w:pPr>
       <w:r>
         <w:t>In dit document vindt u de documentatie van het project Vossen &amp; Konijnen. Deze samenvatting geeft u een indruk van onze werkzaamheden tijdens het project.</w:t>
@@ -967,12 +921,12 @@
     </w:p>
     <w:p>
       <w:pPr>
-        <w:pStyle w:val="Geenafstand"/>
-      </w:pPr>
-    </w:p>
-    <w:p>
-      <w:pPr>
-        <w:pStyle w:val="Geenafstand"/>
+        <w:pStyle w:val="NoSpacing"/>
+      </w:pPr>
+    </w:p>
+    <w:p>
+      <w:pPr>
+        <w:pStyle w:val="NoSpacing"/>
       </w:pPr>
       <w:r>
         <w:t xml:space="preserve">Zoals in de probleemstelling al wordt beschreven, heeft de opdrachtgever ons van een incomplete applicatie voorzien welke wij als projectgroep hebben uitgebreid en verbeterd.  </w:t>
@@ -980,12 +934,12 @@
     </w:p>
     <w:p>
       <w:pPr>
-        <w:pStyle w:val="Geenafstand"/>
-      </w:pPr>
-    </w:p>
-    <w:p>
-      <w:pPr>
-        <w:pStyle w:val="Geenafstand"/>
+        <w:pStyle w:val="NoSpacing"/>
+      </w:pPr>
+    </w:p>
+    <w:p>
+      <w:pPr>
+        <w:pStyle w:val="NoSpacing"/>
       </w:pPr>
       <w:r>
         <w:t>De nieuwe applicatie is voorzien van een uitgebreide GUI zodat de simulatie gemakkelijk en correct weergeven wordt op het scherm.  In deze GUI is het ook mogelijk om parameters van de dieren en de omgeving te veranderen om de simulatie zo realistisch mogelijk te maken.</w:t>
@@ -993,33 +947,25 @@
     </w:p>
     <w:p>
       <w:pPr>
-        <w:pStyle w:val="Geenafstand"/>
-      </w:pPr>
-    </w:p>
-    <w:p>
-      <w:pPr>
-        <w:pStyle w:val="Geenafstand"/>
-      </w:pPr>
-      <w:r>
-        <w:t xml:space="preserve">De nieuwe applicatie is ook voorzien van verschillende </w:t>
-      </w:r>
-      <w:proofErr w:type="spellStart"/>
-      <w:r>
-        <w:t>Junit</w:t>
-      </w:r>
-      <w:proofErr w:type="spellEnd"/>
-      <w:r>
-        <w:t xml:space="preserve"> tests. Met deze tests wordt het onderhouden en uitbreiden van de applicatie vereenvoudigd. </w:t>
-      </w:r>
-    </w:p>
-    <w:p>
-      <w:pPr>
-        <w:pStyle w:val="Geenafstand"/>
-      </w:pPr>
-    </w:p>
-    <w:p>
-      <w:pPr>
-        <w:pStyle w:val="Geenafstand"/>
+        <w:pStyle w:val="NoSpacing"/>
+      </w:pPr>
+    </w:p>
+    <w:p>
+      <w:pPr>
+        <w:pStyle w:val="NoSpacing"/>
+      </w:pPr>
+      <w:r>
+        <w:t xml:space="preserve">De nieuwe applicatie is ook voorzien van verschillende Junit tests. Met deze tests wordt het onderhouden en uitbreiden van de applicatie vereenvoudigd. </w:t>
+      </w:r>
+    </w:p>
+    <w:p>
+      <w:pPr>
+        <w:pStyle w:val="NoSpacing"/>
+      </w:pPr>
+    </w:p>
+    <w:p>
+      <w:pPr>
+        <w:pStyle w:val="NoSpacing"/>
       </w:pPr>
       <w:r>
         <w:t>De nieuwe applicatie wordt ondersteund met verschillende UML-diagrammen die gemaakt zijn tijdens en na het project. Deze diagrammen geven u een goed beeld van de werkzaamheden die zijn verricht tijdens het project.</w:t>
@@ -1027,12 +973,12 @@
     </w:p>
     <w:p>
       <w:pPr>
-        <w:pStyle w:val="Geenafstand"/>
-      </w:pPr>
-    </w:p>
-    <w:p>
-      <w:pPr>
-        <w:pStyle w:val="Geenafstand"/>
+        <w:pStyle w:val="NoSpacing"/>
+      </w:pPr>
+    </w:p>
+    <w:p>
+      <w:pPr>
+        <w:pStyle w:val="NoSpacing"/>
       </w:pPr>
       <w:r>
         <w:t>De nieuwe applicatie is tevens uitgebreid met verschillende dieren, jagers  en voedselbronnen. Met deze uitbreiding is de simulatie een stuk realistischer geworden.</w:t>
@@ -1040,12 +986,12 @@
     </w:p>
     <w:p>
       <w:pPr>
-        <w:pStyle w:val="Geenafstand"/>
-      </w:pPr>
-    </w:p>
-    <w:p>
-      <w:pPr>
-        <w:pStyle w:val="Geenafstand"/>
+        <w:pStyle w:val="NoSpacing"/>
+      </w:pPr>
+    </w:p>
+    <w:p>
+      <w:pPr>
+        <w:pStyle w:val="NoSpacing"/>
       </w:pPr>
       <w:r>
         <w:t>De packagestructuur van de nieuwe applicatie is nu volgens MVC standaarden opgezet. Met deze verandering is de overzichtelijkheid van de code enorm verbeterd.</w:t>
@@ -1053,12 +999,12 @@
     </w:p>
     <w:p>
       <w:pPr>
-        <w:pStyle w:val="Geenafstand"/>
-      </w:pPr>
-    </w:p>
-    <w:p>
-      <w:pPr>
-        <w:pStyle w:val="Geenafstand"/>
+        <w:pStyle w:val="NoSpacing"/>
+      </w:pPr>
+    </w:p>
+    <w:p>
+      <w:pPr>
+        <w:pStyle w:val="NoSpacing"/>
       </w:pPr>
       <w:r>
         <w:t>Tot slot is de GUI van de nieuwe applicatie uitgebreid met verschillende grafieken en afbeeldingen. Deze uitbreiding  zorgt ervoor dat u de simulatie gemakkelijker en beter kunt volgen.</w:t>
@@ -1066,27 +1012,25 @@
     </w:p>
     <w:p>
       <w:pPr>
-        <w:pStyle w:val="Geenafstand"/>
-      </w:pPr>
-    </w:p>
-    <w:p>
-      <w:pPr>
-        <w:pStyle w:val="Geenafstand"/>
+        <w:pStyle w:val="NoSpacing"/>
+      </w:pPr>
+    </w:p>
+    <w:p>
+      <w:pPr>
+        <w:pStyle w:val="NoSpacing"/>
       </w:pPr>
       <w:r>
         <w:t>Meer informatie over de hierboven besproken onderwerpen vindt u in de verschillende hoofdstukken in dit document.</w:t>
       </w:r>
-      <w:bookmarkStart w:id="1" w:name="_GoBack"/>
-      <w:bookmarkEnd w:id="1"/>
-    </w:p>
-    <w:p>
-      <w:pPr>
-        <w:pStyle w:val="Geenafstand"/>
-      </w:pPr>
-    </w:p>
-    <w:p>
-      <w:pPr>
-        <w:pStyle w:val="Geenafstand"/>
+    </w:p>
+    <w:p>
+      <w:pPr>
+        <w:pStyle w:val="NoSpacing"/>
+      </w:pPr>
+    </w:p>
+    <w:p>
+      <w:pPr>
+        <w:pStyle w:val="NoSpacing"/>
       </w:pPr>
       <w:r>
         <w:br w:type="page"/>
@@ -1116,7 +1060,7 @@
       <w:sdtContent>
         <w:p>
           <w:pPr>
-            <w:pStyle w:val="Kopvaninhoudsopgave"/>
+            <w:pStyle w:val="TOCHeading"/>
             <w:rPr>
               <w:color w:val="ED7D31" w:themeColor="accent2"/>
             </w:rPr>
@@ -1142,7 +1086,7 @@
         </w:p>
         <w:p>
           <w:pPr>
-            <w:pStyle w:val="Inhopg1"/>
+            <w:pStyle w:val="TOC1"/>
             <w:tabs>
               <w:tab w:val="right" w:leader="dot" w:pos="9062"/>
             </w:tabs>
@@ -1221,7 +1165,7 @@
         </w:p>
         <w:p>
           <w:pPr>
-            <w:pStyle w:val="Inhopg1"/>
+            <w:pStyle w:val="TOC1"/>
             <w:tabs>
               <w:tab w:val="right" w:leader="dot" w:pos="9062"/>
             </w:tabs>
@@ -1291,7 +1235,7 @@
         </w:p>
         <w:p>
           <w:pPr>
-            <w:pStyle w:val="Inhopg1"/>
+            <w:pStyle w:val="TOC1"/>
             <w:tabs>
               <w:tab w:val="right" w:leader="dot" w:pos="9062"/>
             </w:tabs>
@@ -1361,7 +1305,7 @@
         </w:p>
         <w:p>
           <w:pPr>
-            <w:pStyle w:val="Inhopg1"/>
+            <w:pStyle w:val="TOC1"/>
             <w:tabs>
               <w:tab w:val="left" w:pos="440"/>
               <w:tab w:val="right" w:leader="dot" w:pos="9062"/>
@@ -1447,7 +1391,7 @@
         </w:p>
         <w:p>
           <w:pPr>
-            <w:pStyle w:val="Inhopg1"/>
+            <w:pStyle w:val="TOC1"/>
             <w:tabs>
               <w:tab w:val="left" w:pos="440"/>
               <w:tab w:val="right" w:leader="dot" w:pos="9062"/>
@@ -1533,7 +1477,7 @@
         </w:p>
         <w:p>
           <w:pPr>
-            <w:pStyle w:val="Inhopg1"/>
+            <w:pStyle w:val="TOC1"/>
             <w:tabs>
               <w:tab w:val="left" w:pos="440"/>
               <w:tab w:val="right" w:leader="dot" w:pos="9062"/>
@@ -1619,7 +1563,7 @@
         </w:p>
         <w:p>
           <w:pPr>
-            <w:pStyle w:val="Inhopg1"/>
+            <w:pStyle w:val="TOC1"/>
             <w:tabs>
               <w:tab w:val="left" w:pos="440"/>
               <w:tab w:val="right" w:leader="dot" w:pos="9062"/>
@@ -1705,7 +1649,7 @@
         </w:p>
         <w:p>
           <w:pPr>
-            <w:pStyle w:val="Inhopg1"/>
+            <w:pStyle w:val="TOC1"/>
             <w:tabs>
               <w:tab w:val="left" w:pos="440"/>
               <w:tab w:val="right" w:leader="dot" w:pos="9062"/>
@@ -1791,7 +1735,7 @@
         </w:p>
         <w:p>
           <w:pPr>
-            <w:pStyle w:val="Inhopg1"/>
+            <w:pStyle w:val="TOC1"/>
             <w:tabs>
               <w:tab w:val="left" w:pos="440"/>
               <w:tab w:val="right" w:leader="dot" w:pos="9062"/>
@@ -1877,7 +1821,7 @@
         </w:p>
         <w:p>
           <w:pPr>
-            <w:pStyle w:val="Inhopg1"/>
+            <w:pStyle w:val="TOC1"/>
             <w:tabs>
               <w:tab w:val="left" w:pos="440"/>
               <w:tab w:val="right" w:leader="dot" w:pos="9062"/>
@@ -1963,7 +1907,7 @@
         </w:p>
         <w:p>
           <w:pPr>
-            <w:pStyle w:val="Inhopg1"/>
+            <w:pStyle w:val="TOC1"/>
             <w:tabs>
               <w:tab w:val="left" w:pos="440"/>
               <w:tab w:val="right" w:leader="dot" w:pos="9062"/>
@@ -2049,7 +1993,7 @@
         </w:p>
         <w:p>
           <w:pPr>
-            <w:pStyle w:val="Inhopg1"/>
+            <w:pStyle w:val="TOC1"/>
             <w:tabs>
               <w:tab w:val="left" w:pos="440"/>
               <w:tab w:val="right" w:leader="dot" w:pos="9062"/>
@@ -2135,7 +2079,7 @@
         </w:p>
         <w:p>
           <w:pPr>
-            <w:pStyle w:val="Inhopg1"/>
+            <w:pStyle w:val="TOC1"/>
             <w:tabs>
               <w:tab w:val="left" w:pos="660"/>
               <w:tab w:val="right" w:leader="dot" w:pos="9062"/>
@@ -2221,7 +2165,7 @@
         </w:p>
         <w:p>
           <w:pPr>
-            <w:pStyle w:val="Inhopg1"/>
+            <w:pStyle w:val="TOC1"/>
             <w:tabs>
               <w:tab w:val="right" w:leader="dot" w:pos="9062"/>
             </w:tabs>
@@ -2291,7 +2235,7 @@
         </w:p>
         <w:p>
           <w:pPr>
-            <w:pStyle w:val="Inhopg1"/>
+            <w:pStyle w:val="TOC1"/>
             <w:tabs>
               <w:tab w:val="right" w:leader="dot" w:pos="9062"/>
             </w:tabs>
@@ -2361,7 +2305,7 @@
         </w:p>
         <w:p>
           <w:pPr>
-            <w:pStyle w:val="Inhopg1"/>
+            <w:pStyle w:val="TOC1"/>
             <w:tabs>
               <w:tab w:val="right" w:leader="dot" w:pos="9062"/>
             </w:tabs>
@@ -2442,7 +2386,7 @@
     </w:sdt>
     <w:p>
       <w:pPr>
-        <w:pStyle w:val="Kop1"/>
+        <w:pStyle w:val="Heading1"/>
         <w:rPr>
           <w:color w:val="ED7D31" w:themeColor="accent2"/>
         </w:rPr>
@@ -2450,7 +2394,7 @@
       <w:r>
         <w:br w:type="page"/>
       </w:r>
-      <w:bookmarkStart w:id="2" w:name="_Toc409969071"/>
+      <w:bookmarkStart w:id="1" w:name="_Toc409969071"/>
       <w:r>
         <w:rPr>
           <w:color w:val="ED7D31" w:themeColor="accent2"/>
@@ -2458,16 +2402,81 @@
         <w:lastRenderedPageBreak/>
         <w:t>Verklarende woordenlijst</w:t>
       </w:r>
+      <w:bookmarkEnd w:id="1"/>
+    </w:p>
+    <w:p>
+      <w:r>
+        <w:br/>
+        <w:t xml:space="preserve">BlueJ </w:t>
+      </w:r>
+      <w:r>
+        <w:tab/>
+      </w:r>
+      <w:r>
+        <w:tab/>
+        <w:t xml:space="preserve">– </w:t>
+      </w:r>
+      <w:r>
+        <w:tab/>
+        <w:t xml:space="preserve">Programma om Java in te programmeren </w:t>
+      </w:r>
+      <w:r>
+        <w:tab/>
+      </w:r>
+      <w:r>
+        <w:br/>
+        <w:t>Eclipse</w:t>
+      </w:r>
+      <w:r>
+        <w:tab/>
+      </w:r>
+      <w:r>
+        <w:tab/>
+        <w:t xml:space="preserve">– </w:t>
+      </w:r>
+      <w:r>
+        <w:tab/>
+        <w:t>Programma om o.a. Java in te programmeren</w:t>
+      </w:r>
+      <w:r>
+        <w:br/>
+        <w:t>GUI</w:t>
+      </w:r>
+      <w:r>
+        <w:tab/>
+      </w:r>
+      <w:r>
+        <w:tab/>
+        <w:t xml:space="preserve">– </w:t>
+      </w:r>
+      <w:r>
+        <w:tab/>
+        <w:t>Graphical User Interface (Grafische gebruikers omgeving)</w:t>
+      </w:r>
+      <w:r>
+        <w:br/>
+        <w:t xml:space="preserve">V&amp;K </w:t>
+      </w:r>
+      <w:r>
+        <w:tab/>
+      </w:r>
+      <w:r>
+        <w:tab/>
+        <w:t xml:space="preserve">– </w:t>
+      </w:r>
+      <w:r>
+        <w:tab/>
+        <w:t>Vossen &amp; Konijnen</w:t>
+      </w:r>
+      <w:r>
+        <w:br w:type="page"/>
+      </w:r>
+      <w:bookmarkStart w:id="2" w:name="_GoBack"/>
       <w:bookmarkEnd w:id="2"/>
     </w:p>
     <w:p>
-      <w:r>
-        <w:br w:type="page"/>
-      </w:r>
-    </w:p>
-    <w:p>
-      <w:pPr>
-        <w:pStyle w:val="Kop1"/>
+      <w:pPr>
+        <w:pStyle w:val="Heading1"/>
         <w:rPr>
           <w:color w:val="ED7D31" w:themeColor="accent2"/>
         </w:rPr>
@@ -2484,7 +2493,7 @@
     </w:p>
     <w:p>
       <w:pPr>
-        <w:pStyle w:val="Geenafstand"/>
+        <w:pStyle w:val="NoSpacing"/>
       </w:pPr>
       <w:r>
         <w:t xml:space="preserve">Voor u ligt het reflectieverslag van het project Vossen &amp; Konijnen. Het project wordt uitgevoerd in de tweede periode van het eerste schooljaar, in opdracht van de Hanzehogeschool. De projectleden zijn: </w:t>
@@ -2508,23 +2517,7 @@
               <w:rFonts w:cs="Helvetica"/>
               <w:shd w:val="clear" w:color="auto" w:fill="FFFFFF"/>
             </w:rPr>
-            <w:t xml:space="preserve">Frank Noorlander, Rick van der Poel en </w:t>
-          </w:r>
-          <w:proofErr w:type="spellStart"/>
-          <w:r>
-            <w:rPr>
-              <w:rFonts w:cs="Helvetica"/>
-              <w:shd w:val="clear" w:color="auto" w:fill="FFFFFF"/>
-            </w:rPr>
-            <w:t>Tsjeard</w:t>
-          </w:r>
-          <w:proofErr w:type="spellEnd"/>
-          <w:r>
-            <w:rPr>
-              <w:rFonts w:cs="Helvetica"/>
-              <w:shd w:val="clear" w:color="auto" w:fill="FFFFFF"/>
-            </w:rPr>
-            <w:t xml:space="preserve"> de Winter</w:t>
+            <w:t>Frank Noorlander, Rick van der Poel en Tsjeard de Winter</w:t>
           </w:r>
         </w:sdtContent>
       </w:sdt>
@@ -2534,13 +2527,13 @@
     </w:p>
     <w:p>
       <w:pPr>
-        <w:pStyle w:val="Geenafstand"/>
-      </w:pPr>
-    </w:p>
-    <w:p>
-      <w:pPr>
-        <w:rPr>
-          <w:rStyle w:val="Kop1Char"/>
+        <w:pStyle w:val="NoSpacing"/>
+      </w:pPr>
+    </w:p>
+    <w:p>
+      <w:pPr>
+        <w:rPr>
+          <w:rStyle w:val="Heading1Char"/>
           <w:color w:val="ED7D31" w:themeColor="accent2"/>
         </w:rPr>
       </w:pPr>
@@ -2552,7 +2545,7 @@
       </w:r>
       <w:r>
         <w:rPr>
-          <w:rStyle w:val="Kop1Char"/>
+          <w:rStyle w:val="Heading1Char"/>
           <w:color w:val="ED7D31" w:themeColor="accent2"/>
         </w:rPr>
         <w:lastRenderedPageBreak/>
@@ -2562,37 +2555,37 @@
     <w:p>
       <w:pPr>
         <w:rPr>
-          <w:rStyle w:val="Kop1Char"/>
-          <w:color w:val="ED7D31" w:themeColor="accent2"/>
-        </w:rPr>
-      </w:pPr>
-    </w:p>
-    <w:p>
-      <w:pPr>
-        <w:rPr>
-          <w:rStyle w:val="Kop1Char"/>
-          <w:color w:val="ED7D31" w:themeColor="accent2"/>
-        </w:rPr>
-      </w:pPr>
-    </w:p>
-    <w:p>
-      <w:pPr>
-        <w:rPr>
-          <w:rStyle w:val="Kop1Char"/>
-          <w:color w:val="ED7D31" w:themeColor="accent2"/>
-        </w:rPr>
-      </w:pPr>
-    </w:p>
-    <w:p>
-      <w:pPr>
-        <w:rPr>
-          <w:color w:val="ED7D31" w:themeColor="accent2"/>
-        </w:rPr>
-      </w:pPr>
-    </w:p>
-    <w:p>
-      <w:pPr>
-        <w:pStyle w:val="Geenafstand"/>
+          <w:rStyle w:val="Heading1Char"/>
+          <w:color w:val="ED7D31" w:themeColor="accent2"/>
+        </w:rPr>
+      </w:pPr>
+    </w:p>
+    <w:p>
+      <w:pPr>
+        <w:rPr>
+          <w:rStyle w:val="Heading1Char"/>
+          <w:color w:val="ED7D31" w:themeColor="accent2"/>
+        </w:rPr>
+      </w:pPr>
+    </w:p>
+    <w:p>
+      <w:pPr>
+        <w:rPr>
+          <w:rStyle w:val="Heading1Char"/>
+          <w:color w:val="ED7D31" w:themeColor="accent2"/>
+        </w:rPr>
+      </w:pPr>
+    </w:p>
+    <w:p>
+      <w:pPr>
+        <w:rPr>
+          <w:color w:val="ED7D31" w:themeColor="accent2"/>
+        </w:rPr>
+      </w:pPr>
+    </w:p>
+    <w:p>
+      <w:pPr>
+        <w:pStyle w:val="NoSpacing"/>
       </w:pPr>
     </w:p>
     <w:p>
@@ -2613,7 +2606,7 @@
     </w:p>
     <w:p>
       <w:pPr>
-        <w:pStyle w:val="Kop1"/>
+        <w:pStyle w:val="Heading1"/>
         <w:numPr>
           <w:ilvl w:val="0"/>
           <w:numId w:val="5"/>
@@ -2668,7 +2661,7 @@
     </w:p>
     <w:p>
       <w:pPr>
-        <w:pStyle w:val="Geenafstand"/>
+        <w:pStyle w:val="NoSpacing"/>
         <w:numPr>
           <w:ilvl w:val="0"/>
           <w:numId w:val="6"/>
@@ -2680,7 +2673,7 @@
     </w:p>
     <w:p>
       <w:pPr>
-        <w:pStyle w:val="Geenafstand"/>
+        <w:pStyle w:val="NoSpacing"/>
         <w:numPr>
           <w:ilvl w:val="0"/>
           <w:numId w:val="6"/>
@@ -2690,15 +2683,7 @@
         <w:t xml:space="preserve">De applicatie heeft </w:t>
       </w:r>
       <w:r>
-        <w:t xml:space="preserve">geen </w:t>
-      </w:r>
-      <w:proofErr w:type="spellStart"/>
-      <w:r>
-        <w:t>Junit</w:t>
-      </w:r>
-      <w:proofErr w:type="spellEnd"/>
-      <w:r>
-        <w:t xml:space="preserve"> </w:t>
+        <w:t xml:space="preserve">geen Junit </w:t>
       </w:r>
       <w:r>
         <w:t>tests.</w:t>
@@ -2706,7 +2691,7 @@
     </w:p>
     <w:p>
       <w:pPr>
-        <w:pStyle w:val="Geenafstand"/>
+        <w:pStyle w:val="NoSpacing"/>
         <w:numPr>
           <w:ilvl w:val="0"/>
           <w:numId w:val="6"/>
@@ -2718,7 +2703,7 @@
     </w:p>
     <w:p>
       <w:pPr>
-        <w:pStyle w:val="Geenafstand"/>
+        <w:pStyle w:val="NoSpacing"/>
         <w:numPr>
           <w:ilvl w:val="0"/>
           <w:numId w:val="6"/>
@@ -2733,7 +2718,7 @@
     </w:p>
     <w:p>
       <w:pPr>
-        <w:pStyle w:val="Geenafstand"/>
+        <w:pStyle w:val="NoSpacing"/>
         <w:numPr>
           <w:ilvl w:val="0"/>
           <w:numId w:val="6"/>
@@ -2745,7 +2730,7 @@
     </w:p>
     <w:p>
       <w:pPr>
-        <w:pStyle w:val="Geenafstand"/>
+        <w:pStyle w:val="NoSpacing"/>
         <w:numPr>
           <w:ilvl w:val="0"/>
           <w:numId w:val="6"/>
@@ -2757,7 +2742,7 @@
     </w:p>
     <w:p>
       <w:pPr>
-        <w:pStyle w:val="Geenafstand"/>
+        <w:pStyle w:val="NoSpacing"/>
         <w:numPr>
           <w:ilvl w:val="0"/>
           <w:numId w:val="6"/>
@@ -2769,7 +2754,7 @@
     </w:p>
     <w:p>
       <w:pPr>
-        <w:pStyle w:val="Geenafstand"/>
+        <w:pStyle w:val="NoSpacing"/>
         <w:numPr>
           <w:ilvl w:val="0"/>
           <w:numId w:val="6"/>
@@ -2797,13 +2782,13 @@
     <w:p>
       <w:pPr>
         <w:rPr>
-          <w:rStyle w:val="Kop1Char"/>
-          <w:color w:val="ED7D31" w:themeColor="accent2"/>
-        </w:rPr>
-      </w:pPr>
-      <w:r>
-        <w:rPr>
-          <w:rStyle w:val="Kop1Char"/>
+          <w:rStyle w:val="Heading1Char"/>
+          <w:color w:val="ED7D31" w:themeColor="accent2"/>
+        </w:rPr>
+      </w:pPr>
+      <w:r>
+        <w:rPr>
+          <w:rStyle w:val="Heading1Char"/>
           <w:color w:val="ED7D31" w:themeColor="accent2"/>
         </w:rPr>
         <w:br w:type="page"/>
@@ -2811,7 +2796,7 @@
     </w:p>
     <w:p>
       <w:pPr>
-        <w:pStyle w:val="Kop1"/>
+        <w:pStyle w:val="Heading1"/>
         <w:numPr>
           <w:ilvl w:val="0"/>
           <w:numId w:val="5"/>
@@ -2856,7 +2841,7 @@
     </w:p>
     <w:p>
       <w:pPr>
-        <w:pStyle w:val="Geenafstand"/>
+        <w:pStyle w:val="NoSpacing"/>
       </w:pPr>
       <w:r>
         <w:t>De vossen en konijnen hebben de volgende eigenschappen:</w:t>
@@ -2864,12 +2849,12 @@
     </w:p>
     <w:p>
       <w:pPr>
-        <w:pStyle w:val="Geenafstand"/>
-      </w:pPr>
-    </w:p>
-    <w:p>
-      <w:pPr>
-        <w:pStyle w:val="Geenafstand"/>
+        <w:pStyle w:val="NoSpacing"/>
+      </w:pPr>
+    </w:p>
+    <w:p>
+      <w:pPr>
+        <w:pStyle w:val="NoSpacing"/>
         <w:numPr>
           <w:ilvl w:val="0"/>
           <w:numId w:val="3"/>
@@ -2881,7 +2866,7 @@
     </w:p>
     <w:p>
       <w:pPr>
-        <w:pStyle w:val="Geenafstand"/>
+        <w:pStyle w:val="NoSpacing"/>
         <w:numPr>
           <w:ilvl w:val="0"/>
           <w:numId w:val="3"/>
@@ -2893,7 +2878,7 @@
     </w:p>
     <w:p>
       <w:pPr>
-        <w:pStyle w:val="Geenafstand"/>
+        <w:pStyle w:val="NoSpacing"/>
         <w:numPr>
           <w:ilvl w:val="0"/>
           <w:numId w:val="3"/>
@@ -2905,7 +2890,7 @@
     </w:p>
     <w:p>
       <w:pPr>
-        <w:pStyle w:val="Geenafstand"/>
+        <w:pStyle w:val="NoSpacing"/>
         <w:numPr>
           <w:ilvl w:val="0"/>
           <w:numId w:val="3"/>
@@ -2917,12 +2902,12 @@
     </w:p>
     <w:p>
       <w:pPr>
-        <w:pStyle w:val="Geenafstand"/>
-      </w:pPr>
-    </w:p>
-    <w:p>
-      <w:pPr>
-        <w:pStyle w:val="Geenafstand"/>
+        <w:pStyle w:val="NoSpacing"/>
+      </w:pPr>
+    </w:p>
+    <w:p>
+      <w:pPr>
+        <w:pStyle w:val="NoSpacing"/>
       </w:pPr>
       <w:r>
         <w:t xml:space="preserve">Zoals hier boven al blijkt, is de applicatie nog erg kaal. De enige overlevingscondities waar de applicatie momenteel rekening mee houdt zijn de leeftijd en de honger. Er wordt bijvoorbeeld geen rekening gehouden met weersomstandigheden, andere dieren die hoger in de voedselketen staan zoals beren of jagers, vervuiling enzovoort. </w:t>
@@ -2930,12 +2915,12 @@
     </w:p>
     <w:p>
       <w:pPr>
-        <w:pStyle w:val="Geenafstand"/>
-      </w:pPr>
-    </w:p>
-    <w:p>
-      <w:pPr>
-        <w:pStyle w:val="Geenafstand"/>
+        <w:pStyle w:val="NoSpacing"/>
+      </w:pPr>
+    </w:p>
+    <w:p>
+      <w:pPr>
+        <w:pStyle w:val="NoSpacing"/>
       </w:pPr>
       <w:r>
         <w:t>Ook heeft de huidige applicatie nog geen GUI. Door het gebrek van een GUI is het erg moeilijk om de simulatie te volgen en dat is juist de bedoeling van de applicatie.</w:t>
@@ -2943,12 +2928,12 @@
     </w:p>
     <w:p>
       <w:pPr>
-        <w:pStyle w:val="Geenafstand"/>
-      </w:pPr>
-    </w:p>
-    <w:p>
-      <w:pPr>
-        <w:pStyle w:val="Geenafstand"/>
+        <w:pStyle w:val="NoSpacing"/>
+      </w:pPr>
+    </w:p>
+    <w:p>
+      <w:pPr>
+        <w:pStyle w:val="NoSpacing"/>
       </w:pPr>
       <w:r>
         <w:t>Het doel van deze applicatie is om de levenscyclus van dierenpopulaties zo goed en realistisch mogelijk te simuleren. Om dat doel te kunnen realiseren moet de applicatie uitgebreid worden met nieuwe elementen.</w:t>
@@ -2961,21 +2946,21 @@
     </w:p>
     <w:p>
       <w:pPr>
-        <w:pStyle w:val="Lijstalinea"/>
+        <w:pStyle w:val="ListParagraph"/>
         <w:numPr>
           <w:ilvl w:val="0"/>
           <w:numId w:val="5"/>
         </w:numPr>
         <w:jc w:val="both"/>
         <w:rPr>
-          <w:rStyle w:val="Kop1Char"/>
+          <w:rStyle w:val="Heading1Char"/>
           <w:color w:val="ED7D31" w:themeColor="accent2"/>
         </w:rPr>
       </w:pPr>
       <w:bookmarkStart w:id="6" w:name="_Toc409969075"/>
       <w:r>
         <w:rPr>
-          <w:rStyle w:val="Kop1Char"/>
+          <w:rStyle w:val="Heading1Char"/>
           <w:color w:val="ED7D31" w:themeColor="accent2"/>
         </w:rPr>
         <w:lastRenderedPageBreak/>
@@ -2985,36 +2970,955 @@
     </w:p>
     <w:p>
       <w:pPr>
-        <w:rPr>
-          <w:rStyle w:val="Kop1Char"/>
-          <w:color w:val="ED7D31" w:themeColor="accent2"/>
-        </w:rPr>
-      </w:pPr>
-      <w:r>
-        <w:rPr>
-          <w:rStyle w:val="Kop1Char"/>
-          <w:color w:val="ED7D31" w:themeColor="accent2"/>
+        <w:pStyle w:val="Heading1"/>
+        <w:rPr>
+          <w:color w:val="ED7D31" w:themeColor="accent2"/>
+        </w:rPr>
+      </w:pPr>
+      <w:r>
+        <w:rPr>
+          <w:rStyle w:val="Heading1Char"/>
+          <w:rFonts w:asciiTheme="minorHAnsi" w:hAnsiTheme="minorHAnsi"/>
+          <w:color w:val="auto"/>
+          <w:sz w:val="22"/>
+          <w:szCs w:val="22"/>
+        </w:rPr>
+        <w:t>We hebben de</w:t>
+      </w:r>
+      <w:r>
+        <w:rPr>
+          <w:rStyle w:val="Heading1Char"/>
+          <w:rFonts w:asciiTheme="minorHAnsi" w:hAnsiTheme="minorHAnsi"/>
+          <w:color w:val="auto"/>
+          <w:sz w:val="22"/>
+          <w:szCs w:val="22"/>
+        </w:rPr>
+        <w:t xml:space="preserve"> originele versie van </w:t>
+      </w:r>
+      <w:r>
+        <w:rPr>
+          <w:rStyle w:val="Heading1Char"/>
+          <w:rFonts w:asciiTheme="minorHAnsi" w:hAnsiTheme="minorHAnsi"/>
+          <w:color w:val="auto"/>
+          <w:sz w:val="22"/>
+          <w:szCs w:val="22"/>
+        </w:rPr>
+        <w:t xml:space="preserve">de applicatie </w:t>
+      </w:r>
+      <w:r>
+        <w:rPr>
+          <w:rStyle w:val="Heading1Char"/>
+          <w:rFonts w:asciiTheme="minorHAnsi" w:hAnsiTheme="minorHAnsi"/>
+          <w:color w:val="auto"/>
+          <w:sz w:val="22"/>
+          <w:szCs w:val="22"/>
+        </w:rPr>
+        <w:t xml:space="preserve">verbeterd door een aantal wijzigingen door te voeren en daarna nieuwe </w:t>
+      </w:r>
+      <w:r>
+        <w:rPr>
+          <w:rStyle w:val="Heading1Char"/>
+          <w:rFonts w:asciiTheme="minorHAnsi" w:hAnsiTheme="minorHAnsi"/>
+          <w:color w:val="auto"/>
+          <w:sz w:val="22"/>
+          <w:szCs w:val="22"/>
+        </w:rPr>
+        <w:t xml:space="preserve">onderdelen toegevoegd. In dit hoofdstuk worden de wijzigingen besproken die we in de eerste week hebben toegepast. </w:t>
+      </w:r>
+      <w:r>
+        <w:rPr>
+          <w:rStyle w:val="Heading1Char"/>
+          <w:rFonts w:asciiTheme="minorHAnsi" w:hAnsiTheme="minorHAnsi"/>
+          <w:color w:val="auto"/>
+          <w:sz w:val="22"/>
+          <w:szCs w:val="22"/>
+        </w:rPr>
+        <w:br/>
+      </w:r>
+      <w:r>
+        <w:rPr>
+          <w:rStyle w:val="Heading1Char"/>
+          <w:rFonts w:asciiTheme="minorHAnsi" w:hAnsiTheme="minorHAnsi"/>
+          <w:color w:val="auto"/>
+          <w:sz w:val="22"/>
+          <w:szCs w:val="22"/>
+        </w:rPr>
+        <w:br/>
+      </w:r>
+      <w:r>
+        <w:rPr>
+          <w:rStyle w:val="Heading1Char"/>
+          <w:rFonts w:asciiTheme="minorHAnsi" w:hAnsiTheme="minorHAnsi"/>
+          <w:b/>
+          <w:color w:val="auto"/>
+          <w:sz w:val="22"/>
+          <w:szCs w:val="22"/>
+        </w:rPr>
+        <w:t>Applicatie aangepast zodat het gebruikt kan worden buiten BleuJ</w:t>
+      </w:r>
+      <w:r>
+        <w:rPr>
+          <w:rStyle w:val="Heading1Char"/>
+          <w:rFonts w:asciiTheme="minorHAnsi" w:hAnsiTheme="minorHAnsi"/>
+          <w:color w:val="auto"/>
+          <w:sz w:val="22"/>
+          <w:szCs w:val="22"/>
+        </w:rPr>
+        <w:t xml:space="preserve"> </w:t>
+      </w:r>
+      <w:r>
+        <w:rPr>
+          <w:rStyle w:val="Heading1Char"/>
+          <w:rFonts w:asciiTheme="minorHAnsi" w:hAnsiTheme="minorHAnsi"/>
+          <w:color w:val="auto"/>
+          <w:sz w:val="22"/>
+          <w:szCs w:val="22"/>
+        </w:rPr>
+        <w:br/>
+        <w:t xml:space="preserve">We zijn als eerst begonnen met het aanpassen van de applicatie zodat het ook in andere programma’s gebruikt kan worden en het niet volledig afhankelijk is van BleuJ. Door het toevoegen van een main methode kan het programma ook geopend worden in andere programmeer programma’s zoals bijvoorbeeld Eclipse. </w:t>
+      </w:r>
+      <w:r>
+        <w:rPr>
+          <w:rStyle w:val="Heading1Char"/>
+          <w:rFonts w:asciiTheme="minorHAnsi" w:hAnsiTheme="minorHAnsi"/>
+          <w:color w:val="auto"/>
+          <w:sz w:val="22"/>
+          <w:szCs w:val="22"/>
+        </w:rPr>
+        <w:br/>
+      </w:r>
+      <w:r>
+        <w:rPr>
+          <w:rStyle w:val="Heading1Char"/>
+          <w:rFonts w:asciiTheme="minorHAnsi" w:hAnsiTheme="minorHAnsi"/>
+          <w:color w:val="auto"/>
+          <w:sz w:val="22"/>
+          <w:szCs w:val="22"/>
+        </w:rPr>
+        <w:br/>
+      </w:r>
+      <w:r>
+        <w:rPr>
+          <w:rStyle w:val="Heading1Char"/>
+          <w:rFonts w:asciiTheme="minorHAnsi" w:hAnsiTheme="minorHAnsi"/>
+          <w:b/>
+          <w:color w:val="auto"/>
+          <w:sz w:val="22"/>
+          <w:szCs w:val="22"/>
+        </w:rPr>
+        <w:t>Ontwikkeling van een simpele</w:t>
+      </w:r>
+      <w:r>
+        <w:rPr>
+          <w:rStyle w:val="Heading1Char"/>
+          <w:rFonts w:asciiTheme="minorHAnsi" w:hAnsiTheme="minorHAnsi"/>
+          <w:b/>
+          <w:color w:val="auto"/>
+          <w:sz w:val="22"/>
+          <w:szCs w:val="22"/>
+        </w:rPr>
+        <w:t xml:space="preserve"> GUI</w:t>
+      </w:r>
+      <w:r>
+        <w:rPr>
+          <w:rStyle w:val="Heading1Char"/>
+          <w:rFonts w:asciiTheme="minorHAnsi" w:hAnsiTheme="minorHAnsi"/>
+          <w:b/>
+          <w:color w:val="auto"/>
+          <w:sz w:val="22"/>
+          <w:szCs w:val="22"/>
+        </w:rPr>
+        <w:br/>
+      </w:r>
+      <w:r>
+        <w:rPr>
+          <w:rStyle w:val="Heading1Char"/>
+          <w:rFonts w:asciiTheme="minorHAnsi" w:hAnsiTheme="minorHAnsi"/>
+          <w:color w:val="auto"/>
+          <w:sz w:val="22"/>
+          <w:szCs w:val="22"/>
+        </w:rPr>
+        <w:t xml:space="preserve">De applicatie is uitgebreid met een simpele GUI waardoor de gebruiker acties kan uitvoeren binnen in de applicatie. Er is een menu aangemaakt waar basis functionaliteit ingezet kan worden zoals bijvoorbeeld het afsluiten van de applicatie. Daarnaast hebben we voor het uitvoeren van de stappen twee knoppen gemaakt en ook nog reset knop toegevoegd die de applicatie terug zet naar een begin status. </w:t>
+      </w:r>
+      <w:r>
+        <w:rPr>
+          <w:rStyle w:val="Heading1Char"/>
+          <w:rFonts w:asciiTheme="minorHAnsi" w:hAnsiTheme="minorHAnsi"/>
+          <w:color w:val="auto"/>
+          <w:sz w:val="22"/>
+          <w:szCs w:val="22"/>
+        </w:rPr>
+        <w:br/>
+      </w:r>
+      <w:r>
+        <w:rPr>
+          <w:rStyle w:val="Heading1Char"/>
+          <w:rFonts w:asciiTheme="minorHAnsi" w:hAnsiTheme="minorHAnsi"/>
+          <w:color w:val="auto"/>
+          <w:sz w:val="22"/>
+          <w:szCs w:val="22"/>
+        </w:rPr>
+        <w:br/>
+      </w:r>
+      <w:r>
+        <w:rPr>
+          <w:noProof/>
+          <w:lang w:eastAsia="nl-NL"/>
+        </w:rPr>
+        <w:drawing>
+          <wp:inline distT="0" distB="0" distL="0" distR="0" wp14:anchorId="3AABA26F" wp14:editId="658358B5">
+            <wp:extent cx="5760720" cy="4153535"/>
+            <wp:effectExtent l="0" t="0" r="0" b="0"/>
+            <wp:docPr id="4" name="Picture 4"/>
+            <wp:cNvGraphicFramePr>
+              <a:graphicFrameLocks xmlns:a="http://schemas.openxmlformats.org/drawingml/2006/main" noChangeAspect="1"/>
+            </wp:cNvGraphicFramePr>
+            <a:graphic xmlns:a="http://schemas.openxmlformats.org/drawingml/2006/main">
+              <a:graphicData uri="http://schemas.openxmlformats.org/drawingml/2006/picture">
+                <pic:pic xmlns:pic="http://schemas.openxmlformats.org/drawingml/2006/picture">
+                  <pic:nvPicPr>
+                    <pic:cNvPr id="4" name="Foto GUI.PNG"/>
+                    <pic:cNvPicPr/>
+                  </pic:nvPicPr>
+                  <pic:blipFill>
+                    <a:blip r:embed="rId11">
+                      <a:extLst>
+                        <a:ext uri="{28A0092B-C50C-407E-A947-70E740481C1C}">
+                          <a14:useLocalDpi xmlns:a14="http://schemas.microsoft.com/office/drawing/2010/main" val="0"/>
+                        </a:ext>
+                      </a:extLst>
+                    </a:blip>
+                    <a:stretch>
+                      <a:fillRect/>
+                    </a:stretch>
+                  </pic:blipFill>
+                  <pic:spPr>
+                    <a:xfrm>
+                      <a:off x="0" y="0"/>
+                      <a:ext cx="5760720" cy="4153535"/>
+                    </a:xfrm>
+                    <a:prstGeom prst="rect">
+                      <a:avLst/>
+                    </a:prstGeom>
+                  </pic:spPr>
+                </pic:pic>
+              </a:graphicData>
+            </a:graphic>
+          </wp:inline>
+        </w:drawing>
+      </w:r>
+    </w:p>
+    <w:p>
+      <w:pPr>
+        <w:pStyle w:val="Caption"/>
+        <w:jc w:val="center"/>
+        <w:rPr>
+          <w:rStyle w:val="Heading1Char"/>
+          <w:rFonts w:asciiTheme="minorHAnsi" w:hAnsiTheme="minorHAnsi"/>
+          <w:color w:val="auto"/>
+          <w:sz w:val="22"/>
+          <w:szCs w:val="22"/>
+        </w:rPr>
+      </w:pPr>
+      <w:r>
+        <w:t xml:space="preserve">Figuur </w:t>
+      </w:r>
+      <w:r>
+        <w:fldChar w:fldCharType="begin"/>
+      </w:r>
+      <w:r>
+        <w:instrText xml:space="preserve"> SEQ Figuur \* ARABIC </w:instrText>
+      </w:r>
+      <w:r>
+        <w:fldChar w:fldCharType="separate"/>
+      </w:r>
+      <w:r>
+        <w:rPr>
+          <w:noProof/>
+        </w:rPr>
+        <w:t>1</w:t>
+      </w:r>
+      <w:r>
+        <w:rPr>
+          <w:noProof/>
+        </w:rPr>
+        <w:fldChar w:fldCharType="end"/>
+      </w:r>
+      <w:r>
+        <w:t xml:space="preserve"> - Simulatie GUI</w:t>
+      </w:r>
+    </w:p>
+    <w:p>
+      <w:pPr>
+        <w:rPr>
+          <w:rStyle w:val="Heading1Char"/>
+          <w:rFonts w:asciiTheme="minorHAnsi" w:hAnsiTheme="minorHAnsi"/>
+          <w:color w:val="ED7D31" w:themeColor="accent2"/>
+          <w:sz w:val="22"/>
+          <w:szCs w:val="22"/>
+        </w:rPr>
+      </w:pPr>
+    </w:p>
+    <w:p>
+      <w:pPr>
+        <w:rPr>
+          <w:rStyle w:val="Heading1Char"/>
+          <w:rFonts w:asciiTheme="minorHAnsi" w:hAnsiTheme="minorHAnsi"/>
+          <w:color w:val="ED7D31" w:themeColor="accent2"/>
+          <w:sz w:val="22"/>
+          <w:szCs w:val="22"/>
+        </w:rPr>
+      </w:pPr>
+    </w:p>
+    <w:p>
+      <w:pPr>
+        <w:rPr>
+          <w:rStyle w:val="Heading1Char"/>
+          <w:rFonts w:asciiTheme="minorHAnsi" w:hAnsiTheme="minorHAnsi"/>
+          <w:color w:val="auto"/>
+          <w:sz w:val="22"/>
+          <w:szCs w:val="22"/>
+        </w:rPr>
+      </w:pPr>
+      <w:r>
+        <w:rPr>
+          <w:rStyle w:val="Heading1Char"/>
+          <w:rFonts w:asciiTheme="minorHAnsi" w:hAnsiTheme="minorHAnsi"/>
+          <w:b/>
+          <w:color w:val="auto"/>
+          <w:sz w:val="22"/>
+          <w:szCs w:val="22"/>
+        </w:rPr>
+        <w:lastRenderedPageBreak/>
+        <w:t xml:space="preserve">Unittests </w:t>
+      </w:r>
+      <w:r>
+        <w:rPr>
+          <w:rStyle w:val="Heading1Char"/>
+          <w:rFonts w:asciiTheme="minorHAnsi" w:hAnsiTheme="minorHAnsi"/>
+          <w:b/>
+          <w:color w:val="auto"/>
+          <w:sz w:val="22"/>
+          <w:szCs w:val="22"/>
+        </w:rPr>
+        <w:br/>
+      </w:r>
+      <w:r>
+        <w:rPr>
+          <w:rStyle w:val="Heading1Char"/>
+          <w:rFonts w:asciiTheme="minorHAnsi" w:hAnsiTheme="minorHAnsi"/>
+          <w:color w:val="auto"/>
+          <w:sz w:val="22"/>
+          <w:szCs w:val="22"/>
+        </w:rPr>
+        <w:t xml:space="preserve">Om wijzigingen in het programma te controleren op fouten hebben we ook een aantal unittests aangemaakt. Deze testen kunnen worden uitgevoerd als de applicatie is gewijzigd om te controleren of bepaalde functionaliteit van de applicatie nog steeds goed werkt. Slaagt de applicatie er niet in om door de test te komen dan weten we dat er iets mis is met de code. Omdat je met unittests een specifiek onderdeel controleert kun je ook snel het probleem terug vinden. </w:t>
+      </w:r>
+    </w:p>
+    <w:p>
+      <w:pPr>
+        <w:keepNext/>
+        <w:rPr>
+          <w:rFonts w:eastAsiaTheme="majorEastAsia" w:cstheme="majorBidi"/>
+          <w:b/>
+        </w:rPr>
+      </w:pPr>
+      <w:r>
+        <w:rPr>
+          <w:rStyle w:val="Heading1Char"/>
+          <w:rFonts w:asciiTheme="minorHAnsi" w:hAnsiTheme="minorHAnsi"/>
+          <w:color w:val="auto"/>
+          <w:sz w:val="22"/>
+          <w:szCs w:val="22"/>
+        </w:rPr>
+        <w:t>We hebben de volgende unittests gemaakt waarbij vooral het gedrag van de dieren wordt getest:</w:t>
+      </w:r>
+      <w:r>
+        <w:rPr>
+          <w:rStyle w:val="Heading1Char"/>
+          <w:rFonts w:asciiTheme="minorHAnsi" w:hAnsiTheme="minorHAnsi"/>
+          <w:color w:val="auto"/>
+          <w:sz w:val="22"/>
+          <w:szCs w:val="22"/>
+        </w:rPr>
+        <w:br/>
+      </w:r>
+      <w:r>
+        <w:rPr>
+          <w:rStyle w:val="Heading1Char"/>
+          <w:rFonts w:asciiTheme="minorHAnsi" w:hAnsiTheme="minorHAnsi"/>
+          <w:color w:val="auto"/>
+          <w:sz w:val="22"/>
+          <w:szCs w:val="22"/>
+        </w:rPr>
+        <w:br/>
+        <w:t xml:space="preserve">- Worden de dieren ouder per stap? </w:t>
+      </w:r>
+      <w:r>
+        <w:rPr>
+          <w:rStyle w:val="Heading1Char"/>
+          <w:rFonts w:asciiTheme="minorHAnsi" w:hAnsiTheme="minorHAnsi"/>
+          <w:color w:val="auto"/>
+          <w:sz w:val="22"/>
+          <w:szCs w:val="22"/>
+        </w:rPr>
+        <w:br/>
+        <w:t>- Wordt een konijn opgegeten als het naast een vos staat?</w:t>
+      </w:r>
+      <w:r>
+        <w:rPr>
+          <w:rStyle w:val="Heading1Char"/>
+          <w:rFonts w:asciiTheme="minorHAnsi" w:hAnsiTheme="minorHAnsi"/>
+          <w:color w:val="auto"/>
+          <w:sz w:val="22"/>
+          <w:szCs w:val="22"/>
+        </w:rPr>
+        <w:br/>
+        <w:t>- Sterft een vos ook als er niets te eten is doordat het ingesloten zit?</w:t>
+      </w:r>
+      <w:r>
+        <w:rPr>
+          <w:rStyle w:val="Heading1Char"/>
+          <w:rFonts w:asciiTheme="minorHAnsi" w:hAnsiTheme="minorHAnsi"/>
+          <w:color w:val="auto"/>
+          <w:sz w:val="22"/>
+          <w:szCs w:val="22"/>
+        </w:rPr>
+        <w:br/>
+      </w:r>
+      <w:r>
+        <w:rPr>
+          <w:rStyle w:val="Heading1Char"/>
+          <w:rFonts w:asciiTheme="minorHAnsi" w:hAnsiTheme="minorHAnsi"/>
+          <w:color w:val="auto"/>
+          <w:sz w:val="22"/>
+          <w:szCs w:val="22"/>
+        </w:rPr>
+        <w:br/>
+      </w:r>
+      <w:r>
+        <w:rPr>
+          <w:rStyle w:val="Heading1Char"/>
+          <w:rFonts w:asciiTheme="minorHAnsi" w:hAnsiTheme="minorHAnsi"/>
+          <w:b/>
+          <w:color w:val="auto"/>
+          <w:sz w:val="22"/>
+          <w:szCs w:val="22"/>
+        </w:rPr>
+        <w:t xml:space="preserve">Klasse- en sequentiediagram </w:t>
+      </w:r>
+      <w:r>
+        <w:rPr>
+          <w:rStyle w:val="Heading1Char"/>
+          <w:rFonts w:asciiTheme="minorHAnsi" w:hAnsiTheme="minorHAnsi"/>
+          <w:b/>
+          <w:color w:val="auto"/>
+          <w:sz w:val="22"/>
+          <w:szCs w:val="22"/>
+        </w:rPr>
+        <w:t>na deze uitbreidingen</w:t>
+      </w:r>
+      <w:r>
+        <w:rPr>
+          <w:rStyle w:val="Heading1Char"/>
+          <w:rFonts w:asciiTheme="minorHAnsi" w:hAnsiTheme="minorHAnsi"/>
+          <w:color w:val="auto"/>
+          <w:sz w:val="22"/>
+          <w:szCs w:val="22"/>
+        </w:rPr>
+        <w:br/>
+        <w:t xml:space="preserve">Hieronder in ziet u een klassendiagram van de applicatie na het toevoegen van de uitbreidingen. </w:t>
+      </w:r>
+      <w:r>
+        <w:rPr>
+          <w:rStyle w:val="Heading1Char"/>
+          <w:rFonts w:asciiTheme="minorHAnsi" w:hAnsiTheme="minorHAnsi"/>
+          <w:color w:val="auto"/>
+          <w:sz w:val="22"/>
+          <w:szCs w:val="22"/>
+        </w:rPr>
+        <w:br/>
+      </w:r>
+      <w:r>
+        <w:rPr>
+          <w:rStyle w:val="Heading1Char"/>
+          <w:rFonts w:asciiTheme="minorHAnsi" w:hAnsiTheme="minorHAnsi"/>
+          <w:color w:val="auto"/>
+          <w:sz w:val="22"/>
+          <w:szCs w:val="22"/>
+        </w:rPr>
+        <w:br/>
+      </w:r>
+      <w:r>
+        <w:rPr>
+          <w:rFonts w:eastAsiaTheme="majorEastAsia" w:cstheme="majorBidi"/>
+          <w:noProof/>
+          <w:lang w:eastAsia="nl-NL"/>
+        </w:rPr>
+        <w:drawing>
+          <wp:inline distT="0" distB="0" distL="0" distR="0" wp14:anchorId="7AEF1688" wp14:editId="41404622">
+            <wp:extent cx="5391150" cy="5195637"/>
+            <wp:effectExtent l="0" t="0" r="0" b="5080"/>
+            <wp:docPr id="2" name="Picture 2"/>
+            <wp:cNvGraphicFramePr>
+              <a:graphicFrameLocks xmlns:a="http://schemas.openxmlformats.org/drawingml/2006/main" noChangeAspect="1"/>
+            </wp:cNvGraphicFramePr>
+            <a:graphic xmlns:a="http://schemas.openxmlformats.org/drawingml/2006/main">
+              <a:graphicData uri="http://schemas.openxmlformats.org/drawingml/2006/picture">
+                <pic:pic xmlns:pic="http://schemas.openxmlformats.org/drawingml/2006/picture">
+                  <pic:nvPicPr>
+                    <pic:cNvPr id="2" name="Foxes and Rabbits - Class Diagram.gif"/>
+                    <pic:cNvPicPr/>
+                  </pic:nvPicPr>
+                  <pic:blipFill>
+                    <a:blip r:embed="rId12" cstate="print">
+                      <a:extLst>
+                        <a:ext uri="{28A0092B-C50C-407E-A947-70E740481C1C}">
+                          <a14:useLocalDpi xmlns:a14="http://schemas.microsoft.com/office/drawing/2010/main" val="0"/>
+                        </a:ext>
+                      </a:extLst>
+                    </a:blip>
+                    <a:stretch>
+                      <a:fillRect/>
+                    </a:stretch>
+                  </pic:blipFill>
+                  <pic:spPr>
+                    <a:xfrm>
+                      <a:off x="0" y="0"/>
+                      <a:ext cx="5405958" cy="5209908"/>
+                    </a:xfrm>
+                    <a:prstGeom prst="rect">
+                      <a:avLst/>
+                    </a:prstGeom>
+                  </pic:spPr>
+                </pic:pic>
+              </a:graphicData>
+            </a:graphic>
+          </wp:inline>
+        </w:drawing>
+      </w:r>
+    </w:p>
+    <w:p>
+      <w:pPr>
+        <w:pStyle w:val="Caption"/>
+        <w:jc w:val="center"/>
+        <w:rPr>
+          <w:rStyle w:val="Heading1Char"/>
+          <w:rFonts w:asciiTheme="minorHAnsi" w:hAnsiTheme="minorHAnsi"/>
+          <w:color w:val="auto"/>
+          <w:sz w:val="22"/>
+          <w:szCs w:val="22"/>
+        </w:rPr>
+      </w:pPr>
+      <w:r>
+        <w:t xml:space="preserve">Figuur </w:t>
+      </w:r>
+      <w:r>
+        <w:fldChar w:fldCharType="begin"/>
+      </w:r>
+      <w:r>
+        <w:instrText xml:space="preserve"> SEQ Figuur \* ARABIC </w:instrText>
+      </w:r>
+      <w:r>
+        <w:fldChar w:fldCharType="separate"/>
+      </w:r>
+      <w:r>
+        <w:rPr>
+          <w:noProof/>
+        </w:rPr>
+        <w:t>2</w:t>
+      </w:r>
+      <w:r>
+        <w:rPr>
+          <w:noProof/>
+        </w:rPr>
+        <w:fldChar w:fldCharType="end"/>
+      </w:r>
+      <w:r>
+        <w:t xml:space="preserve"> – Klassendiagram van de V&amp;K applicatie</w:t>
+      </w:r>
+    </w:p>
+    <w:p>
+      <w:pPr>
+        <w:keepNext/>
+      </w:pPr>
+      <w:r>
+        <w:rPr>
+          <w:rStyle w:val="Heading1Char"/>
+          <w:rFonts w:asciiTheme="minorHAnsi" w:hAnsiTheme="minorHAnsi"/>
+          <w:color w:val="ED7D31" w:themeColor="accent2"/>
+          <w:sz w:val="22"/>
+          <w:szCs w:val="22"/>
         </w:rPr>
         <w:br w:type="page"/>
       </w:r>
-    </w:p>
-    <w:p>
-      <w:pPr>
-        <w:pStyle w:val="Lijstalinea"/>
+      <w:r>
+        <w:rPr>
+          <w:rStyle w:val="Heading1Char"/>
+          <w:rFonts w:asciiTheme="minorHAnsi" w:hAnsiTheme="minorHAnsi"/>
+          <w:color w:val="auto"/>
+          <w:sz w:val="22"/>
+          <w:szCs w:val="22"/>
+        </w:rPr>
+        <w:lastRenderedPageBreak/>
+        <w:t>Naast een klasse-diagram hebben we ook een sequentie-diagram gemaakt</w:t>
+      </w:r>
+      <w:r>
+        <w:rPr>
+          <w:rStyle w:val="Heading1Char"/>
+          <w:rFonts w:asciiTheme="minorHAnsi" w:hAnsiTheme="minorHAnsi"/>
+          <w:color w:val="auto"/>
+          <w:sz w:val="22"/>
+          <w:szCs w:val="22"/>
+        </w:rPr>
+        <w:t xml:space="preserve">. In dit diagram ziet u de interacties tussen verschillende objecten van de applicatie. </w:t>
+      </w:r>
+      <w:r>
+        <w:rPr>
+          <w:rStyle w:val="Heading1Char"/>
+          <w:rFonts w:asciiTheme="minorHAnsi" w:hAnsiTheme="minorHAnsi"/>
+          <w:color w:val="auto"/>
+          <w:sz w:val="22"/>
+          <w:szCs w:val="22"/>
+        </w:rPr>
+        <w:br/>
+      </w:r>
+      <w:r>
+        <w:rPr>
+          <w:rFonts w:eastAsiaTheme="majorEastAsia" w:cstheme="majorBidi"/>
+          <w:noProof/>
+          <w:color w:val="ED7D31" w:themeColor="accent2"/>
+          <w:lang w:eastAsia="nl-NL"/>
+        </w:rPr>
+        <w:drawing>
+          <wp:inline distT="0" distB="0" distL="0" distR="0" wp14:anchorId="59CF6163" wp14:editId="03D80768">
+            <wp:extent cx="5760720" cy="3736975"/>
+            <wp:effectExtent l="0" t="0" r="0" b="0"/>
+            <wp:docPr id="6" name="Picture 6"/>
+            <wp:cNvGraphicFramePr>
+              <a:graphicFrameLocks xmlns:a="http://schemas.openxmlformats.org/drawingml/2006/main" noChangeAspect="1"/>
+            </wp:cNvGraphicFramePr>
+            <a:graphic xmlns:a="http://schemas.openxmlformats.org/drawingml/2006/main">
+              <a:graphicData uri="http://schemas.openxmlformats.org/drawingml/2006/picture">
+                <pic:pic xmlns:pic="http://schemas.openxmlformats.org/drawingml/2006/picture">
+                  <pic:nvPicPr>
+                    <pic:cNvPr id="6" name="sequentie diagram.PNG"/>
+                    <pic:cNvPicPr/>
+                  </pic:nvPicPr>
+                  <pic:blipFill>
+                    <a:blip r:embed="rId13">
+                      <a:extLst>
+                        <a:ext uri="{28A0092B-C50C-407E-A947-70E740481C1C}">
+                          <a14:useLocalDpi xmlns:a14="http://schemas.microsoft.com/office/drawing/2010/main" val="0"/>
+                        </a:ext>
+                      </a:extLst>
+                    </a:blip>
+                    <a:stretch>
+                      <a:fillRect/>
+                    </a:stretch>
+                  </pic:blipFill>
+                  <pic:spPr>
+                    <a:xfrm>
+                      <a:off x="0" y="0"/>
+                      <a:ext cx="5760720" cy="3736975"/>
+                    </a:xfrm>
+                    <a:prstGeom prst="rect">
+                      <a:avLst/>
+                    </a:prstGeom>
+                  </pic:spPr>
+                </pic:pic>
+              </a:graphicData>
+            </a:graphic>
+          </wp:inline>
+        </w:drawing>
+      </w:r>
+    </w:p>
+    <w:p>
+      <w:pPr>
+        <w:pStyle w:val="Caption"/>
+        <w:jc w:val="center"/>
+      </w:pPr>
+      <w:r>
+        <w:t xml:space="preserve">Figuur </w:t>
+      </w:r>
+      <w:r>
+        <w:fldChar w:fldCharType="begin"/>
+      </w:r>
+      <w:r>
+        <w:instrText xml:space="preserve"> SEQ Figuur \* ARABIC </w:instrText>
+      </w:r>
+      <w:r>
+        <w:fldChar w:fldCharType="separate"/>
+      </w:r>
+      <w:r>
+        <w:rPr>
+          <w:noProof/>
+        </w:rPr>
+        <w:t>3</w:t>
+      </w:r>
+      <w:r>
+        <w:rPr>
+          <w:noProof/>
+        </w:rPr>
+        <w:fldChar w:fldCharType="end"/>
+      </w:r>
+      <w:r>
+        <w:t xml:space="preserve"> - Sequentie-diagram</w:t>
+      </w:r>
+    </w:p>
+    <w:p>
+      <w:pPr>
+        <w:rPr>
+          <w:rStyle w:val="Heading1Char"/>
+          <w:rFonts w:asciiTheme="minorHAnsi" w:hAnsiTheme="minorHAnsi"/>
+          <w:b/>
+          <w:color w:val="auto"/>
+          <w:sz w:val="22"/>
+          <w:szCs w:val="22"/>
+        </w:rPr>
+      </w:pPr>
+      <w:r>
+        <w:rPr>
+          <w:rStyle w:val="Heading1Char"/>
+          <w:rFonts w:asciiTheme="minorHAnsi" w:hAnsiTheme="minorHAnsi"/>
+          <w:b/>
+          <w:color w:val="auto"/>
+          <w:sz w:val="22"/>
+          <w:szCs w:val="22"/>
+        </w:rPr>
+        <w:br/>
+      </w:r>
+    </w:p>
+    <w:p>
+      <w:pPr>
+        <w:rPr>
+          <w:rStyle w:val="Heading1Char"/>
+          <w:rFonts w:asciiTheme="minorHAnsi" w:hAnsiTheme="minorHAnsi"/>
+          <w:b/>
+          <w:color w:val="auto"/>
+          <w:sz w:val="22"/>
+          <w:szCs w:val="22"/>
+        </w:rPr>
+      </w:pPr>
+      <w:r>
+        <w:rPr>
+          <w:rStyle w:val="Heading1Char"/>
+          <w:rFonts w:asciiTheme="minorHAnsi" w:hAnsiTheme="minorHAnsi"/>
+          <w:b/>
+          <w:color w:val="auto"/>
+          <w:sz w:val="22"/>
+          <w:szCs w:val="22"/>
+        </w:rPr>
+        <w:br w:type="page"/>
+      </w:r>
+    </w:p>
+    <w:p>
+      <w:pPr>
+        <w:keepNext/>
+      </w:pPr>
+      <w:r>
+        <w:rPr>
+          <w:rStyle w:val="Heading1Char"/>
+          <w:rFonts w:asciiTheme="minorHAnsi" w:hAnsiTheme="minorHAnsi"/>
+          <w:b/>
+          <w:color w:val="auto"/>
+          <w:sz w:val="22"/>
+          <w:szCs w:val="22"/>
+        </w:rPr>
+        <w:lastRenderedPageBreak/>
+        <w:t>Toevoeging van een Actor interface, beren en jagers</w:t>
+      </w:r>
+      <w:r>
+        <w:rPr>
+          <w:rStyle w:val="Heading1Char"/>
+          <w:rFonts w:asciiTheme="minorHAnsi" w:hAnsiTheme="minorHAnsi"/>
+          <w:b/>
+          <w:color w:val="auto"/>
+          <w:sz w:val="22"/>
+          <w:szCs w:val="22"/>
+        </w:rPr>
+        <w:br/>
+      </w:r>
+      <w:r>
+        <w:rPr>
+          <w:rStyle w:val="Heading1Char"/>
+          <w:rFonts w:asciiTheme="minorHAnsi" w:hAnsiTheme="minorHAnsi"/>
+          <w:color w:val="auto"/>
+          <w:sz w:val="22"/>
+          <w:szCs w:val="22"/>
+        </w:rPr>
+        <w:t>Omdat het programma met meerdere diersoorten en zelfs met mensen moet kunnen werken hebben we de structuur van de applicatie moeten aanpassen zodat dit makkelijker gedaan kan worden in de toekomst. Om dit te realiseren hebben we een Interface genaamd Actor toegevoegd.</w:t>
+      </w:r>
+      <w:r>
+        <w:rPr>
+          <w:rStyle w:val="Heading1Char"/>
+          <w:rFonts w:asciiTheme="minorHAnsi" w:hAnsiTheme="minorHAnsi"/>
+          <w:color w:val="auto"/>
+          <w:sz w:val="22"/>
+          <w:szCs w:val="22"/>
+        </w:rPr>
+        <w:br/>
+        <w:t xml:space="preserve"> </w:t>
+      </w:r>
+      <w:r>
+        <w:rPr>
+          <w:rStyle w:val="Heading1Char"/>
+          <w:rFonts w:asciiTheme="minorHAnsi" w:hAnsiTheme="minorHAnsi"/>
+          <w:color w:val="auto"/>
+          <w:sz w:val="22"/>
+          <w:szCs w:val="22"/>
+        </w:rPr>
+        <w:br/>
+        <w:t xml:space="preserve">Vervolgens hebben we de klasse Animal abstract gemaakt en ook een abstracte klasse Human toegevoegd. Deze klassen implementeren de klasse Actor en zijn op hun beurt weer de super klasse geworden van de wezens die daar bij horen. Om het duidelijk de veranderingen weer te geven hebben we een stukje van een klassendiagram gemaakt die hieronder te zien is. </w:t>
+      </w:r>
+      <w:r>
+        <w:rPr>
+          <w:rStyle w:val="Heading1Char"/>
+          <w:rFonts w:asciiTheme="minorHAnsi" w:hAnsiTheme="minorHAnsi"/>
+          <w:color w:val="auto"/>
+          <w:sz w:val="22"/>
+          <w:szCs w:val="22"/>
+        </w:rPr>
+        <w:br/>
+      </w:r>
+      <w:r>
+        <w:rPr>
+          <w:rStyle w:val="Heading1Char"/>
+          <w:rFonts w:asciiTheme="minorHAnsi" w:hAnsiTheme="minorHAnsi"/>
+          <w:color w:val="auto"/>
+          <w:sz w:val="22"/>
+          <w:szCs w:val="22"/>
+        </w:rPr>
+        <w:br/>
+      </w:r>
+      <w:r>
+        <w:rPr>
+          <w:rStyle w:val="Heading1Char"/>
+          <w:rFonts w:asciiTheme="minorHAnsi" w:hAnsiTheme="minorHAnsi"/>
+          <w:color w:val="auto"/>
+          <w:sz w:val="22"/>
+          <w:szCs w:val="22"/>
+        </w:rPr>
+        <w:br/>
+      </w:r>
+      <w:r>
+        <w:rPr>
+          <w:rFonts w:eastAsiaTheme="majorEastAsia" w:cstheme="majorBidi"/>
+          <w:b/>
+          <w:noProof/>
+          <w:color w:val="ED7D31" w:themeColor="accent2"/>
+          <w:lang w:eastAsia="nl-NL"/>
+        </w:rPr>
+        <w:drawing>
+          <wp:inline distT="0" distB="0" distL="0" distR="0" wp14:anchorId="11A0DE9A" wp14:editId="638867CD">
+            <wp:extent cx="5760720" cy="4568190"/>
+            <wp:effectExtent l="0" t="0" r="0" b="3810"/>
+            <wp:docPr id="7" name="Picture 7"/>
+            <wp:cNvGraphicFramePr>
+              <a:graphicFrameLocks xmlns:a="http://schemas.openxmlformats.org/drawingml/2006/main" noChangeAspect="1"/>
+            </wp:cNvGraphicFramePr>
+            <a:graphic xmlns:a="http://schemas.openxmlformats.org/drawingml/2006/main">
+              <a:graphicData uri="http://schemas.openxmlformats.org/drawingml/2006/picture">
+                <pic:pic xmlns:pic="http://schemas.openxmlformats.org/drawingml/2006/picture">
+                  <pic:nvPicPr>
+                    <pic:cNvPr id="7" name="Actor class diagram.gif"/>
+                    <pic:cNvPicPr/>
+                  </pic:nvPicPr>
+                  <pic:blipFill>
+                    <a:blip r:embed="rId14">
+                      <a:extLst>
+                        <a:ext uri="{28A0092B-C50C-407E-A947-70E740481C1C}">
+                          <a14:useLocalDpi xmlns:a14="http://schemas.microsoft.com/office/drawing/2010/main" val="0"/>
+                        </a:ext>
+                      </a:extLst>
+                    </a:blip>
+                    <a:stretch>
+                      <a:fillRect/>
+                    </a:stretch>
+                  </pic:blipFill>
+                  <pic:spPr>
+                    <a:xfrm>
+                      <a:off x="0" y="0"/>
+                      <a:ext cx="5760720" cy="4568190"/>
+                    </a:xfrm>
+                    <a:prstGeom prst="rect">
+                      <a:avLst/>
+                    </a:prstGeom>
+                  </pic:spPr>
+                </pic:pic>
+              </a:graphicData>
+            </a:graphic>
+          </wp:inline>
+        </w:drawing>
+      </w:r>
+    </w:p>
+    <w:p>
+      <w:pPr>
+        <w:pStyle w:val="Caption"/>
+        <w:jc w:val="center"/>
+      </w:pPr>
+      <w:r>
+        <w:t xml:space="preserve">Figuur </w:t>
+      </w:r>
+      <w:r>
+        <w:fldChar w:fldCharType="begin"/>
+      </w:r>
+      <w:r>
+        <w:instrText xml:space="preserve"> SEQ Figuur \* ARABIC </w:instrText>
+      </w:r>
+      <w:r>
+        <w:fldChar w:fldCharType="separate"/>
+      </w:r>
+      <w:r>
+        <w:rPr>
+          <w:noProof/>
+        </w:rPr>
+        <w:t>4</w:t>
+      </w:r>
+      <w:r>
+        <w:rPr>
+          <w:noProof/>
+        </w:rPr>
+        <w:fldChar w:fldCharType="end"/>
+      </w:r>
+      <w:r>
+        <w:t xml:space="preserve"> - klassendiagram (Actoren)</w:t>
+      </w:r>
+    </w:p>
+    <w:p>
+      <w:pPr>
+        <w:rPr>
+          <w:rStyle w:val="Heading1Char"/>
+          <w:rFonts w:asciiTheme="minorHAnsi" w:hAnsiTheme="minorHAnsi"/>
+          <w:color w:val="auto"/>
+          <w:sz w:val="22"/>
+          <w:szCs w:val="22"/>
+        </w:rPr>
+      </w:pPr>
+      <w:r>
+        <w:rPr>
+          <w:rStyle w:val="Heading1Char"/>
+          <w:color w:val="ED7D31" w:themeColor="accent2"/>
+        </w:rPr>
+        <w:br w:type="page"/>
+      </w:r>
+    </w:p>
+    <w:p>
+      <w:pPr>
+        <w:pStyle w:val="ListParagraph"/>
         <w:numPr>
           <w:ilvl w:val="0"/>
           <w:numId w:val="5"/>
         </w:numPr>
         <w:jc w:val="both"/>
         <w:rPr>
-          <w:rStyle w:val="Kop1Char"/>
+          <w:rStyle w:val="Heading1Char"/>
           <w:color w:val="ED7D31" w:themeColor="accent2"/>
         </w:rPr>
       </w:pPr>
       <w:bookmarkStart w:id="7" w:name="_Toc409969076"/>
       <w:r>
         <w:rPr>
-          <w:rStyle w:val="Kop1Char"/>
+          <w:rStyle w:val="Heading1Char"/>
           <w:color w:val="ED7D31" w:themeColor="accent2"/>
         </w:rPr>
         <w:lastRenderedPageBreak/>
@@ -3025,13 +3929,13 @@
     <w:p>
       <w:pPr>
         <w:rPr>
-          <w:rStyle w:val="Kop1Char"/>
-          <w:color w:val="ED7D31" w:themeColor="accent2"/>
-        </w:rPr>
-      </w:pPr>
-      <w:r>
-        <w:rPr>
-          <w:rStyle w:val="Kop1Char"/>
+          <w:rStyle w:val="Heading1Char"/>
+          <w:color w:val="ED7D31" w:themeColor="accent2"/>
+        </w:rPr>
+      </w:pPr>
+      <w:r>
+        <w:rPr>
+          <w:rStyle w:val="Heading1Char"/>
           <w:color w:val="ED7D31" w:themeColor="accent2"/>
         </w:rPr>
         <w:br w:type="page"/>
@@ -3039,21 +3943,21 @@
     </w:p>
     <w:p>
       <w:pPr>
-        <w:pStyle w:val="Lijstalinea"/>
+        <w:pStyle w:val="ListParagraph"/>
         <w:numPr>
           <w:ilvl w:val="0"/>
           <w:numId w:val="5"/>
         </w:numPr>
         <w:jc w:val="both"/>
         <w:rPr>
-          <w:rStyle w:val="Kop1Char"/>
+          <w:rStyle w:val="Heading1Char"/>
           <w:color w:val="ED7D31" w:themeColor="accent2"/>
         </w:rPr>
       </w:pPr>
       <w:bookmarkStart w:id="8" w:name="_Toc409969077"/>
       <w:r>
         <w:rPr>
-          <w:rStyle w:val="Kop1Char"/>
+          <w:rStyle w:val="Heading1Char"/>
           <w:color w:val="ED7D31" w:themeColor="accent2"/>
         </w:rPr>
         <w:lastRenderedPageBreak/>
@@ -3064,13 +3968,13 @@
     <w:p>
       <w:pPr>
         <w:rPr>
-          <w:rStyle w:val="Kop1Char"/>
-          <w:color w:val="ED7D31" w:themeColor="accent2"/>
-        </w:rPr>
-      </w:pPr>
-      <w:r>
-        <w:rPr>
-          <w:rStyle w:val="Kop1Char"/>
+          <w:rStyle w:val="Heading1Char"/>
+          <w:color w:val="ED7D31" w:themeColor="accent2"/>
+        </w:rPr>
+      </w:pPr>
+      <w:r>
+        <w:rPr>
+          <w:rStyle w:val="Heading1Char"/>
           <w:color w:val="ED7D31" w:themeColor="accent2"/>
         </w:rPr>
         <w:br w:type="page"/>
@@ -3080,27 +3984,27 @@
       <w:pPr>
         <w:jc w:val="both"/>
         <w:rPr>
-          <w:rStyle w:val="Kop1Char"/>
-          <w:color w:val="ED7D31" w:themeColor="accent2"/>
-        </w:rPr>
-      </w:pPr>
-    </w:p>
-    <w:p>
-      <w:pPr>
-        <w:pStyle w:val="Lijstalinea"/>
+          <w:rStyle w:val="Heading1Char"/>
+          <w:color w:val="ED7D31" w:themeColor="accent2"/>
+        </w:rPr>
+      </w:pPr>
+    </w:p>
+    <w:p>
+      <w:pPr>
+        <w:pStyle w:val="ListParagraph"/>
         <w:numPr>
           <w:ilvl w:val="0"/>
           <w:numId w:val="5"/>
         </w:numPr>
         <w:rPr>
-          <w:rStyle w:val="Kop1Char"/>
+          <w:rStyle w:val="Heading1Char"/>
           <w:color w:val="ED7D31" w:themeColor="accent2"/>
         </w:rPr>
       </w:pPr>
       <w:bookmarkStart w:id="9" w:name="_Toc409969078"/>
       <w:r>
         <w:rPr>
-          <w:rStyle w:val="Kop1Char"/>
+          <w:rStyle w:val="Heading1Char"/>
           <w:color w:val="ED7D31" w:themeColor="accent2"/>
         </w:rPr>
         <w:t>Bonus uitbreidingen</w:t>
@@ -3111,7 +4015,7 @@
       <w:pPr>
         <w:jc w:val="both"/>
         <w:rPr>
-          <w:rStyle w:val="Kop1Char"/>
+          <w:rStyle w:val="Heading1Char"/>
           <w:color w:val="ED7D31" w:themeColor="accent2"/>
         </w:rPr>
       </w:pPr>
@@ -3120,21 +4024,21 @@
       <w:pPr>
         <w:jc w:val="both"/>
         <w:rPr>
-          <w:rStyle w:val="Kop1Char"/>
-          <w:color w:val="ED7D31" w:themeColor="accent2"/>
-        </w:rPr>
-      </w:pPr>
-    </w:p>
-    <w:p>
-      <w:pPr>
-        <w:rPr>
-          <w:rStyle w:val="Kop1Char"/>
-          <w:color w:val="ED7D31" w:themeColor="accent2"/>
-        </w:rPr>
-      </w:pPr>
-      <w:r>
-        <w:rPr>
-          <w:rStyle w:val="Kop1Char"/>
+          <w:rStyle w:val="Heading1Char"/>
+          <w:color w:val="ED7D31" w:themeColor="accent2"/>
+        </w:rPr>
+      </w:pPr>
+    </w:p>
+    <w:p>
+      <w:pPr>
+        <w:rPr>
+          <w:rStyle w:val="Heading1Char"/>
+          <w:color w:val="ED7D31" w:themeColor="accent2"/>
+        </w:rPr>
+      </w:pPr>
+      <w:r>
+        <w:rPr>
+          <w:rStyle w:val="Heading1Char"/>
           <w:color w:val="ED7D31" w:themeColor="accent2"/>
         </w:rPr>
         <w:br w:type="page"/>
@@ -3142,21 +4046,21 @@
     </w:p>
     <w:p>
       <w:pPr>
-        <w:pStyle w:val="Lijstalinea"/>
+        <w:pStyle w:val="ListParagraph"/>
         <w:numPr>
           <w:ilvl w:val="0"/>
           <w:numId w:val="5"/>
         </w:numPr>
         <w:jc w:val="both"/>
         <w:rPr>
-          <w:rStyle w:val="Kop1Char"/>
+          <w:rStyle w:val="Heading1Char"/>
           <w:color w:val="ED7D31" w:themeColor="accent2"/>
         </w:rPr>
       </w:pPr>
       <w:bookmarkStart w:id="10" w:name="_Toc409969079"/>
       <w:r>
         <w:rPr>
-          <w:rStyle w:val="Kop1Char"/>
+          <w:rStyle w:val="Heading1Char"/>
           <w:color w:val="ED7D31" w:themeColor="accent2"/>
         </w:rPr>
         <w:lastRenderedPageBreak/>
@@ -3167,13 +4071,13 @@
     <w:p>
       <w:pPr>
         <w:rPr>
-          <w:rStyle w:val="Kop1Char"/>
-          <w:color w:val="ED7D31" w:themeColor="accent2"/>
-        </w:rPr>
-      </w:pPr>
-      <w:r>
-        <w:rPr>
-          <w:rStyle w:val="Kop1Char"/>
+          <w:rStyle w:val="Heading1Char"/>
+          <w:color w:val="ED7D31" w:themeColor="accent2"/>
+        </w:rPr>
+      </w:pPr>
+      <w:r>
+        <w:rPr>
+          <w:rStyle w:val="Heading1Char"/>
           <w:color w:val="ED7D31" w:themeColor="accent2"/>
         </w:rPr>
         <w:br w:type="page"/>
@@ -3181,21 +4085,21 @@
     </w:p>
     <w:p>
       <w:pPr>
-        <w:pStyle w:val="Lijstalinea"/>
+        <w:pStyle w:val="ListParagraph"/>
         <w:numPr>
           <w:ilvl w:val="0"/>
           <w:numId w:val="5"/>
         </w:numPr>
         <w:jc w:val="both"/>
         <w:rPr>
-          <w:rStyle w:val="Kop1Char"/>
+          <w:rStyle w:val="Heading1Char"/>
           <w:color w:val="ED7D31" w:themeColor="accent2"/>
         </w:rPr>
       </w:pPr>
       <w:bookmarkStart w:id="11" w:name="_Toc409969080"/>
       <w:r>
         <w:rPr>
-          <w:rStyle w:val="Kop1Char"/>
+          <w:rStyle w:val="Heading1Char"/>
           <w:color w:val="ED7D31" w:themeColor="accent2"/>
         </w:rPr>
         <w:lastRenderedPageBreak/>
@@ -3206,13 +4110,13 @@
     <w:p>
       <w:pPr>
         <w:rPr>
-          <w:rStyle w:val="Kop1Char"/>
-          <w:color w:val="ED7D31" w:themeColor="accent2"/>
-        </w:rPr>
-      </w:pPr>
-      <w:r>
-        <w:rPr>
-          <w:rStyle w:val="Kop1Char"/>
+          <w:rStyle w:val="Heading1Char"/>
+          <w:color w:val="ED7D31" w:themeColor="accent2"/>
+        </w:rPr>
+      </w:pPr>
+      <w:r>
+        <w:rPr>
+          <w:rStyle w:val="Heading1Char"/>
           <w:color w:val="ED7D31" w:themeColor="accent2"/>
         </w:rPr>
         <w:br w:type="page"/>
@@ -3220,21 +4124,21 @@
     </w:p>
     <w:p>
       <w:pPr>
-        <w:pStyle w:val="Lijstalinea"/>
+        <w:pStyle w:val="ListParagraph"/>
         <w:numPr>
           <w:ilvl w:val="0"/>
           <w:numId w:val="5"/>
         </w:numPr>
         <w:jc w:val="both"/>
         <w:rPr>
-          <w:rStyle w:val="Kop1Char"/>
+          <w:rStyle w:val="Heading1Char"/>
           <w:color w:val="ED7D31" w:themeColor="accent2"/>
         </w:rPr>
       </w:pPr>
       <w:bookmarkStart w:id="12" w:name="_Toc409969081"/>
       <w:r>
         <w:rPr>
-          <w:rStyle w:val="Kop1Char"/>
+          <w:rStyle w:val="Heading1Char"/>
           <w:color w:val="ED7D31" w:themeColor="accent2"/>
         </w:rPr>
         <w:lastRenderedPageBreak/>
@@ -3245,13 +4149,13 @@
     <w:p>
       <w:pPr>
         <w:rPr>
-          <w:rStyle w:val="Kop1Char"/>
-          <w:color w:val="ED7D31" w:themeColor="accent2"/>
-        </w:rPr>
-      </w:pPr>
-      <w:r>
-        <w:rPr>
-          <w:rStyle w:val="Kop1Char"/>
+          <w:rStyle w:val="Heading1Char"/>
+          <w:color w:val="ED7D31" w:themeColor="accent2"/>
+        </w:rPr>
+      </w:pPr>
+      <w:r>
+        <w:rPr>
+          <w:rStyle w:val="Heading1Char"/>
           <w:color w:val="ED7D31" w:themeColor="accent2"/>
         </w:rPr>
         <w:br w:type="page"/>
@@ -3259,21 +4163,21 @@
     </w:p>
     <w:p>
       <w:pPr>
-        <w:pStyle w:val="Lijstalinea"/>
+        <w:pStyle w:val="ListParagraph"/>
         <w:numPr>
           <w:ilvl w:val="0"/>
           <w:numId w:val="5"/>
         </w:numPr>
         <w:jc w:val="both"/>
         <w:rPr>
-          <w:rStyle w:val="Kop1Char"/>
+          <w:rStyle w:val="Heading1Char"/>
           <w:color w:val="ED7D31" w:themeColor="accent2"/>
         </w:rPr>
       </w:pPr>
       <w:bookmarkStart w:id="13" w:name="_Toc409969082"/>
       <w:r>
         <w:rPr>
-          <w:rStyle w:val="Kop1Char"/>
+          <w:rStyle w:val="Heading1Char"/>
           <w:color w:val="ED7D31" w:themeColor="accent2"/>
         </w:rPr>
         <w:lastRenderedPageBreak/>
@@ -3284,13 +4188,13 @@
     <w:p>
       <w:pPr>
         <w:rPr>
-          <w:rStyle w:val="Kop1Char"/>
-          <w:color w:val="ED7D31" w:themeColor="accent2"/>
-        </w:rPr>
-      </w:pPr>
-      <w:r>
-        <w:rPr>
-          <w:rStyle w:val="Kop1Char"/>
+          <w:rStyle w:val="Heading1Char"/>
+          <w:color w:val="ED7D31" w:themeColor="accent2"/>
+        </w:rPr>
+      </w:pPr>
+      <w:r>
+        <w:rPr>
+          <w:rStyle w:val="Heading1Char"/>
           <w:color w:val="ED7D31" w:themeColor="accent2"/>
         </w:rPr>
         <w:br w:type="page"/>
@@ -3300,14 +4204,14 @@
       <w:pPr>
         <w:jc w:val="both"/>
         <w:rPr>
-          <w:rStyle w:val="Kop1Char"/>
+          <w:rStyle w:val="Heading1Char"/>
           <w:color w:val="ED7D31" w:themeColor="accent2"/>
         </w:rPr>
       </w:pPr>
       <w:bookmarkStart w:id="14" w:name="_Toc409969083"/>
       <w:r>
         <w:rPr>
-          <w:rStyle w:val="Kop1Char"/>
+          <w:rStyle w:val="Heading1Char"/>
           <w:color w:val="ED7D31" w:themeColor="accent2"/>
         </w:rPr>
         <w:lastRenderedPageBreak/>
@@ -3318,13 +4222,13 @@
     <w:p>
       <w:pPr>
         <w:rPr>
-          <w:rStyle w:val="Kop1Char"/>
-          <w:color w:val="ED7D31" w:themeColor="accent2"/>
-        </w:rPr>
-      </w:pPr>
-      <w:r>
-        <w:rPr>
-          <w:rStyle w:val="Kop1Char"/>
+          <w:rStyle w:val="Heading1Char"/>
+          <w:color w:val="ED7D31" w:themeColor="accent2"/>
+        </w:rPr>
+      </w:pPr>
+      <w:r>
+        <w:rPr>
+          <w:rStyle w:val="Heading1Char"/>
           <w:color w:val="ED7D31" w:themeColor="accent2"/>
         </w:rPr>
         <w:br w:type="page"/>
@@ -3334,14 +4238,14 @@
       <w:pPr>
         <w:jc w:val="both"/>
         <w:rPr>
-          <w:rStyle w:val="Kop1Char"/>
+          <w:rStyle w:val="Heading1Char"/>
           <w:color w:val="ED7D31" w:themeColor="accent2"/>
         </w:rPr>
       </w:pPr>
       <w:bookmarkStart w:id="15" w:name="_Toc409969084"/>
       <w:r>
         <w:rPr>
-          <w:rStyle w:val="Kop1Char"/>
+          <w:rStyle w:val="Heading1Char"/>
           <w:color w:val="ED7D31" w:themeColor="accent2"/>
         </w:rPr>
         <w:lastRenderedPageBreak/>
@@ -3352,13 +4256,13 @@
     <w:p>
       <w:pPr>
         <w:rPr>
-          <w:rStyle w:val="Kop1Char"/>
-          <w:color w:val="ED7D31" w:themeColor="accent2"/>
-        </w:rPr>
-      </w:pPr>
-      <w:r>
-        <w:rPr>
-          <w:rStyle w:val="Kop1Char"/>
+          <w:rStyle w:val="Heading1Char"/>
+          <w:color w:val="ED7D31" w:themeColor="accent2"/>
+        </w:rPr>
+      </w:pPr>
+      <w:r>
+        <w:rPr>
+          <w:rStyle w:val="Heading1Char"/>
           <w:color w:val="ED7D31" w:themeColor="accent2"/>
         </w:rPr>
         <w:br w:type="page"/>
@@ -3371,7 +4275,7 @@
       <w:bookmarkStart w:id="16" w:name="_Toc409969085"/>
       <w:r>
         <w:rPr>
-          <w:rStyle w:val="Kop1Char"/>
+          <w:rStyle w:val="Heading1Char"/>
           <w:color w:val="ED7D31" w:themeColor="accent2"/>
         </w:rPr>
         <w:lastRenderedPageBreak/>
@@ -3420,7 +4324,7 @@
       </w:pPr>
     </w:p>
     <w:sectPr>
-      <w:footerReference w:type="default" r:id="rId12"/>
+      <w:footerReference w:type="default" r:id="rId15"/>
       <w:pgSz w:w="11906" w:h="16838"/>
       <w:pgMar w:top="1417" w:right="1417" w:bottom="1417" w:left="1417" w:header="708" w:footer="708" w:gutter="0"/>
       <w:pgNumType w:start="0"/>
@@ -3433,7 +4337,7 @@
 </file>
 
 <file path=word/endnotes.xml><?xml version="1.0" encoding="utf-8"?>
-<w:endnotes xmlns:wpc="http://schemas.microsoft.com/office/word/2010/wordprocessingCanvas" xmlns:mc="http://schemas.openxmlformats.org/markup-compatibility/2006" xmlns:o="urn:schemas-microsoft-com:office:office" xmlns:r="http://schemas.openxmlformats.org/officeDocument/2006/relationships" xmlns:m="http://schemas.openxmlformats.org/officeDocument/2006/math" xmlns:v="urn:schemas-microsoft-com:vml" xmlns:wp14="http://schemas.microsoft.com/office/word/2010/wordprocessingDrawing" xmlns:wp="http://schemas.openxmlformats.org/drawingml/2006/wordprocessingDrawing" xmlns:w10="urn:schemas-microsoft-com:office:word" xmlns:w="http://schemas.openxmlformats.org/wordprocessingml/2006/main" xmlns:w14="http://schemas.microsoft.com/office/word/2010/wordml" xmlns:wpg="http://schemas.microsoft.com/office/word/2010/wordprocessingGroup" xmlns:wpi="http://schemas.microsoft.com/office/word/2010/wordprocessingInk" xmlns:wne="http://schemas.microsoft.com/office/word/2006/wordml" xmlns:wps="http://schemas.microsoft.com/office/word/2010/wordprocessingShape" mc:Ignorable="w14 wp14">
+<w:endnotes xmlns:wpc="http://schemas.microsoft.com/office/word/2010/wordprocessingCanvas" xmlns:mc="http://schemas.openxmlformats.org/markup-compatibility/2006" xmlns:o="urn:schemas-microsoft-com:office:office" xmlns:r="http://schemas.openxmlformats.org/officeDocument/2006/relationships" xmlns:m="http://schemas.openxmlformats.org/officeDocument/2006/math" xmlns:v="urn:schemas-microsoft-com:vml" xmlns:wp14="http://schemas.microsoft.com/office/word/2010/wordprocessingDrawing" xmlns:wp="http://schemas.openxmlformats.org/drawingml/2006/wordprocessingDrawing" xmlns:w10="urn:schemas-microsoft-com:office:word" xmlns:w="http://schemas.openxmlformats.org/wordprocessingml/2006/main" xmlns:w14="http://schemas.microsoft.com/office/word/2010/wordml" xmlns:w15="http://schemas.microsoft.com/office/word/2012/wordml" xmlns:wpg="http://schemas.microsoft.com/office/word/2010/wordprocessingGroup" xmlns:wpi="http://schemas.microsoft.com/office/word/2010/wordprocessingInk" xmlns:wne="http://schemas.microsoft.com/office/word/2006/wordml" xmlns:wps="http://schemas.microsoft.com/office/word/2010/wordprocessingShape" mc:Ignorable="w14 w15 wp14">
   <w:endnote w:type="separator" w:id="-1">
     <w:p>
       <w:pPr>
@@ -3458,7 +4362,7 @@
 </file>
 
 <file path=word/footer1.xml><?xml version="1.0" encoding="utf-8"?>
-<w:ftr xmlns:wpc="http://schemas.microsoft.com/office/word/2010/wordprocessingCanvas" xmlns:mc="http://schemas.openxmlformats.org/markup-compatibility/2006" xmlns:o="urn:schemas-microsoft-com:office:office" xmlns:r="http://schemas.openxmlformats.org/officeDocument/2006/relationships" xmlns:m="http://schemas.openxmlformats.org/officeDocument/2006/math" xmlns:v="urn:schemas-microsoft-com:vml" xmlns:wp14="http://schemas.microsoft.com/office/word/2010/wordprocessingDrawing" xmlns:wp="http://schemas.openxmlformats.org/drawingml/2006/wordprocessingDrawing" xmlns:w10="urn:schemas-microsoft-com:office:word" xmlns:w="http://schemas.openxmlformats.org/wordprocessingml/2006/main" xmlns:w14="http://schemas.microsoft.com/office/word/2010/wordml" xmlns:wpg="http://schemas.microsoft.com/office/word/2010/wordprocessingGroup" xmlns:wpi="http://schemas.microsoft.com/office/word/2010/wordprocessingInk" xmlns:wne="http://schemas.microsoft.com/office/word/2006/wordml" xmlns:wps="http://schemas.microsoft.com/office/word/2010/wordprocessingShape" mc:Ignorable="w14 wp14">
+<w:ftr xmlns:wpc="http://schemas.microsoft.com/office/word/2010/wordprocessingCanvas" xmlns:mc="http://schemas.openxmlformats.org/markup-compatibility/2006" xmlns:o="urn:schemas-microsoft-com:office:office" xmlns:r="http://schemas.openxmlformats.org/officeDocument/2006/relationships" xmlns:m="http://schemas.openxmlformats.org/officeDocument/2006/math" xmlns:v="urn:schemas-microsoft-com:vml" xmlns:wp14="http://schemas.microsoft.com/office/word/2010/wordprocessingDrawing" xmlns:wp="http://schemas.openxmlformats.org/drawingml/2006/wordprocessingDrawing" xmlns:w10="urn:schemas-microsoft-com:office:word" xmlns:w="http://schemas.openxmlformats.org/wordprocessingml/2006/main" xmlns:w14="http://schemas.microsoft.com/office/word/2010/wordml" xmlns:w15="http://schemas.microsoft.com/office/word/2012/wordml" xmlns:wpg="http://schemas.microsoft.com/office/word/2010/wordprocessingGroup" xmlns:wpi="http://schemas.microsoft.com/office/word/2010/wordprocessingInk" xmlns:wne="http://schemas.microsoft.com/office/word/2006/wordml" xmlns:wps="http://schemas.microsoft.com/office/word/2010/wordprocessingShape" mc:Ignorable="w14 w15 wp14">
   <w:sdt>
     <w:sdtPr>
       <w:id w:val="2001455386"/>
@@ -3471,7 +4375,7 @@
     <w:sdtContent>
       <w:p>
         <w:pPr>
-          <w:pStyle w:val="Voettekst"/>
+          <w:pStyle w:val="Footer"/>
           <w:jc w:val="right"/>
         </w:pPr>
         <w:r>
@@ -3487,7 +4391,7 @@
           <w:rPr>
             <w:noProof/>
           </w:rPr>
-          <w:t>2</w:t>
+          <w:t>8</w:t>
         </w:r>
         <w:r>
           <w:fldChar w:fldCharType="end"/>
@@ -3497,14 +4401,14 @@
   </w:sdt>
   <w:p>
     <w:pPr>
-      <w:pStyle w:val="Voettekst"/>
+      <w:pStyle w:val="Footer"/>
     </w:pPr>
   </w:p>
 </w:ftr>
 </file>
 
 <file path=word/footnotes.xml><?xml version="1.0" encoding="utf-8"?>
-<w:footnotes xmlns:wpc="http://schemas.microsoft.com/office/word/2010/wordprocessingCanvas" xmlns:mc="http://schemas.openxmlformats.org/markup-compatibility/2006" xmlns:o="urn:schemas-microsoft-com:office:office" xmlns:r="http://schemas.openxmlformats.org/officeDocument/2006/relationships" xmlns:m="http://schemas.openxmlformats.org/officeDocument/2006/math" xmlns:v="urn:schemas-microsoft-com:vml" xmlns:wp14="http://schemas.microsoft.com/office/word/2010/wordprocessingDrawing" xmlns:wp="http://schemas.openxmlformats.org/drawingml/2006/wordprocessingDrawing" xmlns:w10="urn:schemas-microsoft-com:office:word" xmlns:w="http://schemas.openxmlformats.org/wordprocessingml/2006/main" xmlns:w14="http://schemas.microsoft.com/office/word/2010/wordml" xmlns:wpg="http://schemas.microsoft.com/office/word/2010/wordprocessingGroup" xmlns:wpi="http://schemas.microsoft.com/office/word/2010/wordprocessingInk" xmlns:wne="http://schemas.microsoft.com/office/word/2006/wordml" xmlns:wps="http://schemas.microsoft.com/office/word/2010/wordprocessingShape" mc:Ignorable="w14 wp14">
+<w:footnotes xmlns:wpc="http://schemas.microsoft.com/office/word/2010/wordprocessingCanvas" xmlns:mc="http://schemas.openxmlformats.org/markup-compatibility/2006" xmlns:o="urn:schemas-microsoft-com:office:office" xmlns:r="http://schemas.openxmlformats.org/officeDocument/2006/relationships" xmlns:m="http://schemas.openxmlformats.org/officeDocument/2006/math" xmlns:v="urn:schemas-microsoft-com:vml" xmlns:wp14="http://schemas.microsoft.com/office/word/2010/wordprocessingDrawing" xmlns:wp="http://schemas.openxmlformats.org/drawingml/2006/wordprocessingDrawing" xmlns:w10="urn:schemas-microsoft-com:office:word" xmlns:w="http://schemas.openxmlformats.org/wordprocessingml/2006/main" xmlns:w14="http://schemas.microsoft.com/office/word/2010/wordml" xmlns:w15="http://schemas.microsoft.com/office/word/2012/wordml" xmlns:wpg="http://schemas.microsoft.com/office/word/2010/wordprocessingGroup" xmlns:wpi="http://schemas.microsoft.com/office/word/2010/wordprocessingInk" xmlns:wne="http://schemas.microsoft.com/office/word/2006/wordml" xmlns:wps="http://schemas.microsoft.com/office/word/2010/wordprocessingShape" mc:Ignorable="w14 w15 wp14">
   <w:footnote w:type="separator" w:id="-1">
     <w:p>
       <w:pPr>
@@ -3529,7 +4433,7 @@
 </file>
 
 <file path=word/numbering.xml><?xml version="1.0" encoding="utf-8"?>
-<w:numbering xmlns:wpc="http://schemas.microsoft.com/office/word/2010/wordprocessingCanvas" xmlns:mc="http://schemas.openxmlformats.org/markup-compatibility/2006" xmlns:o="urn:schemas-microsoft-com:office:office" xmlns:r="http://schemas.openxmlformats.org/officeDocument/2006/relationships" xmlns:m="http://schemas.openxmlformats.org/officeDocument/2006/math" xmlns:v="urn:schemas-microsoft-com:vml" xmlns:wp14="http://schemas.microsoft.com/office/word/2010/wordprocessingDrawing" xmlns:wp="http://schemas.openxmlformats.org/drawingml/2006/wordprocessingDrawing" xmlns:w10="urn:schemas-microsoft-com:office:word" xmlns:w="http://schemas.openxmlformats.org/wordprocessingml/2006/main" xmlns:w14="http://schemas.microsoft.com/office/word/2010/wordml" xmlns:wpg="http://schemas.microsoft.com/office/word/2010/wordprocessingGroup" xmlns:wpi="http://schemas.microsoft.com/office/word/2010/wordprocessingInk" xmlns:wne="http://schemas.microsoft.com/office/word/2006/wordml" xmlns:wps="http://schemas.microsoft.com/office/word/2010/wordprocessingShape" mc:Ignorable="w14 wp14">
+<w:numbering xmlns:wpc="http://schemas.microsoft.com/office/word/2010/wordprocessingCanvas" xmlns:mc="http://schemas.openxmlformats.org/markup-compatibility/2006" xmlns:o="urn:schemas-microsoft-com:office:office" xmlns:r="http://schemas.openxmlformats.org/officeDocument/2006/relationships" xmlns:m="http://schemas.openxmlformats.org/officeDocument/2006/math" xmlns:v="urn:schemas-microsoft-com:vml" xmlns:wp14="http://schemas.microsoft.com/office/word/2010/wordprocessingDrawing" xmlns:wp="http://schemas.openxmlformats.org/drawingml/2006/wordprocessingDrawing" xmlns:w10="urn:schemas-microsoft-com:office:word" xmlns:w="http://schemas.openxmlformats.org/wordprocessingml/2006/main" xmlns:w14="http://schemas.microsoft.com/office/word/2010/wordml" xmlns:w15="http://schemas.microsoft.com/office/word/2012/wordml" xmlns:wpg="http://schemas.microsoft.com/office/word/2010/wordprocessingGroup" xmlns:wpi="http://schemas.microsoft.com/office/word/2010/wordprocessingInk" xmlns:wne="http://schemas.microsoft.com/office/word/2006/wordml" xmlns:wps="http://schemas.microsoft.com/office/word/2010/wordprocessingShape" mc:Ignorable="w14 w15 wp14">
   <w:abstractNum w:abstractNumId="0">
     <w:nsid w:val="065C33B0"/>
     <w:multiLevelType w:val="hybridMultilevel"/>
@@ -4184,7 +5088,7 @@
 </file>
 
 <file path=word/styles.xml><?xml version="1.0" encoding="utf-8"?>
-<w:styles xmlns:mc="http://schemas.openxmlformats.org/markup-compatibility/2006" xmlns:r="http://schemas.openxmlformats.org/officeDocument/2006/relationships" xmlns:w="http://schemas.openxmlformats.org/wordprocessingml/2006/main" xmlns:w14="http://schemas.microsoft.com/office/word/2010/wordml" mc:Ignorable="w14">
+<w:styles xmlns:mc="http://schemas.openxmlformats.org/markup-compatibility/2006" xmlns:r="http://schemas.openxmlformats.org/officeDocument/2006/relationships" xmlns:w="http://schemas.openxmlformats.org/wordprocessingml/2006/main" xmlns:w14="http://schemas.microsoft.com/office/word/2010/wordml" xmlns:w15="http://schemas.microsoft.com/office/word/2012/wordml" mc:Ignorable="w14 w15">
   <w:docDefaults>
     <w:rPrDefault>
       <w:rPr>
@@ -4200,154 +5104,388 @@
       </w:pPr>
     </w:pPrDefault>
   </w:docDefaults>
-  <w:latentStyles w:defLockedState="0" w:defUIPriority="99" w:defSemiHidden="1" w:defUnhideWhenUsed="1" w:defQFormat="0" w:count="267">
-    <w:lsdException w:name="Normal" w:semiHidden="0" w:uiPriority="0" w:unhideWhenUsed="0" w:qFormat="1"/>
-    <w:lsdException w:name="heading 1" w:semiHidden="0" w:uiPriority="9" w:unhideWhenUsed="0" w:qFormat="1"/>
-    <w:lsdException w:name="heading 2" w:uiPriority="9" w:qFormat="1"/>
-    <w:lsdException w:name="heading 3" w:uiPriority="9" w:qFormat="1"/>
-    <w:lsdException w:name="heading 4" w:uiPriority="9" w:qFormat="1"/>
-    <w:lsdException w:name="heading 5" w:uiPriority="9" w:qFormat="1"/>
-    <w:lsdException w:name="heading 6" w:uiPriority="9" w:qFormat="1"/>
-    <w:lsdException w:name="heading 7" w:uiPriority="9" w:qFormat="1"/>
-    <w:lsdException w:name="heading 8" w:uiPriority="9" w:qFormat="1"/>
-    <w:lsdException w:name="heading 9" w:uiPriority="9" w:qFormat="1"/>
-    <w:lsdException w:name="toc 1" w:uiPriority="39"/>
-    <w:lsdException w:name="toc 2" w:uiPriority="39"/>
-    <w:lsdException w:name="toc 3" w:uiPriority="39"/>
-    <w:lsdException w:name="toc 4" w:uiPriority="39"/>
-    <w:lsdException w:name="toc 5" w:uiPriority="39"/>
-    <w:lsdException w:name="toc 6" w:uiPriority="39"/>
-    <w:lsdException w:name="toc 7" w:uiPriority="39"/>
-    <w:lsdException w:name="toc 8" w:uiPriority="39"/>
-    <w:lsdException w:name="toc 9" w:uiPriority="39"/>
-    <w:lsdException w:name="caption" w:uiPriority="35" w:qFormat="1"/>
-    <w:lsdException w:name="Title" w:semiHidden="0" w:uiPriority="10" w:unhideWhenUsed="0" w:qFormat="1"/>
-    <w:lsdException w:name="Default Paragraph Font" w:uiPriority="1"/>
-    <w:lsdException w:name="Subtitle" w:semiHidden="0" w:uiPriority="11" w:unhideWhenUsed="0" w:qFormat="1"/>
-    <w:lsdException w:name="Strong" w:semiHidden="0" w:uiPriority="22" w:unhideWhenUsed="0" w:qFormat="1"/>
-    <w:lsdException w:name="Emphasis" w:semiHidden="0" w:uiPriority="20" w:unhideWhenUsed="0" w:qFormat="1"/>
-    <w:lsdException w:name="Table Grid" w:semiHidden="0" w:uiPriority="39" w:unhideWhenUsed="0"/>
-    <w:lsdException w:name="Placeholder Text" w:unhideWhenUsed="0"/>
-    <w:lsdException w:name="No Spacing" w:semiHidden="0" w:uiPriority="1" w:unhideWhenUsed="0" w:qFormat="1"/>
-    <w:lsdException w:name="Light Shading" w:semiHidden="0" w:uiPriority="60" w:unhideWhenUsed="0"/>
-    <w:lsdException w:name="Light List" w:semiHidden="0" w:uiPriority="61" w:unhideWhenUsed="0"/>
-    <w:lsdException w:name="Light Grid" w:semiHidden="0" w:uiPriority="62" w:unhideWhenUsed="0"/>
-    <w:lsdException w:name="Medium Shading 1" w:semiHidden="0" w:uiPriority="63" w:unhideWhenUsed="0"/>
-    <w:lsdException w:name="Medium Shading 2" w:semiHidden="0" w:uiPriority="64" w:unhideWhenUsed="0"/>
-    <w:lsdException w:name="Medium List 1" w:semiHidden="0" w:uiPriority="65" w:unhideWhenUsed="0"/>
-    <w:lsdException w:name="Medium List 2" w:semiHidden="0" w:uiPriority="66" w:unhideWhenUsed="0"/>
-    <w:lsdException w:name="Medium Grid 1" w:semiHidden="0" w:uiPriority="67" w:unhideWhenUsed="0"/>
-    <w:lsdException w:name="Medium Grid 2" w:semiHidden="0" w:uiPriority="68" w:unhideWhenUsed="0"/>
-    <w:lsdException w:name="Medium Grid 3" w:semiHidden="0" w:uiPriority="69" w:unhideWhenUsed="0"/>
-    <w:lsdException w:name="Dark List" w:semiHidden="0" w:uiPriority="70" w:unhideWhenUsed="0"/>
-    <w:lsdException w:name="Colorful Shading" w:semiHidden="0" w:uiPriority="71" w:unhideWhenUsed="0"/>
-    <w:lsdException w:name="Colorful List" w:semiHidden="0" w:uiPriority="72" w:unhideWhenUsed="0"/>
-    <w:lsdException w:name="Colorful Grid" w:semiHidden="0" w:uiPriority="73" w:unhideWhenUsed="0"/>
-    <w:lsdException w:name="Light Shading Accent 1" w:semiHidden="0" w:uiPriority="60" w:unhideWhenUsed="0"/>
-    <w:lsdException w:name="Light List Accent 1" w:semiHidden="0" w:uiPriority="61" w:unhideWhenUsed="0"/>
-    <w:lsdException w:name="Light Grid Accent 1" w:semiHidden="0" w:uiPriority="62" w:unhideWhenUsed="0"/>
-    <w:lsdException w:name="Medium Shading 1 Accent 1" w:semiHidden="0" w:uiPriority="63" w:unhideWhenUsed="0"/>
-    <w:lsdException w:name="Medium Shading 2 Accent 1" w:semiHidden="0" w:uiPriority="64" w:unhideWhenUsed="0"/>
-    <w:lsdException w:name="Medium List 1 Accent 1" w:semiHidden="0" w:uiPriority="65" w:unhideWhenUsed="0"/>
-    <w:lsdException w:name="Revision" w:unhideWhenUsed="0"/>
-    <w:lsdException w:name="List Paragraph" w:semiHidden="0" w:uiPriority="34" w:unhideWhenUsed="0" w:qFormat="1"/>
-    <w:lsdException w:name="Quote" w:semiHidden="0" w:uiPriority="29" w:unhideWhenUsed="0" w:qFormat="1"/>
-    <w:lsdException w:name="Intense Quote" w:semiHidden="0" w:uiPriority="30" w:unhideWhenUsed="0" w:qFormat="1"/>
-    <w:lsdException w:name="Medium List 2 Accent 1" w:semiHidden="0" w:uiPriority="66" w:unhideWhenUsed="0"/>
-    <w:lsdException w:name="Medium Grid 1 Accent 1" w:semiHidden="0" w:uiPriority="67" w:unhideWhenUsed="0"/>
-    <w:lsdException w:name="Medium Grid 2 Accent 1" w:semiHidden="0" w:uiPriority="68" w:unhideWhenUsed="0"/>
-    <w:lsdException w:name="Medium Grid 3 Accent 1" w:semiHidden="0" w:uiPriority="69" w:unhideWhenUsed="0"/>
-    <w:lsdException w:name="Dark List Accent 1" w:semiHidden="0" w:uiPriority="70" w:unhideWhenUsed="0"/>
-    <w:lsdException w:name="Colorful Shading Accent 1" w:semiHidden="0" w:uiPriority="71" w:unhideWhenUsed="0"/>
-    <w:lsdException w:name="Colorful List Accent 1" w:semiHidden="0" w:uiPriority="72" w:unhideWhenUsed="0"/>
-    <w:lsdException w:name="Colorful Grid Accent 1" w:semiHidden="0" w:uiPriority="73" w:unhideWhenUsed="0"/>
-    <w:lsdException w:name="Light Shading Accent 2" w:semiHidden="0" w:uiPriority="60" w:unhideWhenUsed="0"/>
-    <w:lsdException w:name="Light List Accent 2" w:semiHidden="0" w:uiPriority="61" w:unhideWhenUsed="0"/>
-    <w:lsdException w:name="Light Grid Accent 2" w:semiHidden="0" w:uiPriority="62" w:unhideWhenUsed="0"/>
-    <w:lsdException w:name="Medium Shading 1 Accent 2" w:semiHidden="0" w:uiPriority="63" w:unhideWhenUsed="0"/>
-    <w:lsdException w:name="Medium Shading 2 Accent 2" w:semiHidden="0" w:uiPriority="64" w:unhideWhenUsed="0"/>
-    <w:lsdException w:name="Medium List 1 Accent 2" w:semiHidden="0" w:uiPriority="65" w:unhideWhenUsed="0"/>
-    <w:lsdException w:name="Medium List 2 Accent 2" w:semiHidden="0" w:uiPriority="66" w:unhideWhenUsed="0"/>
-    <w:lsdException w:name="Medium Grid 1 Accent 2" w:semiHidden="0" w:uiPriority="67" w:unhideWhenUsed="0"/>
-    <w:lsdException w:name="Medium Grid 2 Accent 2" w:semiHidden="0" w:uiPriority="68" w:unhideWhenUsed="0"/>
-    <w:lsdException w:name="Medium Grid 3 Accent 2" w:semiHidden="0" w:uiPriority="69" w:unhideWhenUsed="0"/>
-    <w:lsdException w:name="Dark List Accent 2" w:semiHidden="0" w:uiPriority="70" w:unhideWhenUsed="0"/>
-    <w:lsdException w:name="Colorful Shading Accent 2" w:semiHidden="0" w:uiPriority="71" w:unhideWhenUsed="0"/>
-    <w:lsdException w:name="Colorful List Accent 2" w:semiHidden="0" w:uiPriority="72" w:unhideWhenUsed="0"/>
-    <w:lsdException w:name="Colorful Grid Accent 2" w:semiHidden="0" w:uiPriority="73" w:unhideWhenUsed="0"/>
-    <w:lsdException w:name="Light Shading Accent 3" w:semiHidden="0" w:uiPriority="60" w:unhideWhenUsed="0"/>
-    <w:lsdException w:name="Light List Accent 3" w:semiHidden="0" w:uiPriority="61" w:unhideWhenUsed="0"/>
-    <w:lsdException w:name="Light Grid Accent 3" w:semiHidden="0" w:uiPriority="62" w:unhideWhenUsed="0"/>
-    <w:lsdException w:name="Medium Shading 1 Accent 3" w:semiHidden="0" w:uiPriority="63" w:unhideWhenUsed="0"/>
-    <w:lsdException w:name="Medium Shading 2 Accent 3" w:semiHidden="0" w:uiPriority="64" w:unhideWhenUsed="0"/>
-    <w:lsdException w:name="Medium List 1 Accent 3" w:semiHidden="0" w:uiPriority="65" w:unhideWhenUsed="0"/>
-    <w:lsdException w:name="Medium List 2 Accent 3" w:semiHidden="0" w:uiPriority="66" w:unhideWhenUsed="0"/>
-    <w:lsdException w:name="Medium Grid 1 Accent 3" w:semiHidden="0" w:uiPriority="67" w:unhideWhenUsed="0"/>
-    <w:lsdException w:name="Medium Grid 2 Accent 3" w:semiHidden="0" w:uiPriority="68" w:unhideWhenUsed="0"/>
-    <w:lsdException w:name="Medium Grid 3 Accent 3" w:semiHidden="0" w:uiPriority="69" w:unhideWhenUsed="0"/>
-    <w:lsdException w:name="Dark List Accent 3" w:semiHidden="0" w:uiPriority="70" w:unhideWhenUsed="0"/>
-    <w:lsdException w:name="Colorful Shading Accent 3" w:semiHidden="0" w:uiPriority="71" w:unhideWhenUsed="0"/>
-    <w:lsdException w:name="Colorful List Accent 3" w:semiHidden="0" w:uiPriority="72" w:unhideWhenUsed="0"/>
-    <w:lsdException w:name="Colorful Grid Accent 3" w:semiHidden="0" w:uiPriority="73" w:unhideWhenUsed="0"/>
-    <w:lsdException w:name="Light Shading Accent 4" w:semiHidden="0" w:uiPriority="60" w:unhideWhenUsed="0"/>
-    <w:lsdException w:name="Light List Accent 4" w:semiHidden="0" w:uiPriority="61" w:unhideWhenUsed="0"/>
-    <w:lsdException w:name="Light Grid Accent 4" w:semiHidden="0" w:uiPriority="62" w:unhideWhenUsed="0"/>
-    <w:lsdException w:name="Medium Shading 1 Accent 4" w:semiHidden="0" w:uiPriority="63" w:unhideWhenUsed="0"/>
-    <w:lsdException w:name="Medium Shading 2 Accent 4" w:semiHidden="0" w:uiPriority="64" w:unhideWhenUsed="0"/>
-    <w:lsdException w:name="Medium List 1 Accent 4" w:semiHidden="0" w:uiPriority="65" w:unhideWhenUsed="0"/>
-    <w:lsdException w:name="Medium List 2 Accent 4" w:semiHidden="0" w:uiPriority="66" w:unhideWhenUsed="0"/>
-    <w:lsdException w:name="Medium Grid 1 Accent 4" w:semiHidden="0" w:uiPriority="67" w:unhideWhenUsed="0"/>
-    <w:lsdException w:name="Medium Grid 2 Accent 4" w:semiHidden="0" w:uiPriority="68" w:unhideWhenUsed="0"/>
-    <w:lsdException w:name="Medium Grid 3 Accent 4" w:semiHidden="0" w:uiPriority="69" w:unhideWhenUsed="0"/>
-    <w:lsdException w:name="Dark List Accent 4" w:semiHidden="0" w:uiPriority="70" w:unhideWhenUsed="0"/>
-    <w:lsdException w:name="Colorful Shading Accent 4" w:semiHidden="0" w:uiPriority="71" w:unhideWhenUsed="0"/>
-    <w:lsdException w:name="Colorful List Accent 4" w:semiHidden="0" w:uiPriority="72" w:unhideWhenUsed="0"/>
-    <w:lsdException w:name="Colorful Grid Accent 4" w:semiHidden="0" w:uiPriority="73" w:unhideWhenUsed="0"/>
-    <w:lsdException w:name="Light Shading Accent 5" w:semiHidden="0" w:uiPriority="60" w:unhideWhenUsed="0"/>
-    <w:lsdException w:name="Light List Accent 5" w:semiHidden="0" w:uiPriority="61" w:unhideWhenUsed="0"/>
-    <w:lsdException w:name="Light Grid Accent 5" w:semiHidden="0" w:uiPriority="62" w:unhideWhenUsed="0"/>
-    <w:lsdException w:name="Medium Shading 1 Accent 5" w:semiHidden="0" w:uiPriority="63" w:unhideWhenUsed="0"/>
-    <w:lsdException w:name="Medium Shading 2 Accent 5" w:semiHidden="0" w:uiPriority="64" w:unhideWhenUsed="0"/>
-    <w:lsdException w:name="Medium List 1 Accent 5" w:semiHidden="0" w:uiPriority="65" w:unhideWhenUsed="0"/>
-    <w:lsdException w:name="Medium List 2 Accent 5" w:semiHidden="0" w:uiPriority="66" w:unhideWhenUsed="0"/>
-    <w:lsdException w:name="Medium Grid 1 Accent 5" w:semiHidden="0" w:uiPriority="67" w:unhideWhenUsed="0"/>
-    <w:lsdException w:name="Medium Grid 2 Accent 5" w:semiHidden="0" w:uiPriority="68" w:unhideWhenUsed="0"/>
-    <w:lsdException w:name="Medium Grid 3 Accent 5" w:semiHidden="0" w:uiPriority="69" w:unhideWhenUsed="0"/>
-    <w:lsdException w:name="Dark List Accent 5" w:semiHidden="0" w:uiPriority="70" w:unhideWhenUsed="0"/>
-    <w:lsdException w:name="Colorful Shading Accent 5" w:semiHidden="0" w:uiPriority="71" w:unhideWhenUsed="0"/>
-    <w:lsdException w:name="Colorful List Accent 5" w:semiHidden="0" w:uiPriority="72" w:unhideWhenUsed="0"/>
-    <w:lsdException w:name="Colorful Grid Accent 5" w:semiHidden="0" w:uiPriority="73" w:unhideWhenUsed="0"/>
-    <w:lsdException w:name="Light Shading Accent 6" w:semiHidden="0" w:uiPriority="60" w:unhideWhenUsed="0"/>
-    <w:lsdException w:name="Light List Accent 6" w:semiHidden="0" w:uiPriority="61" w:unhideWhenUsed="0"/>
-    <w:lsdException w:name="Light Grid Accent 6" w:semiHidden="0" w:uiPriority="62" w:unhideWhenUsed="0"/>
-    <w:lsdException w:name="Medium Shading 1 Accent 6" w:semiHidden="0" w:uiPriority="63" w:unhideWhenUsed="0"/>
-    <w:lsdException w:name="Medium Shading 2 Accent 6" w:semiHidden="0" w:uiPriority="64" w:unhideWhenUsed="0"/>
-    <w:lsdException w:name="Medium List 1 Accent 6" w:semiHidden="0" w:uiPriority="65" w:unhideWhenUsed="0"/>
-    <w:lsdException w:name="Medium List 2 Accent 6" w:semiHidden="0" w:uiPriority="66" w:unhideWhenUsed="0"/>
-    <w:lsdException w:name="Medium Grid 1 Accent 6" w:semiHidden="0" w:uiPriority="67" w:unhideWhenUsed="0"/>
-    <w:lsdException w:name="Medium Grid 2 Accent 6" w:semiHidden="0" w:uiPriority="68" w:unhideWhenUsed="0"/>
-    <w:lsdException w:name="Medium Grid 3 Accent 6" w:semiHidden="0" w:uiPriority="69" w:unhideWhenUsed="0"/>
-    <w:lsdException w:name="Dark List Accent 6" w:semiHidden="0" w:uiPriority="70" w:unhideWhenUsed="0"/>
-    <w:lsdException w:name="Colorful Shading Accent 6" w:semiHidden="0" w:uiPriority="71" w:unhideWhenUsed="0"/>
-    <w:lsdException w:name="Colorful List Accent 6" w:semiHidden="0" w:uiPriority="72" w:unhideWhenUsed="0"/>
-    <w:lsdException w:name="Colorful Grid Accent 6" w:semiHidden="0" w:uiPriority="73" w:unhideWhenUsed="0"/>
-    <w:lsdException w:name="Subtle Emphasis" w:semiHidden="0" w:uiPriority="19" w:unhideWhenUsed="0" w:qFormat="1"/>
-    <w:lsdException w:name="Intense Emphasis" w:semiHidden="0" w:uiPriority="21" w:unhideWhenUsed="0" w:qFormat="1"/>
-    <w:lsdException w:name="Subtle Reference" w:semiHidden="0" w:uiPriority="31" w:unhideWhenUsed="0" w:qFormat="1"/>
-    <w:lsdException w:name="Intense Reference" w:semiHidden="0" w:uiPriority="32" w:unhideWhenUsed="0" w:qFormat="1"/>
-    <w:lsdException w:name="Book Title" w:semiHidden="0" w:uiPriority="33" w:unhideWhenUsed="0" w:qFormat="1"/>
-    <w:lsdException w:name="Bibliography" w:uiPriority="37"/>
-    <w:lsdException w:name="TOC Heading" w:uiPriority="39" w:qFormat="1"/>
+  <w:latentStyles w:defLockedState="0" w:defUIPriority="99" w:defSemiHidden="0" w:defUnhideWhenUsed="0" w:defQFormat="0" w:count="371">
+    <w:lsdException w:name="Normal" w:uiPriority="0" w:qFormat="1"/>
+    <w:lsdException w:name="heading 1" w:uiPriority="9" w:qFormat="1"/>
+    <w:lsdException w:name="heading 2" w:semiHidden="1" w:uiPriority="9" w:unhideWhenUsed="1" w:qFormat="1"/>
+    <w:lsdException w:name="heading 3" w:semiHidden="1" w:uiPriority="9" w:unhideWhenUsed="1" w:qFormat="1"/>
+    <w:lsdException w:name="heading 4" w:semiHidden="1" w:uiPriority="9" w:unhideWhenUsed="1" w:qFormat="1"/>
+    <w:lsdException w:name="heading 5" w:semiHidden="1" w:uiPriority="9" w:unhideWhenUsed="1" w:qFormat="1"/>
+    <w:lsdException w:name="heading 6" w:semiHidden="1" w:uiPriority="9" w:unhideWhenUsed="1" w:qFormat="1"/>
+    <w:lsdException w:name="heading 7" w:semiHidden="1" w:uiPriority="9" w:unhideWhenUsed="1" w:qFormat="1"/>
+    <w:lsdException w:name="heading 8" w:semiHidden="1" w:uiPriority="9" w:unhideWhenUsed="1" w:qFormat="1"/>
+    <w:lsdException w:name="heading 9" w:semiHidden="1" w:uiPriority="9" w:unhideWhenUsed="1" w:qFormat="1"/>
+    <w:lsdException w:name="index 1" w:semiHidden="1" w:unhideWhenUsed="1"/>
+    <w:lsdException w:name="index 2" w:semiHidden="1" w:unhideWhenUsed="1"/>
+    <w:lsdException w:name="index 3" w:semiHidden="1" w:unhideWhenUsed="1"/>
+    <w:lsdException w:name="index 4" w:semiHidden="1" w:unhideWhenUsed="1"/>
+    <w:lsdException w:name="index 5" w:semiHidden="1" w:unhideWhenUsed="1"/>
+    <w:lsdException w:name="index 6" w:semiHidden="1" w:unhideWhenUsed="1"/>
+    <w:lsdException w:name="index 7" w:semiHidden="1" w:unhideWhenUsed="1"/>
+    <w:lsdException w:name="index 8" w:semiHidden="1" w:unhideWhenUsed="1"/>
+    <w:lsdException w:name="index 9" w:semiHidden="1" w:unhideWhenUsed="1"/>
+    <w:lsdException w:name="toc 1" w:semiHidden="1" w:uiPriority="39" w:unhideWhenUsed="1"/>
+    <w:lsdException w:name="toc 2" w:semiHidden="1" w:uiPriority="39" w:unhideWhenUsed="1"/>
+    <w:lsdException w:name="toc 3" w:semiHidden="1" w:uiPriority="39" w:unhideWhenUsed="1"/>
+    <w:lsdException w:name="toc 4" w:semiHidden="1" w:uiPriority="39" w:unhideWhenUsed="1"/>
+    <w:lsdException w:name="toc 5" w:semiHidden="1" w:uiPriority="39" w:unhideWhenUsed="1"/>
+    <w:lsdException w:name="toc 6" w:semiHidden="1" w:uiPriority="39" w:unhideWhenUsed="1"/>
+    <w:lsdException w:name="toc 7" w:semiHidden="1" w:uiPriority="39" w:unhideWhenUsed="1"/>
+    <w:lsdException w:name="toc 8" w:semiHidden="1" w:uiPriority="39" w:unhideWhenUsed="1"/>
+    <w:lsdException w:name="toc 9" w:semiHidden="1" w:uiPriority="39" w:unhideWhenUsed="1"/>
+    <w:lsdException w:name="Normal Indent" w:semiHidden="1" w:unhideWhenUsed="1"/>
+    <w:lsdException w:name="footnote text" w:semiHidden="1" w:unhideWhenUsed="1"/>
+    <w:lsdException w:name="annotation text" w:semiHidden="1" w:unhideWhenUsed="1"/>
+    <w:lsdException w:name="header" w:semiHidden="1" w:unhideWhenUsed="1"/>
+    <w:lsdException w:name="footer" w:semiHidden="1" w:unhideWhenUsed="1"/>
+    <w:lsdException w:name="index heading" w:semiHidden="1" w:unhideWhenUsed="1"/>
+    <w:lsdException w:name="caption" w:semiHidden="1" w:uiPriority="35" w:unhideWhenUsed="1" w:qFormat="1"/>
+    <w:lsdException w:name="table of figures" w:semiHidden="1" w:unhideWhenUsed="1"/>
+    <w:lsdException w:name="envelope address" w:semiHidden="1" w:unhideWhenUsed="1"/>
+    <w:lsdException w:name="envelope return" w:semiHidden="1" w:unhideWhenUsed="1"/>
+    <w:lsdException w:name="footnote reference" w:semiHidden="1" w:unhideWhenUsed="1"/>
+    <w:lsdException w:name="annotation reference" w:semiHidden="1" w:unhideWhenUsed="1"/>
+    <w:lsdException w:name="line number" w:semiHidden="1" w:unhideWhenUsed="1"/>
+    <w:lsdException w:name="page number" w:semiHidden="1" w:unhideWhenUsed="1"/>
+    <w:lsdException w:name="endnote reference" w:semiHidden="1" w:unhideWhenUsed="1"/>
+    <w:lsdException w:name="endnote text" w:semiHidden="1" w:unhideWhenUsed="1"/>
+    <w:lsdException w:name="table of authorities" w:semiHidden="1" w:unhideWhenUsed="1"/>
+    <w:lsdException w:name="macro" w:semiHidden="1" w:unhideWhenUsed="1"/>
+    <w:lsdException w:name="toa heading" w:semiHidden="1" w:unhideWhenUsed="1"/>
+    <w:lsdException w:name="List" w:semiHidden="1" w:unhideWhenUsed="1"/>
+    <w:lsdException w:name="List Bullet" w:semiHidden="1" w:unhideWhenUsed="1"/>
+    <w:lsdException w:name="List Number" w:semiHidden="1" w:unhideWhenUsed="1"/>
+    <w:lsdException w:name="List 2" w:semiHidden="1" w:unhideWhenUsed="1"/>
+    <w:lsdException w:name="List 3" w:semiHidden="1" w:unhideWhenUsed="1"/>
+    <w:lsdException w:name="List 4" w:semiHidden="1" w:unhideWhenUsed="1"/>
+    <w:lsdException w:name="List 5" w:semiHidden="1" w:unhideWhenUsed="1"/>
+    <w:lsdException w:name="List Bullet 2" w:semiHidden="1" w:unhideWhenUsed="1"/>
+    <w:lsdException w:name="List Bullet 3" w:semiHidden="1" w:unhideWhenUsed="1"/>
+    <w:lsdException w:name="List Bullet 4" w:semiHidden="1" w:unhideWhenUsed="1"/>
+    <w:lsdException w:name="List Bullet 5" w:semiHidden="1" w:unhideWhenUsed="1"/>
+    <w:lsdException w:name="List Number 2" w:semiHidden="1" w:unhideWhenUsed="1"/>
+    <w:lsdException w:name="List Number 3" w:semiHidden="1" w:unhideWhenUsed="1"/>
+    <w:lsdException w:name="List Number 4" w:semiHidden="1" w:unhideWhenUsed="1"/>
+    <w:lsdException w:name="List Number 5" w:semiHidden="1" w:unhideWhenUsed="1"/>
+    <w:lsdException w:name="Title" w:uiPriority="10" w:qFormat="1"/>
+    <w:lsdException w:name="Closing" w:semiHidden="1" w:unhideWhenUsed="1"/>
+    <w:lsdException w:name="Signature" w:semiHidden="1" w:unhideWhenUsed="1"/>
+    <w:lsdException w:name="Default Paragraph Font" w:semiHidden="1" w:uiPriority="1" w:unhideWhenUsed="1"/>
+    <w:lsdException w:name="Body Text" w:semiHidden="1" w:unhideWhenUsed="1"/>
+    <w:lsdException w:name="Body Text Indent" w:semiHidden="1" w:unhideWhenUsed="1"/>
+    <w:lsdException w:name="List Continue" w:semiHidden="1" w:unhideWhenUsed="1"/>
+    <w:lsdException w:name="List Continue 2" w:semiHidden="1" w:unhideWhenUsed="1"/>
+    <w:lsdException w:name="List Continue 3" w:semiHidden="1" w:unhideWhenUsed="1"/>
+    <w:lsdException w:name="List Continue 4" w:semiHidden="1" w:unhideWhenUsed="1"/>
+    <w:lsdException w:name="List Continue 5" w:semiHidden="1" w:unhideWhenUsed="1"/>
+    <w:lsdException w:name="Message Header" w:semiHidden="1" w:unhideWhenUsed="1"/>
+    <w:lsdException w:name="Subtitle" w:uiPriority="11" w:qFormat="1"/>
+    <w:lsdException w:name="Salutation" w:semiHidden="1" w:unhideWhenUsed="1"/>
+    <w:lsdException w:name="Date" w:semiHidden="1" w:unhideWhenUsed="1"/>
+    <w:lsdException w:name="Body Text First Indent" w:semiHidden="1" w:unhideWhenUsed="1"/>
+    <w:lsdException w:name="Body Text First Indent 2" w:semiHidden="1" w:unhideWhenUsed="1"/>
+    <w:lsdException w:name="Note Heading" w:semiHidden="1" w:unhideWhenUsed="1"/>
+    <w:lsdException w:name="Body Text 2" w:semiHidden="1" w:unhideWhenUsed="1"/>
+    <w:lsdException w:name="Body Text 3" w:semiHidden="1" w:unhideWhenUsed="1"/>
+    <w:lsdException w:name="Body Text Indent 2" w:semiHidden="1" w:unhideWhenUsed="1"/>
+    <w:lsdException w:name="Body Text Indent 3" w:semiHidden="1" w:unhideWhenUsed="1"/>
+    <w:lsdException w:name="Block Text" w:semiHidden="1" w:unhideWhenUsed="1"/>
+    <w:lsdException w:name="Hyperlink" w:semiHidden="1" w:unhideWhenUsed="1"/>
+    <w:lsdException w:name="FollowedHyperlink" w:semiHidden="1" w:unhideWhenUsed="1"/>
+    <w:lsdException w:name="Strong" w:uiPriority="22" w:qFormat="1"/>
+    <w:lsdException w:name="Emphasis" w:uiPriority="20" w:qFormat="1"/>
+    <w:lsdException w:name="Document Map" w:semiHidden="1" w:unhideWhenUsed="1"/>
+    <w:lsdException w:name="Plain Text" w:semiHidden="1" w:unhideWhenUsed="1"/>
+    <w:lsdException w:name="E-mail Signature" w:semiHidden="1" w:unhideWhenUsed="1"/>
+    <w:lsdException w:name="HTML Top of Form" w:semiHidden="1" w:unhideWhenUsed="1"/>
+    <w:lsdException w:name="HTML Bottom of Form" w:semiHidden="1" w:unhideWhenUsed="1"/>
+    <w:lsdException w:name="Normal (Web)" w:semiHidden="1" w:unhideWhenUsed="1"/>
+    <w:lsdException w:name="HTML Acronym" w:semiHidden="1" w:unhideWhenUsed="1"/>
+    <w:lsdException w:name="HTML Address" w:semiHidden="1" w:unhideWhenUsed="1"/>
+    <w:lsdException w:name="HTML Cite" w:semiHidden="1" w:unhideWhenUsed="1"/>
+    <w:lsdException w:name="HTML Code" w:semiHidden="1" w:unhideWhenUsed="1"/>
+    <w:lsdException w:name="HTML Definition" w:semiHidden="1" w:unhideWhenUsed="1"/>
+    <w:lsdException w:name="HTML Keyboard" w:semiHidden="1" w:unhideWhenUsed="1"/>
+    <w:lsdException w:name="HTML Preformatted" w:semiHidden="1" w:unhideWhenUsed="1"/>
+    <w:lsdException w:name="HTML Sample" w:semiHidden="1" w:unhideWhenUsed="1"/>
+    <w:lsdException w:name="HTML Typewriter" w:semiHidden="1" w:unhideWhenUsed="1"/>
+    <w:lsdException w:name="HTML Variable" w:semiHidden="1" w:unhideWhenUsed="1"/>
+    <w:lsdException w:name="Normal Table" w:semiHidden="1" w:unhideWhenUsed="1"/>
+    <w:lsdException w:name="annotation subject" w:semiHidden="1" w:unhideWhenUsed="1"/>
+    <w:lsdException w:name="No List" w:semiHidden="1" w:unhideWhenUsed="1"/>
+    <w:lsdException w:name="Outline List 1" w:semiHidden="1" w:unhideWhenUsed="1"/>
+    <w:lsdException w:name="Outline List 2" w:semiHidden="1" w:unhideWhenUsed="1"/>
+    <w:lsdException w:name="Outline List 3" w:semiHidden="1" w:unhideWhenUsed="1"/>
+    <w:lsdException w:name="Table Simple 1" w:semiHidden="1" w:unhideWhenUsed="1"/>
+    <w:lsdException w:name="Table Simple 2" w:semiHidden="1" w:unhideWhenUsed="1"/>
+    <w:lsdException w:name="Table Simple 3" w:semiHidden="1" w:unhideWhenUsed="1"/>
+    <w:lsdException w:name="Table Classic 1" w:semiHidden="1" w:unhideWhenUsed="1"/>
+    <w:lsdException w:name="Table Classic 2" w:semiHidden="1" w:unhideWhenUsed="1"/>
+    <w:lsdException w:name="Table Classic 3" w:semiHidden="1" w:unhideWhenUsed="1"/>
+    <w:lsdException w:name="Table Classic 4" w:semiHidden="1" w:unhideWhenUsed="1"/>
+    <w:lsdException w:name="Table Colorful 1" w:semiHidden="1" w:unhideWhenUsed="1"/>
+    <w:lsdException w:name="Table Colorful 2" w:semiHidden="1" w:unhideWhenUsed="1"/>
+    <w:lsdException w:name="Table Colorful 3" w:semiHidden="1" w:unhideWhenUsed="1"/>
+    <w:lsdException w:name="Table Columns 1" w:semiHidden="1" w:unhideWhenUsed="1"/>
+    <w:lsdException w:name="Table Columns 2" w:semiHidden="1" w:unhideWhenUsed="1"/>
+    <w:lsdException w:name="Table Columns 3" w:semiHidden="1" w:unhideWhenUsed="1"/>
+    <w:lsdException w:name="Table Columns 4" w:semiHidden="1" w:unhideWhenUsed="1"/>
+    <w:lsdException w:name="Table Columns 5" w:semiHidden="1" w:unhideWhenUsed="1"/>
+    <w:lsdException w:name="Table Grid 1" w:semiHidden="1" w:unhideWhenUsed="1"/>
+    <w:lsdException w:name="Table Grid 2" w:semiHidden="1" w:unhideWhenUsed="1"/>
+    <w:lsdException w:name="Table Grid 3" w:semiHidden="1" w:unhideWhenUsed="1"/>
+    <w:lsdException w:name="Table Grid 4" w:semiHidden="1" w:unhideWhenUsed="1"/>
+    <w:lsdException w:name="Table Grid 5" w:semiHidden="1" w:unhideWhenUsed="1"/>
+    <w:lsdException w:name="Table Grid 6" w:semiHidden="1" w:unhideWhenUsed="1"/>
+    <w:lsdException w:name="Table Grid 7" w:semiHidden="1" w:unhideWhenUsed="1"/>
+    <w:lsdException w:name="Table Grid 8" w:semiHidden="1" w:unhideWhenUsed="1"/>
+    <w:lsdException w:name="Table List 1" w:semiHidden="1" w:unhideWhenUsed="1"/>
+    <w:lsdException w:name="Table List 2" w:semiHidden="1" w:unhideWhenUsed="1"/>
+    <w:lsdException w:name="Table List 3" w:semiHidden="1" w:unhideWhenUsed="1"/>
+    <w:lsdException w:name="Table List 4" w:semiHidden="1" w:unhideWhenUsed="1"/>
+    <w:lsdException w:name="Table List 5" w:semiHidden="1" w:unhideWhenUsed="1"/>
+    <w:lsdException w:name="Table List 6" w:semiHidden="1" w:unhideWhenUsed="1"/>
+    <w:lsdException w:name="Table List 7" w:semiHidden="1" w:unhideWhenUsed="1"/>
+    <w:lsdException w:name="Table List 8" w:semiHidden="1" w:unhideWhenUsed="1"/>
+    <w:lsdException w:name="Table 3D effects 1" w:semiHidden="1" w:unhideWhenUsed="1"/>
+    <w:lsdException w:name="Table 3D effects 2" w:semiHidden="1" w:unhideWhenUsed="1"/>
+    <w:lsdException w:name="Table 3D effects 3" w:semiHidden="1" w:unhideWhenUsed="1"/>
+    <w:lsdException w:name="Table Contemporary" w:semiHidden="1" w:unhideWhenUsed="1"/>
+    <w:lsdException w:name="Table Elegant" w:semiHidden="1" w:unhideWhenUsed="1"/>
+    <w:lsdException w:name="Table Professional" w:semiHidden="1" w:unhideWhenUsed="1"/>
+    <w:lsdException w:name="Table Subtle 1" w:semiHidden="1" w:unhideWhenUsed="1"/>
+    <w:lsdException w:name="Table Subtle 2" w:semiHidden="1" w:unhideWhenUsed="1"/>
+    <w:lsdException w:name="Table Web 1" w:semiHidden="1" w:unhideWhenUsed="1"/>
+    <w:lsdException w:name="Table Web 2" w:semiHidden="1" w:unhideWhenUsed="1"/>
+    <w:lsdException w:name="Table Web 3" w:semiHidden="1" w:unhideWhenUsed="1"/>
+    <w:lsdException w:name="Balloon Text" w:semiHidden="1" w:unhideWhenUsed="1"/>
+    <w:lsdException w:name="Table Grid" w:uiPriority="39"/>
+    <w:lsdException w:name="Table Theme" w:semiHidden="1" w:unhideWhenUsed="1"/>
+    <w:lsdException w:name="Placeholder Text" w:semiHidden="1"/>
+    <w:lsdException w:name="No Spacing" w:uiPriority="1" w:qFormat="1"/>
+    <w:lsdException w:name="Light Shading" w:uiPriority="60"/>
+    <w:lsdException w:name="Light List" w:uiPriority="61"/>
+    <w:lsdException w:name="Light Grid" w:uiPriority="62"/>
+    <w:lsdException w:name="Medium Shading 1" w:uiPriority="63"/>
+    <w:lsdException w:name="Medium Shading 2" w:uiPriority="64"/>
+    <w:lsdException w:name="Medium List 1" w:uiPriority="65"/>
+    <w:lsdException w:name="Medium List 2" w:uiPriority="66"/>
+    <w:lsdException w:name="Medium Grid 1" w:uiPriority="67"/>
+    <w:lsdException w:name="Medium Grid 2" w:uiPriority="68"/>
+    <w:lsdException w:name="Medium Grid 3" w:uiPriority="69"/>
+    <w:lsdException w:name="Dark List" w:uiPriority="70"/>
+    <w:lsdException w:name="Colorful Shading" w:uiPriority="71"/>
+    <w:lsdException w:name="Colorful List" w:uiPriority="72"/>
+    <w:lsdException w:name="Colorful Grid" w:uiPriority="73"/>
+    <w:lsdException w:name="Light Shading Accent 1" w:uiPriority="60"/>
+    <w:lsdException w:name="Light List Accent 1" w:uiPriority="61"/>
+    <w:lsdException w:name="Light Grid Accent 1" w:uiPriority="62"/>
+    <w:lsdException w:name="Medium Shading 1 Accent 1" w:uiPriority="63"/>
+    <w:lsdException w:name="Medium Shading 2 Accent 1" w:uiPriority="64"/>
+    <w:lsdException w:name="Medium List 1 Accent 1" w:uiPriority="65"/>
+    <w:lsdException w:name="Revision" w:semiHidden="1"/>
+    <w:lsdException w:name="List Paragraph" w:uiPriority="34" w:qFormat="1"/>
+    <w:lsdException w:name="Quote" w:uiPriority="29" w:qFormat="1"/>
+    <w:lsdException w:name="Intense Quote" w:uiPriority="30" w:qFormat="1"/>
+    <w:lsdException w:name="Medium List 2 Accent 1" w:uiPriority="66"/>
+    <w:lsdException w:name="Medium Grid 1 Accent 1" w:uiPriority="67"/>
+    <w:lsdException w:name="Medium Grid 2 Accent 1" w:uiPriority="68"/>
+    <w:lsdException w:name="Medium Grid 3 Accent 1" w:uiPriority="69"/>
+    <w:lsdException w:name="Dark List Accent 1" w:uiPriority="70"/>
+    <w:lsdException w:name="Colorful Shading Accent 1" w:uiPriority="71"/>
+    <w:lsdException w:name="Colorful List Accent 1" w:uiPriority="72"/>
+    <w:lsdException w:name="Colorful Grid Accent 1" w:uiPriority="73"/>
+    <w:lsdException w:name="Light Shading Accent 2" w:uiPriority="60"/>
+    <w:lsdException w:name="Light List Accent 2" w:uiPriority="61"/>
+    <w:lsdException w:name="Light Grid Accent 2" w:uiPriority="62"/>
+    <w:lsdException w:name="Medium Shading 1 Accent 2" w:uiPriority="63"/>
+    <w:lsdException w:name="Medium Shading 2 Accent 2" w:uiPriority="64"/>
+    <w:lsdException w:name="Medium List 1 Accent 2" w:uiPriority="65"/>
+    <w:lsdException w:name="Medium List 2 Accent 2" w:uiPriority="66"/>
+    <w:lsdException w:name="Medium Grid 1 Accent 2" w:uiPriority="67"/>
+    <w:lsdException w:name="Medium Grid 2 Accent 2" w:uiPriority="68"/>
+    <w:lsdException w:name="Medium Grid 3 Accent 2" w:uiPriority="69"/>
+    <w:lsdException w:name="Dark List Accent 2" w:uiPriority="70"/>
+    <w:lsdException w:name="Colorful Shading Accent 2" w:uiPriority="71"/>
+    <w:lsdException w:name="Colorful List Accent 2" w:uiPriority="72"/>
+    <w:lsdException w:name="Colorful Grid Accent 2" w:uiPriority="73"/>
+    <w:lsdException w:name="Light Shading Accent 3" w:uiPriority="60"/>
+    <w:lsdException w:name="Light List Accent 3" w:uiPriority="61"/>
+    <w:lsdException w:name="Light Grid Accent 3" w:uiPriority="62"/>
+    <w:lsdException w:name="Medium Shading 1 Accent 3" w:uiPriority="63"/>
+    <w:lsdException w:name="Medium Shading 2 Accent 3" w:uiPriority="64"/>
+    <w:lsdException w:name="Medium List 1 Accent 3" w:uiPriority="65"/>
+    <w:lsdException w:name="Medium List 2 Accent 3" w:uiPriority="66"/>
+    <w:lsdException w:name="Medium Grid 1 Accent 3" w:uiPriority="67"/>
+    <w:lsdException w:name="Medium Grid 2 Accent 3" w:uiPriority="68"/>
+    <w:lsdException w:name="Medium Grid 3 Accent 3" w:uiPriority="69"/>
+    <w:lsdException w:name="Dark List Accent 3" w:uiPriority="70"/>
+    <w:lsdException w:name="Colorful Shading Accent 3" w:uiPriority="71"/>
+    <w:lsdException w:name="Colorful List Accent 3" w:uiPriority="72"/>
+    <w:lsdException w:name="Colorful Grid Accent 3" w:uiPriority="73"/>
+    <w:lsdException w:name="Light Shading Accent 4" w:uiPriority="60"/>
+    <w:lsdException w:name="Light List Accent 4" w:uiPriority="61"/>
+    <w:lsdException w:name="Light Grid Accent 4" w:uiPriority="62"/>
+    <w:lsdException w:name="Medium Shading 1 Accent 4" w:uiPriority="63"/>
+    <w:lsdException w:name="Medium Shading 2 Accent 4" w:uiPriority="64"/>
+    <w:lsdException w:name="Medium List 1 Accent 4" w:uiPriority="65"/>
+    <w:lsdException w:name="Medium List 2 Accent 4" w:uiPriority="66"/>
+    <w:lsdException w:name="Medium Grid 1 Accent 4" w:uiPriority="67"/>
+    <w:lsdException w:name="Medium Grid 2 Accent 4" w:uiPriority="68"/>
+    <w:lsdException w:name="Medium Grid 3 Accent 4" w:uiPriority="69"/>
+    <w:lsdException w:name="Dark List Accent 4" w:uiPriority="70"/>
+    <w:lsdException w:name="Colorful Shading Accent 4" w:uiPriority="71"/>
+    <w:lsdException w:name="Colorful List Accent 4" w:uiPriority="72"/>
+    <w:lsdException w:name="Colorful Grid Accent 4" w:uiPriority="73"/>
+    <w:lsdException w:name="Light Shading Accent 5" w:uiPriority="60"/>
+    <w:lsdException w:name="Light List Accent 5" w:uiPriority="61"/>
+    <w:lsdException w:name="Light Grid Accent 5" w:uiPriority="62"/>
+    <w:lsdException w:name="Medium Shading 1 Accent 5" w:uiPriority="63"/>
+    <w:lsdException w:name="Medium Shading 2 Accent 5" w:uiPriority="64"/>
+    <w:lsdException w:name="Medium List 1 Accent 5" w:uiPriority="65"/>
+    <w:lsdException w:name="Medium List 2 Accent 5" w:uiPriority="66"/>
+    <w:lsdException w:name="Medium Grid 1 Accent 5" w:uiPriority="67"/>
+    <w:lsdException w:name="Medium Grid 2 Accent 5" w:uiPriority="68"/>
+    <w:lsdException w:name="Medium Grid 3 Accent 5" w:uiPriority="69"/>
+    <w:lsdException w:name="Dark List Accent 5" w:uiPriority="70"/>
+    <w:lsdException w:name="Colorful Shading Accent 5" w:uiPriority="71"/>
+    <w:lsdException w:name="Colorful List Accent 5" w:uiPriority="72"/>
+    <w:lsdException w:name="Colorful Grid Accent 5" w:uiPriority="73"/>
+    <w:lsdException w:name="Light Shading Accent 6" w:uiPriority="60"/>
+    <w:lsdException w:name="Light List Accent 6" w:uiPriority="61"/>
+    <w:lsdException w:name="Light Grid Accent 6" w:uiPriority="62"/>
+    <w:lsdException w:name="Medium Shading 1 Accent 6" w:uiPriority="63"/>
+    <w:lsdException w:name="Medium Shading 2 Accent 6" w:uiPriority="64"/>
+    <w:lsdException w:name="Medium List 1 Accent 6" w:uiPriority="65"/>
+    <w:lsdException w:name="Medium List 2 Accent 6" w:uiPriority="66"/>
+    <w:lsdException w:name="Medium Grid 1 Accent 6" w:uiPriority="67"/>
+    <w:lsdException w:name="Medium Grid 2 Accent 6" w:uiPriority="68"/>
+    <w:lsdException w:name="Medium Grid 3 Accent 6" w:uiPriority="69"/>
+    <w:lsdException w:name="Dark List Accent 6" w:uiPriority="70"/>
+    <w:lsdException w:name="Colorful Shading Accent 6" w:uiPriority="71"/>
+    <w:lsdException w:name="Colorful List Accent 6" w:uiPriority="72"/>
+    <w:lsdException w:name="Colorful Grid Accent 6" w:uiPriority="73"/>
+    <w:lsdException w:name="Subtle Emphasis" w:uiPriority="19" w:qFormat="1"/>
+    <w:lsdException w:name="Intense Emphasis" w:uiPriority="21" w:qFormat="1"/>
+    <w:lsdException w:name="Subtle Reference" w:uiPriority="31" w:qFormat="1"/>
+    <w:lsdException w:name="Intense Reference" w:uiPriority="32" w:qFormat="1"/>
+    <w:lsdException w:name="Book Title" w:uiPriority="33" w:qFormat="1"/>
+    <w:lsdException w:name="Bibliography" w:semiHidden="1" w:uiPriority="37" w:unhideWhenUsed="1"/>
+    <w:lsdException w:name="TOC Heading" w:semiHidden="1" w:uiPriority="39" w:unhideWhenUsed="1" w:qFormat="1"/>
+    <w:lsdException w:name="Plain Table 1" w:uiPriority="41"/>
+    <w:lsdException w:name="Plain Table 2" w:uiPriority="42"/>
+    <w:lsdException w:name="Plain Table 3" w:uiPriority="43"/>
+    <w:lsdException w:name="Plain Table 4" w:uiPriority="44"/>
+    <w:lsdException w:name="Plain Table 5" w:uiPriority="45"/>
+    <w:lsdException w:name="Grid Table Light" w:uiPriority="40"/>
+    <w:lsdException w:name="Grid Table 1 Light" w:uiPriority="46"/>
+    <w:lsdException w:name="Grid Table 2" w:uiPriority="47"/>
+    <w:lsdException w:name="Grid Table 3" w:uiPriority="48"/>
+    <w:lsdException w:name="Grid Table 4" w:uiPriority="49"/>
+    <w:lsdException w:name="Grid Table 5 Dark" w:uiPriority="50"/>
+    <w:lsdException w:name="Grid Table 6 Colorful" w:uiPriority="51"/>
+    <w:lsdException w:name="Grid Table 7 Colorful" w:uiPriority="52"/>
+    <w:lsdException w:name="Grid Table 1 Light Accent 1" w:uiPriority="46"/>
+    <w:lsdException w:name="Grid Table 2 Accent 1" w:uiPriority="47"/>
+    <w:lsdException w:name="Grid Table 3 Accent 1" w:uiPriority="48"/>
+    <w:lsdException w:name="Grid Table 4 Accent 1" w:uiPriority="49"/>
+    <w:lsdException w:name="Grid Table 5 Dark Accent 1" w:uiPriority="50"/>
+    <w:lsdException w:name="Grid Table 6 Colorful Accent 1" w:uiPriority="51"/>
+    <w:lsdException w:name="Grid Table 7 Colorful Accent 1" w:uiPriority="52"/>
+    <w:lsdException w:name="Grid Table 1 Light Accent 2" w:uiPriority="46"/>
+    <w:lsdException w:name="Grid Table 2 Accent 2" w:uiPriority="47"/>
+    <w:lsdException w:name="Grid Table 3 Accent 2" w:uiPriority="48"/>
+    <w:lsdException w:name="Grid Table 4 Accent 2" w:uiPriority="49"/>
+    <w:lsdException w:name="Grid Table 5 Dark Accent 2" w:uiPriority="50"/>
+    <w:lsdException w:name="Grid Table 6 Colorful Accent 2" w:uiPriority="51"/>
+    <w:lsdException w:name="Grid Table 7 Colorful Accent 2" w:uiPriority="52"/>
+    <w:lsdException w:name="Grid Table 1 Light Accent 3" w:uiPriority="46"/>
+    <w:lsdException w:name="Grid Table 2 Accent 3" w:uiPriority="47"/>
+    <w:lsdException w:name="Grid Table 3 Accent 3" w:uiPriority="48"/>
+    <w:lsdException w:name="Grid Table 4 Accent 3" w:uiPriority="49"/>
+    <w:lsdException w:name="Grid Table 5 Dark Accent 3" w:uiPriority="50"/>
+    <w:lsdException w:name="Grid Table 6 Colorful Accent 3" w:uiPriority="51"/>
+    <w:lsdException w:name="Grid Table 7 Colorful Accent 3" w:uiPriority="52"/>
+    <w:lsdException w:name="Grid Table 1 Light Accent 4" w:uiPriority="46"/>
+    <w:lsdException w:name="Grid Table 2 Accent 4" w:uiPriority="47"/>
+    <w:lsdException w:name="Grid Table 3 Accent 4" w:uiPriority="48"/>
+    <w:lsdException w:name="Grid Table 4 Accent 4" w:uiPriority="49"/>
+    <w:lsdException w:name="Grid Table 5 Dark Accent 4" w:uiPriority="50"/>
+    <w:lsdException w:name="Grid Table 6 Colorful Accent 4" w:uiPriority="51"/>
+    <w:lsdException w:name="Grid Table 7 Colorful Accent 4" w:uiPriority="52"/>
+    <w:lsdException w:name="Grid Table 1 Light Accent 5" w:uiPriority="46"/>
+    <w:lsdException w:name="Grid Table 2 Accent 5" w:uiPriority="47"/>
+    <w:lsdException w:name="Grid Table 3 Accent 5" w:uiPriority="48"/>
+    <w:lsdException w:name="Grid Table 4 Accent 5" w:uiPriority="49"/>
+    <w:lsdException w:name="Grid Table 5 Dark Accent 5" w:uiPriority="50"/>
+    <w:lsdException w:name="Grid Table 6 Colorful Accent 5" w:uiPriority="51"/>
+    <w:lsdException w:name="Grid Table 7 Colorful Accent 5" w:uiPriority="52"/>
+    <w:lsdException w:name="Grid Table 1 Light Accent 6" w:uiPriority="46"/>
+    <w:lsdException w:name="Grid Table 2 Accent 6" w:uiPriority="47"/>
+    <w:lsdException w:name="Grid Table 3 Accent 6" w:uiPriority="48"/>
+    <w:lsdException w:name="Grid Table 4 Accent 6" w:uiPriority="49"/>
+    <w:lsdException w:name="Grid Table 5 Dark Accent 6" w:uiPriority="50"/>
+    <w:lsdException w:name="Grid Table 6 Colorful Accent 6" w:uiPriority="51"/>
+    <w:lsdException w:name="Grid Table 7 Colorful Accent 6" w:uiPriority="52"/>
+    <w:lsdException w:name="List Table 1 Light" w:uiPriority="46"/>
+    <w:lsdException w:name="List Table 2" w:uiPriority="47"/>
+    <w:lsdException w:name="List Table 3" w:uiPriority="48"/>
+    <w:lsdException w:name="List Table 4" w:uiPriority="49"/>
+    <w:lsdException w:name="List Table 5 Dark" w:uiPriority="50"/>
+    <w:lsdException w:name="List Table 6 Colorful" w:uiPriority="51"/>
+    <w:lsdException w:name="List Table 7 Colorful" w:uiPriority="52"/>
+    <w:lsdException w:name="List Table 1 Light Accent 1" w:uiPriority="46"/>
+    <w:lsdException w:name="List Table 2 Accent 1" w:uiPriority="47"/>
+    <w:lsdException w:name="List Table 3 Accent 1" w:uiPriority="48"/>
+    <w:lsdException w:name="List Table 4 Accent 1" w:uiPriority="49"/>
+    <w:lsdException w:name="List Table 5 Dark Accent 1" w:uiPriority="50"/>
+    <w:lsdException w:name="List Table 6 Colorful Accent 1" w:uiPriority="51"/>
+    <w:lsdException w:name="List Table 7 Colorful Accent 1" w:uiPriority="52"/>
+    <w:lsdException w:name="List Table 1 Light Accent 2" w:uiPriority="46"/>
+    <w:lsdException w:name="List Table 2 Accent 2" w:uiPriority="47"/>
+    <w:lsdException w:name="List Table 3 Accent 2" w:uiPriority="48"/>
+    <w:lsdException w:name="List Table 4 Accent 2" w:uiPriority="49"/>
+    <w:lsdException w:name="List Table 5 Dark Accent 2" w:uiPriority="50"/>
+    <w:lsdException w:name="List Table 6 Colorful Accent 2" w:uiPriority="51"/>
+    <w:lsdException w:name="List Table 7 Colorful Accent 2" w:uiPriority="52"/>
+    <w:lsdException w:name="List Table 1 Light Accent 3" w:uiPriority="46"/>
+    <w:lsdException w:name="List Table 2 Accent 3" w:uiPriority="47"/>
+    <w:lsdException w:name="List Table 3 Accent 3" w:uiPriority="48"/>
+    <w:lsdException w:name="List Table 4 Accent 3" w:uiPriority="49"/>
+    <w:lsdException w:name="List Table 5 Dark Accent 3" w:uiPriority="50"/>
+    <w:lsdException w:name="List Table 6 Colorful Accent 3" w:uiPriority="51"/>
+    <w:lsdException w:name="List Table 7 Colorful Accent 3" w:uiPriority="52"/>
+    <w:lsdException w:name="List Table 1 Light Accent 4" w:uiPriority="46"/>
+    <w:lsdException w:name="List Table 2 Accent 4" w:uiPriority="47"/>
+    <w:lsdException w:name="List Table 3 Accent 4" w:uiPriority="48"/>
+    <w:lsdException w:name="List Table 4 Accent 4" w:uiPriority="49"/>
+    <w:lsdException w:name="List Table 5 Dark Accent 4" w:uiPriority="50"/>
+    <w:lsdException w:name="List Table 6 Colorful Accent 4" w:uiPriority="51"/>
+    <w:lsdException w:name="List Table 7 Colorful Accent 4" w:uiPriority="52"/>
+    <w:lsdException w:name="List Table 1 Light Accent 5" w:uiPriority="46"/>
+    <w:lsdException w:name="List Table 2 Accent 5" w:uiPriority="47"/>
+    <w:lsdException w:name="List Table 3 Accent 5" w:uiPriority="48"/>
+    <w:lsdException w:name="List Table 4 Accent 5" w:uiPriority="49"/>
+    <w:lsdException w:name="List Table 5 Dark Accent 5" w:uiPriority="50"/>
+    <w:lsdException w:name="List Table 6 Colorful Accent 5" w:uiPriority="51"/>
+    <w:lsdException w:name="List Table 7 Colorful Accent 5" w:uiPriority="52"/>
+    <w:lsdException w:name="List Table 1 Light Accent 6" w:uiPriority="46"/>
+    <w:lsdException w:name="List Table 2 Accent 6" w:uiPriority="47"/>
+    <w:lsdException w:name="List Table 3 Accent 6" w:uiPriority="48"/>
+    <w:lsdException w:name="List Table 4 Accent 6" w:uiPriority="49"/>
+    <w:lsdException w:name="List Table 5 Dark Accent 6" w:uiPriority="50"/>
+    <w:lsdException w:name="List Table 6 Colorful Accent 6" w:uiPriority="51"/>
+    <w:lsdException w:name="List Table 7 Colorful Accent 6" w:uiPriority="52"/>
   </w:latentStyles>
-  <w:style w:type="paragraph" w:default="1" w:styleId="Standaard">
+  <w:style w:type="paragraph" w:default="1" w:styleId="Normal">
     <w:name w:val="Normal"/>
     <w:qFormat/>
   </w:style>
-  <w:style w:type="paragraph" w:styleId="Kop1">
+  <w:style w:type="paragraph" w:styleId="Heading1">
     <w:name w:val="heading 1"/>
-    <w:basedOn w:val="Standaard"/>
-    <w:next w:val="Standaard"/>
-    <w:link w:val="Kop1Char"/>
+    <w:basedOn w:val="Normal"/>
+    <w:next w:val="Normal"/>
+    <w:link w:val="Heading1Char"/>
     <w:uiPriority w:val="9"/>
     <w:qFormat/>
     <w:rsid w:val="00CF7C8D"/>
@@ -4364,11 +5502,11 @@
       <w:szCs w:val="32"/>
     </w:rPr>
   </w:style>
-  <w:style w:type="paragraph" w:styleId="Kop2">
+  <w:style w:type="paragraph" w:styleId="Heading2">
     <w:name w:val="heading 2"/>
-    <w:basedOn w:val="Standaard"/>
-    <w:next w:val="Standaard"/>
-    <w:link w:val="Kop2Char"/>
+    <w:basedOn w:val="Normal"/>
+    <w:next w:val="Normal"/>
+    <w:link w:val="Heading2Char"/>
     <w:uiPriority w:val="9"/>
     <w:unhideWhenUsed/>
     <w:qFormat/>
@@ -4388,13 +5526,13 @@
       <w:szCs w:val="26"/>
     </w:rPr>
   </w:style>
-  <w:style w:type="character" w:default="1" w:styleId="Standaardalinea-lettertype">
+  <w:style w:type="character" w:default="1" w:styleId="DefaultParagraphFont">
     <w:name w:val="Default Paragraph Font"/>
     <w:uiPriority w:val="1"/>
     <w:semiHidden/>
     <w:unhideWhenUsed/>
   </w:style>
-  <w:style w:type="table" w:default="1" w:styleId="Standaardtabel">
+  <w:style w:type="table" w:default="1" w:styleId="TableNormal">
     <w:name w:val="Normal Table"/>
     <w:uiPriority w:val="99"/>
     <w:semiHidden/>
@@ -4409,15 +5547,15 @@
       </w:tblCellMar>
     </w:tblPr>
   </w:style>
-  <w:style w:type="numbering" w:default="1" w:styleId="Geenlijst">
+  <w:style w:type="numbering" w:default="1" w:styleId="NoList">
     <w:name w:val="No List"/>
     <w:uiPriority w:val="99"/>
     <w:semiHidden/>
     <w:unhideWhenUsed/>
   </w:style>
-  <w:style w:type="paragraph" w:styleId="Geenafstand">
+  <w:style w:type="paragraph" w:styleId="NoSpacing">
     <w:name w:val="No Spacing"/>
-    <w:link w:val="GeenafstandChar"/>
+    <w:link w:val="NoSpacingChar"/>
     <w:uiPriority w:val="1"/>
     <w:qFormat/>
     <w:rsid w:val="00CF7C8D"/>
@@ -4429,10 +5567,10 @@
       <w:lang w:eastAsia="nl-NL"/>
     </w:rPr>
   </w:style>
-  <w:style w:type="character" w:customStyle="1" w:styleId="GeenafstandChar">
-    <w:name w:val="Geen afstand Char"/>
-    <w:basedOn w:val="Standaardalinea-lettertype"/>
-    <w:link w:val="Geenafstand"/>
+  <w:style w:type="character" w:customStyle="1" w:styleId="NoSpacingChar">
+    <w:name w:val="No Spacing Char"/>
+    <w:basedOn w:val="DefaultParagraphFont"/>
+    <w:link w:val="NoSpacing"/>
     <w:uiPriority w:val="1"/>
     <w:rsid w:val="00CF7C8D"/>
     <w:rPr>
@@ -4440,10 +5578,10 @@
       <w:lang w:eastAsia="nl-NL"/>
     </w:rPr>
   </w:style>
-  <w:style w:type="paragraph" w:styleId="Koptekst">
+  <w:style w:type="paragraph" w:styleId="Header">
     <w:name w:val="header"/>
-    <w:basedOn w:val="Standaard"/>
-    <w:link w:val="KoptekstChar"/>
+    <w:basedOn w:val="Normal"/>
+    <w:link w:val="HeaderChar"/>
     <w:uiPriority w:val="99"/>
     <w:unhideWhenUsed/>
     <w:rsid w:val="00CF7C8D"/>
@@ -4455,17 +5593,17 @@
       <w:spacing w:after="0" w:line="240" w:lineRule="auto"/>
     </w:pPr>
   </w:style>
-  <w:style w:type="character" w:customStyle="1" w:styleId="KoptekstChar">
-    <w:name w:val="Koptekst Char"/>
-    <w:basedOn w:val="Standaardalinea-lettertype"/>
-    <w:link w:val="Koptekst"/>
+  <w:style w:type="character" w:customStyle="1" w:styleId="HeaderChar">
+    <w:name w:val="Header Char"/>
+    <w:basedOn w:val="DefaultParagraphFont"/>
+    <w:link w:val="Header"/>
     <w:uiPriority w:val="99"/>
     <w:rsid w:val="00CF7C8D"/>
   </w:style>
-  <w:style w:type="paragraph" w:styleId="Voettekst">
+  <w:style w:type="paragraph" w:styleId="Footer">
     <w:name w:val="footer"/>
-    <w:basedOn w:val="Standaard"/>
-    <w:link w:val="VoettekstChar"/>
+    <w:basedOn w:val="Normal"/>
+    <w:link w:val="FooterChar"/>
     <w:uiPriority w:val="99"/>
     <w:unhideWhenUsed/>
     <w:rsid w:val="00CF7C8D"/>
@@ -4477,17 +5615,17 @@
       <w:spacing w:after="0" w:line="240" w:lineRule="auto"/>
     </w:pPr>
   </w:style>
-  <w:style w:type="character" w:customStyle="1" w:styleId="VoettekstChar">
-    <w:name w:val="Voettekst Char"/>
-    <w:basedOn w:val="Standaardalinea-lettertype"/>
-    <w:link w:val="Voettekst"/>
+  <w:style w:type="character" w:customStyle="1" w:styleId="FooterChar">
+    <w:name w:val="Footer Char"/>
+    <w:basedOn w:val="DefaultParagraphFont"/>
+    <w:link w:val="Footer"/>
     <w:uiPriority w:val="99"/>
     <w:rsid w:val="00CF7C8D"/>
   </w:style>
-  <w:style w:type="character" w:customStyle="1" w:styleId="Kop1Char">
-    <w:name w:val="Kop 1 Char"/>
-    <w:basedOn w:val="Standaardalinea-lettertype"/>
-    <w:link w:val="Kop1"/>
+  <w:style w:type="character" w:customStyle="1" w:styleId="Heading1Char">
+    <w:name w:val="Heading 1 Char"/>
+    <w:basedOn w:val="DefaultParagraphFont"/>
+    <w:link w:val="Heading1"/>
     <w:uiPriority w:val="9"/>
     <w:rsid w:val="00CF7C8D"/>
     <w:rPr>
@@ -4497,10 +5635,10 @@
       <w:szCs w:val="32"/>
     </w:rPr>
   </w:style>
-  <w:style w:type="paragraph" w:styleId="Kopvaninhoudsopgave">
+  <w:style w:type="paragraph" w:styleId="TOCHeading">
     <w:name w:val="TOC Heading"/>
-    <w:basedOn w:val="Kop1"/>
-    <w:next w:val="Standaard"/>
+    <w:basedOn w:val="Heading1"/>
+    <w:next w:val="Normal"/>
     <w:uiPriority w:val="39"/>
     <w:unhideWhenUsed/>
     <w:qFormat/>
@@ -4512,10 +5650,10 @@
       <w:lang w:eastAsia="nl-NL"/>
     </w:rPr>
   </w:style>
-  <w:style w:type="paragraph" w:styleId="Inhopg1">
+  <w:style w:type="paragraph" w:styleId="TOC1">
     <w:name w:val="toc 1"/>
-    <w:basedOn w:val="Standaard"/>
-    <w:next w:val="Standaard"/>
+    <w:basedOn w:val="Normal"/>
+    <w:next w:val="Normal"/>
     <w:autoRedefine/>
     <w:uiPriority w:val="39"/>
     <w:unhideWhenUsed/>
@@ -4526,7 +5664,7 @@
   </w:style>
   <w:style w:type="character" w:styleId="Hyperlink">
     <w:name w:val="Hyperlink"/>
-    <w:basedOn w:val="Standaardalinea-lettertype"/>
+    <w:basedOn w:val="DefaultParagraphFont"/>
     <w:uiPriority w:val="99"/>
     <w:unhideWhenUsed/>
     <w:rsid w:val="00CF7C8D"/>
@@ -4535,9 +5673,9 @@
       <w:u w:val="single"/>
     </w:rPr>
   </w:style>
-  <w:style w:type="paragraph" w:styleId="Lijstalinea">
+  <w:style w:type="paragraph" w:styleId="ListParagraph">
     <w:name w:val="List Paragraph"/>
-    <w:basedOn w:val="Standaard"/>
+    <w:basedOn w:val="Normal"/>
     <w:uiPriority w:val="34"/>
     <w:qFormat/>
     <w:rsid w:val="00212AC9"/>
@@ -4546,10 +5684,10 @@
       <w:contextualSpacing/>
     </w:pPr>
   </w:style>
-  <w:style w:type="paragraph" w:styleId="Ballontekst">
+  <w:style w:type="paragraph" w:styleId="BalloonText">
     <w:name w:val="Balloon Text"/>
-    <w:basedOn w:val="Standaard"/>
-    <w:link w:val="BallontekstChar"/>
+    <w:basedOn w:val="Normal"/>
+    <w:link w:val="BalloonTextChar"/>
     <w:uiPriority w:val="99"/>
     <w:semiHidden/>
     <w:unhideWhenUsed/>
@@ -4563,10 +5701,10 @@
       <w:szCs w:val="16"/>
     </w:rPr>
   </w:style>
-  <w:style w:type="character" w:customStyle="1" w:styleId="BallontekstChar">
-    <w:name w:val="Ballontekst Char"/>
-    <w:basedOn w:val="Standaardalinea-lettertype"/>
-    <w:link w:val="Ballontekst"/>
+  <w:style w:type="character" w:customStyle="1" w:styleId="BalloonTextChar">
+    <w:name w:val="Balloon Text Char"/>
+    <w:basedOn w:val="DefaultParagraphFont"/>
+    <w:link w:val="BalloonText"/>
     <w:uiPriority w:val="99"/>
     <w:semiHidden/>
     <w:rsid w:val="00D35A66"/>
@@ -4576,11 +5714,11 @@
       <w:szCs w:val="16"/>
     </w:rPr>
   </w:style>
-  <w:style w:type="paragraph" w:styleId="Titel">
+  <w:style w:type="paragraph" w:styleId="Title">
     <w:name w:val="Title"/>
-    <w:basedOn w:val="Standaard"/>
-    <w:next w:val="Standaard"/>
-    <w:link w:val="TitelChar"/>
+    <w:basedOn w:val="Normal"/>
+    <w:next w:val="Normal"/>
+    <w:link w:val="TitleChar"/>
     <w:uiPriority w:val="10"/>
     <w:qFormat/>
     <w:rsid w:val="00726058"/>
@@ -4601,10 +5739,10 @@
       <w:lang w:eastAsia="nl-NL"/>
     </w:rPr>
   </w:style>
-  <w:style w:type="character" w:customStyle="1" w:styleId="TitelChar">
-    <w:name w:val="Titel Char"/>
-    <w:basedOn w:val="Standaardalinea-lettertype"/>
-    <w:link w:val="Titel"/>
+  <w:style w:type="character" w:customStyle="1" w:styleId="TitleChar">
+    <w:name w:val="Title Char"/>
+    <w:basedOn w:val="DefaultParagraphFont"/>
+    <w:link w:val="Title"/>
     <w:uiPriority w:val="10"/>
     <w:rsid w:val="00726058"/>
     <w:rPr>
@@ -4617,11 +5755,11 @@
       <w:lang w:eastAsia="nl-NL"/>
     </w:rPr>
   </w:style>
-  <w:style w:type="paragraph" w:styleId="Ondertitel">
+  <w:style w:type="paragraph" w:styleId="Subtitle">
     <w:name w:val="Subtitle"/>
-    <w:basedOn w:val="Standaard"/>
-    <w:next w:val="Standaard"/>
-    <w:link w:val="OndertitelChar"/>
+    <w:basedOn w:val="Normal"/>
+    <w:next w:val="Normal"/>
+    <w:link w:val="SubtitleChar"/>
     <w:uiPriority w:val="11"/>
     <w:qFormat/>
     <w:rsid w:val="00726058"/>
@@ -4642,10 +5780,10 @@
       <w:lang w:eastAsia="nl-NL"/>
     </w:rPr>
   </w:style>
-  <w:style w:type="character" w:customStyle="1" w:styleId="OndertitelChar">
-    <w:name w:val="Ondertitel Char"/>
-    <w:basedOn w:val="Standaardalinea-lettertype"/>
-    <w:link w:val="Ondertitel"/>
+  <w:style w:type="character" w:customStyle="1" w:styleId="SubtitleChar">
+    <w:name w:val="Subtitle Char"/>
+    <w:basedOn w:val="DefaultParagraphFont"/>
+    <w:link w:val="Subtitle"/>
     <w:uiPriority w:val="11"/>
     <w:rsid w:val="00726058"/>
     <w:rPr>
@@ -4659,10 +5797,10 @@
       <w:lang w:eastAsia="nl-NL"/>
     </w:rPr>
   </w:style>
-  <w:style w:type="character" w:customStyle="1" w:styleId="Kop2Char">
-    <w:name w:val="Kop 2 Char"/>
-    <w:basedOn w:val="Standaardalinea-lettertype"/>
-    <w:link w:val="Kop2"/>
+  <w:style w:type="character" w:customStyle="1" w:styleId="Heading2Char">
+    <w:name w:val="Heading 2 Char"/>
+    <w:basedOn w:val="DefaultParagraphFont"/>
+    <w:link w:val="Heading2"/>
     <w:uiPriority w:val="9"/>
     <w:rsid w:val="0084115D"/>
     <w:rPr>
@@ -4674,10 +5812,10 @@
       <w:szCs w:val="26"/>
     </w:rPr>
   </w:style>
-  <w:style w:type="paragraph" w:styleId="Inhopg2">
+  <w:style w:type="paragraph" w:styleId="TOC2">
     <w:name w:val="toc 2"/>
-    <w:basedOn w:val="Standaard"/>
-    <w:next w:val="Standaard"/>
+    <w:basedOn w:val="Normal"/>
+    <w:next w:val="Normal"/>
     <w:autoRedefine/>
     <w:uiPriority w:val="39"/>
     <w:unhideWhenUsed/>
@@ -4687,512 +5825,24 @@
       <w:ind w:left="220"/>
     </w:pPr>
   </w:style>
-</w:styles>
-</file>
-
-<file path=word/stylesWithEffects.xml><?xml version="1.0" encoding="utf-8"?>
-<w:styles xmlns:wpc="http://schemas.microsoft.com/office/word/2010/wordprocessingCanvas" xmlns:mc="http://schemas.openxmlformats.org/markup-compatibility/2006" xmlns:o="urn:schemas-microsoft-com:office:office" xmlns:r="http://schemas.openxmlformats.org/officeDocument/2006/relationships" xmlns:m="http://schemas.openxmlformats.org/officeDocument/2006/math" xmlns:v="urn:schemas-microsoft-com:vml" xmlns:wp14="http://schemas.microsoft.com/office/word/2010/wordprocessingDrawing" xmlns:wp="http://schemas.openxmlformats.org/drawingml/2006/wordprocessingDrawing" xmlns:w10="urn:schemas-microsoft-com:office:word" xmlns:w="http://schemas.openxmlformats.org/wordprocessingml/2006/main" xmlns:w14="http://schemas.microsoft.com/office/word/2010/wordml" xmlns:wpg="http://schemas.microsoft.com/office/word/2010/wordprocessingGroup" xmlns:wpi="http://schemas.microsoft.com/office/word/2010/wordprocessingInk" xmlns:wne="http://schemas.microsoft.com/office/word/2006/wordml" xmlns:wps="http://schemas.microsoft.com/office/word/2010/wordprocessingShape" mc:Ignorable="w14 wp14">
-  <w:docDefaults>
-    <w:rPrDefault>
-      <w:rPr>
-        <w:rFonts w:asciiTheme="minorHAnsi" w:eastAsiaTheme="minorHAnsi" w:hAnsiTheme="minorHAnsi" w:cstheme="minorBidi"/>
-        <w:sz w:val="22"/>
-        <w:szCs w:val="22"/>
-        <w:lang w:val="nl-NL" w:eastAsia="en-US" w:bidi="ar-SA"/>
-      </w:rPr>
-    </w:rPrDefault>
-    <w:pPrDefault>
-      <w:pPr>
-        <w:spacing w:after="160" w:line="259" w:lineRule="auto"/>
-      </w:pPr>
-    </w:pPrDefault>
-  </w:docDefaults>
-  <w:latentStyles w:defLockedState="0" w:defUIPriority="99" w:defSemiHidden="1" w:defUnhideWhenUsed="1" w:defQFormat="0" w:count="267">
-    <w:lsdException w:name="Normal" w:semiHidden="0" w:uiPriority="0" w:unhideWhenUsed="0" w:qFormat="1"/>
-    <w:lsdException w:name="heading 1" w:semiHidden="0" w:uiPriority="9" w:unhideWhenUsed="0" w:qFormat="1"/>
-    <w:lsdException w:name="heading 2" w:uiPriority="9" w:qFormat="1"/>
-    <w:lsdException w:name="heading 3" w:uiPriority="9" w:qFormat="1"/>
-    <w:lsdException w:name="heading 4" w:uiPriority="9" w:qFormat="1"/>
-    <w:lsdException w:name="heading 5" w:uiPriority="9" w:qFormat="1"/>
-    <w:lsdException w:name="heading 6" w:uiPriority="9" w:qFormat="1"/>
-    <w:lsdException w:name="heading 7" w:uiPriority="9" w:qFormat="1"/>
-    <w:lsdException w:name="heading 8" w:uiPriority="9" w:qFormat="1"/>
-    <w:lsdException w:name="heading 9" w:uiPriority="9" w:qFormat="1"/>
-    <w:lsdException w:name="toc 1" w:uiPriority="39"/>
-    <w:lsdException w:name="toc 2" w:uiPriority="39"/>
-    <w:lsdException w:name="toc 3" w:uiPriority="39"/>
-    <w:lsdException w:name="toc 4" w:uiPriority="39"/>
-    <w:lsdException w:name="toc 5" w:uiPriority="39"/>
-    <w:lsdException w:name="toc 6" w:uiPriority="39"/>
-    <w:lsdException w:name="toc 7" w:uiPriority="39"/>
-    <w:lsdException w:name="toc 8" w:uiPriority="39"/>
-    <w:lsdException w:name="toc 9" w:uiPriority="39"/>
-    <w:lsdException w:name="caption" w:uiPriority="35" w:qFormat="1"/>
-    <w:lsdException w:name="Title" w:semiHidden="0" w:uiPriority="10" w:unhideWhenUsed="0" w:qFormat="1"/>
-    <w:lsdException w:name="Default Paragraph Font" w:uiPriority="1"/>
-    <w:lsdException w:name="Subtitle" w:semiHidden="0" w:uiPriority="11" w:unhideWhenUsed="0" w:qFormat="1"/>
-    <w:lsdException w:name="Strong" w:semiHidden="0" w:uiPriority="22" w:unhideWhenUsed="0" w:qFormat="1"/>
-    <w:lsdException w:name="Emphasis" w:semiHidden="0" w:uiPriority="20" w:unhideWhenUsed="0" w:qFormat="1"/>
-    <w:lsdException w:name="Table Grid" w:semiHidden="0" w:uiPriority="39" w:unhideWhenUsed="0"/>
-    <w:lsdException w:name="Placeholder Text" w:unhideWhenUsed="0"/>
-    <w:lsdException w:name="No Spacing" w:semiHidden="0" w:uiPriority="1" w:unhideWhenUsed="0" w:qFormat="1"/>
-    <w:lsdException w:name="Light Shading" w:semiHidden="0" w:uiPriority="60" w:unhideWhenUsed="0"/>
-    <w:lsdException w:name="Light List" w:semiHidden="0" w:uiPriority="61" w:unhideWhenUsed="0"/>
-    <w:lsdException w:name="Light Grid" w:semiHidden="0" w:uiPriority="62" w:unhideWhenUsed="0"/>
-    <w:lsdException w:name="Medium Shading 1" w:semiHidden="0" w:uiPriority="63" w:unhideWhenUsed="0"/>
-    <w:lsdException w:name="Medium Shading 2" w:semiHidden="0" w:uiPriority="64" w:unhideWhenUsed="0"/>
-    <w:lsdException w:name="Medium List 1" w:semiHidden="0" w:uiPriority="65" w:unhideWhenUsed="0"/>
-    <w:lsdException w:name="Medium List 2" w:semiHidden="0" w:uiPriority="66" w:unhideWhenUsed="0"/>
-    <w:lsdException w:name="Medium Grid 1" w:semiHidden="0" w:uiPriority="67" w:unhideWhenUsed="0"/>
-    <w:lsdException w:name="Medium Grid 2" w:semiHidden="0" w:uiPriority="68" w:unhideWhenUsed="0"/>
-    <w:lsdException w:name="Medium Grid 3" w:semiHidden="0" w:uiPriority="69" w:unhideWhenUsed="0"/>
-    <w:lsdException w:name="Dark List" w:semiHidden="0" w:uiPriority="70" w:unhideWhenUsed="0"/>
-    <w:lsdException w:name="Colorful Shading" w:semiHidden="0" w:uiPriority="71" w:unhideWhenUsed="0"/>
-    <w:lsdException w:name="Colorful List" w:semiHidden="0" w:uiPriority="72" w:unhideWhenUsed="0"/>
-    <w:lsdException w:name="Colorful Grid" w:semiHidden="0" w:uiPriority="73" w:unhideWhenUsed="0"/>
-    <w:lsdException w:name="Light Shading Accent 1" w:semiHidden="0" w:uiPriority="60" w:unhideWhenUsed="0"/>
-    <w:lsdException w:name="Light List Accent 1" w:semiHidden="0" w:uiPriority="61" w:unhideWhenUsed="0"/>
-    <w:lsdException w:name="Light Grid Accent 1" w:semiHidden="0" w:uiPriority="62" w:unhideWhenUsed="0"/>
-    <w:lsdException w:name="Medium Shading 1 Accent 1" w:semiHidden="0" w:uiPriority="63" w:unhideWhenUsed="0"/>
-    <w:lsdException w:name="Medium Shading 2 Accent 1" w:semiHidden="0" w:uiPriority="64" w:unhideWhenUsed="0"/>
-    <w:lsdException w:name="Medium List 1 Accent 1" w:semiHidden="0" w:uiPriority="65" w:unhideWhenUsed="0"/>
-    <w:lsdException w:name="Revision" w:unhideWhenUsed="0"/>
-    <w:lsdException w:name="List Paragraph" w:semiHidden="0" w:uiPriority="34" w:unhideWhenUsed="0" w:qFormat="1"/>
-    <w:lsdException w:name="Quote" w:semiHidden="0" w:uiPriority="29" w:unhideWhenUsed="0" w:qFormat="1"/>
-    <w:lsdException w:name="Intense Quote" w:semiHidden="0" w:uiPriority="30" w:unhideWhenUsed="0" w:qFormat="1"/>
-    <w:lsdException w:name="Medium List 2 Accent 1" w:semiHidden="0" w:uiPriority="66" w:unhideWhenUsed="0"/>
-    <w:lsdException w:name="Medium Grid 1 Accent 1" w:semiHidden="0" w:uiPriority="67" w:unhideWhenUsed="0"/>
-    <w:lsdException w:name="Medium Grid 2 Accent 1" w:semiHidden="0" w:uiPriority="68" w:unhideWhenUsed="0"/>
-    <w:lsdException w:name="Medium Grid 3 Accent 1" w:semiHidden="0" w:uiPriority="69" w:unhideWhenUsed="0"/>
-    <w:lsdException w:name="Dark List Accent 1" w:semiHidden="0" w:uiPriority="70" w:unhideWhenUsed="0"/>
-    <w:lsdException w:name="Colorful Shading Accent 1" w:semiHidden="0" w:uiPriority="71" w:unhideWhenUsed="0"/>
-    <w:lsdException w:name="Colorful List Accent 1" w:semiHidden="0" w:uiPriority="72" w:unhideWhenUsed="0"/>
-    <w:lsdException w:name="Colorful Grid Accent 1" w:semiHidden="0" w:uiPriority="73" w:unhideWhenUsed="0"/>
-    <w:lsdException w:name="Light Shading Accent 2" w:semiHidden="0" w:uiPriority="60" w:unhideWhenUsed="0"/>
-    <w:lsdException w:name="Light List Accent 2" w:semiHidden="0" w:uiPriority="61" w:unhideWhenUsed="0"/>
-    <w:lsdException w:name="Light Grid Accent 2" w:semiHidden="0" w:uiPriority="62" w:unhideWhenUsed="0"/>
-    <w:lsdException w:name="Medium Shading 1 Accent 2" w:semiHidden="0" w:uiPriority="63" w:unhideWhenUsed="0"/>
-    <w:lsdException w:name="Medium Shading 2 Accent 2" w:semiHidden="0" w:uiPriority="64" w:unhideWhenUsed="0"/>
-    <w:lsdException w:name="Medium List 1 Accent 2" w:semiHidden="0" w:uiPriority="65" w:unhideWhenUsed="0"/>
-    <w:lsdException w:name="Medium List 2 Accent 2" w:semiHidden="0" w:uiPriority="66" w:unhideWhenUsed="0"/>
-    <w:lsdException w:name="Medium Grid 1 Accent 2" w:semiHidden="0" w:uiPriority="67" w:unhideWhenUsed="0"/>
-    <w:lsdException w:name="Medium Grid 2 Accent 2" w:semiHidden="0" w:uiPriority="68" w:unhideWhenUsed="0"/>
-    <w:lsdException w:name="Medium Grid 3 Accent 2" w:semiHidden="0" w:uiPriority="69" w:unhideWhenUsed="0"/>
-    <w:lsdException w:name="Dark List Accent 2" w:semiHidden="0" w:uiPriority="70" w:unhideWhenUsed="0"/>
-    <w:lsdException w:name="Colorful Shading Accent 2" w:semiHidden="0" w:uiPriority="71" w:unhideWhenUsed="0"/>
-    <w:lsdException w:name="Colorful List Accent 2" w:semiHidden="0" w:uiPriority="72" w:unhideWhenUsed="0"/>
-    <w:lsdException w:name="Colorful Grid Accent 2" w:semiHidden="0" w:uiPriority="73" w:unhideWhenUsed="0"/>
-    <w:lsdException w:name="Light Shading Accent 3" w:semiHidden="0" w:uiPriority="60" w:unhideWhenUsed="0"/>
-    <w:lsdException w:name="Light List Accent 3" w:semiHidden="0" w:uiPriority="61" w:unhideWhenUsed="0"/>
-    <w:lsdException w:name="Light Grid Accent 3" w:semiHidden="0" w:uiPriority="62" w:unhideWhenUsed="0"/>
-    <w:lsdException w:name="Medium Shading 1 Accent 3" w:semiHidden="0" w:uiPriority="63" w:unhideWhenUsed="0"/>
-    <w:lsdException w:name="Medium Shading 2 Accent 3" w:semiHidden="0" w:uiPriority="64" w:unhideWhenUsed="0"/>
-    <w:lsdException w:name="Medium List 1 Accent 3" w:semiHidden="0" w:uiPriority="65" w:unhideWhenUsed="0"/>
-    <w:lsdException w:name="Medium List 2 Accent 3" w:semiHidden="0" w:uiPriority="66" w:unhideWhenUsed="0"/>
-    <w:lsdException w:name="Medium Grid 1 Accent 3" w:semiHidden="0" w:uiPriority="67" w:unhideWhenUsed="0"/>
-    <w:lsdException w:name="Medium Grid 2 Accent 3" w:semiHidden="0" w:uiPriority="68" w:unhideWhenUsed="0"/>
-    <w:lsdException w:name="Medium Grid 3 Accent 3" w:semiHidden="0" w:uiPriority="69" w:unhideWhenUsed="0"/>
-    <w:lsdException w:name="Dark List Accent 3" w:semiHidden="0" w:uiPriority="70" w:unhideWhenUsed="0"/>
-    <w:lsdException w:name="Colorful Shading Accent 3" w:semiHidden="0" w:uiPriority="71" w:unhideWhenUsed="0"/>
-    <w:lsdException w:name="Colorful List Accent 3" w:semiHidden="0" w:uiPriority="72" w:unhideWhenUsed="0"/>
-    <w:lsdException w:name="Colorful Grid Accent 3" w:semiHidden="0" w:uiPriority="73" w:unhideWhenUsed="0"/>
-    <w:lsdException w:name="Light Shading Accent 4" w:semiHidden="0" w:uiPriority="60" w:unhideWhenUsed="0"/>
-    <w:lsdException w:name="Light List Accent 4" w:semiHidden="0" w:uiPriority="61" w:unhideWhenUsed="0"/>
-    <w:lsdException w:name="Light Grid Accent 4" w:semiHidden="0" w:uiPriority="62" w:unhideWhenUsed="0"/>
-    <w:lsdException w:name="Medium Shading 1 Accent 4" w:semiHidden="0" w:uiPriority="63" w:unhideWhenUsed="0"/>
-    <w:lsdException w:name="Medium Shading 2 Accent 4" w:semiHidden="0" w:uiPriority="64" w:unhideWhenUsed="0"/>
-    <w:lsdException w:name="Medium List 1 Accent 4" w:semiHidden="0" w:uiPriority="65" w:unhideWhenUsed="0"/>
-    <w:lsdException w:name="Medium List 2 Accent 4" w:semiHidden="0" w:uiPriority="66" w:unhideWhenUsed="0"/>
-    <w:lsdException w:name="Medium Grid 1 Accent 4" w:semiHidden="0" w:uiPriority="67" w:unhideWhenUsed="0"/>
-    <w:lsdException w:name="Medium Grid 2 Accent 4" w:semiHidden="0" w:uiPriority="68" w:unhideWhenUsed="0"/>
-    <w:lsdException w:name="Medium Grid 3 Accent 4" w:semiHidden="0" w:uiPriority="69" w:unhideWhenUsed="0"/>
-    <w:lsdException w:name="Dark List Accent 4" w:semiHidden="0" w:uiPriority="70" w:unhideWhenUsed="0"/>
-    <w:lsdException w:name="Colorful Shading Accent 4" w:semiHidden="0" w:uiPriority="71" w:unhideWhenUsed="0"/>
-    <w:lsdException w:name="Colorful List Accent 4" w:semiHidden="0" w:uiPriority="72" w:unhideWhenUsed="0"/>
-    <w:lsdException w:name="Colorful Grid Accent 4" w:semiHidden="0" w:uiPriority="73" w:unhideWhenUsed="0"/>
-    <w:lsdException w:name="Light Shading Accent 5" w:semiHidden="0" w:uiPriority="60" w:unhideWhenUsed="0"/>
-    <w:lsdException w:name="Light List Accent 5" w:semiHidden="0" w:uiPriority="61" w:unhideWhenUsed="0"/>
-    <w:lsdException w:name="Light Grid Accent 5" w:semiHidden="0" w:uiPriority="62" w:unhideWhenUsed="0"/>
-    <w:lsdException w:name="Medium Shading 1 Accent 5" w:semiHidden="0" w:uiPriority="63" w:unhideWhenUsed="0"/>
-    <w:lsdException w:name="Medium Shading 2 Accent 5" w:semiHidden="0" w:uiPriority="64" w:unhideWhenUsed="0"/>
-    <w:lsdException w:name="Medium List 1 Accent 5" w:semiHidden="0" w:uiPriority="65" w:unhideWhenUsed="0"/>
-    <w:lsdException w:name="Medium List 2 Accent 5" w:semiHidden="0" w:uiPriority="66" w:unhideWhenUsed="0"/>
-    <w:lsdException w:name="Medium Grid 1 Accent 5" w:semiHidden="0" w:uiPriority="67" w:unhideWhenUsed="0"/>
-    <w:lsdException w:name="Medium Grid 2 Accent 5" w:semiHidden="0" w:uiPriority="68" w:unhideWhenUsed="0"/>
-    <w:lsdException w:name="Medium Grid 3 Accent 5" w:semiHidden="0" w:uiPriority="69" w:unhideWhenUsed="0"/>
-    <w:lsdException w:name="Dark List Accent 5" w:semiHidden="0" w:uiPriority="70" w:unhideWhenUsed="0"/>
-    <w:lsdException w:name="Colorful Shading Accent 5" w:semiHidden="0" w:uiPriority="71" w:unhideWhenUsed="0"/>
-    <w:lsdException w:name="Colorful List Accent 5" w:semiHidden="0" w:uiPriority="72" w:unhideWhenUsed="0"/>
-    <w:lsdException w:name="Colorful Grid Accent 5" w:semiHidden="0" w:uiPriority="73" w:unhideWhenUsed="0"/>
-    <w:lsdException w:name="Light Shading Accent 6" w:semiHidden="0" w:uiPriority="60" w:unhideWhenUsed="0"/>
-    <w:lsdException w:name="Light List Accent 6" w:semiHidden="0" w:uiPriority="61" w:unhideWhenUsed="0"/>
-    <w:lsdException w:name="Light Grid Accent 6" w:semiHidden="0" w:uiPriority="62" w:unhideWhenUsed="0"/>
-    <w:lsdException w:name="Medium Shading 1 Accent 6" w:semiHidden="0" w:uiPriority="63" w:unhideWhenUsed="0"/>
-    <w:lsdException w:name="Medium Shading 2 Accent 6" w:semiHidden="0" w:uiPriority="64" w:unhideWhenUsed="0"/>
-    <w:lsdException w:name="Medium List 1 Accent 6" w:semiHidden="0" w:uiPriority="65" w:unhideWhenUsed="0"/>
-    <w:lsdException w:name="Medium List 2 Accent 6" w:semiHidden="0" w:uiPriority="66" w:unhideWhenUsed="0"/>
-    <w:lsdException w:name="Medium Grid 1 Accent 6" w:semiHidden="0" w:uiPriority="67" w:unhideWhenUsed="0"/>
-    <w:lsdException w:name="Medium Grid 2 Accent 6" w:semiHidden="0" w:uiPriority="68" w:unhideWhenUsed="0"/>
-    <w:lsdException w:name="Medium Grid 3 Accent 6" w:semiHidden="0" w:uiPriority="69" w:unhideWhenUsed="0"/>
-    <w:lsdException w:name="Dark List Accent 6" w:semiHidden="0" w:uiPriority="70" w:unhideWhenUsed="0"/>
-    <w:lsdException w:name="Colorful Shading Accent 6" w:semiHidden="0" w:uiPriority="71" w:unhideWhenUsed="0"/>
-    <w:lsdException w:name="Colorful List Accent 6" w:semiHidden="0" w:uiPriority="72" w:unhideWhenUsed="0"/>
-    <w:lsdException w:name="Colorful Grid Accent 6" w:semiHidden="0" w:uiPriority="73" w:unhideWhenUsed="0"/>
-    <w:lsdException w:name="Subtle Emphasis" w:semiHidden="0" w:uiPriority="19" w:unhideWhenUsed="0" w:qFormat="1"/>
-    <w:lsdException w:name="Intense Emphasis" w:semiHidden="0" w:uiPriority="21" w:unhideWhenUsed="0" w:qFormat="1"/>
-    <w:lsdException w:name="Subtle Reference" w:semiHidden="0" w:uiPriority="31" w:unhideWhenUsed="0" w:qFormat="1"/>
-    <w:lsdException w:name="Intense Reference" w:semiHidden="0" w:uiPriority="32" w:unhideWhenUsed="0" w:qFormat="1"/>
-    <w:lsdException w:name="Book Title" w:semiHidden="0" w:uiPriority="33" w:unhideWhenUsed="0" w:qFormat="1"/>
-    <w:lsdException w:name="Bibliography" w:uiPriority="37"/>
-    <w:lsdException w:name="TOC Heading" w:uiPriority="39" w:qFormat="1"/>
-  </w:latentStyles>
-  <w:style w:type="paragraph" w:default="1" w:styleId="Standaard">
-    <w:name w:val="Normal"/>
+  <w:style w:type="paragraph" w:styleId="Caption">
+    <w:name w:val="caption"/>
+    <w:basedOn w:val="Normal"/>
+    <w:next w:val="Normal"/>
+    <w:uiPriority w:val="35"/>
+    <w:unhideWhenUsed/>
     <w:qFormat/>
-  </w:style>
-  <w:style w:type="paragraph" w:styleId="Kop1">
-    <w:name w:val="heading 1"/>
-    <w:basedOn w:val="Standaard"/>
-    <w:next w:val="Standaard"/>
-    <w:link w:val="Kop1Char"/>
-    <w:uiPriority w:val="9"/>
-    <w:qFormat/>
-    <w:rsid w:val="00CF7C8D"/>
+    <w:rsid w:val="00195AD4"/>
     <w:pPr>
-      <w:keepNext/>
-      <w:keepLines/>
-      <w:spacing w:before="240" w:after="0"/>
-      <w:outlineLvl w:val="0"/>
+      <w:spacing w:after="200" w:line="240" w:lineRule="auto"/>
     </w:pPr>
     <w:rPr>
-      <w:rFonts w:asciiTheme="majorHAnsi" w:eastAsiaTheme="majorEastAsia" w:hAnsiTheme="majorHAnsi" w:cstheme="majorBidi"/>
-      <w:color w:val="2E74B5" w:themeColor="accent1" w:themeShade="BF"/>
-      <w:sz w:val="32"/>
-      <w:szCs w:val="32"/>
-    </w:rPr>
-  </w:style>
-  <w:style w:type="paragraph" w:styleId="Kop2">
-    <w:name w:val="heading 2"/>
-    <w:basedOn w:val="Standaard"/>
-    <w:next w:val="Standaard"/>
-    <w:link w:val="Kop2Char"/>
-    <w:uiPriority w:val="9"/>
-    <w:unhideWhenUsed/>
-    <w:qFormat/>
-    <w:rsid w:val="0084115D"/>
-    <w:pPr>
-      <w:keepNext/>
-      <w:keepLines/>
-      <w:spacing w:before="200" w:after="0"/>
-      <w:outlineLvl w:val="1"/>
-    </w:pPr>
-    <w:rPr>
-      <w:rFonts w:asciiTheme="majorHAnsi" w:eastAsiaTheme="majorEastAsia" w:hAnsiTheme="majorHAnsi" w:cstheme="majorBidi"/>
-      <w:b/>
-      <w:bCs/>
-      <w:color w:val="5B9BD5" w:themeColor="accent1"/>
-      <w:sz w:val="26"/>
-      <w:szCs w:val="26"/>
-    </w:rPr>
-  </w:style>
-  <w:style w:type="character" w:default="1" w:styleId="Standaardalinea-lettertype">
-    <w:name w:val="Default Paragraph Font"/>
-    <w:uiPriority w:val="1"/>
-    <w:semiHidden/>
-    <w:unhideWhenUsed/>
-  </w:style>
-  <w:style w:type="table" w:default="1" w:styleId="Standaardtabel">
-    <w:name w:val="Normal Table"/>
-    <w:uiPriority w:val="99"/>
-    <w:semiHidden/>
-    <w:unhideWhenUsed/>
-    <w:tblPr>
-      <w:tblInd w:w="0" w:type="dxa"/>
-      <w:tblCellMar>
-        <w:top w:w="0" w:type="dxa"/>
-        <w:left w:w="108" w:type="dxa"/>
-        <w:bottom w:w="0" w:type="dxa"/>
-        <w:right w:w="108" w:type="dxa"/>
-      </w:tblCellMar>
-    </w:tblPr>
-  </w:style>
-  <w:style w:type="numbering" w:default="1" w:styleId="Geenlijst">
-    <w:name w:val="No List"/>
-    <w:uiPriority w:val="99"/>
-    <w:semiHidden/>
-    <w:unhideWhenUsed/>
-  </w:style>
-  <w:style w:type="paragraph" w:styleId="Geenafstand">
-    <w:name w:val="No Spacing"/>
-    <w:link w:val="GeenafstandChar"/>
-    <w:uiPriority w:val="1"/>
-    <w:qFormat/>
-    <w:rsid w:val="00CF7C8D"/>
-    <w:pPr>
-      <w:spacing w:after="0" w:line="240" w:lineRule="auto"/>
-    </w:pPr>
-    <w:rPr>
-      <w:rFonts w:eastAsiaTheme="minorEastAsia"/>
-      <w:lang w:eastAsia="nl-NL"/>
-    </w:rPr>
-  </w:style>
-  <w:style w:type="character" w:customStyle="1" w:styleId="GeenafstandChar">
-    <w:name w:val="Geen afstand Char"/>
-    <w:basedOn w:val="Standaardalinea-lettertype"/>
-    <w:link w:val="Geenafstand"/>
-    <w:uiPriority w:val="1"/>
-    <w:rsid w:val="00CF7C8D"/>
-    <w:rPr>
-      <w:rFonts w:eastAsiaTheme="minorEastAsia"/>
-      <w:lang w:eastAsia="nl-NL"/>
-    </w:rPr>
-  </w:style>
-  <w:style w:type="paragraph" w:styleId="Koptekst">
-    <w:name w:val="header"/>
-    <w:basedOn w:val="Standaard"/>
-    <w:link w:val="KoptekstChar"/>
-    <w:uiPriority w:val="99"/>
-    <w:unhideWhenUsed/>
-    <w:rsid w:val="00CF7C8D"/>
-    <w:pPr>
-      <w:tabs>
-        <w:tab w:val="center" w:pos="4536"/>
-        <w:tab w:val="right" w:pos="9072"/>
-      </w:tabs>
-      <w:spacing w:after="0" w:line="240" w:lineRule="auto"/>
-    </w:pPr>
-  </w:style>
-  <w:style w:type="character" w:customStyle="1" w:styleId="KoptekstChar">
-    <w:name w:val="Koptekst Char"/>
-    <w:basedOn w:val="Standaardalinea-lettertype"/>
-    <w:link w:val="Koptekst"/>
-    <w:uiPriority w:val="99"/>
-    <w:rsid w:val="00CF7C8D"/>
-  </w:style>
-  <w:style w:type="paragraph" w:styleId="Voettekst">
-    <w:name w:val="footer"/>
-    <w:basedOn w:val="Standaard"/>
-    <w:link w:val="VoettekstChar"/>
-    <w:uiPriority w:val="99"/>
-    <w:unhideWhenUsed/>
-    <w:rsid w:val="00CF7C8D"/>
-    <w:pPr>
-      <w:tabs>
-        <w:tab w:val="center" w:pos="4536"/>
-        <w:tab w:val="right" w:pos="9072"/>
-      </w:tabs>
-      <w:spacing w:after="0" w:line="240" w:lineRule="auto"/>
-    </w:pPr>
-  </w:style>
-  <w:style w:type="character" w:customStyle="1" w:styleId="VoettekstChar">
-    <w:name w:val="Voettekst Char"/>
-    <w:basedOn w:val="Standaardalinea-lettertype"/>
-    <w:link w:val="Voettekst"/>
-    <w:uiPriority w:val="99"/>
-    <w:rsid w:val="00CF7C8D"/>
-  </w:style>
-  <w:style w:type="character" w:customStyle="1" w:styleId="Kop1Char">
-    <w:name w:val="Kop 1 Char"/>
-    <w:basedOn w:val="Standaardalinea-lettertype"/>
-    <w:link w:val="Kop1"/>
-    <w:uiPriority w:val="9"/>
-    <w:rsid w:val="00CF7C8D"/>
-    <w:rPr>
-      <w:rFonts w:asciiTheme="majorHAnsi" w:eastAsiaTheme="majorEastAsia" w:hAnsiTheme="majorHAnsi" w:cstheme="majorBidi"/>
-      <w:color w:val="2E74B5" w:themeColor="accent1" w:themeShade="BF"/>
-      <w:sz w:val="32"/>
-      <w:szCs w:val="32"/>
-    </w:rPr>
-  </w:style>
-  <w:style w:type="paragraph" w:styleId="Kopvaninhoudsopgave">
-    <w:name w:val="TOC Heading"/>
-    <w:basedOn w:val="Kop1"/>
-    <w:next w:val="Standaard"/>
-    <w:uiPriority w:val="39"/>
-    <w:unhideWhenUsed/>
-    <w:qFormat/>
-    <w:rsid w:val="00CF7C8D"/>
-    <w:pPr>
-      <w:outlineLvl w:val="9"/>
-    </w:pPr>
-    <w:rPr>
-      <w:lang w:eastAsia="nl-NL"/>
-    </w:rPr>
-  </w:style>
-  <w:style w:type="paragraph" w:styleId="Inhopg1">
-    <w:name w:val="toc 1"/>
-    <w:basedOn w:val="Standaard"/>
-    <w:next w:val="Standaard"/>
-    <w:autoRedefine/>
-    <w:uiPriority w:val="39"/>
-    <w:unhideWhenUsed/>
-    <w:rsid w:val="00CF7C8D"/>
-    <w:pPr>
-      <w:spacing w:after="100"/>
-    </w:pPr>
-  </w:style>
-  <w:style w:type="character" w:styleId="Hyperlink">
-    <w:name w:val="Hyperlink"/>
-    <w:basedOn w:val="Standaardalinea-lettertype"/>
-    <w:uiPriority w:val="99"/>
-    <w:unhideWhenUsed/>
-    <w:rsid w:val="00CF7C8D"/>
-    <w:rPr>
-      <w:color w:val="0563C1" w:themeColor="hyperlink"/>
-      <w:u w:val="single"/>
-    </w:rPr>
-  </w:style>
-  <w:style w:type="paragraph" w:styleId="Lijstalinea">
-    <w:name w:val="List Paragraph"/>
-    <w:basedOn w:val="Standaard"/>
-    <w:uiPriority w:val="34"/>
-    <w:qFormat/>
-    <w:rsid w:val="00212AC9"/>
-    <w:pPr>
-      <w:ind w:left="720"/>
-      <w:contextualSpacing/>
-    </w:pPr>
-  </w:style>
-  <w:style w:type="paragraph" w:styleId="Ballontekst">
-    <w:name w:val="Balloon Text"/>
-    <w:basedOn w:val="Standaard"/>
-    <w:link w:val="BallontekstChar"/>
-    <w:uiPriority w:val="99"/>
-    <w:semiHidden/>
-    <w:unhideWhenUsed/>
-    <w:rsid w:val="00D35A66"/>
-    <w:pPr>
-      <w:spacing w:after="0" w:line="240" w:lineRule="auto"/>
-    </w:pPr>
-    <w:rPr>
-      <w:rFonts w:ascii="Tahoma" w:hAnsi="Tahoma" w:cs="Tahoma"/>
-      <w:sz w:val="16"/>
-      <w:szCs w:val="16"/>
-    </w:rPr>
-  </w:style>
-  <w:style w:type="character" w:customStyle="1" w:styleId="BallontekstChar">
-    <w:name w:val="Ballontekst Char"/>
-    <w:basedOn w:val="Standaardalinea-lettertype"/>
-    <w:link w:val="Ballontekst"/>
-    <w:uiPriority w:val="99"/>
-    <w:semiHidden/>
-    <w:rsid w:val="00D35A66"/>
-    <w:rPr>
-      <w:rFonts w:ascii="Tahoma" w:hAnsi="Tahoma" w:cs="Tahoma"/>
-      <w:sz w:val="16"/>
-      <w:szCs w:val="16"/>
-    </w:rPr>
-  </w:style>
-  <w:style w:type="paragraph" w:styleId="Titel">
-    <w:name w:val="Title"/>
-    <w:basedOn w:val="Standaard"/>
-    <w:next w:val="Standaard"/>
-    <w:link w:val="TitelChar"/>
-    <w:uiPriority w:val="10"/>
-    <w:qFormat/>
-    <w:rsid w:val="00726058"/>
-    <w:pPr>
-      <w:pBdr>
-        <w:bottom w:val="single" w:sz="8" w:space="4" w:color="5B9BD5" w:themeColor="accent1"/>
-      </w:pBdr>
-      <w:spacing w:after="300" w:line="240" w:lineRule="auto"/>
-      <w:contextualSpacing/>
-    </w:pPr>
-    <w:rPr>
-      <w:rFonts w:asciiTheme="majorHAnsi" w:eastAsiaTheme="majorEastAsia" w:hAnsiTheme="majorHAnsi" w:cstheme="majorBidi"/>
-      <w:color w:val="323E4F" w:themeColor="text2" w:themeShade="BF"/>
-      <w:spacing w:val="5"/>
-      <w:kern w:val="28"/>
-      <w:sz w:val="52"/>
-      <w:szCs w:val="52"/>
-      <w:lang w:eastAsia="nl-NL"/>
-    </w:rPr>
-  </w:style>
-  <w:style w:type="character" w:customStyle="1" w:styleId="TitelChar">
-    <w:name w:val="Titel Char"/>
-    <w:basedOn w:val="Standaardalinea-lettertype"/>
-    <w:link w:val="Titel"/>
-    <w:uiPriority w:val="10"/>
-    <w:rsid w:val="00726058"/>
-    <w:rPr>
-      <w:rFonts w:asciiTheme="majorHAnsi" w:eastAsiaTheme="majorEastAsia" w:hAnsiTheme="majorHAnsi" w:cstheme="majorBidi"/>
-      <w:color w:val="323E4F" w:themeColor="text2" w:themeShade="BF"/>
-      <w:spacing w:val="5"/>
-      <w:kern w:val="28"/>
-      <w:sz w:val="52"/>
-      <w:szCs w:val="52"/>
-      <w:lang w:eastAsia="nl-NL"/>
-    </w:rPr>
-  </w:style>
-  <w:style w:type="paragraph" w:styleId="Ondertitel">
-    <w:name w:val="Subtitle"/>
-    <w:basedOn w:val="Standaard"/>
-    <w:next w:val="Standaard"/>
-    <w:link w:val="OndertitelChar"/>
-    <w:uiPriority w:val="11"/>
-    <w:qFormat/>
-    <w:rsid w:val="00726058"/>
-    <w:pPr>
-      <w:numPr>
-        <w:ilvl w:val="1"/>
-      </w:numPr>
-      <w:spacing w:after="200" w:line="276" w:lineRule="auto"/>
-    </w:pPr>
-    <w:rPr>
-      <w:rFonts w:asciiTheme="majorHAnsi" w:eastAsiaTheme="majorEastAsia" w:hAnsiTheme="majorHAnsi" w:cstheme="majorBidi"/>
       <w:i/>
       <w:iCs/>
-      <w:color w:val="5B9BD5" w:themeColor="accent1"/>
-      <w:spacing w:val="15"/>
-      <w:sz w:val="24"/>
-      <w:szCs w:val="24"/>
-      <w:lang w:eastAsia="nl-NL"/>
+      <w:color w:val="44546A" w:themeColor="text2"/>
+      <w:sz w:val="18"/>
+      <w:szCs w:val="18"/>
     </w:rPr>
-  </w:style>
-  <w:style w:type="character" w:customStyle="1" w:styleId="OndertitelChar">
-    <w:name w:val="Ondertitel Char"/>
-    <w:basedOn w:val="Standaardalinea-lettertype"/>
-    <w:link w:val="Ondertitel"/>
-    <w:uiPriority w:val="11"/>
-    <w:rsid w:val="00726058"/>
-    <w:rPr>
-      <w:rFonts w:asciiTheme="majorHAnsi" w:eastAsiaTheme="majorEastAsia" w:hAnsiTheme="majorHAnsi" w:cstheme="majorBidi"/>
-      <w:i/>
-      <w:iCs/>
-      <w:color w:val="5B9BD5" w:themeColor="accent1"/>
-      <w:spacing w:val="15"/>
-      <w:sz w:val="24"/>
-      <w:szCs w:val="24"/>
-      <w:lang w:eastAsia="nl-NL"/>
-    </w:rPr>
-  </w:style>
-  <w:style w:type="character" w:customStyle="1" w:styleId="Kop2Char">
-    <w:name w:val="Kop 2 Char"/>
-    <w:basedOn w:val="Standaardalinea-lettertype"/>
-    <w:link w:val="Kop2"/>
-    <w:uiPriority w:val="9"/>
-    <w:rsid w:val="0084115D"/>
-    <w:rPr>
-      <w:rFonts w:asciiTheme="majorHAnsi" w:eastAsiaTheme="majorEastAsia" w:hAnsiTheme="majorHAnsi" w:cstheme="majorBidi"/>
-      <w:b/>
-      <w:bCs/>
-      <w:color w:val="5B9BD5" w:themeColor="accent1"/>
-      <w:sz w:val="26"/>
-      <w:szCs w:val="26"/>
-    </w:rPr>
-  </w:style>
-  <w:style w:type="paragraph" w:styleId="Inhopg2">
-    <w:name w:val="toc 2"/>
-    <w:basedOn w:val="Standaard"/>
-    <w:next w:val="Standaard"/>
-    <w:autoRedefine/>
-    <w:uiPriority w:val="39"/>
-    <w:unhideWhenUsed/>
-    <w:rsid w:val="00385AD9"/>
-    <w:pPr>
-      <w:spacing w:after="100"/>
-      <w:ind w:left="220"/>
-    </w:pPr>
   </w:style>
 </w:styles>
 </file>
@@ -5452,7 +6102,7 @@
   <a:extraClrSchemeLst/>
   <a:extLst>
     <a:ext uri="{05A4C25C-085E-4340-85A3-A5531E510DB2}">
-      <thm15:themeFamily xmlns:thm15="http://schemas.microsoft.com/office/thememl/2012/main" xmlns="" name="Office Theme" id="{62F939B6-93AF-4DB8-9C6B-D6C7DFDC589F}" vid="{4A3C46E8-61CC-4603-A589-7422A47A8E4A}"/>
+      <thm15:themeFamily xmlns:thm15="http://schemas.microsoft.com/office/thememl/2012/main" name="Office Theme" id="{62F939B6-93AF-4DB8-9C6B-D6C7DFDC589F}" vid="{4A3C46E8-61CC-4603-A589-7422A47A8E4A}"/>
     </a:ext>
   </a:extLst>
 </a:theme>
@@ -5482,7 +6132,7 @@
 </file>
 
 <file path=customXml/itemProps2.xml><?xml version="1.0" encoding="utf-8"?>
-<ds:datastoreItem xmlns:ds="http://schemas.openxmlformats.org/officeDocument/2006/customXml" ds:itemID="{095AEDA8-EE15-4D5B-AD72-17402907FB13}">
+<ds:datastoreItem xmlns:ds="http://schemas.openxmlformats.org/officeDocument/2006/customXml" ds:itemID="{A609D7A2-8208-43E7-9CDC-965CF86D9E0C}">
   <ds:schemaRefs>
     <ds:schemaRef ds:uri="http://schemas.openxmlformats.org/officeDocument/2006/bibliography"/>
   </ds:schemaRefs>

</xml_diff>

<commit_message>
views ga nu helemaal op in achtergrondkleur
</commit_message>
<xml_diff>
--- a/Reflectie Vossen & Konijnen.docx
+++ b/Reflectie Vossen & Konijnen.docx
@@ -1,6 +1,6 @@
 
 <file path=word/document.xml><?xml version="1.0" encoding="utf-8"?>
-<w:document xmlns:wpc="http://schemas.microsoft.com/office/word/2010/wordprocessingCanvas" xmlns:mc="http://schemas.openxmlformats.org/markup-compatibility/2006" xmlns:o="urn:schemas-microsoft-com:office:office" xmlns:r="http://schemas.openxmlformats.org/officeDocument/2006/relationships" xmlns:m="http://schemas.openxmlformats.org/officeDocument/2006/math" xmlns:v="urn:schemas-microsoft-com:vml" xmlns:wp14="http://schemas.microsoft.com/office/word/2010/wordprocessingDrawing" xmlns:wp="http://schemas.openxmlformats.org/drawingml/2006/wordprocessingDrawing" xmlns:w10="urn:schemas-microsoft-com:office:word" xmlns:w="http://schemas.openxmlformats.org/wordprocessingml/2006/main" xmlns:w14="http://schemas.microsoft.com/office/word/2010/wordml" xmlns:w15="http://schemas.microsoft.com/office/word/2012/wordml" xmlns:wpg="http://schemas.microsoft.com/office/word/2010/wordprocessingGroup" xmlns:wpi="http://schemas.microsoft.com/office/word/2010/wordprocessingInk" xmlns:wne="http://schemas.microsoft.com/office/word/2006/wordml" xmlns:wps="http://schemas.microsoft.com/office/word/2010/wordprocessingShape" mc:Ignorable="w14 w15 wp14">
+<w:document xmlns:wpc="http://schemas.microsoft.com/office/word/2010/wordprocessingCanvas" xmlns:mc="http://schemas.openxmlformats.org/markup-compatibility/2006" xmlns:o="urn:schemas-microsoft-com:office:office" xmlns:r="http://schemas.openxmlformats.org/officeDocument/2006/relationships" xmlns:m="http://schemas.openxmlformats.org/officeDocument/2006/math" xmlns:v="urn:schemas-microsoft-com:vml" xmlns:wp14="http://schemas.microsoft.com/office/word/2010/wordprocessingDrawing" xmlns:wp="http://schemas.openxmlformats.org/drawingml/2006/wordprocessingDrawing" xmlns:w10="urn:schemas-microsoft-com:office:word" xmlns:w="http://schemas.openxmlformats.org/wordprocessingml/2006/main" xmlns:w14="http://schemas.microsoft.com/office/word/2010/wordml" xmlns:wpg="http://schemas.microsoft.com/office/word/2010/wordprocessingGroup" xmlns:wpi="http://schemas.microsoft.com/office/word/2010/wordprocessingInk" xmlns:wne="http://schemas.microsoft.com/office/word/2006/wordml" xmlns:wps="http://schemas.microsoft.com/office/word/2010/wordprocessingShape" mc:Ignorable="w14 wp14">
   <w:body>
     <w:sdt>
       <w:sdtPr>
@@ -125,7 +125,7 @@
                                                     </pic:cNvPicPr>
                                                   </pic:nvPicPr>
                                                   <pic:blipFill>
-                                                    <a:blip r:embed="rId9">
+                                                    <a:blip r:embed="rId10">
                                                       <a:extLst>
                                                         <a:ext uri="{28A0092B-C50C-407E-A947-70E740481C1C}">
                                                           <a14:useLocalDpi xmlns:a14="http://schemas.microsoft.com/office/drawing/2010/main" val="0"/>
@@ -175,7 +175,7 @@
                                       <w:sdtContent>
                                         <w:p>
                                           <w:pPr>
-                                            <w:pStyle w:val="NoSpacing"/>
+                                            <w:pStyle w:val="Geenafstand"/>
                                             <w:spacing w:line="312" w:lineRule="auto"/>
                                             <w:jc w:val="right"/>
                                             <w:rPr>
@@ -248,7 +248,7 @@
                                     </w:tcPr>
                                     <w:p>
                                       <w:pPr>
-                                        <w:pStyle w:val="NoSpacing"/>
+                                        <w:pStyle w:val="Geenafstand"/>
                                         <w:rPr>
                                           <w:caps/>
                                           <w:color w:val="ED7D31" w:themeColor="accent2"/>
@@ -317,7 +317,7 @@
                                     </w:sdt>
                                     <w:p>
                                       <w:pPr>
-                                        <w:pStyle w:val="NoSpacing"/>
+                                        <w:pStyle w:val="Geenafstand"/>
                                         <w:rPr>
                                           <w:color w:val="ED7D31" w:themeColor="accent2"/>
                                           <w:sz w:val="26"/>
@@ -335,7 +335,7 @@
                                     </w:p>
                                     <w:p>
                                       <w:pPr>
-                                        <w:pStyle w:val="NoSpacing"/>
+                                        <w:pStyle w:val="Geenafstand"/>
                                       </w:pPr>
                                       <w:sdt>
                                         <w:sdtPr>
@@ -410,7 +410,7 @@
               </mc:Choice>
               <mc:Fallback>
                 <w:pict>
-                  <v:shapetype w14:anchorId="7FD743DC" id="_x0000_t202" coordsize="21600,21600" o:spt="202" path="m,l,21600r21600,l21600,xe">
+                  <v:shapetype id="_x0000_t202" coordsize="21600,21600" o:spt="202" path="m,l,21600r21600,l21600,xe">
                     <v:stroke joinstyle="miter"/>
                     <v:path gradientshapeok="t" o:connecttype="rect"/>
                   </v:shapetype>
@@ -472,7 +472,7 @@
                                               </pic:cNvPicPr>
                                             </pic:nvPicPr>
                                             <pic:blipFill>
-                                              <a:blip r:embed="rId9">
+                                              <a:blip r:embed="rId10">
                                                 <a:extLst>
                                                   <a:ext uri="{28A0092B-C50C-407E-A947-70E740481C1C}">
                                                     <a14:useLocalDpi xmlns:a14="http://schemas.microsoft.com/office/drawing/2010/main" val="0"/>
@@ -522,7 +522,7 @@
                                 <w:sdtContent>
                                   <w:p>
                                     <w:pPr>
-                                      <w:pStyle w:val="NoSpacing"/>
+                                      <w:pStyle w:val="Geenafstand"/>
                                       <w:spacing w:line="312" w:lineRule="auto"/>
                                       <w:jc w:val="right"/>
                                       <w:rPr>
@@ -595,7 +595,7 @@
                               </w:tcPr>
                               <w:p>
                                 <w:pPr>
-                                  <w:pStyle w:val="NoSpacing"/>
+                                  <w:pStyle w:val="Geenafstand"/>
                                   <w:rPr>
                                     <w:caps/>
                                     <w:color w:val="ED7D31" w:themeColor="accent2"/>
@@ -664,7 +664,7 @@
                               </w:sdt>
                               <w:p>
                                 <w:pPr>
-                                  <w:pStyle w:val="NoSpacing"/>
+                                  <w:pStyle w:val="Geenafstand"/>
                                   <w:rPr>
                                     <w:color w:val="ED7D31" w:themeColor="accent2"/>
                                     <w:sz w:val="26"/>
@@ -682,7 +682,7 @@
                               </w:p>
                               <w:p>
                                 <w:pPr>
-                                  <w:pStyle w:val="NoSpacing"/>
+                                  <w:pStyle w:val="Geenafstand"/>
                                 </w:pPr>
                                 <w:sdt>
                                   <w:sdtPr>
@@ -796,8 +796,6 @@
         </w:rPr>
         <w:br/>
       </w:r>
-      <w:bookmarkStart w:id="0" w:name="_GoBack"/>
-      <w:bookmarkEnd w:id="0"/>
     </w:p>
     <w:p>
       <w:r>
@@ -821,7 +819,7 @@
                     <pic:cNvPicPr/>
                   </pic:nvPicPr>
                   <pic:blipFill>
-                    <a:blip r:embed="rId10">
+                    <a:blip r:embed="rId11">
                       <a:extLst>
                         <a:ext uri="{28A0092B-C50C-407E-A947-70E740481C1C}">
                           <a14:useLocalDpi xmlns:a14="http://schemas.microsoft.com/office/drawing/2010/main" val="0"/>
@@ -944,12 +942,12 @@
     </w:p>
     <w:p>
       <w:pPr>
-        <w:pStyle w:val="Heading1"/>
+        <w:pStyle w:val="Kop1"/>
         <w:rPr>
           <w:color w:val="ED7D31" w:themeColor="accent2"/>
         </w:rPr>
       </w:pPr>
-      <w:bookmarkStart w:id="1" w:name="_Toc409877482"/>
+      <w:bookmarkStart w:id="0" w:name="_Toc409877482"/>
       <w:r>
         <w:rPr>
           <w:color w:val="ED7D31" w:themeColor="accent2"/>
@@ -957,11 +955,11 @@
         <w:lastRenderedPageBreak/>
         <w:t>Samenvatting</w:t>
       </w:r>
-      <w:bookmarkEnd w:id="1"/>
-    </w:p>
-    <w:p>
-      <w:pPr>
-        <w:pStyle w:val="NoSpacing"/>
+      <w:bookmarkEnd w:id="0"/>
+    </w:p>
+    <w:p>
+      <w:pPr>
+        <w:pStyle w:val="Geenafstand"/>
       </w:pPr>
       <w:r>
         <w:br w:type="page"/>
@@ -991,7 +989,7 @@
       <w:sdtContent>
         <w:p>
           <w:pPr>
-            <w:pStyle w:val="TOCHeading"/>
+            <w:pStyle w:val="Kopvaninhoudsopgave"/>
             <w:rPr>
               <w:color w:val="ED7D31" w:themeColor="accent2"/>
             </w:rPr>
@@ -1017,7 +1015,7 @@
         </w:p>
         <w:p>
           <w:pPr>
-            <w:pStyle w:val="TOC1"/>
+            <w:pStyle w:val="Inhopg1"/>
             <w:tabs>
               <w:tab w:val="right" w:leader="dot" w:pos="9062"/>
             </w:tabs>
@@ -1096,7 +1094,7 @@
         </w:p>
         <w:p>
           <w:pPr>
-            <w:pStyle w:val="TOC1"/>
+            <w:pStyle w:val="Inhopg1"/>
             <w:tabs>
               <w:tab w:val="right" w:leader="dot" w:pos="9062"/>
             </w:tabs>
@@ -1166,7 +1164,7 @@
         </w:p>
         <w:p>
           <w:pPr>
-            <w:pStyle w:val="TOC1"/>
+            <w:pStyle w:val="Inhopg1"/>
             <w:tabs>
               <w:tab w:val="right" w:leader="dot" w:pos="9062"/>
             </w:tabs>
@@ -1236,7 +1234,7 @@
         </w:p>
         <w:p>
           <w:pPr>
-            <w:pStyle w:val="TOC2"/>
+            <w:pStyle w:val="Inhopg2"/>
             <w:tabs>
               <w:tab w:val="right" w:leader="dot" w:pos="9062"/>
             </w:tabs>
@@ -1304,7 +1302,7 @@
         </w:p>
         <w:p>
           <w:pPr>
-            <w:pStyle w:val="TOC2"/>
+            <w:pStyle w:val="Inhopg2"/>
             <w:tabs>
               <w:tab w:val="right" w:leader="dot" w:pos="9062"/>
             </w:tabs>
@@ -1372,7 +1370,7 @@
         </w:p>
         <w:p>
           <w:pPr>
-            <w:pStyle w:val="TOC1"/>
+            <w:pStyle w:val="Inhopg1"/>
             <w:tabs>
               <w:tab w:val="right" w:leader="dot" w:pos="9062"/>
             </w:tabs>
@@ -1442,7 +1440,7 @@
         </w:p>
         <w:p>
           <w:pPr>
-            <w:pStyle w:val="TOC1"/>
+            <w:pStyle w:val="Inhopg1"/>
             <w:tabs>
               <w:tab w:val="right" w:leader="dot" w:pos="9062"/>
             </w:tabs>
@@ -1512,7 +1510,7 @@
         </w:p>
         <w:p>
           <w:pPr>
-            <w:pStyle w:val="TOC1"/>
+            <w:pStyle w:val="Inhopg1"/>
             <w:tabs>
               <w:tab w:val="right" w:leader="dot" w:pos="9062"/>
             </w:tabs>
@@ -1582,7 +1580,7 @@
         </w:p>
         <w:p>
           <w:pPr>
-            <w:pStyle w:val="TOC1"/>
+            <w:pStyle w:val="Inhopg1"/>
             <w:tabs>
               <w:tab w:val="right" w:leader="dot" w:pos="9062"/>
             </w:tabs>
@@ -1652,7 +1650,7 @@
         </w:p>
         <w:p>
           <w:pPr>
-            <w:pStyle w:val="TOC1"/>
+            <w:pStyle w:val="Inhopg1"/>
             <w:tabs>
               <w:tab w:val="right" w:leader="dot" w:pos="9062"/>
             </w:tabs>
@@ -1722,7 +1720,7 @@
         </w:p>
         <w:p>
           <w:pPr>
-            <w:pStyle w:val="TOC1"/>
+            <w:pStyle w:val="Inhopg1"/>
             <w:tabs>
               <w:tab w:val="right" w:leader="dot" w:pos="9062"/>
             </w:tabs>
@@ -1792,7 +1790,7 @@
         </w:p>
         <w:p>
           <w:pPr>
-            <w:pStyle w:val="TOC1"/>
+            <w:pStyle w:val="Inhopg1"/>
             <w:tabs>
               <w:tab w:val="right" w:leader="dot" w:pos="9062"/>
             </w:tabs>
@@ -1862,7 +1860,7 @@
         </w:p>
         <w:p>
           <w:pPr>
-            <w:pStyle w:val="TOC1"/>
+            <w:pStyle w:val="Inhopg1"/>
             <w:tabs>
               <w:tab w:val="right" w:leader="dot" w:pos="9062"/>
             </w:tabs>
@@ -1932,7 +1930,7 @@
         </w:p>
         <w:p>
           <w:pPr>
-            <w:pStyle w:val="TOC1"/>
+            <w:pStyle w:val="Inhopg1"/>
             <w:tabs>
               <w:tab w:val="right" w:leader="dot" w:pos="9062"/>
             </w:tabs>
@@ -2002,7 +2000,7 @@
         </w:p>
         <w:p>
           <w:pPr>
-            <w:pStyle w:val="TOC1"/>
+            <w:pStyle w:val="Inhopg1"/>
             <w:tabs>
               <w:tab w:val="right" w:leader="dot" w:pos="9062"/>
             </w:tabs>
@@ -2083,7 +2081,7 @@
     </w:sdt>
     <w:p>
       <w:pPr>
-        <w:pStyle w:val="Heading1"/>
+        <w:pStyle w:val="Kop1"/>
         <w:rPr>
           <w:color w:val="ED7D31" w:themeColor="accent2"/>
         </w:rPr>
@@ -2091,7 +2089,7 @@
       <w:r>
         <w:br w:type="page"/>
       </w:r>
-      <w:bookmarkStart w:id="2" w:name="_Toc409877483"/>
+      <w:bookmarkStart w:id="1" w:name="_Toc409877483"/>
       <w:r>
         <w:rPr>
           <w:color w:val="ED7D31" w:themeColor="accent2"/>
@@ -2099,7 +2097,7 @@
         <w:lastRenderedPageBreak/>
         <w:t>Verklarende woordenlijst</w:t>
       </w:r>
-      <w:bookmarkEnd w:id="2"/>
+      <w:bookmarkEnd w:id="1"/>
     </w:p>
     <w:p>
       <w:r>
@@ -2108,12 +2106,12 @@
     </w:p>
     <w:p>
       <w:pPr>
-        <w:pStyle w:val="Heading1"/>
+        <w:pStyle w:val="Kop1"/>
         <w:rPr>
           <w:color w:val="ED7D31" w:themeColor="accent2"/>
         </w:rPr>
       </w:pPr>
-      <w:bookmarkStart w:id="3" w:name="_Toc409877484"/>
+      <w:bookmarkStart w:id="2" w:name="_Toc409877484"/>
       <w:r>
         <w:rPr>
           <w:color w:val="ED7D31" w:themeColor="accent2"/>
@@ -2121,11 +2119,11 @@
         <w:lastRenderedPageBreak/>
         <w:t>Voorwoord</w:t>
       </w:r>
-      <w:bookmarkEnd w:id="3"/>
-    </w:p>
-    <w:p>
-      <w:pPr>
-        <w:pStyle w:val="NoSpacing"/>
+      <w:bookmarkEnd w:id="2"/>
+    </w:p>
+    <w:p>
+      <w:pPr>
+        <w:pStyle w:val="Geenafstand"/>
       </w:pPr>
       <w:r>
         <w:t xml:space="preserve">Voor u ligt het reflectieverslag van het project Vossen &amp; Konijnen. Het project wordt uitgevoerd in de tweede periode van het eerste schooljaar, in opdracht van de Hanzehogeschool. De projectleden zijn: </w:t>
@@ -2169,41 +2167,31 @@
           </w:r>
         </w:sdtContent>
       </w:sdt>
-      <w:proofErr w:type="gramStart"/>
       <w:r>
         <w:t xml:space="preserve">   </w:t>
       </w:r>
-      <w:proofErr w:type="gramEnd"/>
-    </w:p>
-    <w:p>
-      <w:pPr>
-        <w:pStyle w:val="NoSpacing"/>
-      </w:pPr>
-    </w:p>
-    <w:p>
-      <w:pPr>
-        <w:rPr>
-          <w:rStyle w:val="Heading1Char"/>
+    </w:p>
+    <w:p>
+      <w:pPr>
+        <w:pStyle w:val="Geenafstand"/>
+      </w:pPr>
+    </w:p>
+    <w:p>
+      <w:pPr>
+        <w:rPr>
+          <w:rStyle w:val="Kop1Char"/>
           <w:color w:val="ED7D31" w:themeColor="accent2"/>
         </w:rPr>
       </w:pPr>
       <w:r>
-        <w:t xml:space="preserve">Dit verslag zal een reflectie zijn op de werkzaamheden die we als projectgroep hebben verricht om dit project tot een succes te brengen. Meer informatie over het </w:t>
-      </w:r>
-      <w:proofErr w:type="gramStart"/>
-      <w:r>
-        <w:t xml:space="preserve">project  </w:t>
-      </w:r>
-      <w:proofErr w:type="gramEnd"/>
-      <w:r>
-        <w:t>vindt u in de volgende hoofdstukken.</w:t>
+        <w:t>Dit verslag zal een reflectie zijn op de werkzaamheden die we als projectgroep hebben verricht om dit project tot een succes te brengen. Meer informatie over het project  vindt u in de volgende hoofdstukken.</w:t>
       </w:r>
       <w:r>
         <w:br w:type="page"/>
       </w:r>
       <w:r>
         <w:rPr>
-          <w:rStyle w:val="Heading1Char"/>
+          <w:rStyle w:val="Kop1Char"/>
           <w:color w:val="ED7D31" w:themeColor="accent2"/>
         </w:rPr>
         <w:lastRenderedPageBreak/>
@@ -2213,7 +2201,7 @@
     <w:p>
       <w:pPr>
         <w:rPr>
-          <w:rStyle w:val="Heading1Char"/>
+          <w:rStyle w:val="Kop1Char"/>
           <w:color w:val="ED7D31" w:themeColor="accent2"/>
         </w:rPr>
       </w:pPr>
@@ -2221,7 +2209,7 @@
     <w:p>
       <w:pPr>
         <w:rPr>
-          <w:rStyle w:val="Heading1Char"/>
+          <w:rStyle w:val="Kop1Char"/>
           <w:color w:val="ED7D31" w:themeColor="accent2"/>
         </w:rPr>
       </w:pPr>
@@ -2229,7 +2217,7 @@
     <w:p>
       <w:pPr>
         <w:rPr>
-          <w:rStyle w:val="Heading1Char"/>
+          <w:rStyle w:val="Kop1Char"/>
           <w:color w:val="ED7D31" w:themeColor="accent2"/>
         </w:rPr>
       </w:pPr>
@@ -2243,7 +2231,7 @@
     </w:p>
     <w:p>
       <w:pPr>
-        <w:pStyle w:val="NoSpacing"/>
+        <w:pStyle w:val="Geenafstand"/>
       </w:pPr>
     </w:p>
     <w:p>
@@ -2264,7 +2252,11 @@
     </w:p>
     <w:p>
       <w:pPr>
-        <w:pStyle w:val="Heading1"/>
+        <w:pStyle w:val="Kop1"/>
+        <w:numPr>
+          <w:ilvl w:val="0"/>
+          <w:numId w:val="4"/>
+        </w:numPr>
         <w:rPr>
           <w:b/>
           <w:color w:val="ED7D31" w:themeColor="accent2"/>
@@ -2297,21 +2289,10 @@
         <w:rPr>
           <w:i/>
         </w:rPr>
-        <w:t xml:space="preserve">Vossen &amp; </w:t>
-      </w:r>
-      <w:proofErr w:type="gramStart"/>
-      <w:r>
-        <w:rPr>
-          <w:i/>
-        </w:rPr>
-        <w:t>Konijnen’</w:t>
-      </w:r>
-      <w:r>
-        <w:t xml:space="preserve">  </w:t>
-      </w:r>
-      <w:proofErr w:type="gramEnd"/>
-      <w:r>
-        <w:t>voldoet echter niet aan de eisen om een goede simulatie te genereren.</w:t>
+        <w:t>Vossen &amp; Konijnen’</w:t>
+      </w:r>
+      <w:r>
+        <w:t xml:space="preserve">  voldoet echter niet aan de eisen om een goede simulatie te genereren.</w:t>
       </w:r>
     </w:p>
     <w:p>
@@ -2327,13 +2308,13 @@
     <w:p>
       <w:pPr>
         <w:rPr>
-          <w:rStyle w:val="Heading1Char"/>
+          <w:rStyle w:val="Kop1Char"/>
           <w:color w:val="ED7D31" w:themeColor="accent2"/>
         </w:rPr>
       </w:pPr>
       <w:r>
         <w:rPr>
-          <w:rStyle w:val="Heading1Char"/>
+          <w:rStyle w:val="Kop1Char"/>
           <w:color w:val="ED7D31" w:themeColor="accent2"/>
         </w:rPr>
         <w:br w:type="page"/>
@@ -2341,7 +2322,11 @@
     </w:p>
     <w:p>
       <w:pPr>
-        <w:pStyle w:val="Heading1"/>
+        <w:pStyle w:val="Kop1"/>
+        <w:numPr>
+          <w:ilvl w:val="0"/>
+          <w:numId w:val="4"/>
+        </w:numPr>
         <w:rPr>
           <w:b/>
           <w:color w:val="ED7D31" w:themeColor="accent2"/>
@@ -2380,7 +2365,7 @@
     </w:p>
     <w:p>
       <w:pPr>
-        <w:pStyle w:val="NoSpacing"/>
+        <w:pStyle w:val="Geenafstand"/>
       </w:pPr>
       <w:r>
         <w:t>De vossen en konijnen hebben de volgende eigenschappen:</w:t>
@@ -2388,12 +2373,12 @@
     </w:p>
     <w:p>
       <w:pPr>
-        <w:pStyle w:val="NoSpacing"/>
-      </w:pPr>
-    </w:p>
-    <w:p>
-      <w:pPr>
-        <w:pStyle w:val="NoSpacing"/>
+        <w:pStyle w:val="Geenafstand"/>
+      </w:pPr>
+    </w:p>
+    <w:p>
+      <w:pPr>
+        <w:pStyle w:val="Geenafstand"/>
         <w:numPr>
           <w:ilvl w:val="0"/>
           <w:numId w:val="3"/>
@@ -2405,7 +2390,7 @@
     </w:p>
     <w:p>
       <w:pPr>
-        <w:pStyle w:val="NoSpacing"/>
+        <w:pStyle w:val="Geenafstand"/>
         <w:numPr>
           <w:ilvl w:val="0"/>
           <w:numId w:val="3"/>
@@ -2417,7 +2402,7 @@
     </w:p>
     <w:p>
       <w:pPr>
-        <w:pStyle w:val="NoSpacing"/>
+        <w:pStyle w:val="Geenafstand"/>
         <w:numPr>
           <w:ilvl w:val="0"/>
           <w:numId w:val="3"/>
@@ -2429,7 +2414,7 @@
     </w:p>
     <w:p>
       <w:pPr>
-        <w:pStyle w:val="NoSpacing"/>
+        <w:pStyle w:val="Geenafstand"/>
         <w:numPr>
           <w:ilvl w:val="0"/>
           <w:numId w:val="3"/>
@@ -2441,12 +2426,12 @@
     </w:p>
     <w:p>
       <w:pPr>
-        <w:pStyle w:val="NoSpacing"/>
-      </w:pPr>
-    </w:p>
-    <w:p>
-      <w:pPr>
-        <w:pStyle w:val="NoSpacing"/>
+        <w:pStyle w:val="Geenafstand"/>
+      </w:pPr>
+    </w:p>
+    <w:p>
+      <w:pPr>
+        <w:pStyle w:val="Geenafstand"/>
       </w:pPr>
       <w:r>
         <w:t xml:space="preserve">Zoals hier boven al blijkt, is de applicatie nog erg kaal. De enige overlevingscondities waar de applicatie momenteel rekening mee houdt zijn de leeftijd en de honger. Er wordt bijvoorbeeld geen rekening gehouden met weersomstandigheden, andere dieren die hoger in de voedselketen staan zoals beren of jagers, vervuiling enzovoort. </w:t>
@@ -2454,12 +2439,12 @@
     </w:p>
     <w:p>
       <w:pPr>
-        <w:pStyle w:val="NoSpacing"/>
-      </w:pPr>
-    </w:p>
-    <w:p>
-      <w:pPr>
-        <w:pStyle w:val="NoSpacing"/>
+        <w:pStyle w:val="Geenafstand"/>
+      </w:pPr>
+    </w:p>
+    <w:p>
+      <w:pPr>
+        <w:pStyle w:val="Geenafstand"/>
       </w:pPr>
       <w:r>
         <w:t>Het doel van deze applicatie is om de levenscyclus van dierenpopulaties zo goed en realistisch mogelijk te simuleren. Om dat doel te kunnen realiseren moet de applicatie uitgebreid worden met nieuwe elementen.</w:t>
@@ -2474,13 +2459,13 @@
       <w:pPr>
         <w:jc w:val="both"/>
         <w:rPr>
-          <w:rStyle w:val="Heading1Char"/>
+          <w:rStyle w:val="Kop1Char"/>
           <w:color w:val="ED7D31" w:themeColor="accent2"/>
         </w:rPr>
       </w:pPr>
       <w:r>
         <w:rPr>
-          <w:rStyle w:val="Heading1Char"/>
+          <w:rStyle w:val="Kop1Char"/>
           <w:color w:val="ED7D31" w:themeColor="accent2"/>
         </w:rPr>
         <w:lastRenderedPageBreak/>
@@ -2490,13 +2475,13 @@
     <w:p>
       <w:pPr>
         <w:rPr>
-          <w:rStyle w:val="Heading1Char"/>
+          <w:rStyle w:val="Kop1Char"/>
           <w:color w:val="ED7D31" w:themeColor="accent2"/>
         </w:rPr>
       </w:pPr>
       <w:r>
         <w:rPr>
-          <w:rStyle w:val="Heading1Char"/>
+          <w:rStyle w:val="Kop1Char"/>
           <w:color w:val="ED7D31" w:themeColor="accent2"/>
         </w:rPr>
         <w:br w:type="page"/>
@@ -2506,14 +2491,14 @@
       <w:pPr>
         <w:jc w:val="both"/>
         <w:rPr>
-          <w:rStyle w:val="Heading1Char"/>
+          <w:rStyle w:val="Kop1Char"/>
           <w:color w:val="ED7D31" w:themeColor="accent2"/>
         </w:rPr>
       </w:pPr>
-      <w:bookmarkStart w:id="4" w:name="_Toc409877490"/>
-      <w:r>
-        <w:rPr>
-          <w:rStyle w:val="Heading1Char"/>
+      <w:bookmarkStart w:id="3" w:name="_Toc409877490"/>
+      <w:r>
+        <w:rPr>
+          <w:rStyle w:val="Kop1Char"/>
           <w:color w:val="ED7D31" w:themeColor="accent2"/>
         </w:rPr>
         <w:lastRenderedPageBreak/>
@@ -2523,13 +2508,2132 @@
     <w:p>
       <w:pPr>
         <w:rPr>
-          <w:rStyle w:val="Heading1Char"/>
+          <w:rStyle w:val="Kop1Char"/>
+          <w:rFonts w:asciiTheme="minorHAnsi" w:eastAsiaTheme="minorHAnsi" w:hAnsiTheme="minorHAnsi" w:cstheme="minorBidi"/>
+          <w:color w:val="auto"/>
+          <w:sz w:val="22"/>
+          <w:szCs w:val="22"/>
+        </w:rPr>
+      </w:pPr>
+      <w:r>
+        <w:rPr>
+          <w:rStyle w:val="Kop1Char"/>
+          <w:rFonts w:asciiTheme="minorHAnsi" w:eastAsiaTheme="minorHAnsi" w:hAnsiTheme="minorHAnsi" w:cstheme="minorBidi"/>
+          <w:color w:val="auto"/>
+          <w:sz w:val="22"/>
+          <w:szCs w:val="22"/>
+        </w:rPr>
+        <w:t xml:space="preserve">De applicatie zoals wij deze aangeleverd kregen bevatte naast het gebrek aan functionaliteit ook gebrek aan flexibiliteit. Wanneer er een functie toegevoegd of juist gewijzigd moest worden moest er teveel veranderd worden waardoor dit veel tijd in beslag nam. </w:t>
+      </w:r>
+      <w:r>
+        <w:rPr>
+          <w:rStyle w:val="Kop1Char"/>
+          <w:rFonts w:asciiTheme="minorHAnsi" w:eastAsiaTheme="minorHAnsi" w:hAnsiTheme="minorHAnsi" w:cstheme="minorBidi"/>
+          <w:color w:val="auto"/>
+          <w:sz w:val="22"/>
+          <w:szCs w:val="22"/>
+        </w:rPr>
+        <w:t>Wij hebben ervoor gekozen om het programma flexibeler te maken door het MVC-model toe te passen. Door dit model veranderd er niks aan het uiterlijk van de applicatie maar is wel duidelijk merkbaar tijdens het wijzigen of toevoegen van functies.</w:t>
+      </w:r>
+    </w:p>
+    <w:p>
+      <w:pPr>
+        <w:rPr>
+          <w:rStyle w:val="Kop1Char"/>
+          <w:rFonts w:asciiTheme="minorHAnsi" w:eastAsiaTheme="minorHAnsi" w:hAnsiTheme="minorHAnsi" w:cstheme="minorBidi"/>
+          <w:color w:val="auto"/>
+          <w:sz w:val="22"/>
+          <w:szCs w:val="22"/>
+        </w:rPr>
+      </w:pPr>
+    </w:p>
+    <w:p>
+      <w:pPr>
+        <w:rPr>
+          <w:rStyle w:val="Kop1Char"/>
+          <w:rFonts w:asciiTheme="minorHAnsi" w:eastAsiaTheme="minorHAnsi" w:hAnsiTheme="minorHAnsi" w:cstheme="minorBidi"/>
+          <w:b/>
+          <w:color w:val="auto"/>
+          <w:sz w:val="22"/>
+          <w:szCs w:val="22"/>
+        </w:rPr>
+      </w:pPr>
+      <w:r>
+        <w:rPr>
+          <w:rStyle w:val="Kop1Char"/>
+          <w:rFonts w:asciiTheme="minorHAnsi" w:eastAsiaTheme="minorHAnsi" w:hAnsiTheme="minorHAnsi" w:cstheme="minorBidi"/>
+          <w:b/>
+          <w:color w:val="auto"/>
+          <w:sz w:val="22"/>
+          <w:szCs w:val="22"/>
+        </w:rPr>
+        <w:t>Wat is MVC?</w:t>
+      </w:r>
+    </w:p>
+    <w:p>
+      <w:pPr>
+        <w:rPr>
+          <w:rStyle w:val="Kop1Char"/>
+          <w:rFonts w:asciiTheme="minorHAnsi" w:eastAsiaTheme="minorHAnsi" w:hAnsiTheme="minorHAnsi" w:cstheme="minorBidi"/>
+          <w:color w:val="auto"/>
+          <w:sz w:val="22"/>
+          <w:szCs w:val="22"/>
+        </w:rPr>
+      </w:pPr>
+      <w:r>
+        <w:rPr>
+          <w:rStyle w:val="Kop1Char"/>
+          <w:rFonts w:asciiTheme="minorHAnsi" w:eastAsiaTheme="minorHAnsi" w:hAnsiTheme="minorHAnsi" w:cstheme="minorBidi"/>
+          <w:color w:val="auto"/>
+          <w:sz w:val="22"/>
+          <w:szCs w:val="22"/>
+        </w:rPr>
+        <w:t xml:space="preserve">MVC staat voor </w:t>
+      </w:r>
+      <w:r>
+        <w:rPr>
+          <w:rStyle w:val="Kop1Char"/>
+          <w:rFonts w:asciiTheme="minorHAnsi" w:eastAsiaTheme="minorHAnsi" w:hAnsiTheme="minorHAnsi" w:cstheme="minorBidi"/>
+          <w:i/>
+          <w:color w:val="auto"/>
+          <w:sz w:val="22"/>
+          <w:szCs w:val="22"/>
+        </w:rPr>
+        <w:t>Model, View, Controller</w:t>
+      </w:r>
+      <w:r>
+        <w:rPr>
+          <w:rStyle w:val="Kop1Char"/>
+          <w:rFonts w:asciiTheme="minorHAnsi" w:eastAsiaTheme="minorHAnsi" w:hAnsiTheme="minorHAnsi" w:cstheme="minorBidi"/>
+          <w:color w:val="auto"/>
+          <w:sz w:val="22"/>
+          <w:szCs w:val="22"/>
+        </w:rPr>
+        <w:t xml:space="preserve"> en is een ontwerppatroon dat het ontwerp van toepassingen opdeelt in drie onderdelen met elk hun eigen verantwoordelijkheden. Door het opdelen wordt de leesbaarheid en herbruikbaarheid van de code vergroot.</w:t>
+      </w:r>
+    </w:p>
+    <w:p>
+      <w:pPr>
+        <w:rPr>
+          <w:rStyle w:val="Kop1Char"/>
+          <w:rFonts w:asciiTheme="minorHAnsi" w:eastAsiaTheme="minorHAnsi" w:hAnsiTheme="minorHAnsi" w:cstheme="minorBidi"/>
+          <w:color w:val="auto"/>
+          <w:sz w:val="22"/>
+          <w:szCs w:val="22"/>
+        </w:rPr>
+      </w:pPr>
+      <w:r>
+        <w:rPr>
+          <w:rStyle w:val="Kop1Char"/>
+          <w:rFonts w:asciiTheme="minorHAnsi" w:eastAsiaTheme="minorHAnsi" w:hAnsiTheme="minorHAnsi" w:cstheme="minorBidi"/>
+          <w:color w:val="auto"/>
+          <w:sz w:val="22"/>
+          <w:szCs w:val="22"/>
+        </w:rPr>
+        <w:t xml:space="preserve">Het belangrijkste onderdeel is het </w:t>
+      </w:r>
+      <w:r>
+        <w:rPr>
+          <w:rStyle w:val="Kop1Char"/>
+          <w:rFonts w:asciiTheme="minorHAnsi" w:eastAsiaTheme="minorHAnsi" w:hAnsiTheme="minorHAnsi" w:cstheme="minorBidi"/>
+          <w:i/>
+          <w:color w:val="auto"/>
+          <w:sz w:val="22"/>
+          <w:szCs w:val="22"/>
+        </w:rPr>
+        <w:t>m</w:t>
+      </w:r>
+      <w:r>
+        <w:rPr>
+          <w:rStyle w:val="Kop1Char"/>
+          <w:rFonts w:asciiTheme="minorHAnsi" w:eastAsiaTheme="minorHAnsi" w:hAnsiTheme="minorHAnsi" w:cstheme="minorBidi"/>
+          <w:i/>
+          <w:color w:val="auto"/>
+          <w:sz w:val="22"/>
+          <w:szCs w:val="22"/>
+        </w:rPr>
+        <w:t>odel</w:t>
+      </w:r>
+      <w:r>
+        <w:rPr>
+          <w:rStyle w:val="Kop1Char"/>
+          <w:rFonts w:asciiTheme="minorHAnsi" w:eastAsiaTheme="minorHAnsi" w:hAnsiTheme="minorHAnsi" w:cstheme="minorBidi"/>
+          <w:color w:val="auto"/>
+          <w:sz w:val="22"/>
+          <w:szCs w:val="22"/>
+        </w:rPr>
+        <w:t xml:space="preserve">. </w:t>
+      </w:r>
+      <w:r>
+        <w:rPr>
+          <w:rStyle w:val="Kop1Char"/>
+          <w:rFonts w:asciiTheme="minorHAnsi" w:eastAsiaTheme="minorHAnsi" w:hAnsiTheme="minorHAnsi" w:cstheme="minorBidi"/>
+          <w:color w:val="auto"/>
+          <w:sz w:val="22"/>
+          <w:szCs w:val="22"/>
+        </w:rPr>
+        <w:t xml:space="preserve">Deze zorgt voor de informatie door de applicatie logica toe te passen op de data. Het model weet welke </w:t>
+      </w:r>
+      <w:r>
+        <w:rPr>
+          <w:rStyle w:val="Kop1Char"/>
+          <w:rFonts w:asciiTheme="minorHAnsi" w:eastAsiaTheme="minorHAnsi" w:hAnsiTheme="minorHAnsi" w:cstheme="minorBidi"/>
+          <w:i/>
+          <w:color w:val="auto"/>
+          <w:sz w:val="22"/>
+          <w:szCs w:val="22"/>
+        </w:rPr>
+        <w:t>views</w:t>
+      </w:r>
+      <w:r>
+        <w:rPr>
+          <w:rStyle w:val="Kop1Char"/>
+          <w:rFonts w:asciiTheme="minorHAnsi" w:eastAsiaTheme="minorHAnsi" w:hAnsiTheme="minorHAnsi" w:cstheme="minorBidi"/>
+          <w:color w:val="auto"/>
+          <w:sz w:val="22"/>
+          <w:szCs w:val="22"/>
+        </w:rPr>
+        <w:t xml:space="preserve"> bij hem horen en geeft steeds een melding aan al deze </w:t>
+      </w:r>
+      <w:r>
+        <w:rPr>
+          <w:rStyle w:val="Kop1Char"/>
+          <w:rFonts w:asciiTheme="minorHAnsi" w:eastAsiaTheme="minorHAnsi" w:hAnsiTheme="minorHAnsi" w:cstheme="minorBidi"/>
+          <w:i/>
+          <w:color w:val="auto"/>
+          <w:sz w:val="22"/>
+          <w:szCs w:val="22"/>
+        </w:rPr>
+        <w:t>views</w:t>
+      </w:r>
+      <w:r>
+        <w:rPr>
+          <w:rStyle w:val="Kop1Char"/>
+          <w:rFonts w:asciiTheme="minorHAnsi" w:eastAsiaTheme="minorHAnsi" w:hAnsiTheme="minorHAnsi" w:cstheme="minorBidi"/>
+          <w:color w:val="auto"/>
+          <w:sz w:val="22"/>
+          <w:szCs w:val="22"/>
+        </w:rPr>
+        <w:t xml:space="preserve"> dat de informatie veranderd is.</w:t>
+      </w:r>
+    </w:p>
+    <w:p>
+      <w:pPr>
+        <w:rPr>
+          <w:rStyle w:val="Kop1Char"/>
+          <w:rFonts w:asciiTheme="minorHAnsi" w:eastAsiaTheme="minorHAnsi" w:hAnsiTheme="minorHAnsi" w:cstheme="minorBidi"/>
+          <w:color w:val="auto"/>
+          <w:sz w:val="22"/>
+          <w:szCs w:val="22"/>
+        </w:rPr>
+      </w:pPr>
+      <w:r>
+        <w:rPr>
+          <w:rStyle w:val="Kop1Char"/>
+          <w:rFonts w:asciiTheme="minorHAnsi" w:eastAsiaTheme="minorHAnsi" w:hAnsiTheme="minorHAnsi" w:cstheme="minorBidi"/>
+          <w:color w:val="auto"/>
+          <w:sz w:val="22"/>
+          <w:szCs w:val="22"/>
+        </w:rPr>
+        <w:t xml:space="preserve">De </w:t>
+      </w:r>
+      <w:r>
+        <w:rPr>
+          <w:rStyle w:val="Kop1Char"/>
+          <w:rFonts w:asciiTheme="minorHAnsi" w:eastAsiaTheme="minorHAnsi" w:hAnsiTheme="minorHAnsi" w:cstheme="minorBidi"/>
+          <w:i/>
+          <w:color w:val="auto"/>
+          <w:sz w:val="22"/>
+          <w:szCs w:val="22"/>
+        </w:rPr>
+        <w:t>view</w:t>
+      </w:r>
+      <w:r>
+        <w:rPr>
+          <w:rStyle w:val="Kop1Char"/>
+          <w:rFonts w:asciiTheme="minorHAnsi" w:eastAsiaTheme="minorHAnsi" w:hAnsiTheme="minorHAnsi" w:cstheme="minorBidi"/>
+          <w:color w:val="auto"/>
+          <w:sz w:val="22"/>
+          <w:szCs w:val="22"/>
+        </w:rPr>
+        <w:t xml:space="preserve"> zorgt dat de informatie op het scherm getoond wordt. Wanneer de </w:t>
+      </w:r>
+      <w:r>
+        <w:rPr>
+          <w:rStyle w:val="Kop1Char"/>
+          <w:rFonts w:asciiTheme="minorHAnsi" w:eastAsiaTheme="minorHAnsi" w:hAnsiTheme="minorHAnsi" w:cstheme="minorBidi"/>
+          <w:i/>
+          <w:color w:val="auto"/>
+          <w:sz w:val="22"/>
+          <w:szCs w:val="22"/>
+        </w:rPr>
+        <w:t>view</w:t>
+      </w:r>
+      <w:r>
+        <w:rPr>
+          <w:rStyle w:val="Kop1Char"/>
+          <w:rFonts w:asciiTheme="minorHAnsi" w:eastAsiaTheme="minorHAnsi" w:hAnsiTheme="minorHAnsi" w:cstheme="minorBidi"/>
+          <w:color w:val="auto"/>
+          <w:sz w:val="22"/>
+          <w:szCs w:val="22"/>
+        </w:rPr>
+        <w:t xml:space="preserve"> gemaakt wordt, geeft deze door aan een </w:t>
+      </w:r>
+      <w:r>
+        <w:rPr>
+          <w:rStyle w:val="Kop1Char"/>
+          <w:rFonts w:asciiTheme="minorHAnsi" w:eastAsiaTheme="minorHAnsi" w:hAnsiTheme="minorHAnsi" w:cstheme="minorBidi"/>
+          <w:i/>
+          <w:color w:val="auto"/>
+          <w:sz w:val="22"/>
+          <w:szCs w:val="22"/>
+        </w:rPr>
+        <w:t>model</w:t>
+      </w:r>
+      <w:r>
+        <w:rPr>
+          <w:rStyle w:val="Kop1Char"/>
+          <w:rFonts w:asciiTheme="minorHAnsi" w:eastAsiaTheme="minorHAnsi" w:hAnsiTheme="minorHAnsi" w:cstheme="minorBidi"/>
+          <w:color w:val="auto"/>
+          <w:sz w:val="22"/>
+          <w:szCs w:val="22"/>
+        </w:rPr>
+        <w:t xml:space="preserve"> dat hij van zijn informatie afhankelijk is. De </w:t>
+      </w:r>
+      <w:r>
+        <w:rPr>
+          <w:rStyle w:val="Kop1Char"/>
+          <w:rFonts w:asciiTheme="minorHAnsi" w:eastAsiaTheme="minorHAnsi" w:hAnsiTheme="minorHAnsi" w:cstheme="minorBidi"/>
+          <w:i/>
+          <w:color w:val="auto"/>
+          <w:sz w:val="22"/>
+          <w:szCs w:val="22"/>
+        </w:rPr>
+        <w:t>view</w:t>
+      </w:r>
+      <w:r>
+        <w:rPr>
+          <w:rStyle w:val="Kop1Char"/>
+          <w:rFonts w:asciiTheme="minorHAnsi" w:eastAsiaTheme="minorHAnsi" w:hAnsiTheme="minorHAnsi" w:cstheme="minorBidi"/>
+          <w:color w:val="auto"/>
+          <w:sz w:val="22"/>
+          <w:szCs w:val="22"/>
+        </w:rPr>
+        <w:t xml:space="preserve"> doet zelf geen verwerking van de gegevens en geeft ook niks aan het </w:t>
+      </w:r>
+      <w:r>
+        <w:rPr>
+          <w:rStyle w:val="Kop1Char"/>
+          <w:rFonts w:asciiTheme="minorHAnsi" w:eastAsiaTheme="minorHAnsi" w:hAnsiTheme="minorHAnsi" w:cstheme="minorBidi"/>
+          <w:i/>
+          <w:color w:val="auto"/>
+          <w:sz w:val="22"/>
+          <w:szCs w:val="22"/>
+        </w:rPr>
+        <w:t>model</w:t>
+      </w:r>
+      <w:r>
+        <w:rPr>
+          <w:rStyle w:val="Kop1Char"/>
+          <w:rFonts w:asciiTheme="minorHAnsi" w:eastAsiaTheme="minorHAnsi" w:hAnsiTheme="minorHAnsi" w:cstheme="minorBidi"/>
+          <w:color w:val="auto"/>
+          <w:sz w:val="22"/>
+          <w:szCs w:val="22"/>
+        </w:rPr>
+        <w:t xml:space="preserve"> door.</w:t>
+      </w:r>
+    </w:p>
+    <w:p>
+      <w:pPr>
+        <w:rPr>
+          <w:rStyle w:val="Kop1Char"/>
+          <w:rFonts w:asciiTheme="minorHAnsi" w:eastAsiaTheme="minorHAnsi" w:hAnsiTheme="minorHAnsi" w:cstheme="minorBidi"/>
+          <w:color w:val="auto"/>
+          <w:sz w:val="22"/>
+          <w:szCs w:val="22"/>
+        </w:rPr>
+      </w:pPr>
+      <w:r>
+        <w:rPr>
+          <w:rStyle w:val="Kop1Char"/>
+          <w:rFonts w:asciiTheme="minorHAnsi" w:eastAsiaTheme="minorHAnsi" w:hAnsiTheme="minorHAnsi" w:cstheme="minorBidi"/>
+          <w:color w:val="auto"/>
+          <w:sz w:val="22"/>
+          <w:szCs w:val="22"/>
+        </w:rPr>
+        <w:t xml:space="preserve">De </w:t>
+      </w:r>
+      <w:r>
+        <w:rPr>
+          <w:rStyle w:val="Kop1Char"/>
+          <w:rFonts w:asciiTheme="minorHAnsi" w:eastAsiaTheme="minorHAnsi" w:hAnsiTheme="minorHAnsi" w:cstheme="minorBidi"/>
+          <w:i/>
+          <w:color w:val="auto"/>
+          <w:sz w:val="22"/>
+          <w:szCs w:val="22"/>
+        </w:rPr>
+        <w:t>controller</w:t>
+      </w:r>
+      <w:r>
+        <w:rPr>
+          <w:rStyle w:val="Kop1Char"/>
+          <w:rFonts w:asciiTheme="minorHAnsi" w:eastAsiaTheme="minorHAnsi" w:hAnsiTheme="minorHAnsi" w:cstheme="minorBidi"/>
+          <w:color w:val="auto"/>
+          <w:sz w:val="22"/>
+          <w:szCs w:val="22"/>
+        </w:rPr>
+        <w:t xml:space="preserve"> zorgt voor de invoer van gebruikers. Alle knoppen, tekstvelden, menu’s, etc. </w:t>
+      </w:r>
+      <w:r>
+        <w:rPr>
+          <w:rStyle w:val="Kop1Char"/>
+          <w:rFonts w:asciiTheme="minorHAnsi" w:eastAsiaTheme="minorHAnsi" w:hAnsiTheme="minorHAnsi" w:cstheme="minorBidi"/>
+          <w:color w:val="auto"/>
+          <w:sz w:val="22"/>
+          <w:szCs w:val="22"/>
+        </w:rPr>
+        <w:t xml:space="preserve">zijn dus van de controller. De controller wordt aan één of meerdere </w:t>
+      </w:r>
+      <w:proofErr w:type="spellStart"/>
+      <w:r>
+        <w:rPr>
+          <w:rStyle w:val="Kop1Char"/>
+          <w:rFonts w:asciiTheme="minorHAnsi" w:eastAsiaTheme="minorHAnsi" w:hAnsiTheme="minorHAnsi" w:cstheme="minorBidi"/>
+          <w:i/>
+          <w:color w:val="auto"/>
+          <w:sz w:val="22"/>
+          <w:szCs w:val="22"/>
+        </w:rPr>
+        <w:t>models</w:t>
+      </w:r>
+      <w:proofErr w:type="spellEnd"/>
+      <w:r>
+        <w:rPr>
+          <w:rStyle w:val="Kop1Char"/>
+          <w:rFonts w:asciiTheme="minorHAnsi" w:eastAsiaTheme="minorHAnsi" w:hAnsiTheme="minorHAnsi" w:cstheme="minorBidi"/>
+          <w:color w:val="auto"/>
+          <w:sz w:val="22"/>
+          <w:szCs w:val="22"/>
+        </w:rPr>
+        <w:t xml:space="preserve"> verbonden en geeft elke gebruikers invoer direct door aan het </w:t>
+      </w:r>
+      <w:r>
+        <w:rPr>
+          <w:rStyle w:val="Kop1Char"/>
+          <w:rFonts w:asciiTheme="minorHAnsi" w:eastAsiaTheme="minorHAnsi" w:hAnsiTheme="minorHAnsi" w:cstheme="minorBidi"/>
+          <w:i/>
+          <w:color w:val="auto"/>
+          <w:sz w:val="22"/>
+          <w:szCs w:val="22"/>
+        </w:rPr>
+        <w:t>model</w:t>
+      </w:r>
+      <w:r>
+        <w:rPr>
+          <w:rStyle w:val="Kop1Char"/>
+          <w:rFonts w:asciiTheme="minorHAnsi" w:eastAsiaTheme="minorHAnsi" w:hAnsiTheme="minorHAnsi" w:cstheme="minorBidi"/>
+          <w:color w:val="auto"/>
+          <w:sz w:val="22"/>
+          <w:szCs w:val="22"/>
+        </w:rPr>
+        <w:t xml:space="preserve"> zonder iets met de informatie te doen.</w:t>
+      </w:r>
+    </w:p>
+    <w:p>
+      <w:pPr>
+        <w:rPr>
+          <w:rStyle w:val="Kop1Char"/>
+          <w:rFonts w:asciiTheme="minorHAnsi" w:eastAsiaTheme="minorHAnsi" w:hAnsiTheme="minorHAnsi" w:cstheme="minorBidi"/>
+          <w:color w:val="auto"/>
+          <w:sz w:val="22"/>
+          <w:szCs w:val="22"/>
+        </w:rPr>
+      </w:pPr>
+      <w:r>
+        <w:rPr>
+          <w:rStyle w:val="Kop1Char"/>
+          <w:rFonts w:asciiTheme="minorHAnsi" w:eastAsiaTheme="minorHAnsi" w:hAnsiTheme="minorHAnsi" w:cstheme="minorBidi"/>
+          <w:color w:val="auto"/>
+          <w:sz w:val="22"/>
+          <w:szCs w:val="22"/>
+        </w:rPr>
+        <w:t>Wanneer deze drie onderdelen goed geïmplementeerd zijn kan je heel makkelijk een nieuwe view toevoegen of weghalen zonder dat de applicatie daardoor niet werkt. Maar dit geldt ook voor controller en view hoewel deze vaak wat in elkaar verwikkeld zijn, kunst is om dit zo beperkt mogelijk te houden.</w:t>
+      </w:r>
+    </w:p>
+    <w:p>
+      <w:pPr>
+        <w:rPr>
+          <w:rStyle w:val="Kop1Char"/>
+          <w:rFonts w:asciiTheme="minorHAnsi" w:eastAsiaTheme="minorHAnsi" w:hAnsiTheme="minorHAnsi" w:cstheme="minorBidi"/>
+          <w:color w:val="auto"/>
+          <w:sz w:val="22"/>
+          <w:szCs w:val="22"/>
+        </w:rPr>
+      </w:pPr>
+    </w:p>
+    <w:p>
+      <w:pPr>
+        <w:rPr>
+          <w:rStyle w:val="Kop1Char"/>
+          <w:rFonts w:asciiTheme="minorHAnsi" w:eastAsiaTheme="minorHAnsi" w:hAnsiTheme="minorHAnsi" w:cstheme="minorBidi"/>
+          <w:b/>
+          <w:color w:val="auto"/>
+          <w:sz w:val="22"/>
+          <w:szCs w:val="22"/>
+        </w:rPr>
+      </w:pPr>
+      <w:r>
+        <w:rPr>
+          <w:rStyle w:val="Kop1Char"/>
+          <w:rFonts w:asciiTheme="minorHAnsi" w:eastAsiaTheme="minorHAnsi" w:hAnsiTheme="minorHAnsi" w:cstheme="minorBidi"/>
+          <w:b/>
+          <w:color w:val="auto"/>
+          <w:sz w:val="22"/>
+          <w:szCs w:val="22"/>
+        </w:rPr>
+        <w:t>MVC in Vossen en Konijnen</w:t>
+      </w:r>
+    </w:p>
+    <w:p>
+      <w:pPr>
+        <w:rPr>
+          <w:rStyle w:val="Kop1Char"/>
+          <w:rFonts w:asciiTheme="minorHAnsi" w:eastAsiaTheme="minorHAnsi" w:hAnsiTheme="minorHAnsi" w:cstheme="minorBidi"/>
+          <w:color w:val="auto"/>
+          <w:sz w:val="22"/>
+          <w:szCs w:val="22"/>
+        </w:rPr>
+      </w:pPr>
+      <w:r>
+        <w:rPr>
+          <w:rStyle w:val="Kop1Char"/>
+          <w:rFonts w:asciiTheme="minorHAnsi" w:eastAsiaTheme="minorHAnsi" w:hAnsiTheme="minorHAnsi" w:cstheme="minorBidi"/>
+          <w:color w:val="auto"/>
+          <w:sz w:val="22"/>
+          <w:szCs w:val="22"/>
+        </w:rPr>
+        <w:t>In onze applicatie moest er op minstens 5 plekken c</w:t>
+      </w:r>
+      <w:bookmarkStart w:id="4" w:name="_GoBack"/>
+      <w:bookmarkEnd w:id="4"/>
+      <w:r>
+        <w:rPr>
+          <w:rStyle w:val="Kop1Char"/>
+          <w:rFonts w:asciiTheme="minorHAnsi" w:eastAsiaTheme="minorHAnsi" w:hAnsiTheme="minorHAnsi" w:cstheme="minorBidi"/>
+          <w:color w:val="auto"/>
+          <w:sz w:val="22"/>
+          <w:szCs w:val="22"/>
+        </w:rPr>
+        <w:t xml:space="preserve">ode gewijzigd worden voordat we een nieuwe view toe konden toevoegen. Een nieuwe view zou bijvoorbeeld een </w:t>
+      </w:r>
+      <w:r>
+        <w:rPr>
+          <w:rStyle w:val="Kop1Char"/>
+          <w:rFonts w:asciiTheme="minorHAnsi" w:eastAsiaTheme="minorHAnsi" w:hAnsiTheme="minorHAnsi" w:cstheme="minorBidi"/>
+          <w:color w:val="auto"/>
+          <w:sz w:val="22"/>
+          <w:szCs w:val="22"/>
+        </w:rPr>
+        <w:t>cirkel- of staaf</w:t>
+      </w:r>
+      <w:r>
+        <w:rPr>
+          <w:rStyle w:val="Kop1Char"/>
+          <w:rFonts w:asciiTheme="minorHAnsi" w:eastAsiaTheme="minorHAnsi" w:hAnsiTheme="minorHAnsi" w:cstheme="minorBidi"/>
+          <w:color w:val="auto"/>
+          <w:sz w:val="22"/>
+          <w:szCs w:val="22"/>
+        </w:rPr>
+        <w:t xml:space="preserve">diagram kunnen zijn. </w:t>
+      </w:r>
+      <w:r>
+        <w:rPr>
+          <w:rStyle w:val="Kop1Char"/>
+          <w:rFonts w:asciiTheme="minorHAnsi" w:eastAsiaTheme="minorHAnsi" w:hAnsiTheme="minorHAnsi" w:cstheme="minorBidi"/>
+          <w:color w:val="auto"/>
+          <w:sz w:val="22"/>
+          <w:szCs w:val="22"/>
+        </w:rPr>
+        <w:t xml:space="preserve"> Daarom is er in </w:t>
+      </w:r>
+    </w:p>
+    <w:p>
+      <w:pPr>
+        <w:rPr>
+          <w:rStyle w:val="Kop1Char"/>
+          <w:rFonts w:asciiTheme="minorHAnsi" w:eastAsiaTheme="minorHAnsi" w:hAnsiTheme="minorHAnsi" w:cstheme="minorBidi"/>
+          <w:b/>
+          <w:color w:val="auto"/>
+          <w:sz w:val="22"/>
+          <w:szCs w:val="22"/>
+        </w:rPr>
+      </w:pPr>
+    </w:p>
+    <w:p>
+      <w:pPr>
+        <w:rPr>
+          <w:rStyle w:val="Kop1Char"/>
+          <w:rFonts w:asciiTheme="minorHAnsi" w:eastAsiaTheme="minorHAnsi" w:hAnsiTheme="minorHAnsi" w:cstheme="minorBidi"/>
+          <w:color w:val="auto"/>
+          <w:sz w:val="22"/>
+          <w:szCs w:val="22"/>
+        </w:rPr>
+      </w:pPr>
+      <w:r>
+        <w:rPr>
+          <w:rStyle w:val="Kop1Char"/>
+          <w:rFonts w:asciiTheme="minorHAnsi" w:eastAsiaTheme="minorHAnsi" w:hAnsiTheme="minorHAnsi" w:cstheme="minorBidi"/>
+          <w:color w:val="auto"/>
+          <w:sz w:val="22"/>
+          <w:szCs w:val="22"/>
+        </w:rPr>
+        <w:t>Hoe kan V&amp;K de MVC structuur krijgen?</w:t>
+      </w:r>
+    </w:p>
+    <w:p>
+      <w:pPr>
+        <w:rPr>
+          <w:rStyle w:val="Kop1Char"/>
+          <w:rFonts w:asciiTheme="minorHAnsi" w:eastAsiaTheme="minorHAnsi" w:hAnsiTheme="minorHAnsi" w:cstheme="minorBidi"/>
+          <w:color w:val="auto"/>
+          <w:sz w:val="22"/>
+          <w:szCs w:val="22"/>
+        </w:rPr>
+      </w:pPr>
+      <w:r>
+        <w:rPr>
+          <w:rStyle w:val="Kop1Char"/>
+          <w:rFonts w:asciiTheme="minorHAnsi" w:eastAsiaTheme="minorHAnsi" w:hAnsiTheme="minorHAnsi" w:cstheme="minorBidi"/>
+          <w:color w:val="auto"/>
+          <w:sz w:val="22"/>
+          <w:szCs w:val="22"/>
+        </w:rPr>
+        <w:t xml:space="preserve">Klein stukje over </w:t>
+      </w:r>
+      <w:proofErr w:type="spellStart"/>
+      <w:r>
+        <w:rPr>
+          <w:rStyle w:val="Kop1Char"/>
+          <w:rFonts w:asciiTheme="minorHAnsi" w:eastAsiaTheme="minorHAnsi" w:hAnsiTheme="minorHAnsi" w:cstheme="minorBidi"/>
+          <w:color w:val="auto"/>
+          <w:sz w:val="22"/>
+          <w:szCs w:val="22"/>
+        </w:rPr>
+        <w:t>threads</w:t>
+      </w:r>
+      <w:proofErr w:type="spellEnd"/>
+      <w:r>
+        <w:rPr>
+          <w:rStyle w:val="Kop1Char"/>
+          <w:rFonts w:asciiTheme="minorHAnsi" w:eastAsiaTheme="minorHAnsi" w:hAnsiTheme="minorHAnsi" w:cstheme="minorBidi"/>
+          <w:color w:val="auto"/>
+          <w:sz w:val="22"/>
+          <w:szCs w:val="22"/>
+        </w:rPr>
+        <w:t xml:space="preserve"> &gt; wat zijn </w:t>
+      </w:r>
+      <w:proofErr w:type="spellStart"/>
+      <w:r>
+        <w:rPr>
+          <w:rStyle w:val="Kop1Char"/>
+          <w:rFonts w:asciiTheme="minorHAnsi" w:eastAsiaTheme="minorHAnsi" w:hAnsiTheme="minorHAnsi" w:cstheme="minorBidi"/>
+          <w:color w:val="auto"/>
+          <w:sz w:val="22"/>
+          <w:szCs w:val="22"/>
+        </w:rPr>
+        <w:t>threads</w:t>
+      </w:r>
+      <w:proofErr w:type="spellEnd"/>
+      <w:r>
+        <w:rPr>
+          <w:rStyle w:val="Kop1Char"/>
+          <w:rFonts w:asciiTheme="minorHAnsi" w:eastAsiaTheme="minorHAnsi" w:hAnsiTheme="minorHAnsi" w:cstheme="minorBidi"/>
+          <w:color w:val="auto"/>
+          <w:sz w:val="22"/>
+          <w:szCs w:val="22"/>
+        </w:rPr>
+        <w:t>? Voordeel van gebruik in V&amp;K?</w:t>
+      </w:r>
+    </w:p>
+    <w:p>
+      <w:pPr>
+        <w:rPr>
+          <w:rStyle w:val="Kop1Char"/>
+          <w:rFonts w:asciiTheme="minorHAnsi" w:eastAsiaTheme="minorHAnsi" w:hAnsiTheme="minorHAnsi" w:cstheme="minorBidi"/>
+          <w:color w:val="auto"/>
+          <w:sz w:val="22"/>
+          <w:szCs w:val="22"/>
+        </w:rPr>
+      </w:pPr>
+    </w:p>
+    <w:p>
+      <w:pPr>
+        <w:rPr>
+          <w:i/>
+        </w:rPr>
+      </w:pPr>
+      <w:r>
+        <w:rPr>
+          <w:i/>
+        </w:rPr>
+        <w:t xml:space="preserve">N.B. Het belangrijkste doel van MVC is om de verschillende onderdelen van de applicatie los te koppelen van elkaar. Een goede check om te kijken of je MVC implementatie correct is, is om te kijken of je een nieuwe view of controller kunt toevoegen zónder dat je het model moet aanpassen. </w:t>
+      </w:r>
+    </w:p>
+    <w:p>
+      <w:pPr>
+        <w:rPr>
+          <w:i/>
+        </w:rPr>
+      </w:pPr>
+    </w:p>
+    <w:p>
+      <w:pPr>
+        <w:shd w:val="clear" w:color="auto" w:fill="FFFFFF"/>
+        <w:spacing w:after="0" w:line="240" w:lineRule="auto"/>
+        <w:rPr>
+          <w:rFonts w:ascii="Helvetica" w:eastAsia="Times New Roman" w:hAnsi="Helvetica" w:cs="Helvetica"/>
+          <w:color w:val="222222"/>
+          <w:sz w:val="23"/>
+          <w:szCs w:val="23"/>
+          <w:lang w:val="en-US" w:eastAsia="nl-NL"/>
+        </w:rPr>
+      </w:pPr>
+      <w:r>
+        <w:rPr>
+          <w:rFonts w:ascii="Helvetica" w:eastAsia="Times New Roman" w:hAnsi="Helvetica" w:cs="Helvetica"/>
+          <w:color w:val="222222"/>
+          <w:sz w:val="23"/>
+          <w:szCs w:val="23"/>
+          <w:lang w:val="en-US" w:eastAsia="nl-NL"/>
+        </w:rPr>
+        <w:lastRenderedPageBreak/>
+        <w:t xml:space="preserve">The reason because it is not working right now is that the Java thread that handle the </w:t>
+      </w:r>
+      <w:proofErr w:type="spellStart"/>
+      <w:r>
+        <w:rPr>
+          <w:rFonts w:ascii="Helvetica" w:eastAsia="Times New Roman" w:hAnsi="Helvetica" w:cs="Helvetica"/>
+          <w:color w:val="222222"/>
+          <w:sz w:val="23"/>
+          <w:szCs w:val="23"/>
+          <w:lang w:val="en-US" w:eastAsia="nl-NL"/>
+        </w:rPr>
+        <w:t>Gui</w:t>
+      </w:r>
+      <w:proofErr w:type="spellEnd"/>
+      <w:r>
+        <w:rPr>
+          <w:rFonts w:ascii="Helvetica" w:eastAsia="Times New Roman" w:hAnsi="Helvetica" w:cs="Helvetica"/>
+          <w:color w:val="222222"/>
+          <w:sz w:val="23"/>
+          <w:szCs w:val="23"/>
+          <w:lang w:val="en-US" w:eastAsia="nl-NL"/>
+        </w:rPr>
+        <w:t xml:space="preserve"> refreshing also handles the events of the Listeners. So when you call the </w:t>
+      </w:r>
+      <w:proofErr w:type="spellStart"/>
+      <w:r>
+        <w:rPr>
+          <w:rFonts w:ascii="Consolas" w:eastAsia="Times New Roman" w:hAnsi="Consolas" w:cs="Consolas"/>
+          <w:color w:val="222222"/>
+          <w:sz w:val="20"/>
+          <w:szCs w:val="20"/>
+          <w:bdr w:val="none" w:sz="0" w:space="0" w:color="auto" w:frame="1"/>
+          <w:shd w:val="clear" w:color="auto" w:fill="EEEEEE"/>
+          <w:lang w:val="en-US" w:eastAsia="nl-NL"/>
+        </w:rPr>
+        <w:t>setText</w:t>
+      </w:r>
+      <w:proofErr w:type="spellEnd"/>
+      <w:r>
+        <w:rPr>
+          <w:rFonts w:ascii="Consolas" w:eastAsia="Times New Roman" w:hAnsi="Consolas" w:cs="Consolas"/>
+          <w:color w:val="222222"/>
+          <w:sz w:val="20"/>
+          <w:szCs w:val="20"/>
+          <w:bdr w:val="none" w:sz="0" w:space="0" w:color="auto" w:frame="1"/>
+          <w:shd w:val="clear" w:color="auto" w:fill="EEEEEE"/>
+          <w:lang w:val="en-US" w:eastAsia="nl-NL"/>
+        </w:rPr>
+        <w:t>()</w:t>
+      </w:r>
+      <w:r>
+        <w:rPr>
+          <w:rFonts w:ascii="Helvetica" w:eastAsia="Times New Roman" w:hAnsi="Helvetica" w:cs="Helvetica"/>
+          <w:color w:val="222222"/>
+          <w:sz w:val="23"/>
+          <w:szCs w:val="23"/>
+          <w:lang w:val="en-US" w:eastAsia="nl-NL"/>
+        </w:rPr>
+        <w:t xml:space="preserve"> method it tells the </w:t>
+      </w:r>
+      <w:proofErr w:type="spellStart"/>
+      <w:r>
+        <w:rPr>
+          <w:rFonts w:ascii="Helvetica" w:eastAsia="Times New Roman" w:hAnsi="Helvetica" w:cs="Helvetica"/>
+          <w:color w:val="222222"/>
+          <w:sz w:val="23"/>
+          <w:szCs w:val="23"/>
+          <w:lang w:val="en-US" w:eastAsia="nl-NL"/>
+        </w:rPr>
+        <w:t>Gui</w:t>
+      </w:r>
+      <w:proofErr w:type="spellEnd"/>
+      <w:r>
+        <w:rPr>
+          <w:rFonts w:ascii="Helvetica" w:eastAsia="Times New Roman" w:hAnsi="Helvetica" w:cs="Helvetica"/>
+          <w:color w:val="222222"/>
+          <w:sz w:val="23"/>
+          <w:szCs w:val="23"/>
+          <w:lang w:val="en-US" w:eastAsia="nl-NL"/>
+        </w:rPr>
+        <w:t xml:space="preserve"> thread (called EDT for Event Dispatch Thread) to update the Component, but it can't be done right now because the EDT is currently in the </w:t>
+      </w:r>
+      <w:proofErr w:type="spellStart"/>
+      <w:r>
+        <w:rPr>
+          <w:rFonts w:ascii="Consolas" w:eastAsia="Times New Roman" w:hAnsi="Consolas" w:cs="Consolas"/>
+          <w:color w:val="222222"/>
+          <w:sz w:val="20"/>
+          <w:szCs w:val="20"/>
+          <w:bdr w:val="none" w:sz="0" w:space="0" w:color="auto" w:frame="1"/>
+          <w:shd w:val="clear" w:color="auto" w:fill="EEEEEE"/>
+          <w:lang w:val="en-US" w:eastAsia="nl-NL"/>
+        </w:rPr>
+        <w:t>actionPerformed</w:t>
+      </w:r>
+      <w:proofErr w:type="spellEnd"/>
+      <w:r>
+        <w:rPr>
+          <w:rFonts w:ascii="Consolas" w:eastAsia="Times New Roman" w:hAnsi="Consolas" w:cs="Consolas"/>
+          <w:color w:val="222222"/>
+          <w:sz w:val="20"/>
+          <w:szCs w:val="20"/>
+          <w:bdr w:val="none" w:sz="0" w:space="0" w:color="auto" w:frame="1"/>
+          <w:shd w:val="clear" w:color="auto" w:fill="EEEEEE"/>
+          <w:lang w:val="en-US" w:eastAsia="nl-NL"/>
+        </w:rPr>
+        <w:t>()</w:t>
+      </w:r>
+      <w:r>
+        <w:rPr>
+          <w:rFonts w:ascii="Helvetica" w:eastAsia="Times New Roman" w:hAnsi="Helvetica" w:cs="Helvetica"/>
+          <w:color w:val="222222"/>
+          <w:sz w:val="23"/>
+          <w:szCs w:val="23"/>
+          <w:lang w:val="en-US" w:eastAsia="nl-NL"/>
+        </w:rPr>
+        <w:t> method executing your code.</w:t>
+      </w:r>
+    </w:p>
+    <w:p>
+      <w:pPr>
+        <w:shd w:val="clear" w:color="auto" w:fill="FFFFFF"/>
+        <w:spacing w:after="0" w:line="240" w:lineRule="auto"/>
+        <w:rPr>
+          <w:rFonts w:ascii="Helvetica" w:eastAsia="Times New Roman" w:hAnsi="Helvetica" w:cs="Helvetica"/>
+          <w:color w:val="222222"/>
+          <w:sz w:val="23"/>
+          <w:szCs w:val="23"/>
+          <w:lang w:val="en-US" w:eastAsia="nl-NL"/>
+        </w:rPr>
+      </w:pPr>
+      <w:r>
+        <w:rPr>
+          <w:rFonts w:ascii="Helvetica" w:eastAsia="Times New Roman" w:hAnsi="Helvetica" w:cs="Helvetica"/>
+          <w:color w:val="222222"/>
+          <w:sz w:val="23"/>
+          <w:szCs w:val="23"/>
+          <w:lang w:val="en-US" w:eastAsia="nl-NL"/>
+        </w:rPr>
+        <w:t xml:space="preserve">So I think you should put the code that do whatever work and change the text of your </w:t>
+      </w:r>
+      <w:proofErr w:type="spellStart"/>
+      <w:r>
+        <w:rPr>
+          <w:rFonts w:ascii="Helvetica" w:eastAsia="Times New Roman" w:hAnsi="Helvetica" w:cs="Helvetica"/>
+          <w:color w:val="222222"/>
+          <w:sz w:val="23"/>
+          <w:szCs w:val="23"/>
+          <w:lang w:val="en-US" w:eastAsia="nl-NL"/>
+        </w:rPr>
+        <w:t>JLabel</w:t>
+      </w:r>
+      <w:proofErr w:type="spellEnd"/>
+      <w:r>
+        <w:rPr>
+          <w:rFonts w:ascii="Helvetica" w:eastAsia="Times New Roman" w:hAnsi="Helvetica" w:cs="Helvetica"/>
+          <w:color w:val="222222"/>
+          <w:sz w:val="23"/>
+          <w:szCs w:val="23"/>
+          <w:lang w:val="en-US" w:eastAsia="nl-NL"/>
+        </w:rPr>
+        <w:t xml:space="preserve"> in a new thread. So the EDT starts it in the </w:t>
+      </w:r>
+      <w:proofErr w:type="spellStart"/>
+      <w:r>
+        <w:rPr>
+          <w:rFonts w:ascii="Consolas" w:eastAsia="Times New Roman" w:hAnsi="Consolas" w:cs="Consolas"/>
+          <w:color w:val="222222"/>
+          <w:sz w:val="20"/>
+          <w:szCs w:val="20"/>
+          <w:bdr w:val="none" w:sz="0" w:space="0" w:color="auto" w:frame="1"/>
+          <w:shd w:val="clear" w:color="auto" w:fill="EEEEEE"/>
+          <w:lang w:val="en-US" w:eastAsia="nl-NL"/>
+        </w:rPr>
+        <w:t>actionPerformed</w:t>
+      </w:r>
+      <w:proofErr w:type="spellEnd"/>
+      <w:r>
+        <w:rPr>
+          <w:rFonts w:ascii="Consolas" w:eastAsia="Times New Roman" w:hAnsi="Consolas" w:cs="Consolas"/>
+          <w:color w:val="222222"/>
+          <w:sz w:val="20"/>
+          <w:szCs w:val="20"/>
+          <w:bdr w:val="none" w:sz="0" w:space="0" w:color="auto" w:frame="1"/>
+          <w:shd w:val="clear" w:color="auto" w:fill="EEEEEE"/>
+          <w:lang w:val="en-US" w:eastAsia="nl-NL"/>
+        </w:rPr>
+        <w:t>()</w:t>
+      </w:r>
+      <w:r>
+        <w:rPr>
+          <w:rFonts w:ascii="Helvetica" w:eastAsia="Times New Roman" w:hAnsi="Helvetica" w:cs="Helvetica"/>
+          <w:color w:val="222222"/>
+          <w:sz w:val="23"/>
+          <w:szCs w:val="23"/>
+          <w:lang w:val="en-US" w:eastAsia="nl-NL"/>
+        </w:rPr>
+        <w:t xml:space="preserve"> and is then free to update the GUI when the text of your </w:t>
+      </w:r>
+      <w:proofErr w:type="spellStart"/>
+      <w:r>
+        <w:rPr>
+          <w:rFonts w:ascii="Helvetica" w:eastAsia="Times New Roman" w:hAnsi="Helvetica" w:cs="Helvetica"/>
+          <w:color w:val="222222"/>
+          <w:sz w:val="23"/>
+          <w:szCs w:val="23"/>
+          <w:lang w:val="en-US" w:eastAsia="nl-NL"/>
+        </w:rPr>
+        <w:t>JLabel</w:t>
+      </w:r>
+      <w:proofErr w:type="spellEnd"/>
+      <w:r>
+        <w:rPr>
+          <w:rFonts w:ascii="Helvetica" w:eastAsia="Times New Roman" w:hAnsi="Helvetica" w:cs="Helvetica"/>
+          <w:color w:val="222222"/>
+          <w:sz w:val="23"/>
+          <w:szCs w:val="23"/>
+          <w:lang w:val="en-US" w:eastAsia="nl-NL"/>
+        </w:rPr>
+        <w:t xml:space="preserve"> changes.</w:t>
+      </w:r>
+    </w:p>
+    <w:p>
+      <w:pPr>
+        <w:shd w:val="clear" w:color="auto" w:fill="FFFFFF"/>
+        <w:spacing w:after="240" w:line="240" w:lineRule="auto"/>
+        <w:rPr>
+          <w:rFonts w:ascii="Helvetica" w:eastAsia="Times New Roman" w:hAnsi="Helvetica" w:cs="Helvetica"/>
+          <w:color w:val="222222"/>
+          <w:sz w:val="23"/>
+          <w:szCs w:val="23"/>
+          <w:lang w:val="en-US" w:eastAsia="nl-NL"/>
+        </w:rPr>
+      </w:pPr>
+      <w:r>
+        <w:rPr>
+          <w:rFonts w:ascii="Helvetica" w:eastAsia="Times New Roman" w:hAnsi="Helvetica" w:cs="Helvetica"/>
+          <w:color w:val="222222"/>
+          <w:sz w:val="23"/>
+          <w:szCs w:val="23"/>
+          <w:lang w:val="en-US" w:eastAsia="nl-NL"/>
+        </w:rPr>
+        <w:t>Something like this :</w:t>
+      </w:r>
+    </w:p>
+    <w:p>
+      <w:pPr>
+        <w:shd w:val="clear" w:color="auto" w:fill="EEEEEE"/>
+        <w:tabs>
+          <w:tab w:val="left" w:pos="916"/>
+          <w:tab w:val="left" w:pos="1832"/>
+          <w:tab w:val="left" w:pos="2748"/>
+          <w:tab w:val="left" w:pos="3664"/>
+          <w:tab w:val="left" w:pos="4580"/>
+          <w:tab w:val="left" w:pos="5496"/>
+          <w:tab w:val="left" w:pos="6412"/>
+          <w:tab w:val="left" w:pos="7328"/>
+          <w:tab w:val="left" w:pos="8244"/>
+          <w:tab w:val="left" w:pos="9160"/>
+          <w:tab w:val="left" w:pos="10076"/>
+          <w:tab w:val="left" w:pos="10992"/>
+          <w:tab w:val="left" w:pos="11908"/>
+          <w:tab w:val="left" w:pos="12824"/>
+          <w:tab w:val="left" w:pos="13740"/>
+          <w:tab w:val="left" w:pos="14656"/>
+        </w:tabs>
+        <w:spacing w:after="0" w:line="240" w:lineRule="auto"/>
+        <w:rPr>
+          <w:rFonts w:ascii="Consolas" w:eastAsia="Times New Roman" w:hAnsi="Consolas" w:cs="Consolas"/>
+          <w:color w:val="000000"/>
+          <w:sz w:val="20"/>
+          <w:szCs w:val="20"/>
+          <w:bdr w:val="none" w:sz="0" w:space="0" w:color="auto" w:frame="1"/>
+          <w:shd w:val="clear" w:color="auto" w:fill="EEEEEE"/>
+          <w:lang w:val="en-US" w:eastAsia="nl-NL"/>
+        </w:rPr>
+      </w:pPr>
+      <w:r>
+        <w:rPr>
+          <w:rFonts w:ascii="Consolas" w:eastAsia="Times New Roman" w:hAnsi="Consolas" w:cs="Consolas"/>
+          <w:color w:val="00008B"/>
+          <w:sz w:val="20"/>
+          <w:szCs w:val="20"/>
+          <w:bdr w:val="none" w:sz="0" w:space="0" w:color="auto" w:frame="1"/>
+          <w:shd w:val="clear" w:color="auto" w:fill="EEEEEE"/>
+          <w:lang w:val="en-US" w:eastAsia="nl-NL"/>
+        </w:rPr>
+        <w:t>public</w:t>
+      </w:r>
+      <w:r>
+        <w:rPr>
+          <w:rFonts w:ascii="Consolas" w:eastAsia="Times New Roman" w:hAnsi="Consolas" w:cs="Consolas"/>
+          <w:color w:val="000000"/>
+          <w:sz w:val="20"/>
+          <w:szCs w:val="20"/>
+          <w:bdr w:val="none" w:sz="0" w:space="0" w:color="auto" w:frame="1"/>
+          <w:shd w:val="clear" w:color="auto" w:fill="EEEEEE"/>
+          <w:lang w:val="en-US" w:eastAsia="nl-NL"/>
+        </w:rPr>
+        <w:t xml:space="preserve"> </w:t>
+      </w:r>
+      <w:r>
+        <w:rPr>
+          <w:rFonts w:ascii="Consolas" w:eastAsia="Times New Roman" w:hAnsi="Consolas" w:cs="Consolas"/>
+          <w:color w:val="00008B"/>
+          <w:sz w:val="20"/>
+          <w:szCs w:val="20"/>
+          <w:bdr w:val="none" w:sz="0" w:space="0" w:color="auto" w:frame="1"/>
+          <w:shd w:val="clear" w:color="auto" w:fill="EEEEEE"/>
+          <w:lang w:val="en-US" w:eastAsia="nl-NL"/>
+        </w:rPr>
+        <w:t>void</w:t>
+      </w:r>
+      <w:r>
+        <w:rPr>
+          <w:rFonts w:ascii="Consolas" w:eastAsia="Times New Roman" w:hAnsi="Consolas" w:cs="Consolas"/>
+          <w:color w:val="000000"/>
+          <w:sz w:val="20"/>
+          <w:szCs w:val="20"/>
+          <w:bdr w:val="none" w:sz="0" w:space="0" w:color="auto" w:frame="1"/>
+          <w:shd w:val="clear" w:color="auto" w:fill="EEEEEE"/>
+          <w:lang w:val="en-US" w:eastAsia="nl-NL"/>
+        </w:rPr>
+        <w:t xml:space="preserve"> </w:t>
+      </w:r>
+      <w:proofErr w:type="spellStart"/>
+      <w:r>
+        <w:rPr>
+          <w:rFonts w:ascii="Consolas" w:eastAsia="Times New Roman" w:hAnsi="Consolas" w:cs="Consolas"/>
+          <w:color w:val="000000"/>
+          <w:sz w:val="20"/>
+          <w:szCs w:val="20"/>
+          <w:bdr w:val="none" w:sz="0" w:space="0" w:color="auto" w:frame="1"/>
+          <w:shd w:val="clear" w:color="auto" w:fill="EEEEEE"/>
+          <w:lang w:val="en-US" w:eastAsia="nl-NL"/>
+        </w:rPr>
+        <w:t>actionPerformed</w:t>
+      </w:r>
+      <w:proofErr w:type="spellEnd"/>
+      <w:r>
+        <w:rPr>
+          <w:rFonts w:ascii="Consolas" w:eastAsia="Times New Roman" w:hAnsi="Consolas" w:cs="Consolas"/>
+          <w:color w:val="000000"/>
+          <w:sz w:val="20"/>
+          <w:szCs w:val="20"/>
+          <w:bdr w:val="none" w:sz="0" w:space="0" w:color="auto" w:frame="1"/>
+          <w:shd w:val="clear" w:color="auto" w:fill="EEEEEE"/>
+          <w:lang w:val="en-US" w:eastAsia="nl-NL"/>
+        </w:rPr>
+        <w:t>(</w:t>
+      </w:r>
+      <w:proofErr w:type="spellStart"/>
+      <w:r>
+        <w:rPr>
+          <w:rFonts w:ascii="Consolas" w:eastAsia="Times New Roman" w:hAnsi="Consolas" w:cs="Consolas"/>
+          <w:color w:val="2B91AF"/>
+          <w:sz w:val="20"/>
+          <w:szCs w:val="20"/>
+          <w:bdr w:val="none" w:sz="0" w:space="0" w:color="auto" w:frame="1"/>
+          <w:shd w:val="clear" w:color="auto" w:fill="EEEEEE"/>
+          <w:lang w:val="en-US" w:eastAsia="nl-NL"/>
+        </w:rPr>
+        <w:t>ActionEvent</w:t>
+      </w:r>
+      <w:proofErr w:type="spellEnd"/>
+      <w:r>
+        <w:rPr>
+          <w:rFonts w:ascii="Consolas" w:eastAsia="Times New Roman" w:hAnsi="Consolas" w:cs="Consolas"/>
+          <w:color w:val="000000"/>
+          <w:sz w:val="20"/>
+          <w:szCs w:val="20"/>
+          <w:bdr w:val="none" w:sz="0" w:space="0" w:color="auto" w:frame="1"/>
+          <w:shd w:val="clear" w:color="auto" w:fill="EEEEEE"/>
+          <w:lang w:val="en-US" w:eastAsia="nl-NL"/>
+        </w:rPr>
+        <w:t xml:space="preserve"> e) {</w:t>
+      </w:r>
+    </w:p>
+    <w:p>
+      <w:pPr>
+        <w:shd w:val="clear" w:color="auto" w:fill="EEEEEE"/>
+        <w:tabs>
+          <w:tab w:val="left" w:pos="916"/>
+          <w:tab w:val="left" w:pos="1832"/>
+          <w:tab w:val="left" w:pos="2748"/>
+          <w:tab w:val="left" w:pos="3664"/>
+          <w:tab w:val="left" w:pos="4580"/>
+          <w:tab w:val="left" w:pos="5496"/>
+          <w:tab w:val="left" w:pos="6412"/>
+          <w:tab w:val="left" w:pos="7328"/>
+          <w:tab w:val="left" w:pos="8244"/>
+          <w:tab w:val="left" w:pos="9160"/>
+          <w:tab w:val="left" w:pos="10076"/>
+          <w:tab w:val="left" w:pos="10992"/>
+          <w:tab w:val="left" w:pos="11908"/>
+          <w:tab w:val="left" w:pos="12824"/>
+          <w:tab w:val="left" w:pos="13740"/>
+          <w:tab w:val="left" w:pos="14656"/>
+        </w:tabs>
+        <w:spacing w:after="0" w:line="240" w:lineRule="auto"/>
+        <w:rPr>
+          <w:rFonts w:ascii="Consolas" w:eastAsia="Times New Roman" w:hAnsi="Consolas" w:cs="Consolas"/>
+          <w:color w:val="000000"/>
+          <w:sz w:val="20"/>
+          <w:szCs w:val="20"/>
+          <w:bdr w:val="none" w:sz="0" w:space="0" w:color="auto" w:frame="1"/>
+          <w:shd w:val="clear" w:color="auto" w:fill="EEEEEE"/>
+          <w:lang w:val="en-US" w:eastAsia="nl-NL"/>
+        </w:rPr>
+      </w:pPr>
+      <w:r>
+        <w:rPr>
+          <w:rFonts w:ascii="Consolas" w:eastAsia="Times New Roman" w:hAnsi="Consolas" w:cs="Consolas"/>
+          <w:color w:val="000000"/>
+          <w:sz w:val="20"/>
+          <w:szCs w:val="20"/>
+          <w:bdr w:val="none" w:sz="0" w:space="0" w:color="auto" w:frame="1"/>
+          <w:shd w:val="clear" w:color="auto" w:fill="EEEEEE"/>
+          <w:lang w:val="en-US" w:eastAsia="nl-NL"/>
+        </w:rPr>
+        <w:t xml:space="preserve">    </w:t>
+      </w:r>
+      <w:r>
+        <w:rPr>
+          <w:rFonts w:ascii="Consolas" w:eastAsia="Times New Roman" w:hAnsi="Consolas" w:cs="Consolas"/>
+          <w:color w:val="2B91AF"/>
+          <w:sz w:val="20"/>
+          <w:szCs w:val="20"/>
+          <w:bdr w:val="none" w:sz="0" w:space="0" w:color="auto" w:frame="1"/>
+          <w:shd w:val="clear" w:color="auto" w:fill="EEEEEE"/>
+          <w:lang w:val="en-US" w:eastAsia="nl-NL"/>
+        </w:rPr>
+        <w:t>Thread</w:t>
+      </w:r>
+      <w:r>
+        <w:rPr>
+          <w:rFonts w:ascii="Consolas" w:eastAsia="Times New Roman" w:hAnsi="Consolas" w:cs="Consolas"/>
+          <w:color w:val="000000"/>
+          <w:sz w:val="20"/>
+          <w:szCs w:val="20"/>
+          <w:bdr w:val="none" w:sz="0" w:space="0" w:color="auto" w:frame="1"/>
+          <w:shd w:val="clear" w:color="auto" w:fill="EEEEEE"/>
+          <w:lang w:val="en-US" w:eastAsia="nl-NL"/>
+        </w:rPr>
+        <w:t xml:space="preserve"> t = </w:t>
+      </w:r>
+      <w:r>
+        <w:rPr>
+          <w:rFonts w:ascii="Consolas" w:eastAsia="Times New Roman" w:hAnsi="Consolas" w:cs="Consolas"/>
+          <w:color w:val="00008B"/>
+          <w:sz w:val="20"/>
+          <w:szCs w:val="20"/>
+          <w:bdr w:val="none" w:sz="0" w:space="0" w:color="auto" w:frame="1"/>
+          <w:shd w:val="clear" w:color="auto" w:fill="EEEEEE"/>
+          <w:lang w:val="en-US" w:eastAsia="nl-NL"/>
+        </w:rPr>
+        <w:t>new</w:t>
+      </w:r>
+      <w:r>
+        <w:rPr>
+          <w:rFonts w:ascii="Consolas" w:eastAsia="Times New Roman" w:hAnsi="Consolas" w:cs="Consolas"/>
+          <w:color w:val="000000"/>
+          <w:sz w:val="20"/>
+          <w:szCs w:val="20"/>
+          <w:bdr w:val="none" w:sz="0" w:space="0" w:color="auto" w:frame="1"/>
+          <w:shd w:val="clear" w:color="auto" w:fill="EEEEEE"/>
+          <w:lang w:val="en-US" w:eastAsia="nl-NL"/>
+        </w:rPr>
+        <w:t xml:space="preserve"> </w:t>
+      </w:r>
+      <w:r>
+        <w:rPr>
+          <w:rFonts w:ascii="Consolas" w:eastAsia="Times New Roman" w:hAnsi="Consolas" w:cs="Consolas"/>
+          <w:color w:val="2B91AF"/>
+          <w:sz w:val="20"/>
+          <w:szCs w:val="20"/>
+          <w:bdr w:val="none" w:sz="0" w:space="0" w:color="auto" w:frame="1"/>
+          <w:shd w:val="clear" w:color="auto" w:fill="EEEEEE"/>
+          <w:lang w:val="en-US" w:eastAsia="nl-NL"/>
+        </w:rPr>
+        <w:t>Thread</w:t>
+      </w:r>
+      <w:r>
+        <w:rPr>
+          <w:rFonts w:ascii="Consolas" w:eastAsia="Times New Roman" w:hAnsi="Consolas" w:cs="Consolas"/>
+          <w:color w:val="000000"/>
+          <w:sz w:val="20"/>
+          <w:szCs w:val="20"/>
+          <w:bdr w:val="none" w:sz="0" w:space="0" w:color="auto" w:frame="1"/>
+          <w:shd w:val="clear" w:color="auto" w:fill="EEEEEE"/>
+          <w:lang w:val="en-US" w:eastAsia="nl-NL"/>
+        </w:rPr>
+        <w:t>(</w:t>
+      </w:r>
+      <w:r>
+        <w:rPr>
+          <w:rFonts w:ascii="Consolas" w:eastAsia="Times New Roman" w:hAnsi="Consolas" w:cs="Consolas"/>
+          <w:color w:val="00008B"/>
+          <w:sz w:val="20"/>
+          <w:szCs w:val="20"/>
+          <w:bdr w:val="none" w:sz="0" w:space="0" w:color="auto" w:frame="1"/>
+          <w:shd w:val="clear" w:color="auto" w:fill="EEEEEE"/>
+          <w:lang w:val="en-US" w:eastAsia="nl-NL"/>
+        </w:rPr>
+        <w:t>new</w:t>
+      </w:r>
+      <w:r>
+        <w:rPr>
+          <w:rFonts w:ascii="Consolas" w:eastAsia="Times New Roman" w:hAnsi="Consolas" w:cs="Consolas"/>
+          <w:color w:val="000000"/>
+          <w:sz w:val="20"/>
+          <w:szCs w:val="20"/>
+          <w:bdr w:val="none" w:sz="0" w:space="0" w:color="auto" w:frame="1"/>
+          <w:shd w:val="clear" w:color="auto" w:fill="EEEEEE"/>
+          <w:lang w:val="en-US" w:eastAsia="nl-NL"/>
+        </w:rPr>
+        <w:t xml:space="preserve"> </w:t>
+      </w:r>
+      <w:r>
+        <w:rPr>
+          <w:rFonts w:ascii="Consolas" w:eastAsia="Times New Roman" w:hAnsi="Consolas" w:cs="Consolas"/>
+          <w:color w:val="2B91AF"/>
+          <w:sz w:val="20"/>
+          <w:szCs w:val="20"/>
+          <w:bdr w:val="none" w:sz="0" w:space="0" w:color="auto" w:frame="1"/>
+          <w:shd w:val="clear" w:color="auto" w:fill="EEEEEE"/>
+          <w:lang w:val="en-US" w:eastAsia="nl-NL"/>
+        </w:rPr>
+        <w:t>Runnable</w:t>
+      </w:r>
+      <w:r>
+        <w:rPr>
+          <w:rFonts w:ascii="Consolas" w:eastAsia="Times New Roman" w:hAnsi="Consolas" w:cs="Consolas"/>
+          <w:color w:val="000000"/>
+          <w:sz w:val="20"/>
+          <w:szCs w:val="20"/>
+          <w:bdr w:val="none" w:sz="0" w:space="0" w:color="auto" w:frame="1"/>
+          <w:shd w:val="clear" w:color="auto" w:fill="EEEEEE"/>
+          <w:lang w:val="en-US" w:eastAsia="nl-NL"/>
+        </w:rPr>
+        <w:t>() {</w:t>
+      </w:r>
+    </w:p>
+    <w:p>
+      <w:pPr>
+        <w:shd w:val="clear" w:color="auto" w:fill="EEEEEE"/>
+        <w:tabs>
+          <w:tab w:val="left" w:pos="916"/>
+          <w:tab w:val="left" w:pos="1832"/>
+          <w:tab w:val="left" w:pos="2748"/>
+          <w:tab w:val="left" w:pos="3664"/>
+          <w:tab w:val="left" w:pos="4580"/>
+          <w:tab w:val="left" w:pos="5496"/>
+          <w:tab w:val="left" w:pos="6412"/>
+          <w:tab w:val="left" w:pos="7328"/>
+          <w:tab w:val="left" w:pos="8244"/>
+          <w:tab w:val="left" w:pos="9160"/>
+          <w:tab w:val="left" w:pos="10076"/>
+          <w:tab w:val="left" w:pos="10992"/>
+          <w:tab w:val="left" w:pos="11908"/>
+          <w:tab w:val="left" w:pos="12824"/>
+          <w:tab w:val="left" w:pos="13740"/>
+          <w:tab w:val="left" w:pos="14656"/>
+        </w:tabs>
+        <w:spacing w:after="0" w:line="240" w:lineRule="auto"/>
+        <w:rPr>
+          <w:rFonts w:ascii="Consolas" w:eastAsia="Times New Roman" w:hAnsi="Consolas" w:cs="Consolas"/>
+          <w:color w:val="000000"/>
+          <w:sz w:val="20"/>
+          <w:szCs w:val="20"/>
+          <w:bdr w:val="none" w:sz="0" w:space="0" w:color="auto" w:frame="1"/>
+          <w:shd w:val="clear" w:color="auto" w:fill="EEEEEE"/>
+          <w:lang w:val="en-US" w:eastAsia="nl-NL"/>
+        </w:rPr>
+      </w:pPr>
+      <w:r>
+        <w:rPr>
+          <w:rFonts w:ascii="Consolas" w:eastAsia="Times New Roman" w:hAnsi="Consolas" w:cs="Consolas"/>
+          <w:color w:val="000000"/>
+          <w:sz w:val="20"/>
+          <w:szCs w:val="20"/>
+          <w:bdr w:val="none" w:sz="0" w:space="0" w:color="auto" w:frame="1"/>
+          <w:shd w:val="clear" w:color="auto" w:fill="EEEEEE"/>
+          <w:lang w:val="en-US" w:eastAsia="nl-NL"/>
+        </w:rPr>
+        <w:t xml:space="preserve">        </w:t>
+      </w:r>
+      <w:proofErr w:type="spellStart"/>
+      <w:r>
+        <w:rPr>
+          <w:rFonts w:ascii="Consolas" w:eastAsia="Times New Roman" w:hAnsi="Consolas" w:cs="Consolas"/>
+          <w:color w:val="000000"/>
+          <w:sz w:val="20"/>
+          <w:szCs w:val="20"/>
+          <w:bdr w:val="none" w:sz="0" w:space="0" w:color="auto" w:frame="1"/>
+          <w:shd w:val="clear" w:color="auto" w:fill="EEEEEE"/>
+          <w:lang w:val="en-US" w:eastAsia="nl-NL"/>
+        </w:rPr>
+        <w:t>myLabel.setText</w:t>
+      </w:r>
+      <w:proofErr w:type="spellEnd"/>
+      <w:r>
+        <w:rPr>
+          <w:rFonts w:ascii="Consolas" w:eastAsia="Times New Roman" w:hAnsi="Consolas" w:cs="Consolas"/>
+          <w:color w:val="000000"/>
+          <w:sz w:val="20"/>
+          <w:szCs w:val="20"/>
+          <w:bdr w:val="none" w:sz="0" w:space="0" w:color="auto" w:frame="1"/>
+          <w:shd w:val="clear" w:color="auto" w:fill="EEEEEE"/>
+          <w:lang w:val="en-US" w:eastAsia="nl-NL"/>
+        </w:rPr>
+        <w:t>(</w:t>
+      </w:r>
+      <w:r>
+        <w:rPr>
+          <w:rFonts w:ascii="Consolas" w:eastAsia="Times New Roman" w:hAnsi="Consolas" w:cs="Consolas"/>
+          <w:color w:val="800000"/>
+          <w:sz w:val="20"/>
+          <w:szCs w:val="20"/>
+          <w:bdr w:val="none" w:sz="0" w:space="0" w:color="auto" w:frame="1"/>
+          <w:shd w:val="clear" w:color="auto" w:fill="EEEEEE"/>
+          <w:lang w:val="en-US" w:eastAsia="nl-NL"/>
+        </w:rPr>
+        <w:t>"Processing"</w:t>
+      </w:r>
+      <w:r>
+        <w:rPr>
+          <w:rFonts w:ascii="Consolas" w:eastAsia="Times New Roman" w:hAnsi="Consolas" w:cs="Consolas"/>
+          <w:color w:val="000000"/>
+          <w:sz w:val="20"/>
+          <w:szCs w:val="20"/>
+          <w:bdr w:val="none" w:sz="0" w:space="0" w:color="auto" w:frame="1"/>
+          <w:shd w:val="clear" w:color="auto" w:fill="EEEEEE"/>
+          <w:lang w:val="en-US" w:eastAsia="nl-NL"/>
+        </w:rPr>
+        <w:t>);</w:t>
+      </w:r>
+    </w:p>
+    <w:p>
+      <w:pPr>
+        <w:shd w:val="clear" w:color="auto" w:fill="EEEEEE"/>
+        <w:tabs>
+          <w:tab w:val="left" w:pos="916"/>
+          <w:tab w:val="left" w:pos="1832"/>
+          <w:tab w:val="left" w:pos="2748"/>
+          <w:tab w:val="left" w:pos="3664"/>
+          <w:tab w:val="left" w:pos="4580"/>
+          <w:tab w:val="left" w:pos="5496"/>
+          <w:tab w:val="left" w:pos="6412"/>
+          <w:tab w:val="left" w:pos="7328"/>
+          <w:tab w:val="left" w:pos="8244"/>
+          <w:tab w:val="left" w:pos="9160"/>
+          <w:tab w:val="left" w:pos="10076"/>
+          <w:tab w:val="left" w:pos="10992"/>
+          <w:tab w:val="left" w:pos="11908"/>
+          <w:tab w:val="left" w:pos="12824"/>
+          <w:tab w:val="left" w:pos="13740"/>
+          <w:tab w:val="left" w:pos="14656"/>
+        </w:tabs>
+        <w:spacing w:after="0" w:line="240" w:lineRule="auto"/>
+        <w:rPr>
+          <w:rFonts w:ascii="Consolas" w:eastAsia="Times New Roman" w:hAnsi="Consolas" w:cs="Consolas"/>
+          <w:color w:val="000000"/>
+          <w:sz w:val="20"/>
+          <w:szCs w:val="20"/>
+          <w:bdr w:val="none" w:sz="0" w:space="0" w:color="auto" w:frame="1"/>
+          <w:shd w:val="clear" w:color="auto" w:fill="EEEEEE"/>
+          <w:lang w:val="en-US" w:eastAsia="nl-NL"/>
+        </w:rPr>
+      </w:pPr>
+      <w:r>
+        <w:rPr>
+          <w:rFonts w:ascii="Consolas" w:eastAsia="Times New Roman" w:hAnsi="Consolas" w:cs="Consolas"/>
+          <w:color w:val="000000"/>
+          <w:sz w:val="20"/>
+          <w:szCs w:val="20"/>
+          <w:bdr w:val="none" w:sz="0" w:space="0" w:color="auto" w:frame="1"/>
+          <w:shd w:val="clear" w:color="auto" w:fill="EEEEEE"/>
+          <w:lang w:val="en-US" w:eastAsia="nl-NL"/>
+        </w:rPr>
+        <w:t xml:space="preserve">        </w:t>
+      </w:r>
+      <w:r>
+        <w:rPr>
+          <w:rFonts w:ascii="Consolas" w:eastAsia="Times New Roman" w:hAnsi="Consolas" w:cs="Consolas"/>
+          <w:color w:val="808080"/>
+          <w:sz w:val="20"/>
+          <w:szCs w:val="20"/>
+          <w:bdr w:val="none" w:sz="0" w:space="0" w:color="auto" w:frame="1"/>
+          <w:shd w:val="clear" w:color="auto" w:fill="EEEEEE"/>
+          <w:lang w:val="en-US" w:eastAsia="nl-NL"/>
+        </w:rPr>
+        <w:t>//Do the job</w:t>
+      </w:r>
+    </w:p>
+    <w:p>
+      <w:pPr>
+        <w:shd w:val="clear" w:color="auto" w:fill="EEEEEE"/>
+        <w:tabs>
+          <w:tab w:val="left" w:pos="916"/>
+          <w:tab w:val="left" w:pos="1832"/>
+          <w:tab w:val="left" w:pos="2748"/>
+          <w:tab w:val="left" w:pos="3664"/>
+          <w:tab w:val="left" w:pos="4580"/>
+          <w:tab w:val="left" w:pos="5496"/>
+          <w:tab w:val="left" w:pos="6412"/>
+          <w:tab w:val="left" w:pos="7328"/>
+          <w:tab w:val="left" w:pos="8244"/>
+          <w:tab w:val="left" w:pos="9160"/>
+          <w:tab w:val="left" w:pos="10076"/>
+          <w:tab w:val="left" w:pos="10992"/>
+          <w:tab w:val="left" w:pos="11908"/>
+          <w:tab w:val="left" w:pos="12824"/>
+          <w:tab w:val="left" w:pos="13740"/>
+          <w:tab w:val="left" w:pos="14656"/>
+        </w:tabs>
+        <w:spacing w:after="0" w:line="240" w:lineRule="auto"/>
+        <w:rPr>
+          <w:rFonts w:ascii="Consolas" w:eastAsia="Times New Roman" w:hAnsi="Consolas" w:cs="Consolas"/>
+          <w:color w:val="000000"/>
+          <w:sz w:val="20"/>
+          <w:szCs w:val="20"/>
+          <w:bdr w:val="none" w:sz="0" w:space="0" w:color="auto" w:frame="1"/>
+          <w:shd w:val="clear" w:color="auto" w:fill="EEEEEE"/>
+          <w:lang w:val="en-US" w:eastAsia="nl-NL"/>
+        </w:rPr>
+      </w:pPr>
+      <w:r>
+        <w:rPr>
+          <w:rFonts w:ascii="Consolas" w:eastAsia="Times New Roman" w:hAnsi="Consolas" w:cs="Consolas"/>
+          <w:color w:val="000000"/>
+          <w:sz w:val="20"/>
+          <w:szCs w:val="20"/>
+          <w:bdr w:val="none" w:sz="0" w:space="0" w:color="auto" w:frame="1"/>
+          <w:shd w:val="clear" w:color="auto" w:fill="EEEEEE"/>
+          <w:lang w:val="en-US" w:eastAsia="nl-NL"/>
+        </w:rPr>
+        <w:t xml:space="preserve">        </w:t>
+      </w:r>
+      <w:proofErr w:type="spellStart"/>
+      <w:r>
+        <w:rPr>
+          <w:rFonts w:ascii="Consolas" w:eastAsia="Times New Roman" w:hAnsi="Consolas" w:cs="Consolas"/>
+          <w:color w:val="000000"/>
+          <w:sz w:val="20"/>
+          <w:szCs w:val="20"/>
+          <w:bdr w:val="none" w:sz="0" w:space="0" w:color="auto" w:frame="1"/>
+          <w:shd w:val="clear" w:color="auto" w:fill="EEEEEE"/>
+          <w:lang w:val="en-US" w:eastAsia="nl-NL"/>
+        </w:rPr>
+        <w:t>myLabel.setText</w:t>
+      </w:r>
+      <w:proofErr w:type="spellEnd"/>
+      <w:r>
+        <w:rPr>
+          <w:rFonts w:ascii="Consolas" w:eastAsia="Times New Roman" w:hAnsi="Consolas" w:cs="Consolas"/>
+          <w:color w:val="000000"/>
+          <w:sz w:val="20"/>
+          <w:szCs w:val="20"/>
+          <w:bdr w:val="none" w:sz="0" w:space="0" w:color="auto" w:frame="1"/>
+          <w:shd w:val="clear" w:color="auto" w:fill="EEEEEE"/>
+          <w:lang w:val="en-US" w:eastAsia="nl-NL"/>
+        </w:rPr>
+        <w:t>(</w:t>
+      </w:r>
+      <w:r>
+        <w:rPr>
+          <w:rFonts w:ascii="Consolas" w:eastAsia="Times New Roman" w:hAnsi="Consolas" w:cs="Consolas"/>
+          <w:color w:val="800000"/>
+          <w:sz w:val="20"/>
+          <w:szCs w:val="20"/>
+          <w:bdr w:val="none" w:sz="0" w:space="0" w:color="auto" w:frame="1"/>
+          <w:shd w:val="clear" w:color="auto" w:fill="EEEEEE"/>
+          <w:lang w:val="en-US" w:eastAsia="nl-NL"/>
+        </w:rPr>
+        <w:t>"Processed"</w:t>
+      </w:r>
+      <w:r>
+        <w:rPr>
+          <w:rFonts w:ascii="Consolas" w:eastAsia="Times New Roman" w:hAnsi="Consolas" w:cs="Consolas"/>
+          <w:color w:val="000000"/>
+          <w:sz w:val="20"/>
+          <w:szCs w:val="20"/>
+          <w:bdr w:val="none" w:sz="0" w:space="0" w:color="auto" w:frame="1"/>
+          <w:shd w:val="clear" w:color="auto" w:fill="EEEEEE"/>
+          <w:lang w:val="en-US" w:eastAsia="nl-NL"/>
+        </w:rPr>
+        <w:t>);</w:t>
+      </w:r>
+    </w:p>
+    <w:p>
+      <w:pPr>
+        <w:shd w:val="clear" w:color="auto" w:fill="EEEEEE"/>
+        <w:tabs>
+          <w:tab w:val="left" w:pos="916"/>
+          <w:tab w:val="left" w:pos="1832"/>
+          <w:tab w:val="left" w:pos="2748"/>
+          <w:tab w:val="left" w:pos="3664"/>
+          <w:tab w:val="left" w:pos="4580"/>
+          <w:tab w:val="left" w:pos="5496"/>
+          <w:tab w:val="left" w:pos="6412"/>
+          <w:tab w:val="left" w:pos="7328"/>
+          <w:tab w:val="left" w:pos="8244"/>
+          <w:tab w:val="left" w:pos="9160"/>
+          <w:tab w:val="left" w:pos="10076"/>
+          <w:tab w:val="left" w:pos="10992"/>
+          <w:tab w:val="left" w:pos="11908"/>
+          <w:tab w:val="left" w:pos="12824"/>
+          <w:tab w:val="left" w:pos="13740"/>
+          <w:tab w:val="left" w:pos="14656"/>
+        </w:tabs>
+        <w:spacing w:after="0" w:line="240" w:lineRule="auto"/>
+        <w:rPr>
+          <w:rFonts w:ascii="Consolas" w:eastAsia="Times New Roman" w:hAnsi="Consolas" w:cs="Consolas"/>
+          <w:color w:val="000000"/>
+          <w:sz w:val="20"/>
+          <w:szCs w:val="20"/>
+          <w:bdr w:val="none" w:sz="0" w:space="0" w:color="auto" w:frame="1"/>
+          <w:shd w:val="clear" w:color="auto" w:fill="EEEEEE"/>
+          <w:lang w:val="en-US" w:eastAsia="nl-NL"/>
+        </w:rPr>
+      </w:pPr>
+      <w:r>
+        <w:rPr>
+          <w:rFonts w:ascii="Consolas" w:eastAsia="Times New Roman" w:hAnsi="Consolas" w:cs="Consolas"/>
+          <w:color w:val="000000"/>
+          <w:sz w:val="20"/>
+          <w:szCs w:val="20"/>
+          <w:bdr w:val="none" w:sz="0" w:space="0" w:color="auto" w:frame="1"/>
+          <w:shd w:val="clear" w:color="auto" w:fill="EEEEEE"/>
+          <w:lang w:val="en-US" w:eastAsia="nl-NL"/>
+        </w:rPr>
+        <w:t xml:space="preserve">    });</w:t>
+      </w:r>
+    </w:p>
+    <w:p>
+      <w:pPr>
+        <w:shd w:val="clear" w:color="auto" w:fill="EEEEEE"/>
+        <w:tabs>
+          <w:tab w:val="left" w:pos="916"/>
+          <w:tab w:val="left" w:pos="1832"/>
+          <w:tab w:val="left" w:pos="2748"/>
+          <w:tab w:val="left" w:pos="3664"/>
+          <w:tab w:val="left" w:pos="4580"/>
+          <w:tab w:val="left" w:pos="5496"/>
+          <w:tab w:val="left" w:pos="6412"/>
+          <w:tab w:val="left" w:pos="7328"/>
+          <w:tab w:val="left" w:pos="8244"/>
+          <w:tab w:val="left" w:pos="9160"/>
+          <w:tab w:val="left" w:pos="10076"/>
+          <w:tab w:val="left" w:pos="10992"/>
+          <w:tab w:val="left" w:pos="11908"/>
+          <w:tab w:val="left" w:pos="12824"/>
+          <w:tab w:val="left" w:pos="13740"/>
+          <w:tab w:val="left" w:pos="14656"/>
+        </w:tabs>
+        <w:spacing w:after="0" w:line="240" w:lineRule="auto"/>
+        <w:rPr>
+          <w:rFonts w:ascii="Consolas" w:eastAsia="Times New Roman" w:hAnsi="Consolas" w:cs="Consolas"/>
+          <w:color w:val="000000"/>
+          <w:sz w:val="20"/>
+          <w:szCs w:val="20"/>
+          <w:bdr w:val="none" w:sz="0" w:space="0" w:color="auto" w:frame="1"/>
+          <w:shd w:val="clear" w:color="auto" w:fill="EEEEEE"/>
+          <w:lang w:val="en-US" w:eastAsia="nl-NL"/>
+        </w:rPr>
+      </w:pPr>
+      <w:r>
+        <w:rPr>
+          <w:rFonts w:ascii="Consolas" w:eastAsia="Times New Roman" w:hAnsi="Consolas" w:cs="Consolas"/>
+          <w:color w:val="000000"/>
+          <w:sz w:val="20"/>
+          <w:szCs w:val="20"/>
+          <w:bdr w:val="none" w:sz="0" w:space="0" w:color="auto" w:frame="1"/>
+          <w:shd w:val="clear" w:color="auto" w:fill="EEEEEE"/>
+          <w:lang w:val="en-US" w:eastAsia="nl-NL"/>
+        </w:rPr>
+        <w:t xml:space="preserve">    </w:t>
+      </w:r>
+      <w:proofErr w:type="spellStart"/>
+      <w:r>
+        <w:rPr>
+          <w:rFonts w:ascii="Consolas" w:eastAsia="Times New Roman" w:hAnsi="Consolas" w:cs="Consolas"/>
+          <w:color w:val="000000"/>
+          <w:sz w:val="20"/>
+          <w:szCs w:val="20"/>
+          <w:bdr w:val="none" w:sz="0" w:space="0" w:color="auto" w:frame="1"/>
+          <w:shd w:val="clear" w:color="auto" w:fill="EEEEEE"/>
+          <w:lang w:val="en-US" w:eastAsia="nl-NL"/>
+        </w:rPr>
+        <w:t>t.start</w:t>
+      </w:r>
+      <w:proofErr w:type="spellEnd"/>
+      <w:r>
+        <w:rPr>
+          <w:rFonts w:ascii="Consolas" w:eastAsia="Times New Roman" w:hAnsi="Consolas" w:cs="Consolas"/>
+          <w:color w:val="000000"/>
+          <w:sz w:val="20"/>
+          <w:szCs w:val="20"/>
+          <w:bdr w:val="none" w:sz="0" w:space="0" w:color="auto" w:frame="1"/>
+          <w:shd w:val="clear" w:color="auto" w:fill="EEEEEE"/>
+          <w:lang w:val="en-US" w:eastAsia="nl-NL"/>
+        </w:rPr>
+        <w:t>();</w:t>
+      </w:r>
+    </w:p>
+    <w:p>
+      <w:pPr>
+        <w:shd w:val="clear" w:color="auto" w:fill="EEEEEE"/>
+        <w:tabs>
+          <w:tab w:val="left" w:pos="916"/>
+          <w:tab w:val="left" w:pos="1832"/>
+          <w:tab w:val="left" w:pos="2748"/>
+          <w:tab w:val="left" w:pos="3664"/>
+          <w:tab w:val="left" w:pos="4580"/>
+          <w:tab w:val="left" w:pos="5496"/>
+          <w:tab w:val="left" w:pos="6412"/>
+          <w:tab w:val="left" w:pos="7328"/>
+          <w:tab w:val="left" w:pos="8244"/>
+          <w:tab w:val="left" w:pos="9160"/>
+          <w:tab w:val="left" w:pos="10076"/>
+          <w:tab w:val="left" w:pos="10992"/>
+          <w:tab w:val="left" w:pos="11908"/>
+          <w:tab w:val="left" w:pos="12824"/>
+          <w:tab w:val="left" w:pos="13740"/>
+          <w:tab w:val="left" w:pos="14656"/>
+        </w:tabs>
+        <w:spacing w:after="0" w:line="240" w:lineRule="auto"/>
+        <w:rPr>
+          <w:rFonts w:ascii="Consolas" w:eastAsia="Times New Roman" w:hAnsi="Consolas" w:cs="Consolas"/>
+          <w:color w:val="393318"/>
+          <w:sz w:val="20"/>
+          <w:szCs w:val="20"/>
+          <w:lang w:val="en-US" w:eastAsia="nl-NL"/>
+        </w:rPr>
+      </w:pPr>
+      <w:r>
+        <w:rPr>
+          <w:rFonts w:ascii="Consolas" w:eastAsia="Times New Roman" w:hAnsi="Consolas" w:cs="Consolas"/>
+          <w:color w:val="000000"/>
+          <w:sz w:val="20"/>
+          <w:szCs w:val="20"/>
+          <w:bdr w:val="none" w:sz="0" w:space="0" w:color="auto" w:frame="1"/>
+          <w:shd w:val="clear" w:color="auto" w:fill="EEEEEE"/>
+          <w:lang w:val="en-US" w:eastAsia="nl-NL"/>
+        </w:rPr>
+        <w:t>}</w:t>
+      </w:r>
+    </w:p>
+    <w:p>
+      <w:pPr>
+        <w:shd w:val="clear" w:color="auto" w:fill="FFFFFF"/>
+        <w:spacing w:after="0" w:line="240" w:lineRule="auto"/>
+        <w:rPr>
+          <w:rFonts w:ascii="Helvetica" w:eastAsia="Times New Roman" w:hAnsi="Helvetica" w:cs="Helvetica"/>
+          <w:color w:val="222222"/>
+          <w:sz w:val="23"/>
+          <w:szCs w:val="23"/>
+          <w:lang w:val="en-US" w:eastAsia="nl-NL"/>
+        </w:rPr>
+      </w:pPr>
+      <w:r>
+        <w:rPr>
+          <w:rFonts w:ascii="Helvetica" w:eastAsia="Times New Roman" w:hAnsi="Helvetica" w:cs="Helvetica"/>
+          <w:color w:val="222222"/>
+          <w:sz w:val="23"/>
+          <w:szCs w:val="23"/>
+          <w:lang w:val="en-US" w:eastAsia="nl-NL"/>
+        </w:rPr>
+        <w:t>Ideally the </w:t>
+      </w:r>
+      <w:proofErr w:type="spellStart"/>
+      <w:r>
+        <w:rPr>
+          <w:rFonts w:ascii="Consolas" w:eastAsia="Times New Roman" w:hAnsi="Consolas" w:cs="Consolas"/>
+          <w:color w:val="222222"/>
+          <w:sz w:val="20"/>
+          <w:szCs w:val="20"/>
+          <w:bdr w:val="none" w:sz="0" w:space="0" w:color="auto" w:frame="1"/>
+          <w:shd w:val="clear" w:color="auto" w:fill="EEEEEE"/>
+          <w:lang w:val="en-US" w:eastAsia="nl-NL"/>
+        </w:rPr>
+        <w:t>setText</w:t>
+      </w:r>
+      <w:proofErr w:type="spellEnd"/>
+      <w:r>
+        <w:rPr>
+          <w:rFonts w:ascii="Consolas" w:eastAsia="Times New Roman" w:hAnsi="Consolas" w:cs="Consolas"/>
+          <w:color w:val="222222"/>
+          <w:sz w:val="20"/>
+          <w:szCs w:val="20"/>
+          <w:bdr w:val="none" w:sz="0" w:space="0" w:color="auto" w:frame="1"/>
+          <w:shd w:val="clear" w:color="auto" w:fill="EEEEEE"/>
+          <w:lang w:val="en-US" w:eastAsia="nl-NL"/>
+        </w:rPr>
+        <w:t>()</w:t>
+      </w:r>
+      <w:r>
+        <w:rPr>
+          <w:rFonts w:ascii="Helvetica" w:eastAsia="Times New Roman" w:hAnsi="Helvetica" w:cs="Helvetica"/>
+          <w:color w:val="222222"/>
+          <w:sz w:val="23"/>
+          <w:szCs w:val="23"/>
+          <w:lang w:val="en-US" w:eastAsia="nl-NL"/>
+        </w:rPr>
+        <w:t> method and others that alter the component have to be called from the EDT itself to avoid bugs... This is not the case in the example I gave you. If you want to do it use this method :</w:t>
+      </w:r>
+    </w:p>
+    <w:p>
+      <w:pPr>
+        <w:shd w:val="clear" w:color="auto" w:fill="EEEEEE"/>
+        <w:tabs>
+          <w:tab w:val="left" w:pos="916"/>
+          <w:tab w:val="left" w:pos="1832"/>
+          <w:tab w:val="left" w:pos="2748"/>
+          <w:tab w:val="left" w:pos="3664"/>
+          <w:tab w:val="left" w:pos="4580"/>
+          <w:tab w:val="left" w:pos="5496"/>
+          <w:tab w:val="left" w:pos="6412"/>
+          <w:tab w:val="left" w:pos="7328"/>
+          <w:tab w:val="left" w:pos="8244"/>
+          <w:tab w:val="left" w:pos="9160"/>
+          <w:tab w:val="left" w:pos="10076"/>
+          <w:tab w:val="left" w:pos="10992"/>
+          <w:tab w:val="left" w:pos="11908"/>
+          <w:tab w:val="left" w:pos="12824"/>
+          <w:tab w:val="left" w:pos="13740"/>
+          <w:tab w:val="left" w:pos="14656"/>
+        </w:tabs>
+        <w:spacing w:after="0" w:line="240" w:lineRule="auto"/>
+        <w:rPr>
+          <w:rFonts w:ascii="Consolas" w:eastAsia="Times New Roman" w:hAnsi="Consolas" w:cs="Consolas"/>
+          <w:color w:val="000000"/>
+          <w:sz w:val="20"/>
+          <w:szCs w:val="20"/>
+          <w:bdr w:val="none" w:sz="0" w:space="0" w:color="auto" w:frame="1"/>
+          <w:shd w:val="clear" w:color="auto" w:fill="EEEEEE"/>
+          <w:lang w:val="en-US" w:eastAsia="nl-NL"/>
+        </w:rPr>
+      </w:pPr>
+      <w:proofErr w:type="spellStart"/>
+      <w:r>
+        <w:rPr>
+          <w:rFonts w:ascii="Consolas" w:eastAsia="Times New Roman" w:hAnsi="Consolas" w:cs="Consolas"/>
+          <w:color w:val="2B91AF"/>
+          <w:sz w:val="20"/>
+          <w:szCs w:val="20"/>
+          <w:bdr w:val="none" w:sz="0" w:space="0" w:color="auto" w:frame="1"/>
+          <w:shd w:val="clear" w:color="auto" w:fill="EEEEEE"/>
+          <w:lang w:val="en-US" w:eastAsia="nl-NL"/>
+        </w:rPr>
+        <w:t>SwingUtilities</w:t>
+      </w:r>
+      <w:r>
+        <w:rPr>
+          <w:rFonts w:ascii="Consolas" w:eastAsia="Times New Roman" w:hAnsi="Consolas" w:cs="Consolas"/>
+          <w:color w:val="000000"/>
+          <w:sz w:val="20"/>
+          <w:szCs w:val="20"/>
+          <w:bdr w:val="none" w:sz="0" w:space="0" w:color="auto" w:frame="1"/>
+          <w:shd w:val="clear" w:color="auto" w:fill="EEEEEE"/>
+          <w:lang w:val="en-US" w:eastAsia="nl-NL"/>
+        </w:rPr>
+        <w:t>.invokeLater</w:t>
+      </w:r>
+      <w:proofErr w:type="spellEnd"/>
+      <w:r>
+        <w:rPr>
+          <w:rFonts w:ascii="Consolas" w:eastAsia="Times New Roman" w:hAnsi="Consolas" w:cs="Consolas"/>
+          <w:color w:val="000000"/>
+          <w:sz w:val="20"/>
+          <w:szCs w:val="20"/>
+          <w:bdr w:val="none" w:sz="0" w:space="0" w:color="auto" w:frame="1"/>
+          <w:shd w:val="clear" w:color="auto" w:fill="EEEEEE"/>
+          <w:lang w:val="en-US" w:eastAsia="nl-NL"/>
+        </w:rPr>
+        <w:t>(</w:t>
+      </w:r>
+      <w:r>
+        <w:rPr>
+          <w:rFonts w:ascii="Consolas" w:eastAsia="Times New Roman" w:hAnsi="Consolas" w:cs="Consolas"/>
+          <w:color w:val="00008B"/>
+          <w:sz w:val="20"/>
+          <w:szCs w:val="20"/>
+          <w:bdr w:val="none" w:sz="0" w:space="0" w:color="auto" w:frame="1"/>
+          <w:shd w:val="clear" w:color="auto" w:fill="EEEEEE"/>
+          <w:lang w:val="en-US" w:eastAsia="nl-NL"/>
+        </w:rPr>
+        <w:t>new</w:t>
+      </w:r>
+      <w:r>
+        <w:rPr>
+          <w:rFonts w:ascii="Consolas" w:eastAsia="Times New Roman" w:hAnsi="Consolas" w:cs="Consolas"/>
+          <w:color w:val="000000"/>
+          <w:sz w:val="20"/>
+          <w:szCs w:val="20"/>
+          <w:bdr w:val="none" w:sz="0" w:space="0" w:color="auto" w:frame="1"/>
+          <w:shd w:val="clear" w:color="auto" w:fill="EEEEEE"/>
+          <w:lang w:val="en-US" w:eastAsia="nl-NL"/>
+        </w:rPr>
+        <w:t xml:space="preserve"> </w:t>
+      </w:r>
+      <w:r>
+        <w:rPr>
+          <w:rFonts w:ascii="Consolas" w:eastAsia="Times New Roman" w:hAnsi="Consolas" w:cs="Consolas"/>
+          <w:color w:val="2B91AF"/>
+          <w:sz w:val="20"/>
+          <w:szCs w:val="20"/>
+          <w:bdr w:val="none" w:sz="0" w:space="0" w:color="auto" w:frame="1"/>
+          <w:shd w:val="clear" w:color="auto" w:fill="EEEEEE"/>
+          <w:lang w:val="en-US" w:eastAsia="nl-NL"/>
+        </w:rPr>
+        <w:t>Runnable</w:t>
+      </w:r>
+      <w:r>
+        <w:rPr>
+          <w:rFonts w:ascii="Consolas" w:eastAsia="Times New Roman" w:hAnsi="Consolas" w:cs="Consolas"/>
+          <w:color w:val="000000"/>
+          <w:sz w:val="20"/>
+          <w:szCs w:val="20"/>
+          <w:bdr w:val="none" w:sz="0" w:space="0" w:color="auto" w:frame="1"/>
+          <w:shd w:val="clear" w:color="auto" w:fill="EEEEEE"/>
+          <w:lang w:val="en-US" w:eastAsia="nl-NL"/>
+        </w:rPr>
+        <w:t>() {</w:t>
+      </w:r>
+    </w:p>
+    <w:p>
+      <w:pPr>
+        <w:shd w:val="clear" w:color="auto" w:fill="EEEEEE"/>
+        <w:tabs>
+          <w:tab w:val="left" w:pos="916"/>
+          <w:tab w:val="left" w:pos="1832"/>
+          <w:tab w:val="left" w:pos="2748"/>
+          <w:tab w:val="left" w:pos="3664"/>
+          <w:tab w:val="left" w:pos="4580"/>
+          <w:tab w:val="left" w:pos="5496"/>
+          <w:tab w:val="left" w:pos="6412"/>
+          <w:tab w:val="left" w:pos="7328"/>
+          <w:tab w:val="left" w:pos="8244"/>
+          <w:tab w:val="left" w:pos="9160"/>
+          <w:tab w:val="left" w:pos="10076"/>
+          <w:tab w:val="left" w:pos="10992"/>
+          <w:tab w:val="left" w:pos="11908"/>
+          <w:tab w:val="left" w:pos="12824"/>
+          <w:tab w:val="left" w:pos="13740"/>
+          <w:tab w:val="left" w:pos="14656"/>
+        </w:tabs>
+        <w:spacing w:after="0" w:line="240" w:lineRule="auto"/>
+        <w:rPr>
+          <w:rFonts w:ascii="Consolas" w:eastAsia="Times New Roman" w:hAnsi="Consolas" w:cs="Consolas"/>
+          <w:color w:val="000000"/>
+          <w:sz w:val="20"/>
+          <w:szCs w:val="20"/>
+          <w:bdr w:val="none" w:sz="0" w:space="0" w:color="auto" w:frame="1"/>
+          <w:shd w:val="clear" w:color="auto" w:fill="EEEEEE"/>
+          <w:lang w:val="en-US" w:eastAsia="nl-NL"/>
+        </w:rPr>
+      </w:pPr>
+      <w:r>
+        <w:rPr>
+          <w:rFonts w:ascii="Consolas" w:eastAsia="Times New Roman" w:hAnsi="Consolas" w:cs="Consolas"/>
+          <w:color w:val="000000"/>
+          <w:sz w:val="20"/>
+          <w:szCs w:val="20"/>
+          <w:bdr w:val="none" w:sz="0" w:space="0" w:color="auto" w:frame="1"/>
+          <w:shd w:val="clear" w:color="auto" w:fill="EEEEEE"/>
+          <w:lang w:val="en-US" w:eastAsia="nl-NL"/>
+        </w:rPr>
+        <w:t xml:space="preserve">    </w:t>
+      </w:r>
+      <w:r>
+        <w:rPr>
+          <w:rFonts w:ascii="Consolas" w:eastAsia="Times New Roman" w:hAnsi="Consolas" w:cs="Consolas"/>
+          <w:color w:val="00008B"/>
+          <w:sz w:val="20"/>
+          <w:szCs w:val="20"/>
+          <w:bdr w:val="none" w:sz="0" w:space="0" w:color="auto" w:frame="1"/>
+          <w:shd w:val="clear" w:color="auto" w:fill="EEEEEE"/>
+          <w:lang w:val="en-US" w:eastAsia="nl-NL"/>
+        </w:rPr>
+        <w:t>public</w:t>
+      </w:r>
+      <w:r>
+        <w:rPr>
+          <w:rFonts w:ascii="Consolas" w:eastAsia="Times New Roman" w:hAnsi="Consolas" w:cs="Consolas"/>
+          <w:color w:val="000000"/>
+          <w:sz w:val="20"/>
+          <w:szCs w:val="20"/>
+          <w:bdr w:val="none" w:sz="0" w:space="0" w:color="auto" w:frame="1"/>
+          <w:shd w:val="clear" w:color="auto" w:fill="EEEEEE"/>
+          <w:lang w:val="en-US" w:eastAsia="nl-NL"/>
+        </w:rPr>
+        <w:t xml:space="preserve"> </w:t>
+      </w:r>
+      <w:r>
+        <w:rPr>
+          <w:rFonts w:ascii="Consolas" w:eastAsia="Times New Roman" w:hAnsi="Consolas" w:cs="Consolas"/>
+          <w:color w:val="00008B"/>
+          <w:sz w:val="20"/>
+          <w:szCs w:val="20"/>
+          <w:bdr w:val="none" w:sz="0" w:space="0" w:color="auto" w:frame="1"/>
+          <w:shd w:val="clear" w:color="auto" w:fill="EEEEEE"/>
+          <w:lang w:val="en-US" w:eastAsia="nl-NL"/>
+        </w:rPr>
+        <w:t>void</w:t>
+      </w:r>
+      <w:r>
+        <w:rPr>
+          <w:rFonts w:ascii="Consolas" w:eastAsia="Times New Roman" w:hAnsi="Consolas" w:cs="Consolas"/>
+          <w:color w:val="000000"/>
+          <w:sz w:val="20"/>
+          <w:szCs w:val="20"/>
+          <w:bdr w:val="none" w:sz="0" w:space="0" w:color="auto" w:frame="1"/>
+          <w:shd w:val="clear" w:color="auto" w:fill="EEEEEE"/>
+          <w:lang w:val="en-US" w:eastAsia="nl-NL"/>
+        </w:rPr>
+        <w:t xml:space="preserve"> run() {</w:t>
+      </w:r>
+    </w:p>
+    <w:p>
+      <w:pPr>
+        <w:shd w:val="clear" w:color="auto" w:fill="EEEEEE"/>
+        <w:tabs>
+          <w:tab w:val="left" w:pos="916"/>
+          <w:tab w:val="left" w:pos="1832"/>
+          <w:tab w:val="left" w:pos="2748"/>
+          <w:tab w:val="left" w:pos="3664"/>
+          <w:tab w:val="left" w:pos="4580"/>
+          <w:tab w:val="left" w:pos="5496"/>
+          <w:tab w:val="left" w:pos="6412"/>
+          <w:tab w:val="left" w:pos="7328"/>
+          <w:tab w:val="left" w:pos="8244"/>
+          <w:tab w:val="left" w:pos="9160"/>
+          <w:tab w:val="left" w:pos="10076"/>
+          <w:tab w:val="left" w:pos="10992"/>
+          <w:tab w:val="left" w:pos="11908"/>
+          <w:tab w:val="left" w:pos="12824"/>
+          <w:tab w:val="left" w:pos="13740"/>
+          <w:tab w:val="left" w:pos="14656"/>
+        </w:tabs>
+        <w:spacing w:after="0" w:line="240" w:lineRule="auto"/>
+        <w:rPr>
+          <w:rFonts w:ascii="Consolas" w:eastAsia="Times New Roman" w:hAnsi="Consolas" w:cs="Consolas"/>
+          <w:color w:val="000000"/>
+          <w:sz w:val="20"/>
+          <w:szCs w:val="20"/>
+          <w:bdr w:val="none" w:sz="0" w:space="0" w:color="auto" w:frame="1"/>
+          <w:shd w:val="clear" w:color="auto" w:fill="EEEEEE"/>
+          <w:lang w:val="en-US" w:eastAsia="nl-NL"/>
+        </w:rPr>
+      </w:pPr>
+      <w:r>
+        <w:rPr>
+          <w:rFonts w:ascii="Consolas" w:eastAsia="Times New Roman" w:hAnsi="Consolas" w:cs="Consolas"/>
+          <w:color w:val="000000"/>
+          <w:sz w:val="20"/>
+          <w:szCs w:val="20"/>
+          <w:bdr w:val="none" w:sz="0" w:space="0" w:color="auto" w:frame="1"/>
+          <w:shd w:val="clear" w:color="auto" w:fill="EEEEEE"/>
+          <w:lang w:val="en-US" w:eastAsia="nl-NL"/>
+        </w:rPr>
+        <w:t xml:space="preserve">        </w:t>
+      </w:r>
+      <w:proofErr w:type="spellStart"/>
+      <w:r>
+        <w:rPr>
+          <w:rFonts w:ascii="Consolas" w:eastAsia="Times New Roman" w:hAnsi="Consolas" w:cs="Consolas"/>
+          <w:color w:val="000000"/>
+          <w:sz w:val="20"/>
+          <w:szCs w:val="20"/>
+          <w:bdr w:val="none" w:sz="0" w:space="0" w:color="auto" w:frame="1"/>
+          <w:shd w:val="clear" w:color="auto" w:fill="EEEEEE"/>
+          <w:lang w:val="en-US" w:eastAsia="nl-NL"/>
+        </w:rPr>
+        <w:t>myLabel.setText</w:t>
+      </w:r>
+      <w:proofErr w:type="spellEnd"/>
+      <w:r>
+        <w:rPr>
+          <w:rFonts w:ascii="Consolas" w:eastAsia="Times New Roman" w:hAnsi="Consolas" w:cs="Consolas"/>
+          <w:color w:val="000000"/>
+          <w:sz w:val="20"/>
+          <w:szCs w:val="20"/>
+          <w:bdr w:val="none" w:sz="0" w:space="0" w:color="auto" w:frame="1"/>
+          <w:shd w:val="clear" w:color="auto" w:fill="EEEEEE"/>
+          <w:lang w:val="en-US" w:eastAsia="nl-NL"/>
+        </w:rPr>
+        <w:t>(</w:t>
+      </w:r>
+      <w:r>
+        <w:rPr>
+          <w:rFonts w:ascii="Consolas" w:eastAsia="Times New Roman" w:hAnsi="Consolas" w:cs="Consolas"/>
+          <w:color w:val="800000"/>
+          <w:sz w:val="20"/>
+          <w:szCs w:val="20"/>
+          <w:bdr w:val="none" w:sz="0" w:space="0" w:color="auto" w:frame="1"/>
+          <w:shd w:val="clear" w:color="auto" w:fill="EEEEEE"/>
+          <w:lang w:val="en-US" w:eastAsia="nl-NL"/>
+        </w:rPr>
+        <w:t>"my text"</w:t>
+      </w:r>
+      <w:r>
+        <w:rPr>
+          <w:rFonts w:ascii="Consolas" w:eastAsia="Times New Roman" w:hAnsi="Consolas" w:cs="Consolas"/>
+          <w:color w:val="000000"/>
+          <w:sz w:val="20"/>
+          <w:szCs w:val="20"/>
+          <w:bdr w:val="none" w:sz="0" w:space="0" w:color="auto" w:frame="1"/>
+          <w:shd w:val="clear" w:color="auto" w:fill="EEEEEE"/>
+          <w:lang w:val="en-US" w:eastAsia="nl-NL"/>
+        </w:rPr>
+        <w:t>);</w:t>
+      </w:r>
+    </w:p>
+    <w:p>
+      <w:pPr>
+        <w:shd w:val="clear" w:color="auto" w:fill="EEEEEE"/>
+        <w:tabs>
+          <w:tab w:val="left" w:pos="916"/>
+          <w:tab w:val="left" w:pos="1832"/>
+          <w:tab w:val="left" w:pos="2748"/>
+          <w:tab w:val="left" w:pos="3664"/>
+          <w:tab w:val="left" w:pos="4580"/>
+          <w:tab w:val="left" w:pos="5496"/>
+          <w:tab w:val="left" w:pos="6412"/>
+          <w:tab w:val="left" w:pos="7328"/>
+          <w:tab w:val="left" w:pos="8244"/>
+          <w:tab w:val="left" w:pos="9160"/>
+          <w:tab w:val="left" w:pos="10076"/>
+          <w:tab w:val="left" w:pos="10992"/>
+          <w:tab w:val="left" w:pos="11908"/>
+          <w:tab w:val="left" w:pos="12824"/>
+          <w:tab w:val="left" w:pos="13740"/>
+          <w:tab w:val="left" w:pos="14656"/>
+        </w:tabs>
+        <w:spacing w:after="0" w:line="240" w:lineRule="auto"/>
+        <w:rPr>
+          <w:rFonts w:ascii="Consolas" w:eastAsia="Times New Roman" w:hAnsi="Consolas" w:cs="Consolas"/>
+          <w:color w:val="000000"/>
+          <w:sz w:val="20"/>
+          <w:szCs w:val="20"/>
+          <w:bdr w:val="none" w:sz="0" w:space="0" w:color="auto" w:frame="1"/>
+          <w:shd w:val="clear" w:color="auto" w:fill="EEEEEE"/>
+          <w:lang w:eastAsia="nl-NL"/>
+        </w:rPr>
+      </w:pPr>
+      <w:r>
+        <w:rPr>
+          <w:rFonts w:ascii="Consolas" w:eastAsia="Times New Roman" w:hAnsi="Consolas" w:cs="Consolas"/>
+          <w:color w:val="000000"/>
+          <w:sz w:val="20"/>
+          <w:szCs w:val="20"/>
+          <w:bdr w:val="none" w:sz="0" w:space="0" w:color="auto" w:frame="1"/>
+          <w:shd w:val="clear" w:color="auto" w:fill="EEEEEE"/>
+          <w:lang w:val="en-US" w:eastAsia="nl-NL"/>
+        </w:rPr>
+        <w:t xml:space="preserve">    </w:t>
+      </w:r>
+      <w:r>
+        <w:rPr>
+          <w:rFonts w:ascii="Consolas" w:eastAsia="Times New Roman" w:hAnsi="Consolas" w:cs="Consolas"/>
+          <w:color w:val="000000"/>
+          <w:sz w:val="20"/>
+          <w:szCs w:val="20"/>
+          <w:bdr w:val="none" w:sz="0" w:space="0" w:color="auto" w:frame="1"/>
+          <w:shd w:val="clear" w:color="auto" w:fill="EEEEEE"/>
+          <w:lang w:eastAsia="nl-NL"/>
+        </w:rPr>
+        <w:t>}</w:t>
+      </w:r>
+    </w:p>
+    <w:p>
+      <w:pPr>
+        <w:shd w:val="clear" w:color="auto" w:fill="EEEEEE"/>
+        <w:tabs>
+          <w:tab w:val="left" w:pos="916"/>
+          <w:tab w:val="left" w:pos="1832"/>
+          <w:tab w:val="left" w:pos="2748"/>
+          <w:tab w:val="left" w:pos="3664"/>
+          <w:tab w:val="left" w:pos="4580"/>
+          <w:tab w:val="left" w:pos="5496"/>
+          <w:tab w:val="left" w:pos="6412"/>
+          <w:tab w:val="left" w:pos="7328"/>
+          <w:tab w:val="left" w:pos="8244"/>
+          <w:tab w:val="left" w:pos="9160"/>
+          <w:tab w:val="left" w:pos="10076"/>
+          <w:tab w:val="left" w:pos="10992"/>
+          <w:tab w:val="left" w:pos="11908"/>
+          <w:tab w:val="left" w:pos="12824"/>
+          <w:tab w:val="left" w:pos="13740"/>
+          <w:tab w:val="left" w:pos="14656"/>
+        </w:tabs>
+        <w:spacing w:after="75" w:line="240" w:lineRule="auto"/>
+        <w:rPr>
+          <w:rFonts w:ascii="Consolas" w:eastAsia="Times New Roman" w:hAnsi="Consolas" w:cs="Consolas"/>
+          <w:color w:val="393318"/>
+          <w:sz w:val="20"/>
+          <w:szCs w:val="20"/>
+          <w:lang w:eastAsia="nl-NL"/>
+        </w:rPr>
+      </w:pPr>
+      <w:r>
+        <w:rPr>
+          <w:rFonts w:ascii="Consolas" w:eastAsia="Times New Roman" w:hAnsi="Consolas" w:cs="Consolas"/>
+          <w:color w:val="000000"/>
+          <w:sz w:val="20"/>
+          <w:szCs w:val="20"/>
+          <w:bdr w:val="none" w:sz="0" w:space="0" w:color="auto" w:frame="1"/>
+          <w:shd w:val="clear" w:color="auto" w:fill="EEEEEE"/>
+          <w:lang w:eastAsia="nl-NL"/>
+        </w:rPr>
+        <w:t>};</w:t>
+      </w:r>
+    </w:p>
+    <w:p>
+      <w:pPr>
+        <w:rPr>
+          <w:rStyle w:val="Kop1Char"/>
+          <w:i/>
           <w:color w:val="ED7D31" w:themeColor="accent2"/>
         </w:rPr>
       </w:pPr>
       <w:r>
         <w:rPr>
-          <w:rStyle w:val="Heading1Char"/>
+          <w:rStyle w:val="Kop1Char"/>
+          <w:i/>
           <w:color w:val="ED7D31" w:themeColor="accent2"/>
         </w:rPr>
         <w:br w:type="page"/>
@@ -2539,13 +4643,13 @@
       <w:pPr>
         <w:jc w:val="both"/>
         <w:rPr>
-          <w:rStyle w:val="Heading1Char"/>
+          <w:rStyle w:val="Kop1Char"/>
           <w:color w:val="ED7D31" w:themeColor="accent2"/>
         </w:rPr>
       </w:pPr>
       <w:r>
         <w:rPr>
-          <w:rStyle w:val="Heading1Char"/>
+          <w:rStyle w:val="Kop1Char"/>
           <w:color w:val="ED7D31" w:themeColor="accent2"/>
         </w:rPr>
         <w:lastRenderedPageBreak/>
@@ -2555,13 +4659,13 @@
     <w:p>
       <w:pPr>
         <w:rPr>
-          <w:rStyle w:val="Heading1Char"/>
+          <w:rStyle w:val="Kop1Char"/>
           <w:color w:val="ED7D31" w:themeColor="accent2"/>
         </w:rPr>
       </w:pPr>
       <w:r>
         <w:rPr>
-          <w:rStyle w:val="Heading1Char"/>
+          <w:rStyle w:val="Kop1Char"/>
           <w:color w:val="ED7D31" w:themeColor="accent2"/>
         </w:rPr>
         <w:br w:type="page"/>
@@ -2571,13 +4675,13 @@
       <w:pPr>
         <w:jc w:val="both"/>
         <w:rPr>
-          <w:rStyle w:val="Heading1Char"/>
+          <w:rStyle w:val="Kop1Char"/>
           <w:color w:val="ED7D31" w:themeColor="accent2"/>
         </w:rPr>
       </w:pPr>
       <w:r>
         <w:rPr>
-          <w:rStyle w:val="Heading1Char"/>
+          <w:rStyle w:val="Kop1Char"/>
           <w:color w:val="ED7D31" w:themeColor="accent2"/>
         </w:rPr>
         <w:lastRenderedPageBreak/>
@@ -2588,7 +4692,7 @@
       <w:pPr>
         <w:jc w:val="both"/>
         <w:rPr>
-          <w:rStyle w:val="Heading1Char"/>
+          <w:rStyle w:val="Kop1Char"/>
           <w:color w:val="ED7D31" w:themeColor="accent2"/>
         </w:rPr>
       </w:pPr>
@@ -2597,7 +4701,7 @@
       <w:pPr>
         <w:jc w:val="both"/>
         <w:rPr>
-          <w:rStyle w:val="Heading1Char"/>
+          <w:rStyle w:val="Kop1Char"/>
           <w:color w:val="ED7D31" w:themeColor="accent2"/>
         </w:rPr>
       </w:pPr>
@@ -2605,13 +4709,13 @@
     <w:p>
       <w:pPr>
         <w:rPr>
-          <w:rStyle w:val="Heading1Char"/>
+          <w:rStyle w:val="Kop1Char"/>
           <w:color w:val="ED7D31" w:themeColor="accent2"/>
         </w:rPr>
       </w:pPr>
       <w:r>
         <w:rPr>
-          <w:rStyle w:val="Heading1Char"/>
+          <w:rStyle w:val="Kop1Char"/>
           <w:color w:val="ED7D31" w:themeColor="accent2"/>
         </w:rPr>
         <w:br w:type="page"/>
@@ -2621,30 +4725,30 @@
       <w:pPr>
         <w:jc w:val="both"/>
         <w:rPr>
-          <w:rStyle w:val="Heading1Char"/>
+          <w:rStyle w:val="Kop1Char"/>
           <w:color w:val="ED7D31" w:themeColor="accent2"/>
         </w:rPr>
       </w:pPr>
       <w:r>
         <w:rPr>
-          <w:rStyle w:val="Heading1Char"/>
+          <w:rStyle w:val="Kop1Char"/>
           <w:color w:val="ED7D31" w:themeColor="accent2"/>
         </w:rPr>
         <w:lastRenderedPageBreak/>
         <w:t>Conclusie</w:t>
       </w:r>
-      <w:bookmarkEnd w:id="4"/>
-    </w:p>
-    <w:p>
-      <w:pPr>
-        <w:rPr>
-          <w:rStyle w:val="Heading1Char"/>
+      <w:bookmarkEnd w:id="3"/>
+    </w:p>
+    <w:p>
+      <w:pPr>
+        <w:rPr>
+          <w:rStyle w:val="Kop1Char"/>
           <w:color w:val="ED7D31" w:themeColor="accent2"/>
         </w:rPr>
       </w:pPr>
       <w:r>
         <w:rPr>
-          <w:rStyle w:val="Heading1Char"/>
+          <w:rStyle w:val="Kop1Char"/>
           <w:color w:val="ED7D31" w:themeColor="accent2"/>
         </w:rPr>
         <w:br w:type="page"/>
@@ -2654,14 +4758,14 @@
       <w:pPr>
         <w:jc w:val="both"/>
         <w:rPr>
-          <w:rStyle w:val="Heading1Char"/>
+          <w:rStyle w:val="Kop1Char"/>
           <w:color w:val="ED7D31" w:themeColor="accent2"/>
         </w:rPr>
       </w:pPr>
       <w:bookmarkStart w:id="5" w:name="_Toc409877491"/>
       <w:r>
         <w:rPr>
-          <w:rStyle w:val="Heading1Char"/>
+          <w:rStyle w:val="Kop1Char"/>
           <w:color w:val="ED7D31" w:themeColor="accent2"/>
         </w:rPr>
         <w:lastRenderedPageBreak/>
@@ -2672,13 +4776,13 @@
     <w:p>
       <w:pPr>
         <w:rPr>
-          <w:rStyle w:val="Heading1Char"/>
+          <w:rStyle w:val="Kop1Char"/>
           <w:color w:val="ED7D31" w:themeColor="accent2"/>
         </w:rPr>
       </w:pPr>
       <w:r>
         <w:rPr>
-          <w:rStyle w:val="Heading1Char"/>
+          <w:rStyle w:val="Kop1Char"/>
           <w:color w:val="ED7D31" w:themeColor="accent2"/>
         </w:rPr>
         <w:br w:type="page"/>
@@ -2688,14 +4792,14 @@
       <w:pPr>
         <w:jc w:val="both"/>
         <w:rPr>
-          <w:rStyle w:val="Heading1Char"/>
+          <w:rStyle w:val="Kop1Char"/>
           <w:color w:val="ED7D31" w:themeColor="accent2"/>
         </w:rPr>
       </w:pPr>
       <w:bookmarkStart w:id="6" w:name="_Toc409877492"/>
       <w:r>
         <w:rPr>
-          <w:rStyle w:val="Heading1Char"/>
+          <w:rStyle w:val="Kop1Char"/>
           <w:color w:val="ED7D31" w:themeColor="accent2"/>
         </w:rPr>
         <w:lastRenderedPageBreak/>
@@ -2706,13 +4810,13 @@
     <w:p>
       <w:pPr>
         <w:rPr>
-          <w:rStyle w:val="Heading1Char"/>
+          <w:rStyle w:val="Kop1Char"/>
           <w:color w:val="ED7D31" w:themeColor="accent2"/>
         </w:rPr>
       </w:pPr>
       <w:r>
         <w:rPr>
-          <w:rStyle w:val="Heading1Char"/>
+          <w:rStyle w:val="Kop1Char"/>
           <w:color w:val="ED7D31" w:themeColor="accent2"/>
         </w:rPr>
         <w:br w:type="page"/>
@@ -2722,14 +4826,14 @@
       <w:pPr>
         <w:jc w:val="both"/>
         <w:rPr>
-          <w:rStyle w:val="Heading1Char"/>
+          <w:rStyle w:val="Kop1Char"/>
           <w:color w:val="ED7D31" w:themeColor="accent2"/>
         </w:rPr>
       </w:pPr>
       <w:bookmarkStart w:id="7" w:name="_Toc409877493"/>
       <w:r>
         <w:rPr>
-          <w:rStyle w:val="Heading1Char"/>
+          <w:rStyle w:val="Kop1Char"/>
           <w:color w:val="ED7D31" w:themeColor="accent2"/>
         </w:rPr>
         <w:lastRenderedPageBreak/>
@@ -2740,13 +4844,13 @@
     <w:p>
       <w:pPr>
         <w:rPr>
-          <w:rStyle w:val="Heading1Char"/>
+          <w:rStyle w:val="Kop1Char"/>
           <w:color w:val="ED7D31" w:themeColor="accent2"/>
         </w:rPr>
       </w:pPr>
       <w:r>
         <w:rPr>
-          <w:rStyle w:val="Heading1Char"/>
+          <w:rStyle w:val="Kop1Char"/>
           <w:color w:val="ED7D31" w:themeColor="accent2"/>
         </w:rPr>
         <w:br w:type="page"/>
@@ -2756,14 +4860,14 @@
       <w:pPr>
         <w:jc w:val="both"/>
         <w:rPr>
-          <w:rStyle w:val="Heading1Char"/>
+          <w:rStyle w:val="Kop1Char"/>
           <w:color w:val="ED7D31" w:themeColor="accent2"/>
         </w:rPr>
       </w:pPr>
       <w:bookmarkStart w:id="8" w:name="_Toc409877494"/>
       <w:r>
         <w:rPr>
-          <w:rStyle w:val="Heading1Char"/>
+          <w:rStyle w:val="Kop1Char"/>
           <w:color w:val="ED7D31" w:themeColor="accent2"/>
         </w:rPr>
         <w:lastRenderedPageBreak/>
@@ -2774,13 +4878,13 @@
     <w:p>
       <w:pPr>
         <w:rPr>
-          <w:rStyle w:val="Heading1Char"/>
+          <w:rStyle w:val="Kop1Char"/>
           <w:color w:val="ED7D31" w:themeColor="accent2"/>
         </w:rPr>
       </w:pPr>
       <w:r>
         <w:rPr>
-          <w:rStyle w:val="Heading1Char"/>
+          <w:rStyle w:val="Kop1Char"/>
           <w:color w:val="ED7D31" w:themeColor="accent2"/>
         </w:rPr>
         <w:br w:type="page"/>
@@ -2790,14 +4894,14 @@
       <w:pPr>
         <w:jc w:val="both"/>
         <w:rPr>
-          <w:rStyle w:val="Heading1Char"/>
+          <w:rStyle w:val="Kop1Char"/>
           <w:color w:val="ED7D31" w:themeColor="accent2"/>
         </w:rPr>
       </w:pPr>
       <w:bookmarkStart w:id="9" w:name="_Toc409877495"/>
       <w:r>
         <w:rPr>
-          <w:rStyle w:val="Heading1Char"/>
+          <w:rStyle w:val="Kop1Char"/>
           <w:color w:val="ED7D31" w:themeColor="accent2"/>
         </w:rPr>
         <w:lastRenderedPageBreak/>
@@ -2808,13 +4912,13 @@
     <w:p>
       <w:pPr>
         <w:rPr>
-          <w:rStyle w:val="Heading1Char"/>
+          <w:rStyle w:val="Kop1Char"/>
           <w:color w:val="ED7D31" w:themeColor="accent2"/>
         </w:rPr>
       </w:pPr>
       <w:r>
         <w:rPr>
-          <w:rStyle w:val="Heading1Char"/>
+          <w:rStyle w:val="Kop1Char"/>
           <w:color w:val="ED7D31" w:themeColor="accent2"/>
         </w:rPr>
         <w:br w:type="page"/>
@@ -2827,7 +4931,7 @@
       <w:bookmarkStart w:id="10" w:name="_Toc409877496"/>
       <w:r>
         <w:rPr>
-          <w:rStyle w:val="Heading1Char"/>
+          <w:rStyle w:val="Kop1Char"/>
           <w:color w:val="ED7D31" w:themeColor="accent2"/>
         </w:rPr>
         <w:lastRenderedPageBreak/>
@@ -2876,7 +4980,7 @@
       </w:pPr>
     </w:p>
     <w:sectPr>
-      <w:footerReference w:type="default" r:id="rId11"/>
+      <w:footerReference w:type="default" r:id="rId12"/>
       <w:pgSz w:w="11906" w:h="16838"/>
       <w:pgMar w:top="1417" w:right="1417" w:bottom="1417" w:left="1417" w:header="708" w:footer="708" w:gutter="0"/>
       <w:pgNumType w:start="0"/>
@@ -2889,7 +4993,7 @@
 </file>
 
 <file path=word/endnotes.xml><?xml version="1.0" encoding="utf-8"?>
-<w:endnotes xmlns:wpc="http://schemas.microsoft.com/office/word/2010/wordprocessingCanvas" xmlns:mc="http://schemas.openxmlformats.org/markup-compatibility/2006" xmlns:o="urn:schemas-microsoft-com:office:office" xmlns:r="http://schemas.openxmlformats.org/officeDocument/2006/relationships" xmlns:m="http://schemas.openxmlformats.org/officeDocument/2006/math" xmlns:v="urn:schemas-microsoft-com:vml" xmlns:wp14="http://schemas.microsoft.com/office/word/2010/wordprocessingDrawing" xmlns:wp="http://schemas.openxmlformats.org/drawingml/2006/wordprocessingDrawing" xmlns:w10="urn:schemas-microsoft-com:office:word" xmlns:w="http://schemas.openxmlformats.org/wordprocessingml/2006/main" xmlns:w14="http://schemas.microsoft.com/office/word/2010/wordml" xmlns:w15="http://schemas.microsoft.com/office/word/2012/wordml" xmlns:wpg="http://schemas.microsoft.com/office/word/2010/wordprocessingGroup" xmlns:wpi="http://schemas.microsoft.com/office/word/2010/wordprocessingInk" xmlns:wne="http://schemas.microsoft.com/office/word/2006/wordml" xmlns:wps="http://schemas.microsoft.com/office/word/2010/wordprocessingShape" mc:Ignorable="w14 w15 wp14">
+<w:endnotes xmlns:wpc="http://schemas.microsoft.com/office/word/2010/wordprocessingCanvas" xmlns:mc="http://schemas.openxmlformats.org/markup-compatibility/2006" xmlns:o="urn:schemas-microsoft-com:office:office" xmlns:r="http://schemas.openxmlformats.org/officeDocument/2006/relationships" xmlns:m="http://schemas.openxmlformats.org/officeDocument/2006/math" xmlns:v="urn:schemas-microsoft-com:vml" xmlns:wp14="http://schemas.microsoft.com/office/word/2010/wordprocessingDrawing" xmlns:wp="http://schemas.openxmlformats.org/drawingml/2006/wordprocessingDrawing" xmlns:w10="urn:schemas-microsoft-com:office:word" xmlns:w="http://schemas.openxmlformats.org/wordprocessingml/2006/main" xmlns:w14="http://schemas.microsoft.com/office/word/2010/wordml" xmlns:wpg="http://schemas.microsoft.com/office/word/2010/wordprocessingGroup" xmlns:wpi="http://schemas.microsoft.com/office/word/2010/wordprocessingInk" xmlns:wne="http://schemas.microsoft.com/office/word/2006/wordml" xmlns:wps="http://schemas.microsoft.com/office/word/2010/wordprocessingShape" mc:Ignorable="w14 wp14">
   <w:endnote w:type="separator" w:id="-1">
     <w:p>
       <w:pPr>
@@ -2914,7 +5018,7 @@
 </file>
 
 <file path=word/footer1.xml><?xml version="1.0" encoding="utf-8"?>
-<w:ftr xmlns:wpc="http://schemas.microsoft.com/office/word/2010/wordprocessingCanvas" xmlns:mc="http://schemas.openxmlformats.org/markup-compatibility/2006" xmlns:o="urn:schemas-microsoft-com:office:office" xmlns:r="http://schemas.openxmlformats.org/officeDocument/2006/relationships" xmlns:m="http://schemas.openxmlformats.org/officeDocument/2006/math" xmlns:v="urn:schemas-microsoft-com:vml" xmlns:wp14="http://schemas.microsoft.com/office/word/2010/wordprocessingDrawing" xmlns:wp="http://schemas.openxmlformats.org/drawingml/2006/wordprocessingDrawing" xmlns:w10="urn:schemas-microsoft-com:office:word" xmlns:w="http://schemas.openxmlformats.org/wordprocessingml/2006/main" xmlns:w14="http://schemas.microsoft.com/office/word/2010/wordml" xmlns:w15="http://schemas.microsoft.com/office/word/2012/wordml" xmlns:wpg="http://schemas.microsoft.com/office/word/2010/wordprocessingGroup" xmlns:wpi="http://schemas.microsoft.com/office/word/2010/wordprocessingInk" xmlns:wne="http://schemas.microsoft.com/office/word/2006/wordml" xmlns:wps="http://schemas.microsoft.com/office/word/2010/wordprocessingShape" mc:Ignorable="w14 w15 wp14">
+<w:ftr xmlns:wpc="http://schemas.microsoft.com/office/word/2010/wordprocessingCanvas" xmlns:mc="http://schemas.openxmlformats.org/markup-compatibility/2006" xmlns:o="urn:schemas-microsoft-com:office:office" xmlns:r="http://schemas.openxmlformats.org/officeDocument/2006/relationships" xmlns:m="http://schemas.openxmlformats.org/officeDocument/2006/math" xmlns:v="urn:schemas-microsoft-com:vml" xmlns:wp14="http://schemas.microsoft.com/office/word/2010/wordprocessingDrawing" xmlns:wp="http://schemas.openxmlformats.org/drawingml/2006/wordprocessingDrawing" xmlns:w10="urn:schemas-microsoft-com:office:word" xmlns:w="http://schemas.openxmlformats.org/wordprocessingml/2006/main" xmlns:w14="http://schemas.microsoft.com/office/word/2010/wordml" xmlns:wpg="http://schemas.microsoft.com/office/word/2010/wordprocessingGroup" xmlns:wpi="http://schemas.microsoft.com/office/word/2010/wordprocessingInk" xmlns:wne="http://schemas.microsoft.com/office/word/2006/wordml" xmlns:wps="http://schemas.microsoft.com/office/word/2010/wordprocessingShape" mc:Ignorable="w14 wp14">
   <w:sdt>
     <w:sdtPr>
       <w:id w:val="2001455386"/>
@@ -2927,7 +5031,7 @@
     <w:sdtContent>
       <w:p>
         <w:pPr>
-          <w:pStyle w:val="Footer"/>
+          <w:pStyle w:val="Voettekst"/>
           <w:jc w:val="right"/>
         </w:pPr>
         <w:r>
@@ -2943,7 +5047,7 @@
           <w:rPr>
             <w:noProof/>
           </w:rPr>
-          <w:t>3</w:t>
+          <w:t>10</w:t>
         </w:r>
         <w:r>
           <w:fldChar w:fldCharType="end"/>
@@ -2953,14 +5057,14 @@
   </w:sdt>
   <w:p>
     <w:pPr>
-      <w:pStyle w:val="Footer"/>
+      <w:pStyle w:val="Voettekst"/>
     </w:pPr>
   </w:p>
 </w:ftr>
 </file>
 
 <file path=word/footnotes.xml><?xml version="1.0" encoding="utf-8"?>
-<w:footnotes xmlns:wpc="http://schemas.microsoft.com/office/word/2010/wordprocessingCanvas" xmlns:mc="http://schemas.openxmlformats.org/markup-compatibility/2006" xmlns:o="urn:schemas-microsoft-com:office:office" xmlns:r="http://schemas.openxmlformats.org/officeDocument/2006/relationships" xmlns:m="http://schemas.openxmlformats.org/officeDocument/2006/math" xmlns:v="urn:schemas-microsoft-com:vml" xmlns:wp14="http://schemas.microsoft.com/office/word/2010/wordprocessingDrawing" xmlns:wp="http://schemas.openxmlformats.org/drawingml/2006/wordprocessingDrawing" xmlns:w10="urn:schemas-microsoft-com:office:word" xmlns:w="http://schemas.openxmlformats.org/wordprocessingml/2006/main" xmlns:w14="http://schemas.microsoft.com/office/word/2010/wordml" xmlns:w15="http://schemas.microsoft.com/office/word/2012/wordml" xmlns:wpg="http://schemas.microsoft.com/office/word/2010/wordprocessingGroup" xmlns:wpi="http://schemas.microsoft.com/office/word/2010/wordprocessingInk" xmlns:wne="http://schemas.microsoft.com/office/word/2006/wordml" xmlns:wps="http://schemas.microsoft.com/office/word/2010/wordprocessingShape" mc:Ignorable="w14 w15 wp14">
+<w:footnotes xmlns:wpc="http://schemas.microsoft.com/office/word/2010/wordprocessingCanvas" xmlns:mc="http://schemas.openxmlformats.org/markup-compatibility/2006" xmlns:o="urn:schemas-microsoft-com:office:office" xmlns:r="http://schemas.openxmlformats.org/officeDocument/2006/relationships" xmlns:m="http://schemas.openxmlformats.org/officeDocument/2006/math" xmlns:v="urn:schemas-microsoft-com:vml" xmlns:wp14="http://schemas.microsoft.com/office/word/2010/wordprocessingDrawing" xmlns:wp="http://schemas.openxmlformats.org/drawingml/2006/wordprocessingDrawing" xmlns:w10="urn:schemas-microsoft-com:office:word" xmlns:w="http://schemas.openxmlformats.org/wordprocessingml/2006/main" xmlns:w14="http://schemas.microsoft.com/office/word/2010/wordml" xmlns:wpg="http://schemas.microsoft.com/office/word/2010/wordprocessingGroup" xmlns:wpi="http://schemas.microsoft.com/office/word/2010/wordprocessingInk" xmlns:wne="http://schemas.microsoft.com/office/word/2006/wordml" xmlns:wps="http://schemas.microsoft.com/office/word/2010/wordprocessingShape" mc:Ignorable="w14 wp14">
   <w:footnote w:type="separator" w:id="-1">
     <w:p>
       <w:pPr>
@@ -2985,8 +5089,98 @@
 </file>
 
 <file path=word/numbering.xml><?xml version="1.0" encoding="utf-8"?>
-<w:numbering xmlns:wpc="http://schemas.microsoft.com/office/word/2010/wordprocessingCanvas" xmlns:mc="http://schemas.openxmlformats.org/markup-compatibility/2006" xmlns:o="urn:schemas-microsoft-com:office:office" xmlns:r="http://schemas.openxmlformats.org/officeDocument/2006/relationships" xmlns:m="http://schemas.openxmlformats.org/officeDocument/2006/math" xmlns:v="urn:schemas-microsoft-com:vml" xmlns:wp14="http://schemas.microsoft.com/office/word/2010/wordprocessingDrawing" xmlns:wp="http://schemas.openxmlformats.org/drawingml/2006/wordprocessingDrawing" xmlns:w10="urn:schemas-microsoft-com:office:word" xmlns:w="http://schemas.openxmlformats.org/wordprocessingml/2006/main" xmlns:w14="http://schemas.microsoft.com/office/word/2010/wordml" xmlns:w15="http://schemas.microsoft.com/office/word/2012/wordml" xmlns:wpg="http://schemas.microsoft.com/office/word/2010/wordprocessingGroup" xmlns:wpi="http://schemas.microsoft.com/office/word/2010/wordprocessingInk" xmlns:wne="http://schemas.microsoft.com/office/word/2006/wordml" xmlns:wps="http://schemas.microsoft.com/office/word/2010/wordprocessingShape" mc:Ignorable="w14 w15 wp14">
+<w:numbering xmlns:wpc="http://schemas.microsoft.com/office/word/2010/wordprocessingCanvas" xmlns:mc="http://schemas.openxmlformats.org/markup-compatibility/2006" xmlns:o="urn:schemas-microsoft-com:office:office" xmlns:r="http://schemas.openxmlformats.org/officeDocument/2006/relationships" xmlns:m="http://schemas.openxmlformats.org/officeDocument/2006/math" xmlns:v="urn:schemas-microsoft-com:vml" xmlns:wp14="http://schemas.microsoft.com/office/word/2010/wordprocessingDrawing" xmlns:wp="http://schemas.openxmlformats.org/drawingml/2006/wordprocessingDrawing" xmlns:w10="urn:schemas-microsoft-com:office:word" xmlns:w="http://schemas.openxmlformats.org/wordprocessingml/2006/main" xmlns:w14="http://schemas.microsoft.com/office/word/2010/wordml" xmlns:wpg="http://schemas.microsoft.com/office/word/2010/wordprocessingGroup" xmlns:wpi="http://schemas.microsoft.com/office/word/2010/wordprocessingInk" xmlns:wne="http://schemas.microsoft.com/office/word/2006/wordml" xmlns:wps="http://schemas.microsoft.com/office/word/2010/wordprocessingShape" mc:Ignorable="w14 wp14">
   <w:abstractNum w:abstractNumId="0">
+    <w:nsid w:val="1E695A64"/>
+    <w:multiLevelType w:val="hybridMultilevel"/>
+    <w:tmpl w:val="528A0A38"/>
+    <w:lvl w:ilvl="0" w:tplc="0413000F">
+      <w:start w:val="1"/>
+      <w:numFmt w:val="decimal"/>
+      <w:lvlText w:val="%1."/>
+      <w:lvlJc w:val="left"/>
+      <w:pPr>
+        <w:ind w:left="720" w:hanging="360"/>
+      </w:pPr>
+      <w:rPr>
+        <w:rFonts w:hint="default"/>
+        <w:b w:val="0"/>
+      </w:rPr>
+    </w:lvl>
+    <w:lvl w:ilvl="1" w:tplc="04130019" w:tentative="1">
+      <w:start w:val="1"/>
+      <w:numFmt w:val="lowerLetter"/>
+      <w:lvlText w:val="%2."/>
+      <w:lvlJc w:val="left"/>
+      <w:pPr>
+        <w:ind w:left="1440" w:hanging="360"/>
+      </w:pPr>
+    </w:lvl>
+    <w:lvl w:ilvl="2" w:tplc="0413001B" w:tentative="1">
+      <w:start w:val="1"/>
+      <w:numFmt w:val="lowerRoman"/>
+      <w:lvlText w:val="%3."/>
+      <w:lvlJc w:val="right"/>
+      <w:pPr>
+        <w:ind w:left="2160" w:hanging="180"/>
+      </w:pPr>
+    </w:lvl>
+    <w:lvl w:ilvl="3" w:tplc="0413000F" w:tentative="1">
+      <w:start w:val="1"/>
+      <w:numFmt w:val="decimal"/>
+      <w:lvlText w:val="%4."/>
+      <w:lvlJc w:val="left"/>
+      <w:pPr>
+        <w:ind w:left="2880" w:hanging="360"/>
+      </w:pPr>
+    </w:lvl>
+    <w:lvl w:ilvl="4" w:tplc="04130019" w:tentative="1">
+      <w:start w:val="1"/>
+      <w:numFmt w:val="lowerLetter"/>
+      <w:lvlText w:val="%5."/>
+      <w:lvlJc w:val="left"/>
+      <w:pPr>
+        <w:ind w:left="3600" w:hanging="360"/>
+      </w:pPr>
+    </w:lvl>
+    <w:lvl w:ilvl="5" w:tplc="0413001B" w:tentative="1">
+      <w:start w:val="1"/>
+      <w:numFmt w:val="lowerRoman"/>
+      <w:lvlText w:val="%6."/>
+      <w:lvlJc w:val="right"/>
+      <w:pPr>
+        <w:ind w:left="4320" w:hanging="180"/>
+      </w:pPr>
+    </w:lvl>
+    <w:lvl w:ilvl="6" w:tplc="0413000F" w:tentative="1">
+      <w:start w:val="1"/>
+      <w:numFmt w:val="decimal"/>
+      <w:lvlText w:val="%7."/>
+      <w:lvlJc w:val="left"/>
+      <w:pPr>
+        <w:ind w:left="5040" w:hanging="360"/>
+      </w:pPr>
+    </w:lvl>
+    <w:lvl w:ilvl="7" w:tplc="04130019" w:tentative="1">
+      <w:start w:val="1"/>
+      <w:numFmt w:val="lowerLetter"/>
+      <w:lvlText w:val="%8."/>
+      <w:lvlJc w:val="left"/>
+      <w:pPr>
+        <w:ind w:left="5760" w:hanging="360"/>
+      </w:pPr>
+    </w:lvl>
+    <w:lvl w:ilvl="8" w:tplc="0413001B" w:tentative="1">
+      <w:start w:val="1"/>
+      <w:numFmt w:val="lowerRoman"/>
+      <w:lvlText w:val="%9."/>
+      <w:lvlJc w:val="right"/>
+      <w:pPr>
+        <w:ind w:left="6480" w:hanging="180"/>
+      </w:pPr>
+    </w:lvl>
+  </w:abstractNum>
+  <w:abstractNum w:abstractNumId="1">
     <w:nsid w:val="1F3D20A1"/>
     <w:multiLevelType w:val="hybridMultilevel"/>
     <w:tmpl w:val="F3CEE5BA"/>
@@ -3099,7 +5293,7 @@
       </w:rPr>
     </w:lvl>
   </w:abstractNum>
-  <w:abstractNum w:abstractNumId="1">
+  <w:abstractNum w:abstractNumId="2">
     <w:nsid w:val="290269E4"/>
     <w:multiLevelType w:val="hybridMultilevel"/>
     <w:tmpl w:val="1A0EC97E"/>
@@ -3212,7 +5406,7 @@
       </w:rPr>
     </w:lvl>
   </w:abstractNum>
-  <w:abstractNum w:abstractNumId="2">
+  <w:abstractNum w:abstractNumId="3">
     <w:nsid w:val="52E31E94"/>
     <w:multiLevelType w:val="hybridMultilevel"/>
     <w:tmpl w:val="BA90BA88"/>
@@ -3326,19 +5520,22 @@
     </w:lvl>
   </w:abstractNum>
   <w:num w:numId="1">
+    <w:abstractNumId w:val="2"/>
+  </w:num>
+  <w:num w:numId="2">
     <w:abstractNumId w:val="1"/>
   </w:num>
-  <w:num w:numId="2">
+  <w:num w:numId="3">
+    <w:abstractNumId w:val="3"/>
+  </w:num>
+  <w:num w:numId="4">
     <w:abstractNumId w:val="0"/>
-  </w:num>
-  <w:num w:numId="3">
-    <w:abstractNumId w:val="2"/>
   </w:num>
 </w:numbering>
 </file>
 
 <file path=word/styles.xml><?xml version="1.0" encoding="utf-8"?>
-<w:styles xmlns:mc="http://schemas.openxmlformats.org/markup-compatibility/2006" xmlns:r="http://schemas.openxmlformats.org/officeDocument/2006/relationships" xmlns:w="http://schemas.openxmlformats.org/wordprocessingml/2006/main" xmlns:w14="http://schemas.microsoft.com/office/word/2010/wordml" xmlns:w15="http://schemas.microsoft.com/office/word/2012/wordml" mc:Ignorable="w14 w15">
+<w:styles xmlns:mc="http://schemas.openxmlformats.org/markup-compatibility/2006" xmlns:r="http://schemas.openxmlformats.org/officeDocument/2006/relationships" xmlns:w="http://schemas.openxmlformats.org/wordprocessingml/2006/main" xmlns:w14="http://schemas.microsoft.com/office/word/2010/wordml" mc:Ignorable="w14">
   <w:docDefaults>
     <w:rPrDefault>
       <w:rPr>
@@ -3354,388 +5551,154 @@
       </w:pPr>
     </w:pPrDefault>
   </w:docDefaults>
-  <w:latentStyles w:defLockedState="0" w:defUIPriority="99" w:defSemiHidden="0" w:defUnhideWhenUsed="0" w:defQFormat="0" w:count="371">
-    <w:lsdException w:name="Normal" w:uiPriority="0" w:qFormat="1"/>
-    <w:lsdException w:name="heading 1" w:uiPriority="9" w:qFormat="1"/>
-    <w:lsdException w:name="heading 2" w:semiHidden="1" w:uiPriority="9" w:unhideWhenUsed="1" w:qFormat="1"/>
-    <w:lsdException w:name="heading 3" w:semiHidden="1" w:uiPriority="9" w:unhideWhenUsed="1" w:qFormat="1"/>
-    <w:lsdException w:name="heading 4" w:semiHidden="1" w:uiPriority="9" w:unhideWhenUsed="1" w:qFormat="1"/>
-    <w:lsdException w:name="heading 5" w:semiHidden="1" w:uiPriority="9" w:unhideWhenUsed="1" w:qFormat="1"/>
-    <w:lsdException w:name="heading 6" w:semiHidden="1" w:uiPriority="9" w:unhideWhenUsed="1" w:qFormat="1"/>
-    <w:lsdException w:name="heading 7" w:semiHidden="1" w:uiPriority="9" w:unhideWhenUsed="1" w:qFormat="1"/>
-    <w:lsdException w:name="heading 8" w:semiHidden="1" w:uiPriority="9" w:unhideWhenUsed="1" w:qFormat="1"/>
-    <w:lsdException w:name="heading 9" w:semiHidden="1" w:uiPriority="9" w:unhideWhenUsed="1" w:qFormat="1"/>
-    <w:lsdException w:name="index 1" w:semiHidden="1" w:unhideWhenUsed="1"/>
-    <w:lsdException w:name="index 2" w:semiHidden="1" w:unhideWhenUsed="1"/>
-    <w:lsdException w:name="index 3" w:semiHidden="1" w:unhideWhenUsed="1"/>
-    <w:lsdException w:name="index 4" w:semiHidden="1" w:unhideWhenUsed="1"/>
-    <w:lsdException w:name="index 5" w:semiHidden="1" w:unhideWhenUsed="1"/>
-    <w:lsdException w:name="index 6" w:semiHidden="1" w:unhideWhenUsed="1"/>
-    <w:lsdException w:name="index 7" w:semiHidden="1" w:unhideWhenUsed="1"/>
-    <w:lsdException w:name="index 8" w:semiHidden="1" w:unhideWhenUsed="1"/>
-    <w:lsdException w:name="index 9" w:semiHidden="1" w:unhideWhenUsed="1"/>
-    <w:lsdException w:name="toc 1" w:semiHidden="1" w:uiPriority="39" w:unhideWhenUsed="1"/>
-    <w:lsdException w:name="toc 2" w:semiHidden="1" w:uiPriority="39" w:unhideWhenUsed="1"/>
-    <w:lsdException w:name="toc 3" w:semiHidden="1" w:uiPriority="39" w:unhideWhenUsed="1"/>
-    <w:lsdException w:name="toc 4" w:semiHidden="1" w:uiPriority="39" w:unhideWhenUsed="1"/>
-    <w:lsdException w:name="toc 5" w:semiHidden="1" w:uiPriority="39" w:unhideWhenUsed="1"/>
-    <w:lsdException w:name="toc 6" w:semiHidden="1" w:uiPriority="39" w:unhideWhenUsed="1"/>
-    <w:lsdException w:name="toc 7" w:semiHidden="1" w:uiPriority="39" w:unhideWhenUsed="1"/>
-    <w:lsdException w:name="toc 8" w:semiHidden="1" w:uiPriority="39" w:unhideWhenUsed="1"/>
-    <w:lsdException w:name="toc 9" w:semiHidden="1" w:uiPriority="39" w:unhideWhenUsed="1"/>
-    <w:lsdException w:name="Normal Indent" w:semiHidden="1" w:unhideWhenUsed="1"/>
-    <w:lsdException w:name="footnote text" w:semiHidden="1" w:unhideWhenUsed="1"/>
-    <w:lsdException w:name="annotation text" w:semiHidden="1" w:unhideWhenUsed="1"/>
-    <w:lsdException w:name="header" w:semiHidden="1" w:unhideWhenUsed="1"/>
-    <w:lsdException w:name="footer" w:semiHidden="1" w:unhideWhenUsed="1"/>
-    <w:lsdException w:name="index heading" w:semiHidden="1" w:unhideWhenUsed="1"/>
-    <w:lsdException w:name="caption" w:semiHidden="1" w:uiPriority="35" w:unhideWhenUsed="1" w:qFormat="1"/>
-    <w:lsdException w:name="table of figures" w:semiHidden="1" w:unhideWhenUsed="1"/>
-    <w:lsdException w:name="envelope address" w:semiHidden="1" w:unhideWhenUsed="1"/>
-    <w:lsdException w:name="envelope return" w:semiHidden="1" w:unhideWhenUsed="1"/>
-    <w:lsdException w:name="footnote reference" w:semiHidden="1" w:unhideWhenUsed="1"/>
-    <w:lsdException w:name="annotation reference" w:semiHidden="1" w:unhideWhenUsed="1"/>
-    <w:lsdException w:name="line number" w:semiHidden="1" w:unhideWhenUsed="1"/>
-    <w:lsdException w:name="page number" w:semiHidden="1" w:unhideWhenUsed="1"/>
-    <w:lsdException w:name="endnote reference" w:semiHidden="1" w:unhideWhenUsed="1"/>
-    <w:lsdException w:name="endnote text" w:semiHidden="1" w:unhideWhenUsed="1"/>
-    <w:lsdException w:name="table of authorities" w:semiHidden="1" w:unhideWhenUsed="1"/>
-    <w:lsdException w:name="macro" w:semiHidden="1" w:unhideWhenUsed="1"/>
-    <w:lsdException w:name="toa heading" w:semiHidden="1" w:unhideWhenUsed="1"/>
-    <w:lsdException w:name="List" w:semiHidden="1" w:unhideWhenUsed="1"/>
-    <w:lsdException w:name="List Bullet" w:semiHidden="1" w:unhideWhenUsed="1"/>
-    <w:lsdException w:name="List Number" w:semiHidden="1" w:unhideWhenUsed="1"/>
-    <w:lsdException w:name="List 2" w:semiHidden="1" w:unhideWhenUsed="1"/>
-    <w:lsdException w:name="List 3" w:semiHidden="1" w:unhideWhenUsed="1"/>
-    <w:lsdException w:name="List 4" w:semiHidden="1" w:unhideWhenUsed="1"/>
-    <w:lsdException w:name="List 5" w:semiHidden="1" w:unhideWhenUsed="1"/>
-    <w:lsdException w:name="List Bullet 2" w:semiHidden="1" w:unhideWhenUsed="1"/>
-    <w:lsdException w:name="List Bullet 3" w:semiHidden="1" w:unhideWhenUsed="1"/>
-    <w:lsdException w:name="List Bullet 4" w:semiHidden="1" w:unhideWhenUsed="1"/>
-    <w:lsdException w:name="List Bullet 5" w:semiHidden="1" w:unhideWhenUsed="1"/>
-    <w:lsdException w:name="List Number 2" w:semiHidden="1" w:unhideWhenUsed="1"/>
-    <w:lsdException w:name="List Number 3" w:semiHidden="1" w:unhideWhenUsed="1"/>
-    <w:lsdException w:name="List Number 4" w:semiHidden="1" w:unhideWhenUsed="1"/>
-    <w:lsdException w:name="List Number 5" w:semiHidden="1" w:unhideWhenUsed="1"/>
-    <w:lsdException w:name="Title" w:uiPriority="10" w:qFormat="1"/>
-    <w:lsdException w:name="Closing" w:semiHidden="1" w:unhideWhenUsed="1"/>
-    <w:lsdException w:name="Signature" w:semiHidden="1" w:unhideWhenUsed="1"/>
-    <w:lsdException w:name="Default Paragraph Font" w:semiHidden="1" w:uiPriority="1" w:unhideWhenUsed="1"/>
-    <w:lsdException w:name="Body Text" w:semiHidden="1" w:unhideWhenUsed="1"/>
-    <w:lsdException w:name="Body Text Indent" w:semiHidden="1" w:unhideWhenUsed="1"/>
-    <w:lsdException w:name="List Continue" w:semiHidden="1" w:unhideWhenUsed="1"/>
-    <w:lsdException w:name="List Continue 2" w:semiHidden="1" w:unhideWhenUsed="1"/>
-    <w:lsdException w:name="List Continue 3" w:semiHidden="1" w:unhideWhenUsed="1"/>
-    <w:lsdException w:name="List Continue 4" w:semiHidden="1" w:unhideWhenUsed="1"/>
-    <w:lsdException w:name="List Continue 5" w:semiHidden="1" w:unhideWhenUsed="1"/>
-    <w:lsdException w:name="Message Header" w:semiHidden="1" w:unhideWhenUsed="1"/>
-    <w:lsdException w:name="Subtitle" w:uiPriority="11" w:qFormat="1"/>
-    <w:lsdException w:name="Salutation" w:semiHidden="1" w:unhideWhenUsed="1"/>
-    <w:lsdException w:name="Date" w:semiHidden="1" w:unhideWhenUsed="1"/>
-    <w:lsdException w:name="Body Text First Indent" w:semiHidden="1" w:unhideWhenUsed="1"/>
-    <w:lsdException w:name="Body Text First Indent 2" w:semiHidden="1" w:unhideWhenUsed="1"/>
-    <w:lsdException w:name="Note Heading" w:semiHidden="1" w:unhideWhenUsed="1"/>
-    <w:lsdException w:name="Body Text 2" w:semiHidden="1" w:unhideWhenUsed="1"/>
-    <w:lsdException w:name="Body Text 3" w:semiHidden="1" w:unhideWhenUsed="1"/>
-    <w:lsdException w:name="Body Text Indent 2" w:semiHidden="1" w:unhideWhenUsed="1"/>
-    <w:lsdException w:name="Body Text Indent 3" w:semiHidden="1" w:unhideWhenUsed="1"/>
-    <w:lsdException w:name="Block Text" w:semiHidden="1" w:unhideWhenUsed="1"/>
-    <w:lsdException w:name="Hyperlink" w:semiHidden="1" w:unhideWhenUsed="1"/>
-    <w:lsdException w:name="FollowedHyperlink" w:semiHidden="1" w:unhideWhenUsed="1"/>
-    <w:lsdException w:name="Strong" w:uiPriority="22" w:qFormat="1"/>
-    <w:lsdException w:name="Emphasis" w:uiPriority="20" w:qFormat="1"/>
-    <w:lsdException w:name="Document Map" w:semiHidden="1" w:unhideWhenUsed="1"/>
-    <w:lsdException w:name="Plain Text" w:semiHidden="1" w:unhideWhenUsed="1"/>
-    <w:lsdException w:name="E-mail Signature" w:semiHidden="1" w:unhideWhenUsed="1"/>
-    <w:lsdException w:name="HTML Top of Form" w:semiHidden="1" w:unhideWhenUsed="1"/>
-    <w:lsdException w:name="HTML Bottom of Form" w:semiHidden="1" w:unhideWhenUsed="1"/>
-    <w:lsdException w:name="Normal (Web)" w:semiHidden="1" w:unhideWhenUsed="1"/>
-    <w:lsdException w:name="HTML Acronym" w:semiHidden="1" w:unhideWhenUsed="1"/>
-    <w:lsdException w:name="HTML Address" w:semiHidden="1" w:unhideWhenUsed="1"/>
-    <w:lsdException w:name="HTML Cite" w:semiHidden="1" w:unhideWhenUsed="1"/>
-    <w:lsdException w:name="HTML Code" w:semiHidden="1" w:unhideWhenUsed="1"/>
-    <w:lsdException w:name="HTML Definition" w:semiHidden="1" w:unhideWhenUsed="1"/>
-    <w:lsdException w:name="HTML Keyboard" w:semiHidden="1" w:unhideWhenUsed="1"/>
-    <w:lsdException w:name="HTML Preformatted" w:semiHidden="1" w:unhideWhenUsed="1"/>
-    <w:lsdException w:name="HTML Sample" w:semiHidden="1" w:unhideWhenUsed="1"/>
-    <w:lsdException w:name="HTML Typewriter" w:semiHidden="1" w:unhideWhenUsed="1"/>
-    <w:lsdException w:name="HTML Variable" w:semiHidden="1" w:unhideWhenUsed="1"/>
-    <w:lsdException w:name="Normal Table" w:semiHidden="1" w:unhideWhenUsed="1"/>
-    <w:lsdException w:name="annotation subject" w:semiHidden="1" w:unhideWhenUsed="1"/>
-    <w:lsdException w:name="No List" w:semiHidden="1" w:unhideWhenUsed="1"/>
-    <w:lsdException w:name="Outline List 1" w:semiHidden="1" w:unhideWhenUsed="1"/>
-    <w:lsdException w:name="Outline List 2" w:semiHidden="1" w:unhideWhenUsed="1"/>
-    <w:lsdException w:name="Outline List 3" w:semiHidden="1" w:unhideWhenUsed="1"/>
-    <w:lsdException w:name="Table Simple 1" w:semiHidden="1" w:unhideWhenUsed="1"/>
-    <w:lsdException w:name="Table Simple 2" w:semiHidden="1" w:unhideWhenUsed="1"/>
-    <w:lsdException w:name="Table Simple 3" w:semiHidden="1" w:unhideWhenUsed="1"/>
-    <w:lsdException w:name="Table Classic 1" w:semiHidden="1" w:unhideWhenUsed="1"/>
-    <w:lsdException w:name="Table Classic 2" w:semiHidden="1" w:unhideWhenUsed="1"/>
-    <w:lsdException w:name="Table Classic 3" w:semiHidden="1" w:unhideWhenUsed="1"/>
-    <w:lsdException w:name="Table Classic 4" w:semiHidden="1" w:unhideWhenUsed="1"/>
-    <w:lsdException w:name="Table Colorful 1" w:semiHidden="1" w:unhideWhenUsed="1"/>
-    <w:lsdException w:name="Table Colorful 2" w:semiHidden="1" w:unhideWhenUsed="1"/>
-    <w:lsdException w:name="Table Colorful 3" w:semiHidden="1" w:unhideWhenUsed="1"/>
-    <w:lsdException w:name="Table Columns 1" w:semiHidden="1" w:unhideWhenUsed="1"/>
-    <w:lsdException w:name="Table Columns 2" w:semiHidden="1" w:unhideWhenUsed="1"/>
-    <w:lsdException w:name="Table Columns 3" w:semiHidden="1" w:unhideWhenUsed="1"/>
-    <w:lsdException w:name="Table Columns 4" w:semiHidden="1" w:unhideWhenUsed="1"/>
-    <w:lsdException w:name="Table Columns 5" w:semiHidden="1" w:unhideWhenUsed="1"/>
-    <w:lsdException w:name="Table Grid 1" w:semiHidden="1" w:unhideWhenUsed="1"/>
-    <w:lsdException w:name="Table Grid 2" w:semiHidden="1" w:unhideWhenUsed="1"/>
-    <w:lsdException w:name="Table Grid 3" w:semiHidden="1" w:unhideWhenUsed="1"/>
-    <w:lsdException w:name="Table Grid 4" w:semiHidden="1" w:unhideWhenUsed="1"/>
-    <w:lsdException w:name="Table Grid 5" w:semiHidden="1" w:unhideWhenUsed="1"/>
-    <w:lsdException w:name="Table Grid 6" w:semiHidden="1" w:unhideWhenUsed="1"/>
-    <w:lsdException w:name="Table Grid 7" w:semiHidden="1" w:unhideWhenUsed="1"/>
-    <w:lsdException w:name="Table Grid 8" w:semiHidden="1" w:unhideWhenUsed="1"/>
-    <w:lsdException w:name="Table List 1" w:semiHidden="1" w:unhideWhenUsed="1"/>
-    <w:lsdException w:name="Table List 2" w:semiHidden="1" w:unhideWhenUsed="1"/>
-    <w:lsdException w:name="Table List 3" w:semiHidden="1" w:unhideWhenUsed="1"/>
-    <w:lsdException w:name="Table List 4" w:semiHidden="1" w:unhideWhenUsed="1"/>
-    <w:lsdException w:name="Table List 5" w:semiHidden="1" w:unhideWhenUsed="1"/>
-    <w:lsdException w:name="Table List 6" w:semiHidden="1" w:unhideWhenUsed="1"/>
-    <w:lsdException w:name="Table List 7" w:semiHidden="1" w:unhideWhenUsed="1"/>
-    <w:lsdException w:name="Table List 8" w:semiHidden="1" w:unhideWhenUsed="1"/>
-    <w:lsdException w:name="Table 3D effects 1" w:semiHidden="1" w:unhideWhenUsed="1"/>
-    <w:lsdException w:name="Table 3D effects 2" w:semiHidden="1" w:unhideWhenUsed="1"/>
-    <w:lsdException w:name="Table 3D effects 3" w:semiHidden="1" w:unhideWhenUsed="1"/>
-    <w:lsdException w:name="Table Contemporary" w:semiHidden="1" w:unhideWhenUsed="1"/>
-    <w:lsdException w:name="Table Elegant" w:semiHidden="1" w:unhideWhenUsed="1"/>
-    <w:lsdException w:name="Table Professional" w:semiHidden="1" w:unhideWhenUsed="1"/>
-    <w:lsdException w:name="Table Subtle 1" w:semiHidden="1" w:unhideWhenUsed="1"/>
-    <w:lsdException w:name="Table Subtle 2" w:semiHidden="1" w:unhideWhenUsed="1"/>
-    <w:lsdException w:name="Table Web 1" w:semiHidden="1" w:unhideWhenUsed="1"/>
-    <w:lsdException w:name="Table Web 2" w:semiHidden="1" w:unhideWhenUsed="1"/>
-    <w:lsdException w:name="Table Web 3" w:semiHidden="1" w:unhideWhenUsed="1"/>
-    <w:lsdException w:name="Balloon Text" w:semiHidden="1" w:unhideWhenUsed="1"/>
-    <w:lsdException w:name="Table Grid" w:uiPriority="39"/>
-    <w:lsdException w:name="Table Theme" w:semiHidden="1" w:unhideWhenUsed="1"/>
-    <w:lsdException w:name="Placeholder Text" w:semiHidden="1"/>
-    <w:lsdException w:name="No Spacing" w:uiPriority="1" w:qFormat="1"/>
-    <w:lsdException w:name="Light Shading" w:uiPriority="60"/>
-    <w:lsdException w:name="Light List" w:uiPriority="61"/>
-    <w:lsdException w:name="Light Grid" w:uiPriority="62"/>
-    <w:lsdException w:name="Medium Shading 1" w:uiPriority="63"/>
-    <w:lsdException w:name="Medium Shading 2" w:uiPriority="64"/>
-    <w:lsdException w:name="Medium List 1" w:uiPriority="65"/>
-    <w:lsdException w:name="Medium List 2" w:uiPriority="66"/>
-    <w:lsdException w:name="Medium Grid 1" w:uiPriority="67"/>
-    <w:lsdException w:name="Medium Grid 2" w:uiPriority="68"/>
-    <w:lsdException w:name="Medium Grid 3" w:uiPriority="69"/>
-    <w:lsdException w:name="Dark List" w:uiPriority="70"/>
-    <w:lsdException w:name="Colorful Shading" w:uiPriority="71"/>
-    <w:lsdException w:name="Colorful List" w:uiPriority="72"/>
-    <w:lsdException w:name="Colorful Grid" w:uiPriority="73"/>
-    <w:lsdException w:name="Light Shading Accent 1" w:uiPriority="60"/>
-    <w:lsdException w:name="Light List Accent 1" w:uiPriority="61"/>
-    <w:lsdException w:name="Light Grid Accent 1" w:uiPriority="62"/>
-    <w:lsdException w:name="Medium Shading 1 Accent 1" w:uiPriority="63"/>
-    <w:lsdException w:name="Medium Shading 2 Accent 1" w:uiPriority="64"/>
-    <w:lsdException w:name="Medium List 1 Accent 1" w:uiPriority="65"/>
-    <w:lsdException w:name="Revision" w:semiHidden="1"/>
-    <w:lsdException w:name="List Paragraph" w:uiPriority="34" w:qFormat="1"/>
-    <w:lsdException w:name="Quote" w:uiPriority="29" w:qFormat="1"/>
-    <w:lsdException w:name="Intense Quote" w:uiPriority="30" w:qFormat="1"/>
-    <w:lsdException w:name="Medium List 2 Accent 1" w:uiPriority="66"/>
-    <w:lsdException w:name="Medium Grid 1 Accent 1" w:uiPriority="67"/>
-    <w:lsdException w:name="Medium Grid 2 Accent 1" w:uiPriority="68"/>
-    <w:lsdException w:name="Medium Grid 3 Accent 1" w:uiPriority="69"/>
-    <w:lsdException w:name="Dark List Accent 1" w:uiPriority="70"/>
-    <w:lsdException w:name="Colorful Shading Accent 1" w:uiPriority="71"/>
-    <w:lsdException w:name="Colorful List Accent 1" w:uiPriority="72"/>
-    <w:lsdException w:name="Colorful Grid Accent 1" w:uiPriority="73"/>
-    <w:lsdException w:name="Light Shading Accent 2" w:uiPriority="60"/>
-    <w:lsdException w:name="Light List Accent 2" w:uiPriority="61"/>
-    <w:lsdException w:name="Light Grid Accent 2" w:uiPriority="62"/>
-    <w:lsdException w:name="Medium Shading 1 Accent 2" w:uiPriority="63"/>
-    <w:lsdException w:name="Medium Shading 2 Accent 2" w:uiPriority="64"/>
-    <w:lsdException w:name="Medium List 1 Accent 2" w:uiPriority="65"/>
-    <w:lsdException w:name="Medium List 2 Accent 2" w:uiPriority="66"/>
-    <w:lsdException w:name="Medium Grid 1 Accent 2" w:uiPriority="67"/>
-    <w:lsdException w:name="Medium Grid 2 Accent 2" w:uiPriority="68"/>
-    <w:lsdException w:name="Medium Grid 3 Accent 2" w:uiPriority="69"/>
-    <w:lsdException w:name="Dark List Accent 2" w:uiPriority="70"/>
-    <w:lsdException w:name="Colorful Shading Accent 2" w:uiPriority="71"/>
-    <w:lsdException w:name="Colorful List Accent 2" w:uiPriority="72"/>
-    <w:lsdException w:name="Colorful Grid Accent 2" w:uiPriority="73"/>
-    <w:lsdException w:name="Light Shading Accent 3" w:uiPriority="60"/>
-    <w:lsdException w:name="Light List Accent 3" w:uiPriority="61"/>
-    <w:lsdException w:name="Light Grid Accent 3" w:uiPriority="62"/>
-    <w:lsdException w:name="Medium Shading 1 Accent 3" w:uiPriority="63"/>
-    <w:lsdException w:name="Medium Shading 2 Accent 3" w:uiPriority="64"/>
-    <w:lsdException w:name="Medium List 1 Accent 3" w:uiPriority="65"/>
-    <w:lsdException w:name="Medium List 2 Accent 3" w:uiPriority="66"/>
-    <w:lsdException w:name="Medium Grid 1 Accent 3" w:uiPriority="67"/>
-    <w:lsdException w:name="Medium Grid 2 Accent 3" w:uiPriority="68"/>
-    <w:lsdException w:name="Medium Grid 3 Accent 3" w:uiPriority="69"/>
-    <w:lsdException w:name="Dark List Accent 3" w:uiPriority="70"/>
-    <w:lsdException w:name="Colorful Shading Accent 3" w:uiPriority="71"/>
-    <w:lsdException w:name="Colorful List Accent 3" w:uiPriority="72"/>
-    <w:lsdException w:name="Colorful Grid Accent 3" w:uiPriority="73"/>
-    <w:lsdException w:name="Light Shading Accent 4" w:uiPriority="60"/>
-    <w:lsdException w:name="Light List Accent 4" w:uiPriority="61"/>
-    <w:lsdException w:name="Light Grid Accent 4" w:uiPriority="62"/>
-    <w:lsdException w:name="Medium Shading 1 Accent 4" w:uiPriority="63"/>
-    <w:lsdException w:name="Medium Shading 2 Accent 4" w:uiPriority="64"/>
-    <w:lsdException w:name="Medium List 1 Accent 4" w:uiPriority="65"/>
-    <w:lsdException w:name="Medium List 2 Accent 4" w:uiPriority="66"/>
-    <w:lsdException w:name="Medium Grid 1 Accent 4" w:uiPriority="67"/>
-    <w:lsdException w:name="Medium Grid 2 Accent 4" w:uiPriority="68"/>
-    <w:lsdException w:name="Medium Grid 3 Accent 4" w:uiPriority="69"/>
-    <w:lsdException w:name="Dark List Accent 4" w:uiPriority="70"/>
-    <w:lsdException w:name="Colorful Shading Accent 4" w:uiPriority="71"/>
-    <w:lsdException w:name="Colorful List Accent 4" w:uiPriority="72"/>
-    <w:lsdException w:name="Colorful Grid Accent 4" w:uiPriority="73"/>
-    <w:lsdException w:name="Light Shading Accent 5" w:uiPriority="60"/>
-    <w:lsdException w:name="Light List Accent 5" w:uiPriority="61"/>
-    <w:lsdException w:name="Light Grid Accent 5" w:uiPriority="62"/>
-    <w:lsdException w:name="Medium Shading 1 Accent 5" w:uiPriority="63"/>
-    <w:lsdException w:name="Medium Shading 2 Accent 5" w:uiPriority="64"/>
-    <w:lsdException w:name="Medium List 1 Accent 5" w:uiPriority="65"/>
-    <w:lsdException w:name="Medium List 2 Accent 5" w:uiPriority="66"/>
-    <w:lsdException w:name="Medium Grid 1 Accent 5" w:uiPriority="67"/>
-    <w:lsdException w:name="Medium Grid 2 Accent 5" w:uiPriority="68"/>
-    <w:lsdException w:name="Medium Grid 3 Accent 5" w:uiPriority="69"/>
-    <w:lsdException w:name="Dark List Accent 5" w:uiPriority="70"/>
-    <w:lsdException w:name="Colorful Shading Accent 5" w:uiPriority="71"/>
-    <w:lsdException w:name="Colorful List Accent 5" w:uiPriority="72"/>
-    <w:lsdException w:name="Colorful Grid Accent 5" w:uiPriority="73"/>
-    <w:lsdException w:name="Light Shading Accent 6" w:uiPriority="60"/>
-    <w:lsdException w:name="Light List Accent 6" w:uiPriority="61"/>
-    <w:lsdException w:name="Light Grid Accent 6" w:uiPriority="62"/>
-    <w:lsdException w:name="Medium Shading 1 Accent 6" w:uiPriority="63"/>
-    <w:lsdException w:name="Medium Shading 2 Accent 6" w:uiPriority="64"/>
-    <w:lsdException w:name="Medium List 1 Accent 6" w:uiPriority="65"/>
-    <w:lsdException w:name="Medium List 2 Accent 6" w:uiPriority="66"/>
-    <w:lsdException w:name="Medium Grid 1 Accent 6" w:uiPriority="67"/>
-    <w:lsdException w:name="Medium Grid 2 Accent 6" w:uiPriority="68"/>
-    <w:lsdException w:name="Medium Grid 3 Accent 6" w:uiPriority="69"/>
-    <w:lsdException w:name="Dark List Accent 6" w:uiPriority="70"/>
-    <w:lsdException w:name="Colorful Shading Accent 6" w:uiPriority="71"/>
-    <w:lsdException w:name="Colorful List Accent 6" w:uiPriority="72"/>
-    <w:lsdException w:name="Colorful Grid Accent 6" w:uiPriority="73"/>
-    <w:lsdException w:name="Subtle Emphasis" w:uiPriority="19" w:qFormat="1"/>
-    <w:lsdException w:name="Intense Emphasis" w:uiPriority="21" w:qFormat="1"/>
-    <w:lsdException w:name="Subtle Reference" w:uiPriority="31" w:qFormat="1"/>
-    <w:lsdException w:name="Intense Reference" w:uiPriority="32" w:qFormat="1"/>
-    <w:lsdException w:name="Book Title" w:uiPriority="33" w:qFormat="1"/>
-    <w:lsdException w:name="Bibliography" w:semiHidden="1" w:uiPriority="37" w:unhideWhenUsed="1"/>
-    <w:lsdException w:name="TOC Heading" w:semiHidden="1" w:uiPriority="39" w:unhideWhenUsed="1" w:qFormat="1"/>
-    <w:lsdException w:name="Plain Table 1" w:uiPriority="41"/>
-    <w:lsdException w:name="Plain Table 2" w:uiPriority="42"/>
-    <w:lsdException w:name="Plain Table 3" w:uiPriority="43"/>
-    <w:lsdException w:name="Plain Table 4" w:uiPriority="44"/>
-    <w:lsdException w:name="Plain Table 5" w:uiPriority="45"/>
-    <w:lsdException w:name="Grid Table Light" w:uiPriority="40"/>
-    <w:lsdException w:name="Grid Table 1 Light" w:uiPriority="46"/>
-    <w:lsdException w:name="Grid Table 2" w:uiPriority="47"/>
-    <w:lsdException w:name="Grid Table 3" w:uiPriority="48"/>
-    <w:lsdException w:name="Grid Table 4" w:uiPriority="49"/>
-    <w:lsdException w:name="Grid Table 5 Dark" w:uiPriority="50"/>
-    <w:lsdException w:name="Grid Table 6 Colorful" w:uiPriority="51"/>
-    <w:lsdException w:name="Grid Table 7 Colorful" w:uiPriority="52"/>
-    <w:lsdException w:name="Grid Table 1 Light Accent 1" w:uiPriority="46"/>
-    <w:lsdException w:name="Grid Table 2 Accent 1" w:uiPriority="47"/>
-    <w:lsdException w:name="Grid Table 3 Accent 1" w:uiPriority="48"/>
-    <w:lsdException w:name="Grid Table 4 Accent 1" w:uiPriority="49"/>
-    <w:lsdException w:name="Grid Table 5 Dark Accent 1" w:uiPriority="50"/>
-    <w:lsdException w:name="Grid Table 6 Colorful Accent 1" w:uiPriority="51"/>
-    <w:lsdException w:name="Grid Table 7 Colorful Accent 1" w:uiPriority="52"/>
-    <w:lsdException w:name="Grid Table 1 Light Accent 2" w:uiPriority="46"/>
-    <w:lsdException w:name="Grid Table 2 Accent 2" w:uiPriority="47"/>
-    <w:lsdException w:name="Grid Table 3 Accent 2" w:uiPriority="48"/>
-    <w:lsdException w:name="Grid Table 4 Accent 2" w:uiPriority="49"/>
-    <w:lsdException w:name="Grid Table 5 Dark Accent 2" w:uiPriority="50"/>
-    <w:lsdException w:name="Grid Table 6 Colorful Accent 2" w:uiPriority="51"/>
-    <w:lsdException w:name="Grid Table 7 Colorful Accent 2" w:uiPriority="52"/>
-    <w:lsdException w:name="Grid Table 1 Light Accent 3" w:uiPriority="46"/>
-    <w:lsdException w:name="Grid Table 2 Accent 3" w:uiPriority="47"/>
-    <w:lsdException w:name="Grid Table 3 Accent 3" w:uiPriority="48"/>
-    <w:lsdException w:name="Grid Table 4 Accent 3" w:uiPriority="49"/>
-    <w:lsdException w:name="Grid Table 5 Dark Accent 3" w:uiPriority="50"/>
-    <w:lsdException w:name="Grid Table 6 Colorful Accent 3" w:uiPriority="51"/>
-    <w:lsdException w:name="Grid Table 7 Colorful Accent 3" w:uiPriority="52"/>
-    <w:lsdException w:name="Grid Table 1 Light Accent 4" w:uiPriority="46"/>
-    <w:lsdException w:name="Grid Table 2 Accent 4" w:uiPriority="47"/>
-    <w:lsdException w:name="Grid Table 3 Accent 4" w:uiPriority="48"/>
-    <w:lsdException w:name="Grid Table 4 Accent 4" w:uiPriority="49"/>
-    <w:lsdException w:name="Grid Table 5 Dark Accent 4" w:uiPriority="50"/>
-    <w:lsdException w:name="Grid Table 6 Colorful Accent 4" w:uiPriority="51"/>
-    <w:lsdException w:name="Grid Table 7 Colorful Accent 4" w:uiPriority="52"/>
-    <w:lsdException w:name="Grid Table 1 Light Accent 5" w:uiPriority="46"/>
-    <w:lsdException w:name="Grid Table 2 Accent 5" w:uiPriority="47"/>
-    <w:lsdException w:name="Grid Table 3 Accent 5" w:uiPriority="48"/>
-    <w:lsdException w:name="Grid Table 4 Accent 5" w:uiPriority="49"/>
-    <w:lsdException w:name="Grid Table 5 Dark Accent 5" w:uiPriority="50"/>
-    <w:lsdException w:name="Grid Table 6 Colorful Accent 5" w:uiPriority="51"/>
-    <w:lsdException w:name="Grid Table 7 Colorful Accent 5" w:uiPriority="52"/>
-    <w:lsdException w:name="Grid Table 1 Light Accent 6" w:uiPriority="46"/>
-    <w:lsdException w:name="Grid Table 2 Accent 6" w:uiPriority="47"/>
-    <w:lsdException w:name="Grid Table 3 Accent 6" w:uiPriority="48"/>
-    <w:lsdException w:name="Grid Table 4 Accent 6" w:uiPriority="49"/>
-    <w:lsdException w:name="Grid Table 5 Dark Accent 6" w:uiPriority="50"/>
-    <w:lsdException w:name="Grid Table 6 Colorful Accent 6" w:uiPriority="51"/>
-    <w:lsdException w:name="Grid Table 7 Colorful Accent 6" w:uiPriority="52"/>
-    <w:lsdException w:name="List Table 1 Light" w:uiPriority="46"/>
-    <w:lsdException w:name="List Table 2" w:uiPriority="47"/>
-    <w:lsdException w:name="List Table 3" w:uiPriority="48"/>
-    <w:lsdException w:name="List Table 4" w:uiPriority="49"/>
-    <w:lsdException w:name="List Table 5 Dark" w:uiPriority="50"/>
-    <w:lsdException w:name="List Table 6 Colorful" w:uiPriority="51"/>
-    <w:lsdException w:name="List Table 7 Colorful" w:uiPriority="52"/>
-    <w:lsdException w:name="List Table 1 Light Accent 1" w:uiPriority="46"/>
-    <w:lsdException w:name="List Table 2 Accent 1" w:uiPriority="47"/>
-    <w:lsdException w:name="List Table 3 Accent 1" w:uiPriority="48"/>
-    <w:lsdException w:name="List Table 4 Accent 1" w:uiPriority="49"/>
-    <w:lsdException w:name="List Table 5 Dark Accent 1" w:uiPriority="50"/>
-    <w:lsdException w:name="List Table 6 Colorful Accent 1" w:uiPriority="51"/>
-    <w:lsdException w:name="List Table 7 Colorful Accent 1" w:uiPriority="52"/>
-    <w:lsdException w:name="List Table 1 Light Accent 2" w:uiPriority="46"/>
-    <w:lsdException w:name="List Table 2 Accent 2" w:uiPriority="47"/>
-    <w:lsdException w:name="List Table 3 Accent 2" w:uiPriority="48"/>
-    <w:lsdException w:name="List Table 4 Accent 2" w:uiPriority="49"/>
-    <w:lsdException w:name="List Table 5 Dark Accent 2" w:uiPriority="50"/>
-    <w:lsdException w:name="List Table 6 Colorful Accent 2" w:uiPriority="51"/>
-    <w:lsdException w:name="List Table 7 Colorful Accent 2" w:uiPriority="52"/>
-    <w:lsdException w:name="List Table 1 Light Accent 3" w:uiPriority="46"/>
-    <w:lsdException w:name="List Table 2 Accent 3" w:uiPriority="47"/>
-    <w:lsdException w:name="List Table 3 Accent 3" w:uiPriority="48"/>
-    <w:lsdException w:name="List Table 4 Accent 3" w:uiPriority="49"/>
-    <w:lsdException w:name="List Table 5 Dark Accent 3" w:uiPriority="50"/>
-    <w:lsdException w:name="List Table 6 Colorful Accent 3" w:uiPriority="51"/>
-    <w:lsdException w:name="List Table 7 Colorful Accent 3" w:uiPriority="52"/>
-    <w:lsdException w:name="List Table 1 Light Accent 4" w:uiPriority="46"/>
-    <w:lsdException w:name="List Table 2 Accent 4" w:uiPriority="47"/>
-    <w:lsdException w:name="List Table 3 Accent 4" w:uiPriority="48"/>
-    <w:lsdException w:name="List Table 4 Accent 4" w:uiPriority="49"/>
-    <w:lsdException w:name="List Table 5 Dark Accent 4" w:uiPriority="50"/>
-    <w:lsdException w:name="List Table 6 Colorful Accent 4" w:uiPriority="51"/>
-    <w:lsdException w:name="List Table 7 Colorful Accent 4" w:uiPriority="52"/>
-    <w:lsdException w:name="List Table 1 Light Accent 5" w:uiPriority="46"/>
-    <w:lsdException w:name="List Table 2 Accent 5" w:uiPriority="47"/>
-    <w:lsdException w:name="List Table 3 Accent 5" w:uiPriority="48"/>
-    <w:lsdException w:name="List Table 4 Accent 5" w:uiPriority="49"/>
-    <w:lsdException w:name="List Table 5 Dark Accent 5" w:uiPriority="50"/>
-    <w:lsdException w:name="List Table 6 Colorful Accent 5" w:uiPriority="51"/>
-    <w:lsdException w:name="List Table 7 Colorful Accent 5" w:uiPriority="52"/>
-    <w:lsdException w:name="List Table 1 Light Accent 6" w:uiPriority="46"/>
-    <w:lsdException w:name="List Table 2 Accent 6" w:uiPriority="47"/>
-    <w:lsdException w:name="List Table 3 Accent 6" w:uiPriority="48"/>
-    <w:lsdException w:name="List Table 4 Accent 6" w:uiPriority="49"/>
-    <w:lsdException w:name="List Table 5 Dark Accent 6" w:uiPriority="50"/>
-    <w:lsdException w:name="List Table 6 Colorful Accent 6" w:uiPriority="51"/>
-    <w:lsdException w:name="List Table 7 Colorful Accent 6" w:uiPriority="52"/>
+  <w:latentStyles w:defLockedState="0" w:defUIPriority="99" w:defSemiHidden="1" w:defUnhideWhenUsed="1" w:defQFormat="0" w:count="267">
+    <w:lsdException w:name="Normal" w:semiHidden="0" w:uiPriority="0" w:unhideWhenUsed="0" w:qFormat="1"/>
+    <w:lsdException w:name="heading 1" w:semiHidden="0" w:uiPriority="9" w:unhideWhenUsed="0" w:qFormat="1"/>
+    <w:lsdException w:name="heading 2" w:uiPriority="9" w:qFormat="1"/>
+    <w:lsdException w:name="heading 3" w:uiPriority="9" w:qFormat="1"/>
+    <w:lsdException w:name="heading 4" w:uiPriority="9" w:qFormat="1"/>
+    <w:lsdException w:name="heading 5" w:uiPriority="9" w:qFormat="1"/>
+    <w:lsdException w:name="heading 6" w:uiPriority="9" w:qFormat="1"/>
+    <w:lsdException w:name="heading 7" w:uiPriority="9" w:qFormat="1"/>
+    <w:lsdException w:name="heading 8" w:uiPriority="9" w:qFormat="1"/>
+    <w:lsdException w:name="heading 9" w:uiPriority="9" w:qFormat="1"/>
+    <w:lsdException w:name="toc 1" w:uiPriority="39"/>
+    <w:lsdException w:name="toc 2" w:uiPriority="39"/>
+    <w:lsdException w:name="toc 3" w:uiPriority="39"/>
+    <w:lsdException w:name="toc 4" w:uiPriority="39"/>
+    <w:lsdException w:name="toc 5" w:uiPriority="39"/>
+    <w:lsdException w:name="toc 6" w:uiPriority="39"/>
+    <w:lsdException w:name="toc 7" w:uiPriority="39"/>
+    <w:lsdException w:name="toc 8" w:uiPriority="39"/>
+    <w:lsdException w:name="toc 9" w:uiPriority="39"/>
+    <w:lsdException w:name="caption" w:uiPriority="35" w:qFormat="1"/>
+    <w:lsdException w:name="Title" w:semiHidden="0" w:uiPriority="10" w:unhideWhenUsed="0" w:qFormat="1"/>
+    <w:lsdException w:name="Default Paragraph Font" w:uiPriority="1"/>
+    <w:lsdException w:name="Subtitle" w:semiHidden="0" w:uiPriority="11" w:unhideWhenUsed="0" w:qFormat="1"/>
+    <w:lsdException w:name="Strong" w:semiHidden="0" w:uiPriority="22" w:unhideWhenUsed="0" w:qFormat="1"/>
+    <w:lsdException w:name="Emphasis" w:semiHidden="0" w:uiPriority="20" w:unhideWhenUsed="0" w:qFormat="1"/>
+    <w:lsdException w:name="Table Grid" w:semiHidden="0" w:uiPriority="39" w:unhideWhenUsed="0"/>
+    <w:lsdException w:name="Placeholder Text" w:unhideWhenUsed="0"/>
+    <w:lsdException w:name="No Spacing" w:semiHidden="0" w:uiPriority="1" w:unhideWhenUsed="0" w:qFormat="1"/>
+    <w:lsdException w:name="Light Shading" w:semiHidden="0" w:uiPriority="60" w:unhideWhenUsed="0"/>
+    <w:lsdException w:name="Light List" w:semiHidden="0" w:uiPriority="61" w:unhideWhenUsed="0"/>
+    <w:lsdException w:name="Light Grid" w:semiHidden="0" w:uiPriority="62" w:unhideWhenUsed="0"/>
+    <w:lsdException w:name="Medium Shading 1" w:semiHidden="0" w:uiPriority="63" w:unhideWhenUsed="0"/>
+    <w:lsdException w:name="Medium Shading 2" w:semiHidden="0" w:uiPriority="64" w:unhideWhenUsed="0"/>
+    <w:lsdException w:name="Medium List 1" w:semiHidden="0" w:uiPriority="65" w:unhideWhenUsed="0"/>
+    <w:lsdException w:name="Medium List 2" w:semiHidden="0" w:uiPriority="66" w:unhideWhenUsed="0"/>
+    <w:lsdException w:name="Medium Grid 1" w:semiHidden="0" w:uiPriority="67" w:unhideWhenUsed="0"/>
+    <w:lsdException w:name="Medium Grid 2" w:semiHidden="0" w:uiPriority="68" w:unhideWhenUsed="0"/>
+    <w:lsdException w:name="Medium Grid 3" w:semiHidden="0" w:uiPriority="69" w:unhideWhenUsed="0"/>
+    <w:lsdException w:name="Dark List" w:semiHidden="0" w:uiPriority="70" w:unhideWhenUsed="0"/>
+    <w:lsdException w:name="Colorful Shading" w:semiHidden="0" w:uiPriority="71" w:unhideWhenUsed="0"/>
+    <w:lsdException w:name="Colorful List" w:semiHidden="0" w:uiPriority="72" w:unhideWhenUsed="0"/>
+    <w:lsdException w:name="Colorful Grid" w:semiHidden="0" w:uiPriority="73" w:unhideWhenUsed="0"/>
+    <w:lsdException w:name="Light Shading Accent 1" w:semiHidden="0" w:uiPriority="60" w:unhideWhenUsed="0"/>
+    <w:lsdException w:name="Light List Accent 1" w:semiHidden="0" w:uiPriority="61" w:unhideWhenUsed="0"/>
+    <w:lsdException w:name="Light Grid Accent 1" w:semiHidden="0" w:uiPriority="62" w:unhideWhenUsed="0"/>
+    <w:lsdException w:name="Medium Shading 1 Accent 1" w:semiHidden="0" w:uiPriority="63" w:unhideWhenUsed="0"/>
+    <w:lsdException w:name="Medium Shading 2 Accent 1" w:semiHidden="0" w:uiPriority="64" w:unhideWhenUsed="0"/>
+    <w:lsdException w:name="Medium List 1 Accent 1" w:semiHidden="0" w:uiPriority="65" w:unhideWhenUsed="0"/>
+    <w:lsdException w:name="Revision" w:unhideWhenUsed="0"/>
+    <w:lsdException w:name="List Paragraph" w:semiHidden="0" w:uiPriority="34" w:unhideWhenUsed="0" w:qFormat="1"/>
+    <w:lsdException w:name="Quote" w:semiHidden="0" w:uiPriority="29" w:unhideWhenUsed="0" w:qFormat="1"/>
+    <w:lsdException w:name="Intense Quote" w:semiHidden="0" w:uiPriority="30" w:unhideWhenUsed="0" w:qFormat="1"/>
+    <w:lsdException w:name="Medium List 2 Accent 1" w:semiHidden="0" w:uiPriority="66" w:unhideWhenUsed="0"/>
+    <w:lsdException w:name="Medium Grid 1 Accent 1" w:semiHidden="0" w:uiPriority="67" w:unhideWhenUsed="0"/>
+    <w:lsdException w:name="Medium Grid 2 Accent 1" w:semiHidden="0" w:uiPriority="68" w:unhideWhenUsed="0"/>
+    <w:lsdException w:name="Medium Grid 3 Accent 1" w:semiHidden="0" w:uiPriority="69" w:unhideWhenUsed="0"/>
+    <w:lsdException w:name="Dark List Accent 1" w:semiHidden="0" w:uiPriority="70" w:unhideWhenUsed="0"/>
+    <w:lsdException w:name="Colorful Shading Accent 1" w:semiHidden="0" w:uiPriority="71" w:unhideWhenUsed="0"/>
+    <w:lsdException w:name="Colorful List Accent 1" w:semiHidden="0" w:uiPriority="72" w:unhideWhenUsed="0"/>
+    <w:lsdException w:name="Colorful Grid Accent 1" w:semiHidden="0" w:uiPriority="73" w:unhideWhenUsed="0"/>
+    <w:lsdException w:name="Light Shading Accent 2" w:semiHidden="0" w:uiPriority="60" w:unhideWhenUsed="0"/>
+    <w:lsdException w:name="Light List Accent 2" w:semiHidden="0" w:uiPriority="61" w:unhideWhenUsed="0"/>
+    <w:lsdException w:name="Light Grid Accent 2" w:semiHidden="0" w:uiPriority="62" w:unhideWhenUsed="0"/>
+    <w:lsdException w:name="Medium Shading 1 Accent 2" w:semiHidden="0" w:uiPriority="63" w:unhideWhenUsed="0"/>
+    <w:lsdException w:name="Medium Shading 2 Accent 2" w:semiHidden="0" w:uiPriority="64" w:unhideWhenUsed="0"/>
+    <w:lsdException w:name="Medium List 1 Accent 2" w:semiHidden="0" w:uiPriority="65" w:unhideWhenUsed="0"/>
+    <w:lsdException w:name="Medium List 2 Accent 2" w:semiHidden="0" w:uiPriority="66" w:unhideWhenUsed="0"/>
+    <w:lsdException w:name="Medium Grid 1 Accent 2" w:semiHidden="0" w:uiPriority="67" w:unhideWhenUsed="0"/>
+    <w:lsdException w:name="Medium Grid 2 Accent 2" w:semiHidden="0" w:uiPriority="68" w:unhideWhenUsed="0"/>
+    <w:lsdException w:name="Medium Grid 3 Accent 2" w:semiHidden="0" w:uiPriority="69" w:unhideWhenUsed="0"/>
+    <w:lsdException w:name="Dark List Accent 2" w:semiHidden="0" w:uiPriority="70" w:unhideWhenUsed="0"/>
+    <w:lsdException w:name="Colorful Shading Accent 2" w:semiHidden="0" w:uiPriority="71" w:unhideWhenUsed="0"/>
+    <w:lsdException w:name="Colorful List Accent 2" w:semiHidden="0" w:uiPriority="72" w:unhideWhenUsed="0"/>
+    <w:lsdException w:name="Colorful Grid Accent 2" w:semiHidden="0" w:uiPriority="73" w:unhideWhenUsed="0"/>
+    <w:lsdException w:name="Light Shading Accent 3" w:semiHidden="0" w:uiPriority="60" w:unhideWhenUsed="0"/>
+    <w:lsdException w:name="Light List Accent 3" w:semiHidden="0" w:uiPriority="61" w:unhideWhenUsed="0"/>
+    <w:lsdException w:name="Light Grid Accent 3" w:semiHidden="0" w:uiPriority="62" w:unhideWhenUsed="0"/>
+    <w:lsdException w:name="Medium Shading 1 Accent 3" w:semiHidden="0" w:uiPriority="63" w:unhideWhenUsed="0"/>
+    <w:lsdException w:name="Medium Shading 2 Accent 3" w:semiHidden="0" w:uiPriority="64" w:unhideWhenUsed="0"/>
+    <w:lsdException w:name="Medium List 1 Accent 3" w:semiHidden="0" w:uiPriority="65" w:unhideWhenUsed="0"/>
+    <w:lsdException w:name="Medium List 2 Accent 3" w:semiHidden="0" w:uiPriority="66" w:unhideWhenUsed="0"/>
+    <w:lsdException w:name="Medium Grid 1 Accent 3" w:semiHidden="0" w:uiPriority="67" w:unhideWhenUsed="0"/>
+    <w:lsdException w:name="Medium Grid 2 Accent 3" w:semiHidden="0" w:uiPriority="68" w:unhideWhenUsed="0"/>
+    <w:lsdException w:name="Medium Grid 3 Accent 3" w:semiHidden="0" w:uiPriority="69" w:unhideWhenUsed="0"/>
+    <w:lsdException w:name="Dark List Accent 3" w:semiHidden="0" w:uiPriority="70" w:unhideWhenUsed="0"/>
+    <w:lsdException w:name="Colorful Shading Accent 3" w:semiHidden="0" w:uiPriority="71" w:unhideWhenUsed="0"/>
+    <w:lsdException w:name="Colorful List Accent 3" w:semiHidden="0" w:uiPriority="72" w:unhideWhenUsed="0"/>
+    <w:lsdException w:name="Colorful Grid Accent 3" w:semiHidden="0" w:uiPriority="73" w:unhideWhenUsed="0"/>
+    <w:lsdException w:name="Light Shading Accent 4" w:semiHidden="0" w:uiPriority="60" w:unhideWhenUsed="0"/>
+    <w:lsdException w:name="Light List Accent 4" w:semiHidden="0" w:uiPriority="61" w:unhideWhenUsed="0"/>
+    <w:lsdException w:name="Light Grid Accent 4" w:semiHidden="0" w:uiPriority="62" w:unhideWhenUsed="0"/>
+    <w:lsdException w:name="Medium Shading 1 Accent 4" w:semiHidden="0" w:uiPriority="63" w:unhideWhenUsed="0"/>
+    <w:lsdException w:name="Medium Shading 2 Accent 4" w:semiHidden="0" w:uiPriority="64" w:unhideWhenUsed="0"/>
+    <w:lsdException w:name="Medium List 1 Accent 4" w:semiHidden="0" w:uiPriority="65" w:unhideWhenUsed="0"/>
+    <w:lsdException w:name="Medium List 2 Accent 4" w:semiHidden="0" w:uiPriority="66" w:unhideWhenUsed="0"/>
+    <w:lsdException w:name="Medium Grid 1 Accent 4" w:semiHidden="0" w:uiPriority="67" w:unhideWhenUsed="0"/>
+    <w:lsdException w:name="Medium Grid 2 Accent 4" w:semiHidden="0" w:uiPriority="68" w:unhideWhenUsed="0"/>
+    <w:lsdException w:name="Medium Grid 3 Accent 4" w:semiHidden="0" w:uiPriority="69" w:unhideWhenUsed="0"/>
+    <w:lsdException w:name="Dark List Accent 4" w:semiHidden="0" w:uiPriority="70" w:unhideWhenUsed="0"/>
+    <w:lsdException w:name="Colorful Shading Accent 4" w:semiHidden="0" w:uiPriority="71" w:unhideWhenUsed="0"/>
+    <w:lsdException w:name="Colorful List Accent 4" w:semiHidden="0" w:uiPriority="72" w:unhideWhenUsed="0"/>
+    <w:lsdException w:name="Colorful Grid Accent 4" w:semiHidden="0" w:uiPriority="73" w:unhideWhenUsed="0"/>
+    <w:lsdException w:name="Light Shading Accent 5" w:semiHidden="0" w:uiPriority="60" w:unhideWhenUsed="0"/>
+    <w:lsdException w:name="Light List Accent 5" w:semiHidden="0" w:uiPriority="61" w:unhideWhenUsed="0"/>
+    <w:lsdException w:name="Light Grid Accent 5" w:semiHidden="0" w:uiPriority="62" w:unhideWhenUsed="0"/>
+    <w:lsdException w:name="Medium Shading 1 Accent 5" w:semiHidden="0" w:uiPriority="63" w:unhideWhenUsed="0"/>
+    <w:lsdException w:name="Medium Shading 2 Accent 5" w:semiHidden="0" w:uiPriority="64" w:unhideWhenUsed="0"/>
+    <w:lsdException w:name="Medium List 1 Accent 5" w:semiHidden="0" w:uiPriority="65" w:unhideWhenUsed="0"/>
+    <w:lsdException w:name="Medium List 2 Accent 5" w:semiHidden="0" w:uiPriority="66" w:unhideWhenUsed="0"/>
+    <w:lsdException w:name="Medium Grid 1 Accent 5" w:semiHidden="0" w:uiPriority="67" w:unhideWhenUsed="0"/>
+    <w:lsdException w:name="Medium Grid 2 Accent 5" w:semiHidden="0" w:uiPriority="68" w:unhideWhenUsed="0"/>
+    <w:lsdException w:name="Medium Grid 3 Accent 5" w:semiHidden="0" w:uiPriority="69" w:unhideWhenUsed="0"/>
+    <w:lsdException w:name="Dark List Accent 5" w:semiHidden="0" w:uiPriority="70" w:unhideWhenUsed="0"/>
+    <w:lsdException w:name="Colorful Shading Accent 5" w:semiHidden="0" w:uiPriority="71" w:unhideWhenUsed="0"/>
+    <w:lsdException w:name="Colorful List Accent 5" w:semiHidden="0" w:uiPriority="72" w:unhideWhenUsed="0"/>
+    <w:lsdException w:name="Colorful Grid Accent 5" w:semiHidden="0" w:uiPriority="73" w:unhideWhenUsed="0"/>
+    <w:lsdException w:name="Light Shading Accent 6" w:semiHidden="0" w:uiPriority="60" w:unhideWhenUsed="0"/>
+    <w:lsdException w:name="Light List Accent 6" w:semiHidden="0" w:uiPriority="61" w:unhideWhenUsed="0"/>
+    <w:lsdException w:name="Light Grid Accent 6" w:semiHidden="0" w:uiPriority="62" w:unhideWhenUsed="0"/>
+    <w:lsdException w:name="Medium Shading 1 Accent 6" w:semiHidden="0" w:uiPriority="63" w:unhideWhenUsed="0"/>
+    <w:lsdException w:name="Medium Shading 2 Accent 6" w:semiHidden="0" w:uiPriority="64" w:unhideWhenUsed="0"/>
+    <w:lsdException w:name="Medium List 1 Accent 6" w:semiHidden="0" w:uiPriority="65" w:unhideWhenUsed="0"/>
+    <w:lsdException w:name="Medium List 2 Accent 6" w:semiHidden="0" w:uiPriority="66" w:unhideWhenUsed="0"/>
+    <w:lsdException w:name="Medium Grid 1 Accent 6" w:semiHidden="0" w:uiPriority="67" w:unhideWhenUsed="0"/>
+    <w:lsdException w:name="Medium Grid 2 Accent 6" w:semiHidden="0" w:uiPriority="68" w:unhideWhenUsed="0"/>
+    <w:lsdException w:name="Medium Grid 3 Accent 6" w:semiHidden="0" w:uiPriority="69" w:unhideWhenUsed="0"/>
+    <w:lsdException w:name="Dark List Accent 6" w:semiHidden="0" w:uiPriority="70" w:unhideWhenUsed="0"/>
+    <w:lsdException w:name="Colorful Shading Accent 6" w:semiHidden="0" w:uiPriority="71" w:unhideWhenUsed="0"/>
+    <w:lsdException w:name="Colorful List Accent 6" w:semiHidden="0" w:uiPriority="72" w:unhideWhenUsed="0"/>
+    <w:lsdException w:name="Colorful Grid Accent 6" w:semiHidden="0" w:uiPriority="73" w:unhideWhenUsed="0"/>
+    <w:lsdException w:name="Subtle Emphasis" w:semiHidden="0" w:uiPriority="19" w:unhideWhenUsed="0" w:qFormat="1"/>
+    <w:lsdException w:name="Intense Emphasis" w:semiHidden="0" w:uiPriority="21" w:unhideWhenUsed="0" w:qFormat="1"/>
+    <w:lsdException w:name="Subtle Reference" w:semiHidden="0" w:uiPriority="31" w:unhideWhenUsed="0" w:qFormat="1"/>
+    <w:lsdException w:name="Intense Reference" w:semiHidden="0" w:uiPriority="32" w:unhideWhenUsed="0" w:qFormat="1"/>
+    <w:lsdException w:name="Book Title" w:semiHidden="0" w:uiPriority="33" w:unhideWhenUsed="0" w:qFormat="1"/>
+    <w:lsdException w:name="Bibliography" w:uiPriority="37"/>
+    <w:lsdException w:name="TOC Heading" w:uiPriority="39" w:qFormat="1"/>
   </w:latentStyles>
-  <w:style w:type="paragraph" w:default="1" w:styleId="Normal">
+  <w:style w:type="paragraph" w:default="1" w:styleId="Standaard">
     <w:name w:val="Normal"/>
     <w:qFormat/>
   </w:style>
-  <w:style w:type="paragraph" w:styleId="Heading1">
+  <w:style w:type="paragraph" w:styleId="Kop1">
     <w:name w:val="heading 1"/>
-    <w:basedOn w:val="Normal"/>
-    <w:next w:val="Normal"/>
-    <w:link w:val="Heading1Char"/>
+    <w:basedOn w:val="Standaard"/>
+    <w:next w:val="Standaard"/>
+    <w:link w:val="Kop1Char"/>
     <w:uiPriority w:val="9"/>
     <w:qFormat/>
     <w:rsid w:val="00CF7C8D"/>
@@ -3752,11 +5715,11 @@
       <w:szCs w:val="32"/>
     </w:rPr>
   </w:style>
-  <w:style w:type="paragraph" w:styleId="Heading2">
+  <w:style w:type="paragraph" w:styleId="Kop2">
     <w:name w:val="heading 2"/>
-    <w:basedOn w:val="Normal"/>
-    <w:next w:val="Normal"/>
-    <w:link w:val="Heading2Char"/>
+    <w:basedOn w:val="Standaard"/>
+    <w:next w:val="Standaard"/>
+    <w:link w:val="Kop2Char"/>
     <w:uiPriority w:val="9"/>
     <w:unhideWhenUsed/>
     <w:qFormat/>
@@ -3776,13 +5739,34 @@
       <w:szCs w:val="26"/>
     </w:rPr>
   </w:style>
-  <w:style w:type="character" w:default="1" w:styleId="DefaultParagraphFont">
+  <w:style w:type="paragraph" w:styleId="Kop3">
+    <w:name w:val="heading 3"/>
+    <w:basedOn w:val="Standaard"/>
+    <w:next w:val="Standaard"/>
+    <w:link w:val="Kop3Char"/>
+    <w:uiPriority w:val="9"/>
+    <w:unhideWhenUsed/>
+    <w:qFormat/>
+    <w:rsid w:val="00422482"/>
+    <w:pPr>
+      <w:keepNext/>
+      <w:keepLines/>
+      <w:spacing w:before="200" w:after="0"/>
+      <w:outlineLvl w:val="2"/>
+    </w:pPr>
+    <w:rPr>
+      <w:rFonts w:asciiTheme="majorHAnsi" w:eastAsiaTheme="majorEastAsia" w:hAnsiTheme="majorHAnsi" w:cstheme="majorBidi"/>
+      <w:b/>
+      <w:bCs/>
+      <w:color w:val="5B9BD5" w:themeColor="accent1"/>
+    </w:rPr>
+  </w:style>
+  <w:style w:type="character" w:default="1" w:styleId="Standaardalinea-lettertype">
     <w:name w:val="Default Paragraph Font"/>
     <w:uiPriority w:val="1"/>
-    <w:semiHidden/>
     <w:unhideWhenUsed/>
   </w:style>
-  <w:style w:type="table" w:default="1" w:styleId="TableNormal">
+  <w:style w:type="table" w:default="1" w:styleId="Standaardtabel">
     <w:name w:val="Normal Table"/>
     <w:uiPriority w:val="99"/>
     <w:semiHidden/>
@@ -3797,15 +5781,15 @@
       </w:tblCellMar>
     </w:tblPr>
   </w:style>
-  <w:style w:type="numbering" w:default="1" w:styleId="NoList">
+  <w:style w:type="numbering" w:default="1" w:styleId="Geenlijst">
     <w:name w:val="No List"/>
     <w:uiPriority w:val="99"/>
     <w:semiHidden/>
     <w:unhideWhenUsed/>
   </w:style>
-  <w:style w:type="paragraph" w:styleId="NoSpacing">
+  <w:style w:type="paragraph" w:styleId="Geenafstand">
     <w:name w:val="No Spacing"/>
-    <w:link w:val="NoSpacingChar"/>
+    <w:link w:val="GeenafstandChar"/>
     <w:uiPriority w:val="1"/>
     <w:qFormat/>
     <w:rsid w:val="00CF7C8D"/>
@@ -3817,10 +5801,10 @@
       <w:lang w:eastAsia="nl-NL"/>
     </w:rPr>
   </w:style>
-  <w:style w:type="character" w:customStyle="1" w:styleId="NoSpacingChar">
-    <w:name w:val="No Spacing Char"/>
-    <w:basedOn w:val="DefaultParagraphFont"/>
-    <w:link w:val="NoSpacing"/>
+  <w:style w:type="character" w:customStyle="1" w:styleId="GeenafstandChar">
+    <w:name w:val="Geen afstand Char"/>
+    <w:basedOn w:val="Standaardalinea-lettertype"/>
+    <w:link w:val="Geenafstand"/>
     <w:uiPriority w:val="1"/>
     <w:rsid w:val="00CF7C8D"/>
     <w:rPr>
@@ -3828,10 +5812,10 @@
       <w:lang w:eastAsia="nl-NL"/>
     </w:rPr>
   </w:style>
-  <w:style w:type="paragraph" w:styleId="Header">
+  <w:style w:type="paragraph" w:styleId="Koptekst">
     <w:name w:val="header"/>
-    <w:basedOn w:val="Normal"/>
-    <w:link w:val="HeaderChar"/>
+    <w:basedOn w:val="Standaard"/>
+    <w:link w:val="KoptekstChar"/>
     <w:uiPriority w:val="99"/>
     <w:unhideWhenUsed/>
     <w:rsid w:val="00CF7C8D"/>
@@ -3843,17 +5827,17 @@
       <w:spacing w:after="0" w:line="240" w:lineRule="auto"/>
     </w:pPr>
   </w:style>
-  <w:style w:type="character" w:customStyle="1" w:styleId="HeaderChar">
-    <w:name w:val="Header Char"/>
-    <w:basedOn w:val="DefaultParagraphFont"/>
-    <w:link w:val="Header"/>
+  <w:style w:type="character" w:customStyle="1" w:styleId="KoptekstChar">
+    <w:name w:val="Koptekst Char"/>
+    <w:basedOn w:val="Standaardalinea-lettertype"/>
+    <w:link w:val="Koptekst"/>
     <w:uiPriority w:val="99"/>
     <w:rsid w:val="00CF7C8D"/>
   </w:style>
-  <w:style w:type="paragraph" w:styleId="Footer">
+  <w:style w:type="paragraph" w:styleId="Voettekst">
     <w:name w:val="footer"/>
-    <w:basedOn w:val="Normal"/>
-    <w:link w:val="FooterChar"/>
+    <w:basedOn w:val="Standaard"/>
+    <w:link w:val="VoettekstChar"/>
     <w:uiPriority w:val="99"/>
     <w:unhideWhenUsed/>
     <w:rsid w:val="00CF7C8D"/>
@@ -3865,17 +5849,17 @@
       <w:spacing w:after="0" w:line="240" w:lineRule="auto"/>
     </w:pPr>
   </w:style>
-  <w:style w:type="character" w:customStyle="1" w:styleId="FooterChar">
-    <w:name w:val="Footer Char"/>
-    <w:basedOn w:val="DefaultParagraphFont"/>
-    <w:link w:val="Footer"/>
+  <w:style w:type="character" w:customStyle="1" w:styleId="VoettekstChar">
+    <w:name w:val="Voettekst Char"/>
+    <w:basedOn w:val="Standaardalinea-lettertype"/>
+    <w:link w:val="Voettekst"/>
     <w:uiPriority w:val="99"/>
     <w:rsid w:val="00CF7C8D"/>
   </w:style>
-  <w:style w:type="character" w:customStyle="1" w:styleId="Heading1Char">
-    <w:name w:val="Heading 1 Char"/>
-    <w:basedOn w:val="DefaultParagraphFont"/>
-    <w:link w:val="Heading1"/>
+  <w:style w:type="character" w:customStyle="1" w:styleId="Kop1Char">
+    <w:name w:val="Kop 1 Char"/>
+    <w:basedOn w:val="Standaardalinea-lettertype"/>
+    <w:link w:val="Kop1"/>
     <w:uiPriority w:val="9"/>
     <w:rsid w:val="00CF7C8D"/>
     <w:rPr>
@@ -3885,10 +5869,10 @@
       <w:szCs w:val="32"/>
     </w:rPr>
   </w:style>
-  <w:style w:type="paragraph" w:styleId="TOCHeading">
+  <w:style w:type="paragraph" w:styleId="Kopvaninhoudsopgave">
     <w:name w:val="TOC Heading"/>
-    <w:basedOn w:val="Heading1"/>
-    <w:next w:val="Normal"/>
+    <w:basedOn w:val="Kop1"/>
+    <w:next w:val="Standaard"/>
     <w:uiPriority w:val="39"/>
     <w:unhideWhenUsed/>
     <w:qFormat/>
@@ -3900,10 +5884,10 @@
       <w:lang w:eastAsia="nl-NL"/>
     </w:rPr>
   </w:style>
-  <w:style w:type="paragraph" w:styleId="TOC1">
+  <w:style w:type="paragraph" w:styleId="Inhopg1">
     <w:name w:val="toc 1"/>
-    <w:basedOn w:val="Normal"/>
-    <w:next w:val="Normal"/>
+    <w:basedOn w:val="Standaard"/>
+    <w:next w:val="Standaard"/>
     <w:autoRedefine/>
     <w:uiPriority w:val="39"/>
     <w:unhideWhenUsed/>
@@ -3914,7 +5898,7 @@
   </w:style>
   <w:style w:type="character" w:styleId="Hyperlink">
     <w:name w:val="Hyperlink"/>
-    <w:basedOn w:val="DefaultParagraphFont"/>
+    <w:basedOn w:val="Standaardalinea-lettertype"/>
     <w:uiPriority w:val="99"/>
     <w:unhideWhenUsed/>
     <w:rsid w:val="00CF7C8D"/>
@@ -3923,9 +5907,9 @@
       <w:u w:val="single"/>
     </w:rPr>
   </w:style>
-  <w:style w:type="paragraph" w:styleId="ListParagraph">
+  <w:style w:type="paragraph" w:styleId="Lijstalinea">
     <w:name w:val="List Paragraph"/>
-    <w:basedOn w:val="Normal"/>
+    <w:basedOn w:val="Standaard"/>
     <w:uiPriority w:val="34"/>
     <w:qFormat/>
     <w:rsid w:val="00212AC9"/>
@@ -3934,10 +5918,10 @@
       <w:contextualSpacing/>
     </w:pPr>
   </w:style>
-  <w:style w:type="paragraph" w:styleId="BalloonText">
+  <w:style w:type="paragraph" w:styleId="Ballontekst">
     <w:name w:val="Balloon Text"/>
-    <w:basedOn w:val="Normal"/>
-    <w:link w:val="BalloonTextChar"/>
+    <w:basedOn w:val="Standaard"/>
+    <w:link w:val="BallontekstChar"/>
     <w:uiPriority w:val="99"/>
     <w:semiHidden/>
     <w:unhideWhenUsed/>
@@ -3951,10 +5935,10 @@
       <w:szCs w:val="16"/>
     </w:rPr>
   </w:style>
-  <w:style w:type="character" w:customStyle="1" w:styleId="BalloonTextChar">
-    <w:name w:val="Balloon Text Char"/>
-    <w:basedOn w:val="DefaultParagraphFont"/>
-    <w:link w:val="BalloonText"/>
+  <w:style w:type="character" w:customStyle="1" w:styleId="BallontekstChar">
+    <w:name w:val="Ballontekst Char"/>
+    <w:basedOn w:val="Standaardalinea-lettertype"/>
+    <w:link w:val="Ballontekst"/>
     <w:uiPriority w:val="99"/>
     <w:semiHidden/>
     <w:rsid w:val="00D35A66"/>
@@ -3964,11 +5948,11 @@
       <w:szCs w:val="16"/>
     </w:rPr>
   </w:style>
-  <w:style w:type="paragraph" w:styleId="Title">
+  <w:style w:type="paragraph" w:styleId="Titel">
     <w:name w:val="Title"/>
-    <w:basedOn w:val="Normal"/>
-    <w:next w:val="Normal"/>
-    <w:link w:val="TitleChar"/>
+    <w:basedOn w:val="Standaard"/>
+    <w:next w:val="Standaard"/>
+    <w:link w:val="TitelChar"/>
     <w:uiPriority w:val="10"/>
     <w:qFormat/>
     <w:rsid w:val="00726058"/>
@@ -3989,10 +5973,10 @@
       <w:lang w:eastAsia="nl-NL"/>
     </w:rPr>
   </w:style>
-  <w:style w:type="character" w:customStyle="1" w:styleId="TitleChar">
-    <w:name w:val="Title Char"/>
-    <w:basedOn w:val="DefaultParagraphFont"/>
-    <w:link w:val="Title"/>
+  <w:style w:type="character" w:customStyle="1" w:styleId="TitelChar">
+    <w:name w:val="Titel Char"/>
+    <w:basedOn w:val="Standaardalinea-lettertype"/>
+    <w:link w:val="Titel"/>
     <w:uiPriority w:val="10"/>
     <w:rsid w:val="00726058"/>
     <w:rPr>
@@ -4005,11 +5989,11 @@
       <w:lang w:eastAsia="nl-NL"/>
     </w:rPr>
   </w:style>
-  <w:style w:type="paragraph" w:styleId="Subtitle">
+  <w:style w:type="paragraph" w:styleId="Ondertitel">
     <w:name w:val="Subtitle"/>
-    <w:basedOn w:val="Normal"/>
-    <w:next w:val="Normal"/>
-    <w:link w:val="SubtitleChar"/>
+    <w:basedOn w:val="Standaard"/>
+    <w:next w:val="Standaard"/>
+    <w:link w:val="OndertitelChar"/>
     <w:uiPriority w:val="11"/>
     <w:qFormat/>
     <w:rsid w:val="00726058"/>
@@ -4030,10 +6014,10 @@
       <w:lang w:eastAsia="nl-NL"/>
     </w:rPr>
   </w:style>
-  <w:style w:type="character" w:customStyle="1" w:styleId="SubtitleChar">
-    <w:name w:val="Subtitle Char"/>
-    <w:basedOn w:val="DefaultParagraphFont"/>
-    <w:link w:val="Subtitle"/>
+  <w:style w:type="character" w:customStyle="1" w:styleId="OndertitelChar">
+    <w:name w:val="Ondertitel Char"/>
+    <w:basedOn w:val="Standaardalinea-lettertype"/>
+    <w:link w:val="Ondertitel"/>
     <w:uiPriority w:val="11"/>
     <w:rsid w:val="00726058"/>
     <w:rPr>
@@ -4047,10 +6031,10 @@
       <w:lang w:eastAsia="nl-NL"/>
     </w:rPr>
   </w:style>
-  <w:style w:type="character" w:customStyle="1" w:styleId="Heading2Char">
-    <w:name w:val="Heading 2 Char"/>
-    <w:basedOn w:val="DefaultParagraphFont"/>
-    <w:link w:val="Heading2"/>
+  <w:style w:type="character" w:customStyle="1" w:styleId="Kop2Char">
+    <w:name w:val="Kop 2 Char"/>
+    <w:basedOn w:val="Standaardalinea-lettertype"/>
+    <w:link w:val="Kop2"/>
     <w:uiPriority w:val="9"/>
     <w:rsid w:val="0084115D"/>
     <w:rPr>
@@ -4062,10 +6046,10 @@
       <w:szCs w:val="26"/>
     </w:rPr>
   </w:style>
-  <w:style w:type="paragraph" w:styleId="TOC2">
+  <w:style w:type="paragraph" w:styleId="Inhopg2">
     <w:name w:val="toc 2"/>
-    <w:basedOn w:val="Normal"/>
-    <w:next w:val="Normal"/>
+    <w:basedOn w:val="Standaard"/>
+    <w:next w:val="Standaard"/>
     <w:autoRedefine/>
     <w:uiPriority w:val="39"/>
     <w:unhideWhenUsed/>
@@ -4074,6 +6058,790 @@
       <w:spacing w:after="100"/>
       <w:ind w:left="220"/>
     </w:pPr>
+  </w:style>
+  <w:style w:type="character" w:customStyle="1" w:styleId="Kop3Char">
+    <w:name w:val="Kop 3 Char"/>
+    <w:basedOn w:val="Standaardalinea-lettertype"/>
+    <w:link w:val="Kop3"/>
+    <w:uiPriority w:val="9"/>
+    <w:rsid w:val="00422482"/>
+    <w:rPr>
+      <w:rFonts w:asciiTheme="majorHAnsi" w:eastAsiaTheme="majorEastAsia" w:hAnsiTheme="majorHAnsi" w:cstheme="majorBidi"/>
+      <w:b/>
+      <w:bCs/>
+      <w:color w:val="5B9BD5" w:themeColor="accent1"/>
+    </w:rPr>
+  </w:style>
+  <w:style w:type="paragraph" w:styleId="Normaalweb">
+    <w:name w:val="Normal (Web)"/>
+    <w:basedOn w:val="Standaard"/>
+    <w:uiPriority w:val="99"/>
+    <w:semiHidden/>
+    <w:unhideWhenUsed/>
+    <w:rsid w:val="00D65095"/>
+    <w:pPr>
+      <w:spacing w:before="100" w:beforeAutospacing="1" w:after="100" w:afterAutospacing="1" w:line="240" w:lineRule="auto"/>
+    </w:pPr>
+    <w:rPr>
+      <w:rFonts w:ascii="Times New Roman" w:eastAsia="Times New Roman" w:hAnsi="Times New Roman" w:cs="Times New Roman"/>
+      <w:sz w:val="24"/>
+      <w:szCs w:val="24"/>
+      <w:lang w:eastAsia="nl-NL"/>
+    </w:rPr>
+  </w:style>
+  <w:style w:type="character" w:customStyle="1" w:styleId="apple-converted-space">
+    <w:name w:val="apple-converted-space"/>
+    <w:basedOn w:val="Standaardalinea-lettertype"/>
+    <w:rsid w:val="00D65095"/>
+  </w:style>
+  <w:style w:type="character" w:styleId="HTMLCode">
+    <w:name w:val="HTML Code"/>
+    <w:basedOn w:val="Standaardalinea-lettertype"/>
+    <w:uiPriority w:val="99"/>
+    <w:semiHidden/>
+    <w:unhideWhenUsed/>
+    <w:rsid w:val="00D65095"/>
+    <w:rPr>
+      <w:rFonts w:ascii="Courier New" w:eastAsia="Times New Roman" w:hAnsi="Courier New" w:cs="Courier New"/>
+      <w:sz w:val="20"/>
+      <w:szCs w:val="20"/>
+    </w:rPr>
+  </w:style>
+  <w:style w:type="paragraph" w:styleId="HTML-voorafopgemaakt">
+    <w:name w:val="HTML Preformatted"/>
+    <w:basedOn w:val="Standaard"/>
+    <w:link w:val="HTML-voorafopgemaaktChar"/>
+    <w:uiPriority w:val="99"/>
+    <w:semiHidden/>
+    <w:unhideWhenUsed/>
+    <w:rsid w:val="00D65095"/>
+    <w:pPr>
+      <w:tabs>
+        <w:tab w:val="left" w:pos="916"/>
+        <w:tab w:val="left" w:pos="1832"/>
+        <w:tab w:val="left" w:pos="2748"/>
+        <w:tab w:val="left" w:pos="3664"/>
+        <w:tab w:val="left" w:pos="4580"/>
+        <w:tab w:val="left" w:pos="5496"/>
+        <w:tab w:val="left" w:pos="6412"/>
+        <w:tab w:val="left" w:pos="7328"/>
+        <w:tab w:val="left" w:pos="8244"/>
+        <w:tab w:val="left" w:pos="9160"/>
+        <w:tab w:val="left" w:pos="10076"/>
+        <w:tab w:val="left" w:pos="10992"/>
+        <w:tab w:val="left" w:pos="11908"/>
+        <w:tab w:val="left" w:pos="12824"/>
+        <w:tab w:val="left" w:pos="13740"/>
+        <w:tab w:val="left" w:pos="14656"/>
+      </w:tabs>
+      <w:spacing w:after="0" w:line="240" w:lineRule="auto"/>
+    </w:pPr>
+    <w:rPr>
+      <w:rFonts w:ascii="Courier New" w:eastAsia="Times New Roman" w:hAnsi="Courier New" w:cs="Courier New"/>
+      <w:sz w:val="20"/>
+      <w:szCs w:val="20"/>
+      <w:lang w:eastAsia="nl-NL"/>
+    </w:rPr>
+  </w:style>
+  <w:style w:type="character" w:customStyle="1" w:styleId="HTML-voorafopgemaaktChar">
+    <w:name w:val="HTML - vooraf opgemaakt Char"/>
+    <w:basedOn w:val="Standaardalinea-lettertype"/>
+    <w:link w:val="HTML-voorafopgemaakt"/>
+    <w:uiPriority w:val="99"/>
+    <w:semiHidden/>
+    <w:rsid w:val="00D65095"/>
+    <w:rPr>
+      <w:rFonts w:ascii="Courier New" w:eastAsia="Times New Roman" w:hAnsi="Courier New" w:cs="Courier New"/>
+      <w:sz w:val="20"/>
+      <w:szCs w:val="20"/>
+      <w:lang w:eastAsia="nl-NL"/>
+    </w:rPr>
+  </w:style>
+  <w:style w:type="character" w:customStyle="1" w:styleId="kwd">
+    <w:name w:val="kwd"/>
+    <w:basedOn w:val="Standaardalinea-lettertype"/>
+    <w:rsid w:val="00D65095"/>
+  </w:style>
+  <w:style w:type="character" w:customStyle="1" w:styleId="pln">
+    <w:name w:val="pln"/>
+    <w:basedOn w:val="Standaardalinea-lettertype"/>
+    <w:rsid w:val="00D65095"/>
+  </w:style>
+  <w:style w:type="character" w:customStyle="1" w:styleId="pun">
+    <w:name w:val="pun"/>
+    <w:basedOn w:val="Standaardalinea-lettertype"/>
+    <w:rsid w:val="00D65095"/>
+  </w:style>
+  <w:style w:type="character" w:customStyle="1" w:styleId="typ">
+    <w:name w:val="typ"/>
+    <w:basedOn w:val="Standaardalinea-lettertype"/>
+    <w:rsid w:val="00D65095"/>
+  </w:style>
+  <w:style w:type="character" w:customStyle="1" w:styleId="str">
+    <w:name w:val="str"/>
+    <w:basedOn w:val="Standaardalinea-lettertype"/>
+    <w:rsid w:val="00D65095"/>
+  </w:style>
+  <w:style w:type="character" w:customStyle="1" w:styleId="com">
+    <w:name w:val="com"/>
+    <w:basedOn w:val="Standaardalinea-lettertype"/>
+    <w:rsid w:val="00D65095"/>
+  </w:style>
+</w:styles>
+</file>
+
+<file path=word/stylesWithEffects.xml><?xml version="1.0" encoding="utf-8"?>
+<w:styles xmlns:wpc="http://schemas.microsoft.com/office/word/2010/wordprocessingCanvas" xmlns:mc="http://schemas.openxmlformats.org/markup-compatibility/2006" xmlns:o="urn:schemas-microsoft-com:office:office" xmlns:r="http://schemas.openxmlformats.org/officeDocument/2006/relationships" xmlns:m="http://schemas.openxmlformats.org/officeDocument/2006/math" xmlns:v="urn:schemas-microsoft-com:vml" xmlns:wp14="http://schemas.microsoft.com/office/word/2010/wordprocessingDrawing" xmlns:wp="http://schemas.openxmlformats.org/drawingml/2006/wordprocessingDrawing" xmlns:w10="urn:schemas-microsoft-com:office:word" xmlns:w="http://schemas.openxmlformats.org/wordprocessingml/2006/main" xmlns:w14="http://schemas.microsoft.com/office/word/2010/wordml" xmlns:wpg="http://schemas.microsoft.com/office/word/2010/wordprocessingGroup" xmlns:wpi="http://schemas.microsoft.com/office/word/2010/wordprocessingInk" xmlns:wne="http://schemas.microsoft.com/office/word/2006/wordml" xmlns:wps="http://schemas.microsoft.com/office/word/2010/wordprocessingShape" mc:Ignorable="w14 wp14">
+  <w:docDefaults>
+    <w:rPrDefault>
+      <w:rPr>
+        <w:rFonts w:asciiTheme="minorHAnsi" w:eastAsiaTheme="minorHAnsi" w:hAnsiTheme="minorHAnsi" w:cstheme="minorBidi"/>
+        <w:sz w:val="22"/>
+        <w:szCs w:val="22"/>
+        <w:lang w:val="nl-NL" w:eastAsia="en-US" w:bidi="ar-SA"/>
+      </w:rPr>
+    </w:rPrDefault>
+    <w:pPrDefault>
+      <w:pPr>
+        <w:spacing w:after="160" w:line="259" w:lineRule="auto"/>
+      </w:pPr>
+    </w:pPrDefault>
+  </w:docDefaults>
+  <w:latentStyles w:defLockedState="0" w:defUIPriority="99" w:defSemiHidden="1" w:defUnhideWhenUsed="1" w:defQFormat="0" w:count="267">
+    <w:lsdException w:name="Normal" w:semiHidden="0" w:uiPriority="0" w:unhideWhenUsed="0" w:qFormat="1"/>
+    <w:lsdException w:name="heading 1" w:semiHidden="0" w:uiPriority="9" w:unhideWhenUsed="0" w:qFormat="1"/>
+    <w:lsdException w:name="heading 2" w:uiPriority="9" w:qFormat="1"/>
+    <w:lsdException w:name="heading 3" w:uiPriority="9" w:qFormat="1"/>
+    <w:lsdException w:name="heading 4" w:uiPriority="9" w:qFormat="1"/>
+    <w:lsdException w:name="heading 5" w:uiPriority="9" w:qFormat="1"/>
+    <w:lsdException w:name="heading 6" w:uiPriority="9" w:qFormat="1"/>
+    <w:lsdException w:name="heading 7" w:uiPriority="9" w:qFormat="1"/>
+    <w:lsdException w:name="heading 8" w:uiPriority="9" w:qFormat="1"/>
+    <w:lsdException w:name="heading 9" w:uiPriority="9" w:qFormat="1"/>
+    <w:lsdException w:name="toc 1" w:uiPriority="39"/>
+    <w:lsdException w:name="toc 2" w:uiPriority="39"/>
+    <w:lsdException w:name="toc 3" w:uiPriority="39"/>
+    <w:lsdException w:name="toc 4" w:uiPriority="39"/>
+    <w:lsdException w:name="toc 5" w:uiPriority="39"/>
+    <w:lsdException w:name="toc 6" w:uiPriority="39"/>
+    <w:lsdException w:name="toc 7" w:uiPriority="39"/>
+    <w:lsdException w:name="toc 8" w:uiPriority="39"/>
+    <w:lsdException w:name="toc 9" w:uiPriority="39"/>
+    <w:lsdException w:name="caption" w:uiPriority="35" w:qFormat="1"/>
+    <w:lsdException w:name="Title" w:semiHidden="0" w:uiPriority="10" w:unhideWhenUsed="0" w:qFormat="1"/>
+    <w:lsdException w:name="Default Paragraph Font" w:uiPriority="1"/>
+    <w:lsdException w:name="Subtitle" w:semiHidden="0" w:uiPriority="11" w:unhideWhenUsed="0" w:qFormat="1"/>
+    <w:lsdException w:name="Strong" w:semiHidden="0" w:uiPriority="22" w:unhideWhenUsed="0" w:qFormat="1"/>
+    <w:lsdException w:name="Emphasis" w:semiHidden="0" w:uiPriority="20" w:unhideWhenUsed="0" w:qFormat="1"/>
+    <w:lsdException w:name="Table Grid" w:semiHidden="0" w:uiPriority="39" w:unhideWhenUsed="0"/>
+    <w:lsdException w:name="Placeholder Text" w:unhideWhenUsed="0"/>
+    <w:lsdException w:name="No Spacing" w:semiHidden="0" w:uiPriority="1" w:unhideWhenUsed="0" w:qFormat="1"/>
+    <w:lsdException w:name="Light Shading" w:semiHidden="0" w:uiPriority="60" w:unhideWhenUsed="0"/>
+    <w:lsdException w:name="Light List" w:semiHidden="0" w:uiPriority="61" w:unhideWhenUsed="0"/>
+    <w:lsdException w:name="Light Grid" w:semiHidden="0" w:uiPriority="62" w:unhideWhenUsed="0"/>
+    <w:lsdException w:name="Medium Shading 1" w:semiHidden="0" w:uiPriority="63" w:unhideWhenUsed="0"/>
+    <w:lsdException w:name="Medium Shading 2" w:semiHidden="0" w:uiPriority="64" w:unhideWhenUsed="0"/>
+    <w:lsdException w:name="Medium List 1" w:semiHidden="0" w:uiPriority="65" w:unhideWhenUsed="0"/>
+    <w:lsdException w:name="Medium List 2" w:semiHidden="0" w:uiPriority="66" w:unhideWhenUsed="0"/>
+    <w:lsdException w:name="Medium Grid 1" w:semiHidden="0" w:uiPriority="67" w:unhideWhenUsed="0"/>
+    <w:lsdException w:name="Medium Grid 2" w:semiHidden="0" w:uiPriority="68" w:unhideWhenUsed="0"/>
+    <w:lsdException w:name="Medium Grid 3" w:semiHidden="0" w:uiPriority="69" w:unhideWhenUsed="0"/>
+    <w:lsdException w:name="Dark List" w:semiHidden="0" w:uiPriority="70" w:unhideWhenUsed="0"/>
+    <w:lsdException w:name="Colorful Shading" w:semiHidden="0" w:uiPriority="71" w:unhideWhenUsed="0"/>
+    <w:lsdException w:name="Colorful List" w:semiHidden="0" w:uiPriority="72" w:unhideWhenUsed="0"/>
+    <w:lsdException w:name="Colorful Grid" w:semiHidden="0" w:uiPriority="73" w:unhideWhenUsed="0"/>
+    <w:lsdException w:name="Light Shading Accent 1" w:semiHidden="0" w:uiPriority="60" w:unhideWhenUsed="0"/>
+    <w:lsdException w:name="Light List Accent 1" w:semiHidden="0" w:uiPriority="61" w:unhideWhenUsed="0"/>
+    <w:lsdException w:name="Light Grid Accent 1" w:semiHidden="0" w:uiPriority="62" w:unhideWhenUsed="0"/>
+    <w:lsdException w:name="Medium Shading 1 Accent 1" w:semiHidden="0" w:uiPriority="63" w:unhideWhenUsed="0"/>
+    <w:lsdException w:name="Medium Shading 2 Accent 1" w:semiHidden="0" w:uiPriority="64" w:unhideWhenUsed="0"/>
+    <w:lsdException w:name="Medium List 1 Accent 1" w:semiHidden="0" w:uiPriority="65" w:unhideWhenUsed="0"/>
+    <w:lsdException w:name="Revision" w:unhideWhenUsed="0"/>
+    <w:lsdException w:name="List Paragraph" w:semiHidden="0" w:uiPriority="34" w:unhideWhenUsed="0" w:qFormat="1"/>
+    <w:lsdException w:name="Quote" w:semiHidden="0" w:uiPriority="29" w:unhideWhenUsed="0" w:qFormat="1"/>
+    <w:lsdException w:name="Intense Quote" w:semiHidden="0" w:uiPriority="30" w:unhideWhenUsed="0" w:qFormat="1"/>
+    <w:lsdException w:name="Medium List 2 Accent 1" w:semiHidden="0" w:uiPriority="66" w:unhideWhenUsed="0"/>
+    <w:lsdException w:name="Medium Grid 1 Accent 1" w:semiHidden="0" w:uiPriority="67" w:unhideWhenUsed="0"/>
+    <w:lsdException w:name="Medium Grid 2 Accent 1" w:semiHidden="0" w:uiPriority="68" w:unhideWhenUsed="0"/>
+    <w:lsdException w:name="Medium Grid 3 Accent 1" w:semiHidden="0" w:uiPriority="69" w:unhideWhenUsed="0"/>
+    <w:lsdException w:name="Dark List Accent 1" w:semiHidden="0" w:uiPriority="70" w:unhideWhenUsed="0"/>
+    <w:lsdException w:name="Colorful Shading Accent 1" w:semiHidden="0" w:uiPriority="71" w:unhideWhenUsed="0"/>
+    <w:lsdException w:name="Colorful List Accent 1" w:semiHidden="0" w:uiPriority="72" w:unhideWhenUsed="0"/>
+    <w:lsdException w:name="Colorful Grid Accent 1" w:semiHidden="0" w:uiPriority="73" w:unhideWhenUsed="0"/>
+    <w:lsdException w:name="Light Shading Accent 2" w:semiHidden="0" w:uiPriority="60" w:unhideWhenUsed="0"/>
+    <w:lsdException w:name="Light List Accent 2" w:semiHidden="0" w:uiPriority="61" w:unhideWhenUsed="0"/>
+    <w:lsdException w:name="Light Grid Accent 2" w:semiHidden="0" w:uiPriority="62" w:unhideWhenUsed="0"/>
+    <w:lsdException w:name="Medium Shading 1 Accent 2" w:semiHidden="0" w:uiPriority="63" w:unhideWhenUsed="0"/>
+    <w:lsdException w:name="Medium Shading 2 Accent 2" w:semiHidden="0" w:uiPriority="64" w:unhideWhenUsed="0"/>
+    <w:lsdException w:name="Medium List 1 Accent 2" w:semiHidden="0" w:uiPriority="65" w:unhideWhenUsed="0"/>
+    <w:lsdException w:name="Medium List 2 Accent 2" w:semiHidden="0" w:uiPriority="66" w:unhideWhenUsed="0"/>
+    <w:lsdException w:name="Medium Grid 1 Accent 2" w:semiHidden="0" w:uiPriority="67" w:unhideWhenUsed="0"/>
+    <w:lsdException w:name="Medium Grid 2 Accent 2" w:semiHidden="0" w:uiPriority="68" w:unhideWhenUsed="0"/>
+    <w:lsdException w:name="Medium Grid 3 Accent 2" w:semiHidden="0" w:uiPriority="69" w:unhideWhenUsed="0"/>
+    <w:lsdException w:name="Dark List Accent 2" w:semiHidden="0" w:uiPriority="70" w:unhideWhenUsed="0"/>
+    <w:lsdException w:name="Colorful Shading Accent 2" w:semiHidden="0" w:uiPriority="71" w:unhideWhenUsed="0"/>
+    <w:lsdException w:name="Colorful List Accent 2" w:semiHidden="0" w:uiPriority="72" w:unhideWhenUsed="0"/>
+    <w:lsdException w:name="Colorful Grid Accent 2" w:semiHidden="0" w:uiPriority="73" w:unhideWhenUsed="0"/>
+    <w:lsdException w:name="Light Shading Accent 3" w:semiHidden="0" w:uiPriority="60" w:unhideWhenUsed="0"/>
+    <w:lsdException w:name="Light List Accent 3" w:semiHidden="0" w:uiPriority="61" w:unhideWhenUsed="0"/>
+    <w:lsdException w:name="Light Grid Accent 3" w:semiHidden="0" w:uiPriority="62" w:unhideWhenUsed="0"/>
+    <w:lsdException w:name="Medium Shading 1 Accent 3" w:semiHidden="0" w:uiPriority="63" w:unhideWhenUsed="0"/>
+    <w:lsdException w:name="Medium Shading 2 Accent 3" w:semiHidden="0" w:uiPriority="64" w:unhideWhenUsed="0"/>
+    <w:lsdException w:name="Medium List 1 Accent 3" w:semiHidden="0" w:uiPriority="65" w:unhideWhenUsed="0"/>
+    <w:lsdException w:name="Medium List 2 Accent 3" w:semiHidden="0" w:uiPriority="66" w:unhideWhenUsed="0"/>
+    <w:lsdException w:name="Medium Grid 1 Accent 3" w:semiHidden="0" w:uiPriority="67" w:unhideWhenUsed="0"/>
+    <w:lsdException w:name="Medium Grid 2 Accent 3" w:semiHidden="0" w:uiPriority="68" w:unhideWhenUsed="0"/>
+    <w:lsdException w:name="Medium Grid 3 Accent 3" w:semiHidden="0" w:uiPriority="69" w:unhideWhenUsed="0"/>
+    <w:lsdException w:name="Dark List Accent 3" w:semiHidden="0" w:uiPriority="70" w:unhideWhenUsed="0"/>
+    <w:lsdException w:name="Colorful Shading Accent 3" w:semiHidden="0" w:uiPriority="71" w:unhideWhenUsed="0"/>
+    <w:lsdException w:name="Colorful List Accent 3" w:semiHidden="0" w:uiPriority="72" w:unhideWhenUsed="0"/>
+    <w:lsdException w:name="Colorful Grid Accent 3" w:semiHidden="0" w:uiPriority="73" w:unhideWhenUsed="0"/>
+    <w:lsdException w:name="Light Shading Accent 4" w:semiHidden="0" w:uiPriority="60" w:unhideWhenUsed="0"/>
+    <w:lsdException w:name="Light List Accent 4" w:semiHidden="0" w:uiPriority="61" w:unhideWhenUsed="0"/>
+    <w:lsdException w:name="Light Grid Accent 4" w:semiHidden="0" w:uiPriority="62" w:unhideWhenUsed="0"/>
+    <w:lsdException w:name="Medium Shading 1 Accent 4" w:semiHidden="0" w:uiPriority="63" w:unhideWhenUsed="0"/>
+    <w:lsdException w:name="Medium Shading 2 Accent 4" w:semiHidden="0" w:uiPriority="64" w:unhideWhenUsed="0"/>
+    <w:lsdException w:name="Medium List 1 Accent 4" w:semiHidden="0" w:uiPriority="65" w:unhideWhenUsed="0"/>
+    <w:lsdException w:name="Medium List 2 Accent 4" w:semiHidden="0" w:uiPriority="66" w:unhideWhenUsed="0"/>
+    <w:lsdException w:name="Medium Grid 1 Accent 4" w:semiHidden="0" w:uiPriority="67" w:unhideWhenUsed="0"/>
+    <w:lsdException w:name="Medium Grid 2 Accent 4" w:semiHidden="0" w:uiPriority="68" w:unhideWhenUsed="0"/>
+    <w:lsdException w:name="Medium Grid 3 Accent 4" w:semiHidden="0" w:uiPriority="69" w:unhideWhenUsed="0"/>
+    <w:lsdException w:name="Dark List Accent 4" w:semiHidden="0" w:uiPriority="70" w:unhideWhenUsed="0"/>
+    <w:lsdException w:name="Colorful Shading Accent 4" w:semiHidden="0" w:uiPriority="71" w:unhideWhenUsed="0"/>
+    <w:lsdException w:name="Colorful List Accent 4" w:semiHidden="0" w:uiPriority="72" w:unhideWhenUsed="0"/>
+    <w:lsdException w:name="Colorful Grid Accent 4" w:semiHidden="0" w:uiPriority="73" w:unhideWhenUsed="0"/>
+    <w:lsdException w:name="Light Shading Accent 5" w:semiHidden="0" w:uiPriority="60" w:unhideWhenUsed="0"/>
+    <w:lsdException w:name="Light List Accent 5" w:semiHidden="0" w:uiPriority="61" w:unhideWhenUsed="0"/>
+    <w:lsdException w:name="Light Grid Accent 5" w:semiHidden="0" w:uiPriority="62" w:unhideWhenUsed="0"/>
+    <w:lsdException w:name="Medium Shading 1 Accent 5" w:semiHidden="0" w:uiPriority="63" w:unhideWhenUsed="0"/>
+    <w:lsdException w:name="Medium Shading 2 Accent 5" w:semiHidden="0" w:uiPriority="64" w:unhideWhenUsed="0"/>
+    <w:lsdException w:name="Medium List 1 Accent 5" w:semiHidden="0" w:uiPriority="65" w:unhideWhenUsed="0"/>
+    <w:lsdException w:name="Medium List 2 Accent 5" w:semiHidden="0" w:uiPriority="66" w:unhideWhenUsed="0"/>
+    <w:lsdException w:name="Medium Grid 1 Accent 5" w:semiHidden="0" w:uiPriority="67" w:unhideWhenUsed="0"/>
+    <w:lsdException w:name="Medium Grid 2 Accent 5" w:semiHidden="0" w:uiPriority="68" w:unhideWhenUsed="0"/>
+    <w:lsdException w:name="Medium Grid 3 Accent 5" w:semiHidden="0" w:uiPriority="69" w:unhideWhenUsed="0"/>
+    <w:lsdException w:name="Dark List Accent 5" w:semiHidden="0" w:uiPriority="70" w:unhideWhenUsed="0"/>
+    <w:lsdException w:name="Colorful Shading Accent 5" w:semiHidden="0" w:uiPriority="71" w:unhideWhenUsed="0"/>
+    <w:lsdException w:name="Colorful List Accent 5" w:semiHidden="0" w:uiPriority="72" w:unhideWhenUsed="0"/>
+    <w:lsdException w:name="Colorful Grid Accent 5" w:semiHidden="0" w:uiPriority="73" w:unhideWhenUsed="0"/>
+    <w:lsdException w:name="Light Shading Accent 6" w:semiHidden="0" w:uiPriority="60" w:unhideWhenUsed="0"/>
+    <w:lsdException w:name="Light List Accent 6" w:semiHidden="0" w:uiPriority="61" w:unhideWhenUsed="0"/>
+    <w:lsdException w:name="Light Grid Accent 6" w:semiHidden="0" w:uiPriority="62" w:unhideWhenUsed="0"/>
+    <w:lsdException w:name="Medium Shading 1 Accent 6" w:semiHidden="0" w:uiPriority="63" w:unhideWhenUsed="0"/>
+    <w:lsdException w:name="Medium Shading 2 Accent 6" w:semiHidden="0" w:uiPriority="64" w:unhideWhenUsed="0"/>
+    <w:lsdException w:name="Medium List 1 Accent 6" w:semiHidden="0" w:uiPriority="65" w:unhideWhenUsed="0"/>
+    <w:lsdException w:name="Medium List 2 Accent 6" w:semiHidden="0" w:uiPriority="66" w:unhideWhenUsed="0"/>
+    <w:lsdException w:name="Medium Grid 1 Accent 6" w:semiHidden="0" w:uiPriority="67" w:unhideWhenUsed="0"/>
+    <w:lsdException w:name="Medium Grid 2 Accent 6" w:semiHidden="0" w:uiPriority="68" w:unhideWhenUsed="0"/>
+    <w:lsdException w:name="Medium Grid 3 Accent 6" w:semiHidden="0" w:uiPriority="69" w:unhideWhenUsed="0"/>
+    <w:lsdException w:name="Dark List Accent 6" w:semiHidden="0" w:uiPriority="70" w:unhideWhenUsed="0"/>
+    <w:lsdException w:name="Colorful Shading Accent 6" w:semiHidden="0" w:uiPriority="71" w:unhideWhenUsed="0"/>
+    <w:lsdException w:name="Colorful List Accent 6" w:semiHidden="0" w:uiPriority="72" w:unhideWhenUsed="0"/>
+    <w:lsdException w:name="Colorful Grid Accent 6" w:semiHidden="0" w:uiPriority="73" w:unhideWhenUsed="0"/>
+    <w:lsdException w:name="Subtle Emphasis" w:semiHidden="0" w:uiPriority="19" w:unhideWhenUsed="0" w:qFormat="1"/>
+    <w:lsdException w:name="Intense Emphasis" w:semiHidden="0" w:uiPriority="21" w:unhideWhenUsed="0" w:qFormat="1"/>
+    <w:lsdException w:name="Subtle Reference" w:semiHidden="0" w:uiPriority="31" w:unhideWhenUsed="0" w:qFormat="1"/>
+    <w:lsdException w:name="Intense Reference" w:semiHidden="0" w:uiPriority="32" w:unhideWhenUsed="0" w:qFormat="1"/>
+    <w:lsdException w:name="Book Title" w:semiHidden="0" w:uiPriority="33" w:unhideWhenUsed="0" w:qFormat="1"/>
+    <w:lsdException w:name="Bibliography" w:uiPriority="37"/>
+    <w:lsdException w:name="TOC Heading" w:uiPriority="39" w:qFormat="1"/>
+  </w:latentStyles>
+  <w:style w:type="paragraph" w:default="1" w:styleId="Standaard">
+    <w:name w:val="Normal"/>
+    <w:qFormat/>
+  </w:style>
+  <w:style w:type="paragraph" w:styleId="Kop1">
+    <w:name w:val="heading 1"/>
+    <w:basedOn w:val="Standaard"/>
+    <w:next w:val="Standaard"/>
+    <w:link w:val="Kop1Char"/>
+    <w:uiPriority w:val="9"/>
+    <w:qFormat/>
+    <w:rsid w:val="00CF7C8D"/>
+    <w:pPr>
+      <w:keepNext/>
+      <w:keepLines/>
+      <w:spacing w:before="240" w:after="0"/>
+      <w:outlineLvl w:val="0"/>
+    </w:pPr>
+    <w:rPr>
+      <w:rFonts w:asciiTheme="majorHAnsi" w:eastAsiaTheme="majorEastAsia" w:hAnsiTheme="majorHAnsi" w:cstheme="majorBidi"/>
+      <w:color w:val="2E74B5" w:themeColor="accent1" w:themeShade="BF"/>
+      <w:sz w:val="32"/>
+      <w:szCs w:val="32"/>
+    </w:rPr>
+  </w:style>
+  <w:style w:type="paragraph" w:styleId="Kop2">
+    <w:name w:val="heading 2"/>
+    <w:basedOn w:val="Standaard"/>
+    <w:next w:val="Standaard"/>
+    <w:link w:val="Kop2Char"/>
+    <w:uiPriority w:val="9"/>
+    <w:unhideWhenUsed/>
+    <w:qFormat/>
+    <w:rsid w:val="0084115D"/>
+    <w:pPr>
+      <w:keepNext/>
+      <w:keepLines/>
+      <w:spacing w:before="200" w:after="0"/>
+      <w:outlineLvl w:val="1"/>
+    </w:pPr>
+    <w:rPr>
+      <w:rFonts w:asciiTheme="majorHAnsi" w:eastAsiaTheme="majorEastAsia" w:hAnsiTheme="majorHAnsi" w:cstheme="majorBidi"/>
+      <w:b/>
+      <w:bCs/>
+      <w:color w:val="5B9BD5" w:themeColor="accent1"/>
+      <w:sz w:val="26"/>
+      <w:szCs w:val="26"/>
+    </w:rPr>
+  </w:style>
+  <w:style w:type="paragraph" w:styleId="Kop3">
+    <w:name w:val="heading 3"/>
+    <w:basedOn w:val="Standaard"/>
+    <w:next w:val="Standaard"/>
+    <w:link w:val="Kop3Char"/>
+    <w:uiPriority w:val="9"/>
+    <w:unhideWhenUsed/>
+    <w:qFormat/>
+    <w:rsid w:val="00422482"/>
+    <w:pPr>
+      <w:keepNext/>
+      <w:keepLines/>
+      <w:spacing w:before="200" w:after="0"/>
+      <w:outlineLvl w:val="2"/>
+    </w:pPr>
+    <w:rPr>
+      <w:rFonts w:asciiTheme="majorHAnsi" w:eastAsiaTheme="majorEastAsia" w:hAnsiTheme="majorHAnsi" w:cstheme="majorBidi"/>
+      <w:b/>
+      <w:bCs/>
+      <w:color w:val="5B9BD5" w:themeColor="accent1"/>
+    </w:rPr>
+  </w:style>
+  <w:style w:type="character" w:default="1" w:styleId="Standaardalinea-lettertype">
+    <w:name w:val="Default Paragraph Font"/>
+    <w:uiPriority w:val="1"/>
+    <w:unhideWhenUsed/>
+  </w:style>
+  <w:style w:type="table" w:default="1" w:styleId="Standaardtabel">
+    <w:name w:val="Normal Table"/>
+    <w:uiPriority w:val="99"/>
+    <w:semiHidden/>
+    <w:unhideWhenUsed/>
+    <w:tblPr>
+      <w:tblInd w:w="0" w:type="dxa"/>
+      <w:tblCellMar>
+        <w:top w:w="0" w:type="dxa"/>
+        <w:left w:w="108" w:type="dxa"/>
+        <w:bottom w:w="0" w:type="dxa"/>
+        <w:right w:w="108" w:type="dxa"/>
+      </w:tblCellMar>
+    </w:tblPr>
+  </w:style>
+  <w:style w:type="numbering" w:default="1" w:styleId="Geenlijst">
+    <w:name w:val="No List"/>
+    <w:uiPriority w:val="99"/>
+    <w:semiHidden/>
+    <w:unhideWhenUsed/>
+  </w:style>
+  <w:style w:type="paragraph" w:styleId="Geenafstand">
+    <w:name w:val="No Spacing"/>
+    <w:link w:val="GeenafstandChar"/>
+    <w:uiPriority w:val="1"/>
+    <w:qFormat/>
+    <w:rsid w:val="00CF7C8D"/>
+    <w:pPr>
+      <w:spacing w:after="0" w:line="240" w:lineRule="auto"/>
+    </w:pPr>
+    <w:rPr>
+      <w:rFonts w:eastAsiaTheme="minorEastAsia"/>
+      <w:lang w:eastAsia="nl-NL"/>
+    </w:rPr>
+  </w:style>
+  <w:style w:type="character" w:customStyle="1" w:styleId="GeenafstandChar">
+    <w:name w:val="Geen afstand Char"/>
+    <w:basedOn w:val="Standaardalinea-lettertype"/>
+    <w:link w:val="Geenafstand"/>
+    <w:uiPriority w:val="1"/>
+    <w:rsid w:val="00CF7C8D"/>
+    <w:rPr>
+      <w:rFonts w:eastAsiaTheme="minorEastAsia"/>
+      <w:lang w:eastAsia="nl-NL"/>
+    </w:rPr>
+  </w:style>
+  <w:style w:type="paragraph" w:styleId="Koptekst">
+    <w:name w:val="header"/>
+    <w:basedOn w:val="Standaard"/>
+    <w:link w:val="KoptekstChar"/>
+    <w:uiPriority w:val="99"/>
+    <w:unhideWhenUsed/>
+    <w:rsid w:val="00CF7C8D"/>
+    <w:pPr>
+      <w:tabs>
+        <w:tab w:val="center" w:pos="4536"/>
+        <w:tab w:val="right" w:pos="9072"/>
+      </w:tabs>
+      <w:spacing w:after="0" w:line="240" w:lineRule="auto"/>
+    </w:pPr>
+  </w:style>
+  <w:style w:type="character" w:customStyle="1" w:styleId="KoptekstChar">
+    <w:name w:val="Koptekst Char"/>
+    <w:basedOn w:val="Standaardalinea-lettertype"/>
+    <w:link w:val="Koptekst"/>
+    <w:uiPriority w:val="99"/>
+    <w:rsid w:val="00CF7C8D"/>
+  </w:style>
+  <w:style w:type="paragraph" w:styleId="Voettekst">
+    <w:name w:val="footer"/>
+    <w:basedOn w:val="Standaard"/>
+    <w:link w:val="VoettekstChar"/>
+    <w:uiPriority w:val="99"/>
+    <w:unhideWhenUsed/>
+    <w:rsid w:val="00CF7C8D"/>
+    <w:pPr>
+      <w:tabs>
+        <w:tab w:val="center" w:pos="4536"/>
+        <w:tab w:val="right" w:pos="9072"/>
+      </w:tabs>
+      <w:spacing w:after="0" w:line="240" w:lineRule="auto"/>
+    </w:pPr>
+  </w:style>
+  <w:style w:type="character" w:customStyle="1" w:styleId="VoettekstChar">
+    <w:name w:val="Voettekst Char"/>
+    <w:basedOn w:val="Standaardalinea-lettertype"/>
+    <w:link w:val="Voettekst"/>
+    <w:uiPriority w:val="99"/>
+    <w:rsid w:val="00CF7C8D"/>
+  </w:style>
+  <w:style w:type="character" w:customStyle="1" w:styleId="Kop1Char">
+    <w:name w:val="Kop 1 Char"/>
+    <w:basedOn w:val="Standaardalinea-lettertype"/>
+    <w:link w:val="Kop1"/>
+    <w:uiPriority w:val="9"/>
+    <w:rsid w:val="00CF7C8D"/>
+    <w:rPr>
+      <w:rFonts w:asciiTheme="majorHAnsi" w:eastAsiaTheme="majorEastAsia" w:hAnsiTheme="majorHAnsi" w:cstheme="majorBidi"/>
+      <w:color w:val="2E74B5" w:themeColor="accent1" w:themeShade="BF"/>
+      <w:sz w:val="32"/>
+      <w:szCs w:val="32"/>
+    </w:rPr>
+  </w:style>
+  <w:style w:type="paragraph" w:styleId="Kopvaninhoudsopgave">
+    <w:name w:val="TOC Heading"/>
+    <w:basedOn w:val="Kop1"/>
+    <w:next w:val="Standaard"/>
+    <w:uiPriority w:val="39"/>
+    <w:unhideWhenUsed/>
+    <w:qFormat/>
+    <w:rsid w:val="00CF7C8D"/>
+    <w:pPr>
+      <w:outlineLvl w:val="9"/>
+    </w:pPr>
+    <w:rPr>
+      <w:lang w:eastAsia="nl-NL"/>
+    </w:rPr>
+  </w:style>
+  <w:style w:type="paragraph" w:styleId="Inhopg1">
+    <w:name w:val="toc 1"/>
+    <w:basedOn w:val="Standaard"/>
+    <w:next w:val="Standaard"/>
+    <w:autoRedefine/>
+    <w:uiPriority w:val="39"/>
+    <w:unhideWhenUsed/>
+    <w:rsid w:val="00CF7C8D"/>
+    <w:pPr>
+      <w:spacing w:after="100"/>
+    </w:pPr>
+  </w:style>
+  <w:style w:type="character" w:styleId="Hyperlink">
+    <w:name w:val="Hyperlink"/>
+    <w:basedOn w:val="Standaardalinea-lettertype"/>
+    <w:uiPriority w:val="99"/>
+    <w:unhideWhenUsed/>
+    <w:rsid w:val="00CF7C8D"/>
+    <w:rPr>
+      <w:color w:val="0563C1" w:themeColor="hyperlink"/>
+      <w:u w:val="single"/>
+    </w:rPr>
+  </w:style>
+  <w:style w:type="paragraph" w:styleId="Lijstalinea">
+    <w:name w:val="List Paragraph"/>
+    <w:basedOn w:val="Standaard"/>
+    <w:uiPriority w:val="34"/>
+    <w:qFormat/>
+    <w:rsid w:val="00212AC9"/>
+    <w:pPr>
+      <w:ind w:left="720"/>
+      <w:contextualSpacing/>
+    </w:pPr>
+  </w:style>
+  <w:style w:type="paragraph" w:styleId="Ballontekst">
+    <w:name w:val="Balloon Text"/>
+    <w:basedOn w:val="Standaard"/>
+    <w:link w:val="BallontekstChar"/>
+    <w:uiPriority w:val="99"/>
+    <w:semiHidden/>
+    <w:unhideWhenUsed/>
+    <w:rsid w:val="00D35A66"/>
+    <w:pPr>
+      <w:spacing w:after="0" w:line="240" w:lineRule="auto"/>
+    </w:pPr>
+    <w:rPr>
+      <w:rFonts w:ascii="Tahoma" w:hAnsi="Tahoma" w:cs="Tahoma"/>
+      <w:sz w:val="16"/>
+      <w:szCs w:val="16"/>
+    </w:rPr>
+  </w:style>
+  <w:style w:type="character" w:customStyle="1" w:styleId="BallontekstChar">
+    <w:name w:val="Ballontekst Char"/>
+    <w:basedOn w:val="Standaardalinea-lettertype"/>
+    <w:link w:val="Ballontekst"/>
+    <w:uiPriority w:val="99"/>
+    <w:semiHidden/>
+    <w:rsid w:val="00D35A66"/>
+    <w:rPr>
+      <w:rFonts w:ascii="Tahoma" w:hAnsi="Tahoma" w:cs="Tahoma"/>
+      <w:sz w:val="16"/>
+      <w:szCs w:val="16"/>
+    </w:rPr>
+  </w:style>
+  <w:style w:type="paragraph" w:styleId="Titel">
+    <w:name w:val="Title"/>
+    <w:basedOn w:val="Standaard"/>
+    <w:next w:val="Standaard"/>
+    <w:link w:val="TitelChar"/>
+    <w:uiPriority w:val="10"/>
+    <w:qFormat/>
+    <w:rsid w:val="00726058"/>
+    <w:pPr>
+      <w:pBdr>
+        <w:bottom w:val="single" w:sz="8" w:space="4" w:color="5B9BD5" w:themeColor="accent1"/>
+      </w:pBdr>
+      <w:spacing w:after="300" w:line="240" w:lineRule="auto"/>
+      <w:contextualSpacing/>
+    </w:pPr>
+    <w:rPr>
+      <w:rFonts w:asciiTheme="majorHAnsi" w:eastAsiaTheme="majorEastAsia" w:hAnsiTheme="majorHAnsi" w:cstheme="majorBidi"/>
+      <w:color w:val="323E4F" w:themeColor="text2" w:themeShade="BF"/>
+      <w:spacing w:val="5"/>
+      <w:kern w:val="28"/>
+      <w:sz w:val="52"/>
+      <w:szCs w:val="52"/>
+      <w:lang w:eastAsia="nl-NL"/>
+    </w:rPr>
+  </w:style>
+  <w:style w:type="character" w:customStyle="1" w:styleId="TitelChar">
+    <w:name w:val="Titel Char"/>
+    <w:basedOn w:val="Standaardalinea-lettertype"/>
+    <w:link w:val="Titel"/>
+    <w:uiPriority w:val="10"/>
+    <w:rsid w:val="00726058"/>
+    <w:rPr>
+      <w:rFonts w:asciiTheme="majorHAnsi" w:eastAsiaTheme="majorEastAsia" w:hAnsiTheme="majorHAnsi" w:cstheme="majorBidi"/>
+      <w:color w:val="323E4F" w:themeColor="text2" w:themeShade="BF"/>
+      <w:spacing w:val="5"/>
+      <w:kern w:val="28"/>
+      <w:sz w:val="52"/>
+      <w:szCs w:val="52"/>
+      <w:lang w:eastAsia="nl-NL"/>
+    </w:rPr>
+  </w:style>
+  <w:style w:type="paragraph" w:styleId="Ondertitel">
+    <w:name w:val="Subtitle"/>
+    <w:basedOn w:val="Standaard"/>
+    <w:next w:val="Standaard"/>
+    <w:link w:val="OndertitelChar"/>
+    <w:uiPriority w:val="11"/>
+    <w:qFormat/>
+    <w:rsid w:val="00726058"/>
+    <w:pPr>
+      <w:numPr>
+        <w:ilvl w:val="1"/>
+      </w:numPr>
+      <w:spacing w:after="200" w:line="276" w:lineRule="auto"/>
+    </w:pPr>
+    <w:rPr>
+      <w:rFonts w:asciiTheme="majorHAnsi" w:eastAsiaTheme="majorEastAsia" w:hAnsiTheme="majorHAnsi" w:cstheme="majorBidi"/>
+      <w:i/>
+      <w:iCs/>
+      <w:color w:val="5B9BD5" w:themeColor="accent1"/>
+      <w:spacing w:val="15"/>
+      <w:sz w:val="24"/>
+      <w:szCs w:val="24"/>
+      <w:lang w:eastAsia="nl-NL"/>
+    </w:rPr>
+  </w:style>
+  <w:style w:type="character" w:customStyle="1" w:styleId="OndertitelChar">
+    <w:name w:val="Ondertitel Char"/>
+    <w:basedOn w:val="Standaardalinea-lettertype"/>
+    <w:link w:val="Ondertitel"/>
+    <w:uiPriority w:val="11"/>
+    <w:rsid w:val="00726058"/>
+    <w:rPr>
+      <w:rFonts w:asciiTheme="majorHAnsi" w:eastAsiaTheme="majorEastAsia" w:hAnsiTheme="majorHAnsi" w:cstheme="majorBidi"/>
+      <w:i/>
+      <w:iCs/>
+      <w:color w:val="5B9BD5" w:themeColor="accent1"/>
+      <w:spacing w:val="15"/>
+      <w:sz w:val="24"/>
+      <w:szCs w:val="24"/>
+      <w:lang w:eastAsia="nl-NL"/>
+    </w:rPr>
+  </w:style>
+  <w:style w:type="character" w:customStyle="1" w:styleId="Kop2Char">
+    <w:name w:val="Kop 2 Char"/>
+    <w:basedOn w:val="Standaardalinea-lettertype"/>
+    <w:link w:val="Kop2"/>
+    <w:uiPriority w:val="9"/>
+    <w:rsid w:val="0084115D"/>
+    <w:rPr>
+      <w:rFonts w:asciiTheme="majorHAnsi" w:eastAsiaTheme="majorEastAsia" w:hAnsiTheme="majorHAnsi" w:cstheme="majorBidi"/>
+      <w:b/>
+      <w:bCs/>
+      <w:color w:val="5B9BD5" w:themeColor="accent1"/>
+      <w:sz w:val="26"/>
+      <w:szCs w:val="26"/>
+    </w:rPr>
+  </w:style>
+  <w:style w:type="paragraph" w:styleId="Inhopg2">
+    <w:name w:val="toc 2"/>
+    <w:basedOn w:val="Standaard"/>
+    <w:next w:val="Standaard"/>
+    <w:autoRedefine/>
+    <w:uiPriority w:val="39"/>
+    <w:unhideWhenUsed/>
+    <w:rsid w:val="00385AD9"/>
+    <w:pPr>
+      <w:spacing w:after="100"/>
+      <w:ind w:left="220"/>
+    </w:pPr>
+  </w:style>
+  <w:style w:type="character" w:customStyle="1" w:styleId="Kop3Char">
+    <w:name w:val="Kop 3 Char"/>
+    <w:basedOn w:val="Standaardalinea-lettertype"/>
+    <w:link w:val="Kop3"/>
+    <w:uiPriority w:val="9"/>
+    <w:rsid w:val="00422482"/>
+    <w:rPr>
+      <w:rFonts w:asciiTheme="majorHAnsi" w:eastAsiaTheme="majorEastAsia" w:hAnsiTheme="majorHAnsi" w:cstheme="majorBidi"/>
+      <w:b/>
+      <w:bCs/>
+      <w:color w:val="5B9BD5" w:themeColor="accent1"/>
+    </w:rPr>
+  </w:style>
+  <w:style w:type="paragraph" w:styleId="Normaalweb">
+    <w:name w:val="Normal (Web)"/>
+    <w:basedOn w:val="Standaard"/>
+    <w:uiPriority w:val="99"/>
+    <w:semiHidden/>
+    <w:unhideWhenUsed/>
+    <w:rsid w:val="00D65095"/>
+    <w:pPr>
+      <w:spacing w:before="100" w:beforeAutospacing="1" w:after="100" w:afterAutospacing="1" w:line="240" w:lineRule="auto"/>
+    </w:pPr>
+    <w:rPr>
+      <w:rFonts w:ascii="Times New Roman" w:eastAsia="Times New Roman" w:hAnsi="Times New Roman" w:cs="Times New Roman"/>
+      <w:sz w:val="24"/>
+      <w:szCs w:val="24"/>
+      <w:lang w:eastAsia="nl-NL"/>
+    </w:rPr>
+  </w:style>
+  <w:style w:type="character" w:customStyle="1" w:styleId="apple-converted-space">
+    <w:name w:val="apple-converted-space"/>
+    <w:basedOn w:val="Standaardalinea-lettertype"/>
+    <w:rsid w:val="00D65095"/>
+  </w:style>
+  <w:style w:type="character" w:styleId="HTMLCode">
+    <w:name w:val="HTML Code"/>
+    <w:basedOn w:val="Standaardalinea-lettertype"/>
+    <w:uiPriority w:val="99"/>
+    <w:semiHidden/>
+    <w:unhideWhenUsed/>
+    <w:rsid w:val="00D65095"/>
+    <w:rPr>
+      <w:rFonts w:ascii="Courier New" w:eastAsia="Times New Roman" w:hAnsi="Courier New" w:cs="Courier New"/>
+      <w:sz w:val="20"/>
+      <w:szCs w:val="20"/>
+    </w:rPr>
+  </w:style>
+  <w:style w:type="paragraph" w:styleId="HTML-voorafopgemaakt">
+    <w:name w:val="HTML Preformatted"/>
+    <w:basedOn w:val="Standaard"/>
+    <w:link w:val="HTML-voorafopgemaaktChar"/>
+    <w:uiPriority w:val="99"/>
+    <w:semiHidden/>
+    <w:unhideWhenUsed/>
+    <w:rsid w:val="00D65095"/>
+    <w:pPr>
+      <w:tabs>
+        <w:tab w:val="left" w:pos="916"/>
+        <w:tab w:val="left" w:pos="1832"/>
+        <w:tab w:val="left" w:pos="2748"/>
+        <w:tab w:val="left" w:pos="3664"/>
+        <w:tab w:val="left" w:pos="4580"/>
+        <w:tab w:val="left" w:pos="5496"/>
+        <w:tab w:val="left" w:pos="6412"/>
+        <w:tab w:val="left" w:pos="7328"/>
+        <w:tab w:val="left" w:pos="8244"/>
+        <w:tab w:val="left" w:pos="9160"/>
+        <w:tab w:val="left" w:pos="10076"/>
+        <w:tab w:val="left" w:pos="10992"/>
+        <w:tab w:val="left" w:pos="11908"/>
+        <w:tab w:val="left" w:pos="12824"/>
+        <w:tab w:val="left" w:pos="13740"/>
+        <w:tab w:val="left" w:pos="14656"/>
+      </w:tabs>
+      <w:spacing w:after="0" w:line="240" w:lineRule="auto"/>
+    </w:pPr>
+    <w:rPr>
+      <w:rFonts w:ascii="Courier New" w:eastAsia="Times New Roman" w:hAnsi="Courier New" w:cs="Courier New"/>
+      <w:sz w:val="20"/>
+      <w:szCs w:val="20"/>
+      <w:lang w:eastAsia="nl-NL"/>
+    </w:rPr>
+  </w:style>
+  <w:style w:type="character" w:customStyle="1" w:styleId="HTML-voorafopgemaaktChar">
+    <w:name w:val="HTML - vooraf opgemaakt Char"/>
+    <w:basedOn w:val="Standaardalinea-lettertype"/>
+    <w:link w:val="HTML-voorafopgemaakt"/>
+    <w:uiPriority w:val="99"/>
+    <w:semiHidden/>
+    <w:rsid w:val="00D65095"/>
+    <w:rPr>
+      <w:rFonts w:ascii="Courier New" w:eastAsia="Times New Roman" w:hAnsi="Courier New" w:cs="Courier New"/>
+      <w:sz w:val="20"/>
+      <w:szCs w:val="20"/>
+      <w:lang w:eastAsia="nl-NL"/>
+    </w:rPr>
+  </w:style>
+  <w:style w:type="character" w:customStyle="1" w:styleId="kwd">
+    <w:name w:val="kwd"/>
+    <w:basedOn w:val="Standaardalinea-lettertype"/>
+    <w:rsid w:val="00D65095"/>
+  </w:style>
+  <w:style w:type="character" w:customStyle="1" w:styleId="pln">
+    <w:name w:val="pln"/>
+    <w:basedOn w:val="Standaardalinea-lettertype"/>
+    <w:rsid w:val="00D65095"/>
+  </w:style>
+  <w:style w:type="character" w:customStyle="1" w:styleId="pun">
+    <w:name w:val="pun"/>
+    <w:basedOn w:val="Standaardalinea-lettertype"/>
+    <w:rsid w:val="00D65095"/>
+  </w:style>
+  <w:style w:type="character" w:customStyle="1" w:styleId="typ">
+    <w:name w:val="typ"/>
+    <w:basedOn w:val="Standaardalinea-lettertype"/>
+    <w:rsid w:val="00D65095"/>
+  </w:style>
+  <w:style w:type="character" w:customStyle="1" w:styleId="str">
+    <w:name w:val="str"/>
+    <w:basedOn w:val="Standaardalinea-lettertype"/>
+    <w:rsid w:val="00D65095"/>
+  </w:style>
+  <w:style w:type="character" w:customStyle="1" w:styleId="com">
+    <w:name w:val="com"/>
+    <w:basedOn w:val="Standaardalinea-lettertype"/>
+    <w:rsid w:val="00D65095"/>
   </w:style>
 </w:styles>
 </file>
@@ -4333,7 +7101,7 @@
   <a:extraClrSchemeLst/>
   <a:extLst>
     <a:ext uri="{05A4C25C-085E-4340-85A3-A5531E510DB2}">
-      <thm15:themeFamily xmlns:thm15="http://schemas.microsoft.com/office/thememl/2012/main" name="Office Theme" id="{62F939B6-93AF-4DB8-9C6B-D6C7DFDC589F}" vid="{4A3C46E8-61CC-4603-A589-7422A47A8E4A}"/>
+      <thm15:themeFamily xmlns:thm15="http://schemas.microsoft.com/office/thememl/2012/main" xmlns="" name="Office Theme" id="{62F939B6-93AF-4DB8-9C6B-D6C7DFDC589F}" vid="{4A3C46E8-61CC-4603-A589-7422A47A8E4A}"/>
     </a:ext>
   </a:extLst>
 </a:theme>
@@ -4363,7 +7131,7 @@
 </file>
 
 <file path=customXml/itemProps2.xml><?xml version="1.0" encoding="utf-8"?>
-<ds:datastoreItem xmlns:ds="http://schemas.openxmlformats.org/officeDocument/2006/customXml" ds:itemID="{3B43B5ED-E103-4C0B-95C1-22BA7A8A831E}">
+<ds:datastoreItem xmlns:ds="http://schemas.openxmlformats.org/officeDocument/2006/customXml" ds:itemID="{3C7FD93E-7A13-4856-9482-8F1179AA55C2}">
   <ds:schemaRefs>
     <ds:schemaRef ds:uri="http://schemas.openxmlformats.org/officeDocument/2006/bibliography"/>
   </ds:schemaRefs>

</xml_diff>